<commit_message>
add Git section to doc
</commit_message>
<xml_diff>
--- a/Documents/Processing_documents/OSNAP_mooring_processing.docx
+++ b/Documents/Processing_documents/OSNAP_mooring_processing.docx
@@ -1,6 +1,6 @@
 
 <file path=word/document.xml><?xml version="1.0" encoding="utf-8"?>
-<w:document xmlns:wpc="http://schemas.microsoft.com/office/word/2010/wordprocessingCanvas" xmlns:cx="http://schemas.microsoft.com/office/drawing/2014/chartex" xmlns:cx1="http://schemas.microsoft.com/office/drawing/2015/9/8/chartex" xmlns:cx2="http://schemas.microsoft.com/office/drawing/2015/10/21/chartex" xmlns:cx3="http://schemas.microsoft.com/office/drawing/2016/5/9/chartex" xmlns:cx4="http://schemas.microsoft.com/office/drawing/2016/5/10/chartex" xmlns:cx5="http://schemas.microsoft.com/office/drawing/2016/5/11/chartex" xmlns:cx6="http://schemas.microsoft.com/office/drawing/2016/5/12/chartex" xmlns:cx7="http://schemas.microsoft.com/office/drawing/2016/5/13/chartex" xmlns:cx8="http://schemas.microsoft.com/office/drawing/2016/5/14/chartex" xmlns:mc="http://schemas.openxmlformats.org/markup-compatibility/2006" xmlns:aink="http://schemas.microsoft.com/office/drawing/2016/ink" xmlns:am3d="http://schemas.microsoft.com/office/drawing/2017/model3d" xmlns:o="urn:schemas-microsoft-com:office:office" xmlns:r="http://schemas.openxmlformats.org/officeDocument/2006/relationships" xmlns:m="http://schemas.openxmlformats.org/officeDocument/2006/math" xmlns:v="urn:schemas-microsoft-com:vml" xmlns:wp14="http://schemas.microsoft.com/office/word/2010/wordprocessingDrawing" xmlns:wp="http://schemas.openxmlformats.org/drawingml/2006/wordprocessingDrawing" xmlns:w10="urn:schemas-microsoft-com:office:word" xmlns:w="http://schemas.openxmlformats.org/wordprocessingml/2006/main" xmlns:w14="http://schemas.microsoft.com/office/word/2010/wordml" xmlns:w15="http://schemas.microsoft.com/office/word/2012/wordml" xmlns:w16cex="http://schemas.microsoft.com/office/word/2018/wordml/cex" xmlns:w16cid="http://schemas.microsoft.com/office/word/2016/wordml/cid" xmlns:w16="http://schemas.microsoft.com/office/word/2018/wordml" xmlns:w16se="http://schemas.microsoft.com/office/word/2015/wordml/symex" xmlns:wpg="http://schemas.microsoft.com/office/word/2010/wordprocessingGroup" xmlns:wpi="http://schemas.microsoft.com/office/word/2010/wordprocessingInk" xmlns:wne="http://schemas.microsoft.com/office/word/2006/wordml" xmlns:wps="http://schemas.microsoft.com/office/word/2010/wordprocessingShape" mc:Ignorable="w14 w15 w16se w16cid w16 w16cex wp14">
+<w:document xmlns:wpc="http://schemas.microsoft.com/office/word/2010/wordprocessingCanvas" xmlns:cx="http://schemas.microsoft.com/office/drawing/2014/chartex" xmlns:cx1="http://schemas.microsoft.com/office/drawing/2015/9/8/chartex" xmlns:cx2="http://schemas.microsoft.com/office/drawing/2015/10/21/chartex" xmlns:cx3="http://schemas.microsoft.com/office/drawing/2016/5/9/chartex" xmlns:cx4="http://schemas.microsoft.com/office/drawing/2016/5/10/chartex" xmlns:cx5="http://schemas.microsoft.com/office/drawing/2016/5/11/chartex" xmlns:cx6="http://schemas.microsoft.com/office/drawing/2016/5/12/chartex" xmlns:cx7="http://schemas.microsoft.com/office/drawing/2016/5/13/chartex" xmlns:cx8="http://schemas.microsoft.com/office/drawing/2016/5/14/chartex" xmlns:mc="http://schemas.openxmlformats.org/markup-compatibility/2006" xmlns:aink="http://schemas.microsoft.com/office/drawing/2016/ink" xmlns:am3d="http://schemas.microsoft.com/office/drawing/2017/model3d" xmlns:o="urn:schemas-microsoft-com:office:office" xmlns:r="http://schemas.openxmlformats.org/officeDocument/2006/relationships" xmlns:m="http://schemas.openxmlformats.org/officeDocument/2006/math" xmlns:v="urn:schemas-microsoft-com:vml" xmlns:wp14="http://schemas.microsoft.com/office/word/2010/wordprocessingDrawing" xmlns:wp="http://schemas.openxmlformats.org/drawingml/2006/wordprocessingDrawing" xmlns:w10="urn:schemas-microsoft-com:office:word" xmlns:w="http://schemas.openxmlformats.org/wordprocessingml/2006/main" xmlns:w14="http://schemas.microsoft.com/office/word/2010/wordml" xmlns:w15="http://schemas.microsoft.com/office/word/2012/wordml" xmlns:w16cid="http://schemas.microsoft.com/office/word/2016/wordml/cid" xmlns:w16se="http://schemas.microsoft.com/office/word/2015/wordml/symex" xmlns:wpg="http://schemas.microsoft.com/office/word/2010/wordprocessingGroup" xmlns:wpi="http://schemas.microsoft.com/office/word/2010/wordprocessingInk" xmlns:wne="http://schemas.microsoft.com/office/word/2006/wordml" xmlns:wps="http://schemas.microsoft.com/office/word/2010/wordprocessingShape" mc:Ignorable="w14 w15 w16se w16cid wp14">
   <w:body>
     <w:sdt>
       <w:sdtPr>
@@ -10,7 +10,6 @@
           <w:docPartUnique/>
         </w:docPartObj>
       </w:sdtPr>
-      <w:sdtEndPr/>
       <w:sdtContent>
         <w:p>
           <w:r>
@@ -20,7 +19,7 @@
             <mc:AlternateContent>
               <mc:Choice Requires="wps">
                 <w:drawing>
-                  <wp:anchor distT="0" distB="0" distL="114300" distR="114300" simplePos="0" relativeHeight="251659264" behindDoc="0" locked="0" layoutInCell="1" allowOverlap="1" wp14:anchorId="16570B76" wp14:editId="7977C160">
+                  <wp:anchor distT="0" distB="0" distL="114300" distR="114300" simplePos="0" relativeHeight="251658240" behindDoc="0" locked="0" layoutInCell="1" allowOverlap="1" wp14:anchorId="16570B76" wp14:editId="2B1168C8">
                     <wp:simplePos x="0" y="0"/>
                     <wp:positionH relativeFrom="margin">
                       <wp:align>center</wp:align>
@@ -121,7 +120,6 @@
                                   <w:dataBinding w:prefixMappings="xmlns:ns0='http://purl.org/dc/elements/1.1/' xmlns:ns1='http://schemas.openxmlformats.org/package/2006/metadata/core-properties' " w:xpath="/ns1:coreProperties[1]/ns0:subject[1]" w:storeItemID="{6C3C8BC8-F283-45AE-878A-BAB7291924A1}"/>
                                   <w:text/>
                                 </w:sdtPr>
-                                <w:sdtEndPr/>
                                 <w:sdtContent>
                                   <w:p>
                                     <w:pPr>
@@ -170,7 +168,7 @@
                     <v:stroke joinstyle="miter"/>
                     <v:path gradientshapeok="t" o:connecttype="rect"/>
                   </v:shapetype>
-                  <v:shape id="Text Box 154" o:spid="_x0000_s1026" type="#_x0000_t202" style="position:absolute;margin-left:0;margin-top:17.8pt;width:8in;height:286.5pt;z-index:251659264;visibility:visible;mso-wrap-style:square;mso-width-percent:941;mso-height-percent:363;mso-wrap-distance-left:9pt;mso-wrap-distance-top:0;mso-wrap-distance-right:9pt;mso-wrap-distance-bottom:0;mso-position-horizontal:center;mso-position-horizontal-relative:margin;mso-position-vertical:absolute;mso-position-vertical-relative:page;mso-width-percent:941;mso-height-percent:363;mso-width-relative:page;mso-height-relative:page;v-text-anchor:bottom" o:gfxdata="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" filled="f" stroked="f" strokeweight=".5pt">
+                  <v:shape id="Text Box 154" o:spid="_x0000_s1026" type="#_x0000_t202" style="position:absolute;margin-left:0;margin-top:17.8pt;width:8in;height:286.5pt;z-index:251658240;visibility:visible;mso-wrap-style:square;mso-width-percent:941;mso-height-percent:363;mso-wrap-distance-left:9pt;mso-wrap-distance-top:0;mso-wrap-distance-right:9pt;mso-wrap-distance-bottom:0;mso-position-horizontal:center;mso-position-horizontal-relative:margin;mso-position-vertical:absolute;mso-position-vertical-relative:page;mso-width-percent:941;mso-height-percent:363;mso-width-relative:page;mso-height-relative:page;v-text-anchor:bottom" o:gfxdata="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" filled="f" stroked="f" strokeweight=".5pt">
                     <v:textbox inset="126pt,0,54pt,0">
                       <w:txbxContent>
                         <w:p>
@@ -227,7 +225,6 @@
                             <w:dataBinding w:prefixMappings="xmlns:ns0='http://purl.org/dc/elements/1.1/' xmlns:ns1='http://schemas.openxmlformats.org/package/2006/metadata/core-properties' " w:xpath="/ns1:coreProperties[1]/ns0:subject[1]" w:storeItemID="{6C3C8BC8-F283-45AE-878A-BAB7291924A1}"/>
                             <w:text/>
                           </w:sdtPr>
-                          <w:sdtEndPr/>
                           <w:sdtContent>
                             <w:p>
                               <w:pPr>
@@ -265,7 +262,7 @@
             <mc:AlternateContent>
               <mc:Choice Requires="wps">
                 <w:drawing>
-                  <wp:anchor distT="0" distB="0" distL="114300" distR="114300" simplePos="0" relativeHeight="251660288" behindDoc="0" locked="0" layoutInCell="1" allowOverlap="1" wp14:anchorId="6744D274" wp14:editId="5B1CFE5B">
+                  <wp:anchor distT="0" distB="0" distL="114300" distR="114300" simplePos="0" relativeHeight="251659264" behindDoc="0" locked="0" layoutInCell="1" allowOverlap="1" wp14:anchorId="6744D274" wp14:editId="55ED8D02">
                     <wp:simplePos x="0" y="0"/>
                     <wp:positionH relativeFrom="page">
                       <wp:align>center</wp:align>
@@ -367,7 +364,6 @@
                                     <w:dataBinding w:prefixMappings="xmlns:ns0='http://schemas.microsoft.com/office/2006/coverPageProps' " w:xpath="/ns0:CoverPageProperties[1]/ns0:CompanyEmail[1]" w:storeItemID="{55AF091B-3C7A-41E3-B477-F2FDAA23CFDA}"/>
                                     <w:text/>
                                   </w:sdtPr>
-                                  <w:sdtEndPr/>
                                   <w:sdtContent>
                                     <w:r>
                                       <w:rPr>
@@ -402,7 +398,7 @@
               </mc:Choice>
               <mc:Fallback>
                 <w:pict>
-                  <v:shape w14:anchorId="6744D274" id="Text Box 152" o:spid="_x0000_s1027" type="#_x0000_t202" style="position:absolute;margin-left:0;margin-top:0;width:8in;height:1in;z-index:251660288;visibility:visible;mso-wrap-style:square;mso-width-percent:941;mso-height-percent:92;mso-top-percent:818;mso-wrap-distance-left:9pt;mso-wrap-distance-top:0;mso-wrap-distance-right:9pt;mso-wrap-distance-bottom:0;mso-position-horizontal:center;mso-position-horizontal-relative:page;mso-position-vertical-relative:page;mso-width-percent:941;mso-height-percent:92;mso-top-percent:818;mso-width-relative:page;mso-height-relative:page;v-text-anchor:bottom" o:gfxdata="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" filled="f" stroked="f" strokeweight=".5pt">
+                  <v:shape w14:anchorId="6744D274" id="Text Box 152" o:spid="_x0000_s1027" type="#_x0000_t202" style="position:absolute;margin-left:0;margin-top:0;width:8in;height:1in;z-index:251659264;visibility:visible;mso-wrap-style:square;mso-width-percent:941;mso-height-percent:92;mso-top-percent:818;mso-wrap-distance-left:9pt;mso-wrap-distance-top:0;mso-wrap-distance-right:9pt;mso-wrap-distance-bottom:0;mso-position-horizontal:center;mso-position-horizontal-relative:page;mso-position-vertical-relative:page;mso-width-percent:941;mso-height-percent:92;mso-top-percent:818;mso-width-relative:page;mso-height-relative:page;v-text-anchor:bottom" o:gfxdata="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" filled="f" stroked="f" strokeweight=".5pt">
                     <v:textbox inset="126pt,0,54pt,0">
                       <w:txbxContent>
                         <w:p>
@@ -451,7 +447,6 @@
                               <w:dataBinding w:prefixMappings="xmlns:ns0='http://schemas.microsoft.com/office/2006/coverPageProps' " w:xpath="/ns0:CoverPageProperties[1]/ns0:CompanyEmail[1]" w:storeItemID="{55AF091B-3C7A-41E3-B477-F2FDAA23CFDA}"/>
                               <w:text/>
                             </w:sdtPr>
-                            <w:sdtEndPr/>
                             <w:sdtContent>
                               <w:r>
                                 <w:rPr>
@@ -2957,6 +2952,14 @@
       <w:pPr>
         <w:pStyle w:val="Heading2"/>
       </w:pPr>
+      <w:r>
+        <w:t>Git</w:t>
+      </w:r>
+    </w:p>
+    <w:p>
+      <w:pPr>
+        <w:pStyle w:val="Heading3"/>
+      </w:pPr>
       <w:bookmarkStart w:id="1" w:name="_Toc61442495"/>
       <w:r>
         <w:t>A word on git</w:t>
@@ -2984,7 +2987,7 @@
           <w:rPr>
             <w:rStyle w:val="Hyperlink"/>
           </w:rPr>
-          <w:t>https://github.com/lhoupert/m_moorproc_toolbox</w:t>
+          <w:t>https://github.com/LewisDrysdale/m_moorproc_toolbox</w:t>
         </w:r>
       </w:hyperlink>
       <w:r>
@@ -3011,6 +3014,3391 @@
       <w:r>
         <w:t xml:space="preserve">). The data (archived from previous cruise) is not kept on git and effort should be made to make sure that the most recent version (i.e. from SAMS servers) is copied prior to the cruise/processing. Once the cruise is complete the branch should be compared and merged back towards the master and should be well commented to capture significant changes made to the code. </w:t>
       </w:r>
+    </w:p>
+    <w:p>
+      <w:pPr>
+        <w:pStyle w:val="BodyText"/>
+        <w:jc w:val="left"/>
+      </w:pPr>
+    </w:p>
+    <w:p>
+      <w:pPr>
+        <w:pStyle w:val="BodyText"/>
+        <w:jc w:val="left"/>
+      </w:pPr>
+    </w:p>
+    <w:p>
+      <w:pPr>
+        <w:pStyle w:val="Heading3"/>
+      </w:pPr>
+      <w:r>
+        <w:t>Git setup</w:t>
+      </w:r>
+    </w:p>
+    <w:p>
+      <w:pPr>
+        <w:pStyle w:val="BodyText"/>
+      </w:pPr>
+      <w:r>
+        <w:t>If you want to set up a local copy of the project git repository to contribute to the project you should do the following steps:</w:t>
+      </w:r>
+    </w:p>
+    <w:p>
+      <w:pPr>
+        <w:pStyle w:val="BodyText"/>
+      </w:pPr>
+      <w:r>
+        <w:t xml:space="preserve">1. First make sure that you have </w:t>
+      </w:r>
+      <w:r>
+        <w:t>Git</w:t>
+      </w:r>
+      <w:r>
+        <w:t xml:space="preserve"> install</w:t>
+      </w:r>
+      <w:r>
+        <w:t>ed</w:t>
+      </w:r>
+      <w:r>
+        <w:t xml:space="preserve">! </w:t>
+      </w:r>
+      <w:r>
+        <w:t xml:space="preserve">See more details here: </w:t>
+      </w:r>
+      <w:hyperlink r:id="rId9" w:history="1">
+        <w:r>
+          <w:rPr>
+            <w:rStyle w:val="Hyperlink"/>
+          </w:rPr>
+          <w:t>https://git-scm.com/book/en/v2/Getting-Started-Installing-Git</w:t>
+        </w:r>
+      </w:hyperlink>
+      <w:r>
+        <w:t xml:space="preserve">. If you are using windows you may also want to install a nice terminal (e.g. </w:t>
+      </w:r>
+      <w:hyperlink r:id="rId10" w:history="1">
+        <w:r>
+          <w:rPr>
+            <w:rStyle w:val="Hyperlink"/>
+          </w:rPr>
+          <w:t>https://mobaxterm.mobatek.net</w:t>
+        </w:r>
+      </w:hyperlink>
+      <w:r>
+        <w:t>)</w:t>
+      </w:r>
+    </w:p>
+    <w:p>
+      <w:pPr>
+        <w:pStyle w:val="BodyText"/>
+      </w:pPr>
+    </w:p>
+    <w:p>
+      <w:pPr>
+        <w:pStyle w:val="BodyText"/>
+        <w:rPr>
+          <w:i/>
+        </w:rPr>
+      </w:pPr>
+      <w:r>
+        <w:t>2.</w:t>
+      </w:r>
+      <w:r>
+        <w:t xml:space="preserve"> </w:t>
+      </w:r>
+      <w:r>
+        <w:t xml:space="preserve">Open a terminal, move in your working directory (e.g. ~/Work) and then </w:t>
+      </w:r>
+      <w:r>
+        <w:rPr>
+          <w:b/>
+        </w:rPr>
+        <w:t>clone the project</w:t>
+      </w:r>
+      <w:r>
+        <w:t xml:space="preserve"> repository with the command</w:t>
+      </w:r>
+      <w:r>
+        <w:rPr>
+          <w:i/>
+        </w:rPr>
+        <w:t>:</w:t>
+      </w:r>
+    </w:p>
+    <w:p>
+      <w:pPr>
+        <w:pStyle w:val="BodyText"/>
+        <w:rPr>
+          <w:rFonts w:ascii="Menlo" w:eastAsiaTheme="minorHAnsi" w:hAnsi="Menlo" w:cs="Menlo"/>
+          <w:color w:val="000000"/>
+          <w:sz w:val="22"/>
+          <w:szCs w:val="22"/>
+          <w:lang w:val="en-US" w:eastAsia="en-US" w:bidi="ar-SA"/>
+        </w:rPr>
+      </w:pPr>
+      <w:r>
+        <w:rPr>
+          <w:rFonts w:ascii="Menlo" w:eastAsiaTheme="minorHAnsi" w:hAnsi="Menlo" w:cs="Menlo"/>
+          <w:color w:val="000000"/>
+          <w:sz w:val="22"/>
+          <w:szCs w:val="22"/>
+          <w:lang w:val="en-US" w:eastAsia="en-US" w:bidi="ar-SA"/>
+        </w:rPr>
+        <w:t xml:space="preserve">git clone https://github.com/LewisDrysdale/m_moorproc_toolbox.git     </w:t>
+      </w:r>
+    </w:p>
+    <w:p>
+      <w:pPr>
+        <w:pStyle w:val="BodyText"/>
+      </w:pPr>
+    </w:p>
+    <w:p>
+      <w:pPr>
+        <w:pStyle w:val="BodyText"/>
+      </w:pPr>
+      <w:r>
+        <w:t>3. Enter the git repository:</w:t>
+      </w:r>
+    </w:p>
+    <w:p>
+      <w:pPr>
+        <w:pStyle w:val="BodyText"/>
+        <w:rPr>
+          <w:rFonts w:ascii="Menlo" w:eastAsiaTheme="minorHAnsi" w:hAnsi="Menlo" w:cs="Menlo"/>
+          <w:color w:val="000000"/>
+          <w:sz w:val="22"/>
+          <w:szCs w:val="22"/>
+          <w:lang w:val="en-US" w:eastAsia="en-US" w:bidi="ar-SA"/>
+        </w:rPr>
+      </w:pPr>
+      <w:r>
+        <w:rPr>
+          <w:rFonts w:ascii="Menlo" w:eastAsiaTheme="minorHAnsi" w:hAnsi="Menlo" w:cs="Menlo"/>
+          <w:color w:val="000000"/>
+          <w:sz w:val="22"/>
+          <w:szCs w:val="22"/>
+          <w:lang w:val="en-US" w:eastAsia="en-US" w:bidi="ar-SA"/>
+        </w:rPr>
+        <w:t xml:space="preserve">cd </w:t>
+      </w:r>
+      <w:proofErr w:type="spellStart"/>
+      <w:r>
+        <w:rPr>
+          <w:rFonts w:ascii="Menlo" w:eastAsiaTheme="minorHAnsi" w:hAnsi="Menlo" w:cs="Menlo"/>
+          <w:color w:val="000000"/>
+          <w:sz w:val="22"/>
+          <w:szCs w:val="22"/>
+          <w:lang w:val="en-US" w:eastAsia="en-US" w:bidi="ar-SA"/>
+        </w:rPr>
+        <w:t>m_moorproc_toolbox</w:t>
+      </w:r>
+      <w:proofErr w:type="spellEnd"/>
+      <w:r>
+        <w:rPr>
+          <w:rFonts w:ascii="Menlo" w:eastAsiaTheme="minorHAnsi" w:hAnsi="Menlo" w:cs="Menlo"/>
+          <w:color w:val="000000"/>
+          <w:sz w:val="22"/>
+          <w:szCs w:val="22"/>
+          <w:lang w:val="en-US" w:eastAsia="en-US" w:bidi="ar-SA"/>
+        </w:rPr>
+        <w:t xml:space="preserve">   </w:t>
+      </w:r>
+    </w:p>
+    <w:p>
+      <w:pPr>
+        <w:pStyle w:val="BodyText"/>
+      </w:pPr>
+    </w:p>
+    <w:p>
+      <w:pPr>
+        <w:pStyle w:val="BodyText"/>
+      </w:pPr>
+      <w:r>
+        <w:t>4</w:t>
+      </w:r>
+      <w:r>
+        <w:t xml:space="preserve">.  </w:t>
+      </w:r>
+      <w:r>
+        <w:rPr>
+          <w:b/>
+        </w:rPr>
+        <w:t>Fork the repository</w:t>
+      </w:r>
+      <w:r>
+        <w:t xml:space="preserve"> </w:t>
+      </w:r>
+      <w:hyperlink r:id="rId11" w:history="1">
+        <w:r>
+          <w:rPr>
+            <w:rStyle w:val="Hyperlink"/>
+          </w:rPr>
+          <w:t>https://github.com/LewisDrysdale/m_moorproc_toolbox.git</w:t>
+        </w:r>
+      </w:hyperlink>
+      <w:r>
+        <w:t xml:space="preserve"> </w:t>
+      </w:r>
+      <w:r>
+        <w:t xml:space="preserve">to your personal account. </w:t>
+      </w:r>
+      <w:r>
+        <w:t>To do that just c</w:t>
+      </w:r>
+      <w:r>
+        <w:t>lick the Fork button on the main repo page.</w:t>
+      </w:r>
+    </w:p>
+    <w:p>
+      <w:pPr>
+        <w:pStyle w:val="BodyText"/>
+      </w:pPr>
+      <w:r>
+        <w:rPr>
+          <w:noProof/>
+        </w:rPr>
+        <mc:AlternateContent>
+          <mc:Choice Requires="wpg">
+            <w:drawing>
+              <wp:inline distT="0" distB="0" distL="0" distR="0" wp14:anchorId="482683B3" wp14:editId="00FCA43B">
+                <wp:extent cx="6120130" cy="765888"/>
+                <wp:effectExtent l="0" t="0" r="13970" b="0"/>
+                <wp:docPr id="11" name="Group 11"/>
+                <wp:cNvGraphicFramePr/>
+                <a:graphic xmlns:a="http://schemas.openxmlformats.org/drawingml/2006/main">
+                  <a:graphicData uri="http://schemas.microsoft.com/office/word/2010/wordprocessingGroup">
+                    <wpg:wgp>
+                      <wpg:cNvGrpSpPr/>
+                      <wpg:grpSpPr>
+                        <a:xfrm>
+                          <a:off x="0" y="0"/>
+                          <a:ext cx="6120130" cy="765888"/>
+                          <a:chOff x="0" y="0"/>
+                          <a:chExt cx="6129866" cy="767292"/>
+                        </a:xfrm>
+                      </wpg:grpSpPr>
+                      <pic:pic xmlns:pic="http://schemas.openxmlformats.org/drawingml/2006/picture">
+                        <pic:nvPicPr>
+                          <pic:cNvPr id="9" name="Picture 9"/>
+                          <pic:cNvPicPr>
+                            <a:picLocks noChangeAspect="1"/>
+                          </pic:cNvPicPr>
+                        </pic:nvPicPr>
+                        <pic:blipFill>
+                          <a:blip r:embed="rId12" cstate="print">
+                            <a:extLst>
+                              <a:ext uri="{28A0092B-C50C-407E-A947-70E740481C1C}">
+                                <a14:useLocalDpi xmlns:a14="http://schemas.microsoft.com/office/drawing/2010/main" val="0"/>
+                              </a:ext>
+                            </a:extLst>
+                          </a:blip>
+                          <a:stretch>
+                            <a:fillRect/>
+                          </a:stretch>
+                        </pic:blipFill>
+                        <pic:spPr>
+                          <a:xfrm>
+                            <a:off x="0" y="33867"/>
+                            <a:ext cx="6120130" cy="733425"/>
+                          </a:xfrm>
+                          <a:prstGeom prst="rect">
+                            <a:avLst/>
+                          </a:prstGeom>
+                        </pic:spPr>
+                      </pic:pic>
+                      <wps:wsp>
+                        <wps:cNvPr id="10" name="Oval 10"/>
+                        <wps:cNvSpPr/>
+                        <wps:spPr>
+                          <a:xfrm>
+                            <a:off x="5545666" y="0"/>
+                            <a:ext cx="584200" cy="338244"/>
+                          </a:xfrm>
+                          <a:prstGeom prst="ellipse">
+                            <a:avLst/>
+                          </a:prstGeom>
+                          <a:noFill/>
+                          <a:ln>
+                            <a:solidFill>
+                              <a:srgbClr val="FF0000"/>
+                            </a:solidFill>
+                          </a:ln>
+                        </wps:spPr>
+                        <wps:style>
+                          <a:lnRef idx="2">
+                            <a:schemeClr val="accent1">
+                              <a:shade val="50000"/>
+                            </a:schemeClr>
+                          </a:lnRef>
+                          <a:fillRef idx="1">
+                            <a:schemeClr val="accent1"/>
+                          </a:fillRef>
+                          <a:effectRef idx="0">
+                            <a:schemeClr val="accent1"/>
+                          </a:effectRef>
+                          <a:fontRef idx="minor">
+                            <a:schemeClr val="lt1"/>
+                          </a:fontRef>
+                        </wps:style>
+                        <wps:bodyPr rot="0" spcFirstLastPara="0" vertOverflow="overflow" horzOverflow="overflow" vert="horz" wrap="square" lIns="91440" tIns="45720" rIns="91440" bIns="45720" numCol="1" spcCol="0" rtlCol="0" fromWordArt="0" anchor="ctr" anchorCtr="0" forceAA="0" compatLnSpc="1">
+                          <a:prstTxWarp prst="textNoShape">
+                            <a:avLst/>
+                          </a:prstTxWarp>
+                          <a:noAutofit/>
+                        </wps:bodyPr>
+                      </wps:wsp>
+                    </wpg:wgp>
+                  </a:graphicData>
+                </a:graphic>
+              </wp:inline>
+            </w:drawing>
+          </mc:Choice>
+          <mc:Fallback>
+            <w:pict>
+              <v:group w14:anchorId="254C23BB" id="Group 11" o:spid="_x0000_s1026" style="width:481.9pt;height:60.3pt;mso-position-horizontal-relative:char;mso-position-vertical-relative:line" coordsize="61298,7672" o:gfxdata="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">
+                <v:shapetype id="_x0000_t75" coordsize="21600,21600" o:spt="75" o:preferrelative="t" path="m@4@5l@4@11@9@11@9@5xe" filled="f" stroked="f">
+                  <v:stroke joinstyle="miter"/>
+                  <v:formulas>
+                    <v:f eqn="if lineDrawn pixelLineWidth 0"/>
+                    <v:f eqn="sum @0 1 0"/>
+                    <v:f eqn="sum 0 0 @1"/>
+                    <v:f eqn="prod @2 1 2"/>
+                    <v:f eqn="prod @3 21600 pixelWidth"/>
+                    <v:f eqn="prod @3 21600 pixelHeight"/>
+                    <v:f eqn="sum @0 0 1"/>
+                    <v:f eqn="prod @6 1 2"/>
+                    <v:f eqn="prod @7 21600 pixelWidth"/>
+                    <v:f eqn="sum @8 21600 0"/>
+                    <v:f eqn="prod @7 21600 pixelHeight"/>
+                    <v:f eqn="sum @10 21600 0"/>
+                  </v:formulas>
+                  <v:path o:extrusionok="f" gradientshapeok="t" o:connecttype="rect"/>
+                  <o:lock v:ext="edit" aspectratio="t"/>
+                </v:shapetype>
+                <v:shape id="Picture 9" o:spid="_x0000_s1027" type="#_x0000_t75" style="position:absolute;top:338;width:61201;height:7334;visibility:visible;mso-wrap-style:square" o:gfxdata="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">
+                  <v:imagedata r:id="rId13" o:title=""/>
+                </v:shape>
+                <v:oval id="Oval 10" o:spid="_x0000_s1028" style="position:absolute;left:55456;width:5842;height:3382;visibility:visible;mso-wrap-style:square;v-text-anchor:middle" o:gfxdata="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" filled="f" strokecolor="red" strokeweight="1pt">
+                  <v:stroke joinstyle="miter"/>
+                </v:oval>
+                <w10:anchorlock/>
+              </v:group>
+            </w:pict>
+          </mc:Fallback>
+        </mc:AlternateContent>
+      </w:r>
+    </w:p>
+    <w:p>
+      <w:pPr>
+        <w:pStyle w:val="BodyText"/>
+      </w:pPr>
+    </w:p>
+    <w:p>
+      <w:pPr>
+        <w:widowControl/>
+        <w:suppressAutoHyphens w:val="0"/>
+      </w:pPr>
+      <w:r>
+        <w:t>5</w:t>
+      </w:r>
+      <w:r>
+        <w:t xml:space="preserve">. </w:t>
+      </w:r>
+      <w:r>
+        <w:rPr>
+          <w:rStyle w:val="Strong"/>
+        </w:rPr>
+        <w:t>Add your fork as a remote.</w:t>
+      </w:r>
+      <w:r>
+        <w:t xml:space="preserve"> This remote will be named after your </w:t>
+      </w:r>
+      <w:proofErr w:type="spellStart"/>
+      <w:r>
+        <w:t>github</w:t>
+      </w:r>
+      <w:proofErr w:type="spellEnd"/>
+      <w:r>
+        <w:t xml:space="preserve"> username</w:t>
+      </w:r>
+      <w:r>
+        <w:t xml:space="preserve"> for clarity</w:t>
+      </w:r>
+      <w:r>
+        <w:t>.</w:t>
+      </w:r>
+      <w:r>
+        <w:t xml:space="preserve"> For example, for a user named </w:t>
+      </w:r>
+      <w:proofErr w:type="spellStart"/>
+      <w:r>
+        <w:t>lhoupert</w:t>
+      </w:r>
+      <w:proofErr w:type="spellEnd"/>
+      <w:r>
+        <w:t>, run the command:</w:t>
+      </w:r>
+    </w:p>
+    <w:p>
+      <w:pPr>
+        <w:pStyle w:val="BodyText"/>
+        <w:rPr>
+          <w:sz w:val="21"/>
+          <w:szCs w:val="21"/>
+        </w:rPr>
+      </w:pPr>
+      <w:r>
+        <w:rPr>
+          <w:rFonts w:ascii="Menlo" w:eastAsiaTheme="minorHAnsi" w:hAnsi="Menlo" w:cs="Menlo"/>
+          <w:color w:val="000000"/>
+          <w:sz w:val="21"/>
+          <w:szCs w:val="21"/>
+          <w:lang w:val="en-US" w:eastAsia="en-US" w:bidi="ar-SA"/>
+        </w:rPr>
+        <w:lastRenderedPageBreak/>
+        <w:t xml:space="preserve">git remote add </w:t>
+      </w:r>
+      <w:proofErr w:type="spellStart"/>
+      <w:r>
+        <w:rPr>
+          <w:rFonts w:ascii="Menlo" w:eastAsiaTheme="minorHAnsi" w:hAnsi="Menlo" w:cs="Menlo"/>
+          <w:color w:val="000000"/>
+          <w:sz w:val="21"/>
+          <w:szCs w:val="21"/>
+          <w:lang w:val="en-US" w:eastAsia="en-US" w:bidi="ar-SA"/>
+        </w:rPr>
+        <w:t>lhoupert</w:t>
+      </w:r>
+      <w:proofErr w:type="spellEnd"/>
+      <w:r>
+        <w:rPr>
+          <w:rFonts w:ascii="Menlo" w:eastAsiaTheme="minorHAnsi" w:hAnsi="Menlo" w:cs="Menlo"/>
+          <w:color w:val="000000"/>
+          <w:sz w:val="21"/>
+          <w:szCs w:val="21"/>
+          <w:lang w:val="en-US" w:eastAsia="en-US" w:bidi="ar-SA"/>
+        </w:rPr>
+        <w:t xml:space="preserve"> https://github.com/lhoupert/m_moorproc_toolbox</w:t>
+      </w:r>
+      <w:r>
+        <w:rPr>
+          <w:rFonts w:ascii="Menlo" w:eastAsiaTheme="minorHAnsi" w:hAnsi="Menlo" w:cs="Menlo"/>
+          <w:color w:val="000000"/>
+          <w:sz w:val="21"/>
+          <w:szCs w:val="21"/>
+          <w:lang w:val="en-US" w:eastAsia="en-US" w:bidi="ar-SA"/>
+        </w:rPr>
+        <w:t>.git</w:t>
+      </w:r>
+    </w:p>
+    <w:p>
+      <w:pPr>
+        <w:pStyle w:val="Heading3"/>
+      </w:pPr>
+      <w:r>
+        <w:t>Check the local and remote branches</w:t>
+      </w:r>
+    </w:p>
+    <w:p>
+      <w:pPr>
+        <w:widowControl/>
+        <w:suppressAutoHyphens w:val="0"/>
+      </w:pPr>
+    </w:p>
+    <w:p>
+      <w:pPr>
+        <w:widowControl/>
+        <w:suppressAutoHyphens w:val="0"/>
+        <w:ind w:firstLine="720"/>
+      </w:pPr>
+      <w:r>
+        <w:t xml:space="preserve">To list the local </w:t>
+      </w:r>
+      <w:r>
+        <w:rPr>
+          <w:rFonts w:ascii="Times New Roman" w:eastAsia="Times New Roman" w:hAnsi="Times New Roman" w:cs="Times New Roman"/>
+          <w:color w:val="000000"/>
+          <w:lang w:eastAsia="en-US" w:bidi="ar-SA"/>
+        </w:rPr>
+        <w:t>and remote branch</w:t>
+      </w:r>
+      <w:r>
+        <w:rPr>
+          <w:rFonts w:ascii="Times New Roman" w:eastAsia="Times New Roman" w:hAnsi="Times New Roman" w:cs="Times New Roman"/>
+          <w:color w:val="000000"/>
+          <w:lang w:eastAsia="en-US" w:bidi="ar-SA"/>
+        </w:rPr>
+        <w:t>es,</w:t>
+      </w:r>
+      <w:r>
+        <w:rPr>
+          <w:rFonts w:ascii="Times New Roman" w:eastAsia="Times New Roman" w:hAnsi="Times New Roman" w:cs="Times New Roman"/>
+          <w:color w:val="000000"/>
+          <w:lang w:eastAsia="en-US" w:bidi="ar-SA"/>
+        </w:rPr>
+        <w:t xml:space="preserve"> </w:t>
+      </w:r>
+      <w:r>
+        <w:rPr>
+          <w:rFonts w:ascii="Times New Roman" w:eastAsia="Times New Roman" w:hAnsi="Times New Roman" w:cs="Times New Roman"/>
+          <w:color w:val="000000"/>
+          <w:lang w:eastAsia="en-US" w:bidi="ar-SA"/>
+        </w:rPr>
+        <w:t>use the</w:t>
+      </w:r>
+      <w:r>
+        <w:rPr>
+          <w:rFonts w:ascii="Times New Roman" w:eastAsia="Times New Roman" w:hAnsi="Times New Roman" w:cs="Times New Roman"/>
+          <w:color w:val="000000"/>
+          <w:lang w:eastAsia="en-US" w:bidi="ar-SA"/>
+        </w:rPr>
+        <w:t xml:space="preserve"> </w:t>
+      </w:r>
+      <w:r>
+        <w:rPr>
+          <w:rFonts w:ascii="Times New Roman" w:eastAsia="Times New Roman" w:hAnsi="Times New Roman" w:cs="Times New Roman"/>
+          <w:color w:val="000000"/>
+          <w:lang w:eastAsia="en-US" w:bidi="ar-SA"/>
+        </w:rPr>
+        <w:t>the command “</w:t>
+      </w:r>
+      <w:r>
+        <w:rPr>
+          <w:rFonts w:ascii="Menlo" w:eastAsiaTheme="minorHAnsi" w:hAnsi="Menlo" w:cs="Menlo"/>
+          <w:color w:val="000000"/>
+          <w:sz w:val="22"/>
+          <w:szCs w:val="22"/>
+          <w:lang w:val="en-US" w:eastAsia="en-US" w:bidi="ar-SA"/>
+        </w:rPr>
+        <w:t>git branch -</w:t>
+      </w:r>
+      <w:proofErr w:type="spellStart"/>
+      <w:r>
+        <w:rPr>
+          <w:rFonts w:ascii="Menlo" w:eastAsiaTheme="minorHAnsi" w:hAnsi="Menlo" w:cs="Menlo"/>
+          <w:color w:val="000000"/>
+          <w:sz w:val="22"/>
+          <w:szCs w:val="22"/>
+          <w:lang w:val="en-US" w:eastAsia="en-US" w:bidi="ar-SA"/>
+        </w:rPr>
+        <w:t>av</w:t>
+      </w:r>
+      <w:proofErr w:type="spellEnd"/>
+      <w:r>
+        <w:rPr>
+          <w:rFonts w:ascii="Menlo" w:eastAsiaTheme="minorHAnsi" w:hAnsi="Menlo" w:cs="Menlo"/>
+          <w:color w:val="000000"/>
+          <w:sz w:val="22"/>
+          <w:szCs w:val="22"/>
+          <w:lang w:val="en-US" w:eastAsia="en-US" w:bidi="ar-SA"/>
+        </w:rPr>
+        <w:t xml:space="preserve"> </w:t>
+      </w:r>
+      <w:r>
+        <w:rPr>
+          <w:rFonts w:ascii="Times New Roman" w:eastAsia="Times New Roman" w:hAnsi="Times New Roman" w:cs="Times New Roman"/>
+          <w:color w:val="000000"/>
+          <w:lang w:eastAsia="en-US" w:bidi="ar-SA"/>
+        </w:rPr>
+        <w:t xml:space="preserve">” </w:t>
+      </w:r>
+      <w:r>
+        <w:rPr>
+          <w:rFonts w:ascii="Times New Roman" w:eastAsia="Times New Roman" w:hAnsi="Times New Roman" w:cs="Times New Roman"/>
+          <w:color w:val="000000"/>
+          <w:lang w:eastAsia="en-US" w:bidi="ar-SA"/>
+        </w:rPr>
+        <w:t>. This command returns for example:</w:t>
+      </w:r>
+    </w:p>
+    <w:p>
+      <w:pPr>
+        <w:widowControl/>
+        <w:tabs>
+          <w:tab w:val="left" w:pos="560"/>
+          <w:tab w:val="left" w:pos="1120"/>
+          <w:tab w:val="left" w:pos="1680"/>
+          <w:tab w:val="left" w:pos="2240"/>
+          <w:tab w:val="left" w:pos="2800"/>
+          <w:tab w:val="left" w:pos="3360"/>
+          <w:tab w:val="left" w:pos="3920"/>
+          <w:tab w:val="left" w:pos="4480"/>
+          <w:tab w:val="left" w:pos="5040"/>
+          <w:tab w:val="left" w:pos="5600"/>
+          <w:tab w:val="left" w:pos="6160"/>
+          <w:tab w:val="left" w:pos="6720"/>
+        </w:tabs>
+        <w:suppressAutoHyphens w:val="0"/>
+        <w:autoSpaceDE w:val="0"/>
+        <w:autoSpaceDN w:val="0"/>
+        <w:adjustRightInd w:val="0"/>
+        <w:rPr>
+          <w:rFonts w:ascii="Menlo" w:eastAsiaTheme="minorHAnsi" w:hAnsi="Menlo" w:cs="Menlo"/>
+          <w:color w:val="000000"/>
+          <w:sz w:val="18"/>
+          <w:szCs w:val="18"/>
+          <w:lang w:val="en-US" w:eastAsia="en-US" w:bidi="ar-SA"/>
+        </w:rPr>
+      </w:pPr>
+      <w:r>
+        <w:rPr>
+          <w:rFonts w:ascii="Menlo" w:eastAsiaTheme="minorHAnsi" w:hAnsi="Menlo" w:cs="Menlo"/>
+          <w:color w:val="000000"/>
+          <w:sz w:val="18"/>
+          <w:szCs w:val="18"/>
+          <w:lang w:val="en-US" w:eastAsia="en-US" w:bidi="ar-SA"/>
+        </w:rPr>
+        <w:t>git branch -</w:t>
+      </w:r>
+      <w:proofErr w:type="spellStart"/>
+      <w:r>
+        <w:rPr>
+          <w:rFonts w:ascii="Menlo" w:eastAsiaTheme="minorHAnsi" w:hAnsi="Menlo" w:cs="Menlo"/>
+          <w:color w:val="000000"/>
+          <w:sz w:val="18"/>
+          <w:szCs w:val="18"/>
+          <w:lang w:val="en-US" w:eastAsia="en-US" w:bidi="ar-SA"/>
+        </w:rPr>
+        <w:t>av</w:t>
+      </w:r>
+      <w:proofErr w:type="spellEnd"/>
+      <w:r>
+        <w:rPr>
+          <w:rFonts w:ascii="Menlo" w:eastAsiaTheme="minorHAnsi" w:hAnsi="Menlo" w:cs="Menlo"/>
+          <w:color w:val="000000"/>
+          <w:sz w:val="18"/>
+          <w:szCs w:val="18"/>
+          <w:lang w:val="en-US" w:eastAsia="en-US" w:bidi="ar-SA"/>
+        </w:rPr>
+        <w:t xml:space="preserve">                                                                                                                              </w:t>
+      </w:r>
+    </w:p>
+    <w:p>
+      <w:pPr>
+        <w:widowControl/>
+        <w:tabs>
+          <w:tab w:val="left" w:pos="560"/>
+          <w:tab w:val="left" w:pos="1120"/>
+          <w:tab w:val="left" w:pos="1680"/>
+          <w:tab w:val="left" w:pos="2240"/>
+          <w:tab w:val="left" w:pos="2800"/>
+          <w:tab w:val="left" w:pos="3360"/>
+          <w:tab w:val="left" w:pos="3920"/>
+          <w:tab w:val="left" w:pos="4480"/>
+          <w:tab w:val="left" w:pos="5040"/>
+          <w:tab w:val="left" w:pos="5600"/>
+          <w:tab w:val="left" w:pos="6160"/>
+          <w:tab w:val="left" w:pos="6720"/>
+        </w:tabs>
+        <w:suppressAutoHyphens w:val="0"/>
+        <w:autoSpaceDE w:val="0"/>
+        <w:autoSpaceDN w:val="0"/>
+        <w:adjustRightInd w:val="0"/>
+        <w:rPr>
+          <w:rFonts w:ascii="Menlo" w:eastAsiaTheme="minorHAnsi" w:hAnsi="Menlo" w:cs="Menlo"/>
+          <w:color w:val="000000"/>
+          <w:sz w:val="18"/>
+          <w:szCs w:val="18"/>
+          <w:lang w:val="en-US" w:eastAsia="en-US" w:bidi="ar-SA"/>
+        </w:rPr>
+      </w:pPr>
+      <w:r>
+        <w:rPr>
+          <w:rFonts w:ascii="Menlo" w:eastAsiaTheme="minorHAnsi" w:hAnsi="Menlo" w:cs="Menlo"/>
+          <w:color w:val="000000"/>
+          <w:sz w:val="18"/>
+          <w:szCs w:val="18"/>
+          <w:lang w:val="en-US" w:eastAsia="en-US" w:bidi="ar-SA"/>
+        </w:rPr>
+        <w:t xml:space="preserve">* </w:t>
+      </w:r>
+      <w:r>
+        <w:rPr>
+          <w:rFonts w:ascii="Menlo" w:eastAsiaTheme="minorHAnsi" w:hAnsi="Menlo" w:cs="Menlo"/>
+          <w:color w:val="39C026"/>
+          <w:sz w:val="18"/>
+          <w:szCs w:val="18"/>
+          <w:lang w:val="en-US" w:eastAsia="en-US" w:bidi="ar-SA"/>
+        </w:rPr>
+        <w:t xml:space="preserve">master                         </w:t>
+      </w:r>
+      <w:r>
+        <w:rPr>
+          <w:rFonts w:ascii="Menlo" w:eastAsiaTheme="minorHAnsi" w:hAnsi="Menlo" w:cs="Menlo"/>
+          <w:color w:val="000000"/>
+          <w:sz w:val="18"/>
+          <w:szCs w:val="18"/>
+          <w:lang w:val="en-US" w:eastAsia="en-US" w:bidi="ar-SA"/>
+        </w:rPr>
+        <w:t xml:space="preserve"> 80e31f1 add </w:t>
+      </w:r>
+      <w:proofErr w:type="spellStart"/>
+      <w:r>
+        <w:rPr>
+          <w:rFonts w:ascii="Menlo" w:eastAsiaTheme="minorHAnsi" w:hAnsi="Menlo" w:cs="Menlo"/>
+          <w:color w:val="000000"/>
+          <w:sz w:val="18"/>
+          <w:szCs w:val="18"/>
+          <w:lang w:val="en-US" w:eastAsia="en-US" w:bidi="ar-SA"/>
+        </w:rPr>
+        <w:t>microcat</w:t>
+      </w:r>
+      <w:proofErr w:type="spellEnd"/>
+      <w:r>
+        <w:rPr>
+          <w:rFonts w:ascii="Menlo" w:eastAsiaTheme="minorHAnsi" w:hAnsi="Menlo" w:cs="Menlo"/>
+          <w:color w:val="000000"/>
+          <w:sz w:val="18"/>
+          <w:szCs w:val="18"/>
+          <w:lang w:val="en-US" w:eastAsia="en-US" w:bidi="ar-SA"/>
+        </w:rPr>
+        <w:t xml:space="preserve"> </w:t>
+      </w:r>
+      <w:proofErr w:type="spellStart"/>
+      <w:r>
+        <w:rPr>
+          <w:rFonts w:ascii="Menlo" w:eastAsiaTheme="minorHAnsi" w:hAnsi="Menlo" w:cs="Menlo"/>
+          <w:color w:val="000000"/>
+          <w:sz w:val="18"/>
+          <w:szCs w:val="18"/>
+          <w:lang w:val="en-US" w:eastAsia="en-US" w:bidi="ar-SA"/>
+        </w:rPr>
+        <w:t>calib</w:t>
+      </w:r>
+      <w:proofErr w:type="spellEnd"/>
+      <w:r>
+        <w:rPr>
+          <w:rFonts w:ascii="Menlo" w:eastAsiaTheme="minorHAnsi" w:hAnsi="Menlo" w:cs="Menlo"/>
+          <w:color w:val="000000"/>
+          <w:sz w:val="18"/>
+          <w:szCs w:val="18"/>
+          <w:lang w:val="en-US" w:eastAsia="en-US" w:bidi="ar-SA"/>
+        </w:rPr>
+        <w:t xml:space="preserve"> coefficients files</w:t>
+      </w:r>
+    </w:p>
+    <w:p>
+      <w:pPr>
+        <w:widowControl/>
+        <w:tabs>
+          <w:tab w:val="left" w:pos="560"/>
+          <w:tab w:val="left" w:pos="1120"/>
+          <w:tab w:val="left" w:pos="1680"/>
+          <w:tab w:val="left" w:pos="2240"/>
+          <w:tab w:val="left" w:pos="2800"/>
+          <w:tab w:val="left" w:pos="3360"/>
+          <w:tab w:val="left" w:pos="3920"/>
+          <w:tab w:val="left" w:pos="4480"/>
+          <w:tab w:val="left" w:pos="5040"/>
+          <w:tab w:val="left" w:pos="5600"/>
+          <w:tab w:val="left" w:pos="6160"/>
+          <w:tab w:val="left" w:pos="6720"/>
+        </w:tabs>
+        <w:suppressAutoHyphens w:val="0"/>
+        <w:autoSpaceDE w:val="0"/>
+        <w:autoSpaceDN w:val="0"/>
+        <w:adjustRightInd w:val="0"/>
+        <w:rPr>
+          <w:rFonts w:ascii="Menlo" w:eastAsiaTheme="minorHAnsi" w:hAnsi="Menlo" w:cs="Menlo"/>
+          <w:color w:val="000000"/>
+          <w:sz w:val="18"/>
+          <w:szCs w:val="18"/>
+          <w:lang w:val="en-US" w:eastAsia="en-US" w:bidi="ar-SA"/>
+        </w:rPr>
+      </w:pPr>
+      <w:r>
+        <w:rPr>
+          <w:rFonts w:ascii="Menlo" w:eastAsiaTheme="minorHAnsi" w:hAnsi="Menlo" w:cs="Menlo"/>
+          <w:color w:val="000000"/>
+          <w:sz w:val="18"/>
+          <w:szCs w:val="18"/>
+          <w:lang w:val="en-US" w:eastAsia="en-US" w:bidi="ar-SA"/>
+        </w:rPr>
+        <w:t xml:space="preserve">  </w:t>
+      </w:r>
+      <w:r>
+        <w:rPr>
+          <w:rFonts w:ascii="Menlo" w:eastAsiaTheme="minorHAnsi" w:hAnsi="Menlo" w:cs="Menlo"/>
+          <w:color w:val="CA3323"/>
+          <w:sz w:val="18"/>
+          <w:szCs w:val="18"/>
+          <w:lang w:val="en-US" w:eastAsia="en-US" w:bidi="ar-SA"/>
+        </w:rPr>
+        <w:t xml:space="preserve">remotes/origin/HEAD            </w:t>
+      </w:r>
+      <w:r>
+        <w:rPr>
+          <w:rFonts w:ascii="Menlo" w:eastAsiaTheme="minorHAnsi" w:hAnsi="Menlo" w:cs="Menlo"/>
+          <w:color w:val="000000"/>
+          <w:sz w:val="18"/>
+          <w:szCs w:val="18"/>
+          <w:lang w:val="en-US" w:eastAsia="en-US" w:bidi="ar-SA"/>
+        </w:rPr>
+        <w:t xml:space="preserve"> -&gt; origin/master</w:t>
+      </w:r>
+    </w:p>
+    <w:p>
+      <w:pPr>
+        <w:widowControl/>
+        <w:tabs>
+          <w:tab w:val="left" w:pos="560"/>
+          <w:tab w:val="left" w:pos="1120"/>
+          <w:tab w:val="left" w:pos="1680"/>
+          <w:tab w:val="left" w:pos="2240"/>
+          <w:tab w:val="left" w:pos="2800"/>
+          <w:tab w:val="left" w:pos="3360"/>
+          <w:tab w:val="left" w:pos="3920"/>
+          <w:tab w:val="left" w:pos="4480"/>
+          <w:tab w:val="left" w:pos="5040"/>
+          <w:tab w:val="left" w:pos="5600"/>
+          <w:tab w:val="left" w:pos="6160"/>
+          <w:tab w:val="left" w:pos="6720"/>
+        </w:tabs>
+        <w:suppressAutoHyphens w:val="0"/>
+        <w:autoSpaceDE w:val="0"/>
+        <w:autoSpaceDN w:val="0"/>
+        <w:adjustRightInd w:val="0"/>
+        <w:rPr>
+          <w:rFonts w:ascii="Menlo" w:eastAsiaTheme="minorHAnsi" w:hAnsi="Menlo" w:cs="Menlo"/>
+          <w:color w:val="000000"/>
+          <w:sz w:val="18"/>
+          <w:szCs w:val="18"/>
+          <w:lang w:val="en-US" w:eastAsia="en-US" w:bidi="ar-SA"/>
+        </w:rPr>
+      </w:pPr>
+      <w:r>
+        <w:rPr>
+          <w:rFonts w:ascii="Menlo" w:eastAsiaTheme="minorHAnsi" w:hAnsi="Menlo" w:cs="Menlo"/>
+          <w:color w:val="000000"/>
+          <w:sz w:val="18"/>
+          <w:szCs w:val="18"/>
+          <w:lang w:val="en-US" w:eastAsia="en-US" w:bidi="ar-SA"/>
+        </w:rPr>
+        <w:t xml:space="preserve">  </w:t>
+      </w:r>
+      <w:r>
+        <w:rPr>
+          <w:rFonts w:ascii="Menlo" w:eastAsiaTheme="minorHAnsi" w:hAnsi="Menlo" w:cs="Menlo"/>
+          <w:color w:val="CA3323"/>
+          <w:sz w:val="18"/>
+          <w:szCs w:val="18"/>
+          <w:lang w:val="en-US" w:eastAsia="en-US" w:bidi="ar-SA"/>
+        </w:rPr>
+        <w:t xml:space="preserve">remotes/origin/dy120           </w:t>
+      </w:r>
+      <w:r>
+        <w:rPr>
+          <w:rFonts w:ascii="Menlo" w:eastAsiaTheme="minorHAnsi" w:hAnsi="Menlo" w:cs="Menlo"/>
+          <w:color w:val="000000"/>
+          <w:sz w:val="18"/>
+          <w:szCs w:val="18"/>
+          <w:lang w:val="en-US" w:eastAsia="en-US" w:bidi="ar-SA"/>
+        </w:rPr>
+        <w:t xml:space="preserve"> bf2a80b Revert "Merge pull request #3 from </w:t>
+      </w:r>
+      <w:proofErr w:type="spellStart"/>
+      <w:r>
+        <w:rPr>
+          <w:rFonts w:ascii="Menlo" w:eastAsiaTheme="minorHAnsi" w:hAnsi="Menlo" w:cs="Menlo"/>
+          <w:color w:val="000000"/>
+          <w:sz w:val="18"/>
+          <w:szCs w:val="18"/>
+          <w:lang w:val="en-US" w:eastAsia="en-US" w:bidi="ar-SA"/>
+        </w:rPr>
+        <w:t>LewisDrysdale</w:t>
+      </w:r>
+      <w:proofErr w:type="spellEnd"/>
+      <w:r>
+        <w:rPr>
+          <w:rFonts w:ascii="Menlo" w:eastAsiaTheme="minorHAnsi" w:hAnsi="Menlo" w:cs="Menlo"/>
+          <w:color w:val="000000"/>
+          <w:sz w:val="18"/>
+          <w:szCs w:val="18"/>
+          <w:lang w:val="en-US" w:eastAsia="en-US" w:bidi="ar-SA"/>
+        </w:rPr>
+        <w:t>/dy120"</w:t>
+      </w:r>
+    </w:p>
+    <w:p>
+      <w:pPr>
+        <w:widowControl/>
+        <w:tabs>
+          <w:tab w:val="left" w:pos="560"/>
+          <w:tab w:val="left" w:pos="1120"/>
+          <w:tab w:val="left" w:pos="1680"/>
+          <w:tab w:val="left" w:pos="2240"/>
+          <w:tab w:val="left" w:pos="2800"/>
+          <w:tab w:val="left" w:pos="3360"/>
+          <w:tab w:val="left" w:pos="3920"/>
+          <w:tab w:val="left" w:pos="4480"/>
+          <w:tab w:val="left" w:pos="5040"/>
+          <w:tab w:val="left" w:pos="5600"/>
+          <w:tab w:val="left" w:pos="6160"/>
+          <w:tab w:val="left" w:pos="6720"/>
+        </w:tabs>
+        <w:suppressAutoHyphens w:val="0"/>
+        <w:autoSpaceDE w:val="0"/>
+        <w:autoSpaceDN w:val="0"/>
+        <w:adjustRightInd w:val="0"/>
+        <w:rPr>
+          <w:rFonts w:ascii="Menlo" w:eastAsiaTheme="minorHAnsi" w:hAnsi="Menlo" w:cs="Menlo"/>
+          <w:color w:val="000000"/>
+          <w:sz w:val="18"/>
+          <w:szCs w:val="18"/>
+          <w:lang w:val="en-US" w:eastAsia="en-US" w:bidi="ar-SA"/>
+        </w:rPr>
+      </w:pPr>
+      <w:r>
+        <w:rPr>
+          <w:rFonts w:ascii="Menlo" w:eastAsiaTheme="minorHAnsi" w:hAnsi="Menlo" w:cs="Menlo"/>
+          <w:color w:val="000000"/>
+          <w:sz w:val="18"/>
+          <w:szCs w:val="18"/>
+          <w:lang w:val="en-US" w:eastAsia="en-US" w:bidi="ar-SA"/>
+        </w:rPr>
+        <w:t xml:space="preserve">  </w:t>
+      </w:r>
+      <w:r>
+        <w:rPr>
+          <w:rFonts w:ascii="Menlo" w:eastAsiaTheme="minorHAnsi" w:hAnsi="Menlo" w:cs="Menlo"/>
+          <w:color w:val="CA3323"/>
+          <w:sz w:val="18"/>
+          <w:szCs w:val="18"/>
+          <w:lang w:val="en-US" w:eastAsia="en-US" w:bidi="ar-SA"/>
+        </w:rPr>
+        <w:t xml:space="preserve">remotes/origin/master          </w:t>
+      </w:r>
+      <w:r>
+        <w:rPr>
+          <w:rFonts w:ascii="Menlo" w:eastAsiaTheme="minorHAnsi" w:hAnsi="Menlo" w:cs="Menlo"/>
+          <w:color w:val="000000"/>
+          <w:sz w:val="18"/>
+          <w:szCs w:val="18"/>
+          <w:lang w:val="en-US" w:eastAsia="en-US" w:bidi="ar-SA"/>
+        </w:rPr>
+        <w:t xml:space="preserve"> 80e31f1 add </w:t>
+      </w:r>
+      <w:proofErr w:type="spellStart"/>
+      <w:r>
+        <w:rPr>
+          <w:rFonts w:ascii="Menlo" w:eastAsiaTheme="minorHAnsi" w:hAnsi="Menlo" w:cs="Menlo"/>
+          <w:color w:val="000000"/>
+          <w:sz w:val="18"/>
+          <w:szCs w:val="18"/>
+          <w:lang w:val="en-US" w:eastAsia="en-US" w:bidi="ar-SA"/>
+        </w:rPr>
+        <w:t>microcat</w:t>
+      </w:r>
+      <w:proofErr w:type="spellEnd"/>
+      <w:r>
+        <w:rPr>
+          <w:rFonts w:ascii="Menlo" w:eastAsiaTheme="minorHAnsi" w:hAnsi="Menlo" w:cs="Menlo"/>
+          <w:color w:val="000000"/>
+          <w:sz w:val="18"/>
+          <w:szCs w:val="18"/>
+          <w:lang w:val="en-US" w:eastAsia="en-US" w:bidi="ar-SA"/>
+        </w:rPr>
+        <w:t xml:space="preserve"> </w:t>
+      </w:r>
+      <w:proofErr w:type="spellStart"/>
+      <w:r>
+        <w:rPr>
+          <w:rFonts w:ascii="Menlo" w:eastAsiaTheme="minorHAnsi" w:hAnsi="Menlo" w:cs="Menlo"/>
+          <w:color w:val="000000"/>
+          <w:sz w:val="18"/>
+          <w:szCs w:val="18"/>
+          <w:lang w:val="en-US" w:eastAsia="en-US" w:bidi="ar-SA"/>
+        </w:rPr>
+        <w:t>calib</w:t>
+      </w:r>
+      <w:proofErr w:type="spellEnd"/>
+      <w:r>
+        <w:rPr>
+          <w:rFonts w:ascii="Menlo" w:eastAsiaTheme="minorHAnsi" w:hAnsi="Menlo" w:cs="Menlo"/>
+          <w:color w:val="000000"/>
+          <w:sz w:val="18"/>
+          <w:szCs w:val="18"/>
+          <w:lang w:val="en-US" w:eastAsia="en-US" w:bidi="ar-SA"/>
+        </w:rPr>
+        <w:t xml:space="preserve"> coefficients files</w:t>
+      </w:r>
+    </w:p>
+    <w:p>
+      <w:pPr>
+        <w:widowControl/>
+        <w:tabs>
+          <w:tab w:val="left" w:pos="560"/>
+          <w:tab w:val="left" w:pos="1120"/>
+          <w:tab w:val="left" w:pos="1680"/>
+          <w:tab w:val="left" w:pos="2240"/>
+          <w:tab w:val="left" w:pos="2800"/>
+          <w:tab w:val="left" w:pos="3360"/>
+          <w:tab w:val="left" w:pos="3920"/>
+          <w:tab w:val="left" w:pos="4480"/>
+          <w:tab w:val="left" w:pos="5040"/>
+          <w:tab w:val="left" w:pos="5600"/>
+          <w:tab w:val="left" w:pos="6160"/>
+          <w:tab w:val="left" w:pos="6720"/>
+        </w:tabs>
+        <w:suppressAutoHyphens w:val="0"/>
+        <w:autoSpaceDE w:val="0"/>
+        <w:autoSpaceDN w:val="0"/>
+        <w:adjustRightInd w:val="0"/>
+        <w:rPr>
+          <w:rFonts w:ascii="Menlo" w:eastAsiaTheme="minorHAnsi" w:hAnsi="Menlo" w:cs="Menlo"/>
+          <w:color w:val="000000"/>
+          <w:sz w:val="18"/>
+          <w:szCs w:val="18"/>
+          <w:lang w:val="en-US" w:eastAsia="en-US" w:bidi="ar-SA"/>
+        </w:rPr>
+      </w:pPr>
+      <w:r>
+        <w:rPr>
+          <w:rFonts w:ascii="Menlo" w:eastAsiaTheme="minorHAnsi" w:hAnsi="Menlo" w:cs="Menlo"/>
+          <w:color w:val="000000"/>
+          <w:sz w:val="18"/>
+          <w:szCs w:val="18"/>
+          <w:lang w:val="en-US" w:eastAsia="en-US" w:bidi="ar-SA"/>
+        </w:rPr>
+        <w:t xml:space="preserve">  </w:t>
+      </w:r>
+      <w:r>
+        <w:rPr>
+          <w:rFonts w:ascii="Menlo" w:eastAsiaTheme="minorHAnsi" w:hAnsi="Menlo" w:cs="Menlo"/>
+          <w:color w:val="CA3323"/>
+          <w:sz w:val="18"/>
+          <w:szCs w:val="18"/>
+          <w:lang w:val="en-US" w:eastAsia="en-US" w:bidi="ar-SA"/>
+        </w:rPr>
+        <w:t xml:space="preserve">remotes/origin/postdy120       </w:t>
+      </w:r>
+      <w:r>
+        <w:rPr>
+          <w:rFonts w:ascii="Menlo" w:eastAsiaTheme="minorHAnsi" w:hAnsi="Menlo" w:cs="Menlo"/>
+          <w:color w:val="000000"/>
+          <w:sz w:val="18"/>
+          <w:szCs w:val="18"/>
+          <w:lang w:val="en-US" w:eastAsia="en-US" w:bidi="ar-SA"/>
+        </w:rPr>
+        <w:t xml:space="preserve"> 472a21c more </w:t>
+      </w:r>
+      <w:proofErr w:type="spellStart"/>
+      <w:r>
+        <w:rPr>
+          <w:rFonts w:ascii="Menlo" w:eastAsiaTheme="minorHAnsi" w:hAnsi="Menlo" w:cs="Menlo"/>
+          <w:color w:val="000000"/>
+          <w:sz w:val="18"/>
+          <w:szCs w:val="18"/>
+          <w:lang w:val="en-US" w:eastAsia="en-US" w:bidi="ar-SA"/>
+        </w:rPr>
+        <w:t>upddates</w:t>
+      </w:r>
+      <w:proofErr w:type="spellEnd"/>
+      <w:r>
+        <w:rPr>
+          <w:rFonts w:ascii="Menlo" w:eastAsiaTheme="minorHAnsi" w:hAnsi="Menlo" w:cs="Menlo"/>
+          <w:color w:val="000000"/>
+          <w:sz w:val="18"/>
+          <w:szCs w:val="18"/>
+          <w:lang w:val="en-US" w:eastAsia="en-US" w:bidi="ar-SA"/>
+        </w:rPr>
+        <w:t xml:space="preserve"> and tidying</w:t>
+      </w:r>
+    </w:p>
+    <w:p>
+      <w:pPr>
+        <w:pStyle w:val="BodyText"/>
+      </w:pPr>
+      <w:r>
+        <w:t>We can see one local branch (master) and 4 remotes branches on the “origin” repository (corresponding to the repository cloned). We cannot see any branches associated with the fork directory because the local repository has not download information about it yet. To do that we need to run:</w:t>
+      </w:r>
+    </w:p>
+    <w:p>
+      <w:pPr>
+        <w:pStyle w:val="BodyText"/>
+        <w:rPr>
+          <w:rFonts w:ascii="Menlo" w:eastAsiaTheme="minorHAnsi" w:hAnsi="Menlo" w:cs="Menlo"/>
+          <w:color w:val="000000"/>
+          <w:sz w:val="22"/>
+          <w:szCs w:val="22"/>
+          <w:lang w:val="en-US" w:eastAsia="en-US" w:bidi="ar-SA"/>
+        </w:rPr>
+      </w:pPr>
+      <w:r>
+        <w:rPr>
+          <w:rFonts w:ascii="Menlo" w:eastAsiaTheme="minorHAnsi" w:hAnsi="Menlo" w:cs="Menlo"/>
+          <w:color w:val="000000"/>
+          <w:sz w:val="22"/>
+          <w:szCs w:val="22"/>
+          <w:lang w:val="en-US" w:eastAsia="en-US" w:bidi="ar-SA"/>
+        </w:rPr>
+        <w:t xml:space="preserve">git fetch </w:t>
+      </w:r>
+      <w:proofErr w:type="spellStart"/>
+      <w:r>
+        <w:rPr>
+          <w:rFonts w:ascii="Menlo" w:eastAsiaTheme="minorHAnsi" w:hAnsi="Menlo" w:cs="Menlo"/>
+          <w:color w:val="000000"/>
+          <w:sz w:val="22"/>
+          <w:szCs w:val="22"/>
+          <w:lang w:val="en-US" w:eastAsia="en-US" w:bidi="ar-SA"/>
+        </w:rPr>
+        <w:t>lhoupert</w:t>
+      </w:r>
+      <w:proofErr w:type="spellEnd"/>
+      <w:r>
+        <w:rPr>
+          <w:rFonts w:ascii="Menlo" w:eastAsiaTheme="minorHAnsi" w:hAnsi="Menlo" w:cs="Menlo"/>
+          <w:color w:val="000000"/>
+          <w:sz w:val="22"/>
+          <w:szCs w:val="22"/>
+          <w:lang w:val="en-US" w:eastAsia="en-US" w:bidi="ar-SA"/>
+        </w:rPr>
+        <w:t xml:space="preserve">     </w:t>
+      </w:r>
+    </w:p>
+    <w:p>
+      <w:pPr>
+        <w:pStyle w:val="BodyText"/>
+        <w:rPr>
+          <w:rFonts w:ascii="Menlo" w:eastAsiaTheme="minorHAnsi" w:hAnsi="Menlo" w:cs="Menlo"/>
+          <w:color w:val="000000"/>
+          <w:sz w:val="22"/>
+          <w:szCs w:val="22"/>
+          <w:lang w:val="en-US" w:eastAsia="en-US" w:bidi="ar-SA"/>
+        </w:rPr>
+      </w:pPr>
+    </w:p>
+    <w:p>
+      <w:pPr>
+        <w:widowControl/>
+        <w:suppressAutoHyphens w:val="0"/>
+      </w:pPr>
+      <w:r>
+        <w:t>Now the command “</w:t>
+      </w:r>
+      <w:r>
+        <w:rPr>
+          <w:rFonts w:ascii="Menlo" w:eastAsiaTheme="minorHAnsi" w:hAnsi="Menlo" w:cs="Menlo"/>
+          <w:color w:val="000000"/>
+          <w:sz w:val="22"/>
+          <w:szCs w:val="22"/>
+          <w:lang w:val="en-US" w:eastAsia="en-US" w:bidi="ar-SA"/>
+        </w:rPr>
+        <w:t>git branch -</w:t>
+      </w:r>
+      <w:proofErr w:type="spellStart"/>
+      <w:r>
+        <w:rPr>
+          <w:rFonts w:ascii="Menlo" w:eastAsiaTheme="minorHAnsi" w:hAnsi="Menlo" w:cs="Menlo"/>
+          <w:color w:val="000000"/>
+          <w:sz w:val="22"/>
+          <w:szCs w:val="22"/>
+          <w:lang w:val="en-US" w:eastAsia="en-US" w:bidi="ar-SA"/>
+        </w:rPr>
+        <w:t>av</w:t>
+      </w:r>
+      <w:proofErr w:type="spellEnd"/>
+      <w:r>
+        <w:rPr>
+          <w:rFonts w:ascii="Menlo" w:eastAsiaTheme="minorHAnsi" w:hAnsi="Menlo" w:cs="Menlo"/>
+          <w:color w:val="000000"/>
+          <w:sz w:val="22"/>
+          <w:szCs w:val="22"/>
+          <w:lang w:val="en-US" w:eastAsia="en-US" w:bidi="ar-SA"/>
+        </w:rPr>
+        <w:t>” return an updated list of branches:</w:t>
+      </w:r>
+    </w:p>
+    <w:p>
+      <w:pPr>
+        <w:widowControl/>
+        <w:tabs>
+          <w:tab w:val="left" w:pos="560"/>
+          <w:tab w:val="left" w:pos="1120"/>
+          <w:tab w:val="left" w:pos="1680"/>
+          <w:tab w:val="left" w:pos="2240"/>
+          <w:tab w:val="left" w:pos="2800"/>
+          <w:tab w:val="left" w:pos="3360"/>
+          <w:tab w:val="left" w:pos="3920"/>
+          <w:tab w:val="left" w:pos="4480"/>
+          <w:tab w:val="left" w:pos="5040"/>
+          <w:tab w:val="left" w:pos="5600"/>
+          <w:tab w:val="left" w:pos="6160"/>
+          <w:tab w:val="left" w:pos="6720"/>
+        </w:tabs>
+        <w:suppressAutoHyphens w:val="0"/>
+        <w:autoSpaceDE w:val="0"/>
+        <w:autoSpaceDN w:val="0"/>
+        <w:adjustRightInd w:val="0"/>
+        <w:rPr>
+          <w:rFonts w:ascii="Menlo" w:eastAsiaTheme="minorHAnsi" w:hAnsi="Menlo" w:cs="Menlo"/>
+          <w:color w:val="000000"/>
+          <w:sz w:val="20"/>
+          <w:szCs w:val="20"/>
+          <w:lang w:val="en-US" w:eastAsia="en-US" w:bidi="ar-SA"/>
+        </w:rPr>
+      </w:pPr>
+      <w:r>
+        <w:rPr>
+          <w:rFonts w:ascii="Menlo" w:eastAsiaTheme="minorHAnsi" w:hAnsi="Menlo" w:cs="Menlo"/>
+          <w:color w:val="000000"/>
+          <w:sz w:val="20"/>
+          <w:szCs w:val="20"/>
+          <w:lang w:val="en-US" w:eastAsia="en-US" w:bidi="ar-SA"/>
+        </w:rPr>
+        <w:t>git branch -</w:t>
+      </w:r>
+      <w:proofErr w:type="spellStart"/>
+      <w:r>
+        <w:rPr>
+          <w:rFonts w:ascii="Menlo" w:eastAsiaTheme="minorHAnsi" w:hAnsi="Menlo" w:cs="Menlo"/>
+          <w:color w:val="000000"/>
+          <w:sz w:val="20"/>
+          <w:szCs w:val="20"/>
+          <w:lang w:val="en-US" w:eastAsia="en-US" w:bidi="ar-SA"/>
+        </w:rPr>
+        <w:t>av</w:t>
+      </w:r>
+      <w:proofErr w:type="spellEnd"/>
+      <w:r>
+        <w:rPr>
+          <w:rFonts w:ascii="Menlo" w:eastAsiaTheme="minorHAnsi" w:hAnsi="Menlo" w:cs="Menlo"/>
+          <w:color w:val="000000"/>
+          <w:sz w:val="20"/>
+          <w:szCs w:val="20"/>
+          <w:lang w:val="en-US" w:eastAsia="en-US" w:bidi="ar-SA"/>
+        </w:rPr>
+        <w:t xml:space="preserve">                                                                                                                             </w:t>
+      </w:r>
+    </w:p>
+    <w:p>
+      <w:pPr>
+        <w:widowControl/>
+        <w:tabs>
+          <w:tab w:val="left" w:pos="560"/>
+          <w:tab w:val="left" w:pos="1120"/>
+          <w:tab w:val="left" w:pos="1680"/>
+          <w:tab w:val="left" w:pos="2240"/>
+          <w:tab w:val="left" w:pos="2800"/>
+          <w:tab w:val="left" w:pos="3360"/>
+          <w:tab w:val="left" w:pos="3920"/>
+          <w:tab w:val="left" w:pos="4480"/>
+          <w:tab w:val="left" w:pos="5040"/>
+          <w:tab w:val="left" w:pos="5600"/>
+          <w:tab w:val="left" w:pos="6160"/>
+          <w:tab w:val="left" w:pos="6720"/>
+        </w:tabs>
+        <w:suppressAutoHyphens w:val="0"/>
+        <w:autoSpaceDE w:val="0"/>
+        <w:autoSpaceDN w:val="0"/>
+        <w:adjustRightInd w:val="0"/>
+        <w:rPr>
+          <w:rFonts w:ascii="Menlo" w:eastAsiaTheme="minorHAnsi" w:hAnsi="Menlo" w:cs="Menlo"/>
+          <w:color w:val="000000"/>
+          <w:sz w:val="20"/>
+          <w:szCs w:val="20"/>
+          <w:lang w:val="en-US" w:eastAsia="en-US" w:bidi="ar-SA"/>
+        </w:rPr>
+      </w:pPr>
+      <w:r>
+        <w:rPr>
+          <w:rFonts w:ascii="Menlo" w:eastAsiaTheme="minorHAnsi" w:hAnsi="Menlo" w:cs="Menlo"/>
+          <w:color w:val="000000"/>
+          <w:sz w:val="20"/>
+          <w:szCs w:val="20"/>
+          <w:lang w:val="en-US" w:eastAsia="en-US" w:bidi="ar-SA"/>
+        </w:rPr>
+        <w:t xml:space="preserve">* </w:t>
+      </w:r>
+      <w:r>
+        <w:rPr>
+          <w:rFonts w:ascii="Menlo" w:eastAsiaTheme="minorHAnsi" w:hAnsi="Menlo" w:cs="Menlo"/>
+          <w:color w:val="39C026"/>
+          <w:sz w:val="20"/>
+          <w:szCs w:val="20"/>
+          <w:lang w:val="en-US" w:eastAsia="en-US" w:bidi="ar-SA"/>
+        </w:rPr>
+        <w:t xml:space="preserve">master                    </w:t>
+      </w:r>
+      <w:r>
+        <w:rPr>
+          <w:rFonts w:ascii="Menlo" w:eastAsiaTheme="minorHAnsi" w:hAnsi="Menlo" w:cs="Menlo"/>
+          <w:color w:val="000000"/>
+          <w:sz w:val="20"/>
+          <w:szCs w:val="20"/>
+          <w:lang w:val="en-US" w:eastAsia="en-US" w:bidi="ar-SA"/>
+        </w:rPr>
+        <w:t xml:space="preserve"> 80e31f1 add </w:t>
+      </w:r>
+      <w:proofErr w:type="spellStart"/>
+      <w:r>
+        <w:rPr>
+          <w:rFonts w:ascii="Menlo" w:eastAsiaTheme="minorHAnsi" w:hAnsi="Menlo" w:cs="Menlo"/>
+          <w:color w:val="000000"/>
+          <w:sz w:val="20"/>
+          <w:szCs w:val="20"/>
+          <w:lang w:val="en-US" w:eastAsia="en-US" w:bidi="ar-SA"/>
+        </w:rPr>
+        <w:t>microcat</w:t>
+      </w:r>
+      <w:proofErr w:type="spellEnd"/>
+      <w:r>
+        <w:rPr>
+          <w:rFonts w:ascii="Menlo" w:eastAsiaTheme="minorHAnsi" w:hAnsi="Menlo" w:cs="Menlo"/>
+          <w:color w:val="000000"/>
+          <w:sz w:val="20"/>
+          <w:szCs w:val="20"/>
+          <w:lang w:val="en-US" w:eastAsia="en-US" w:bidi="ar-SA"/>
+        </w:rPr>
+        <w:t xml:space="preserve"> </w:t>
+      </w:r>
+      <w:proofErr w:type="spellStart"/>
+      <w:r>
+        <w:rPr>
+          <w:rFonts w:ascii="Menlo" w:eastAsiaTheme="minorHAnsi" w:hAnsi="Menlo" w:cs="Menlo"/>
+          <w:color w:val="000000"/>
+          <w:sz w:val="20"/>
+          <w:szCs w:val="20"/>
+          <w:lang w:val="en-US" w:eastAsia="en-US" w:bidi="ar-SA"/>
+        </w:rPr>
+        <w:t>calib</w:t>
+      </w:r>
+      <w:proofErr w:type="spellEnd"/>
+      <w:r>
+        <w:rPr>
+          <w:rFonts w:ascii="Menlo" w:eastAsiaTheme="minorHAnsi" w:hAnsi="Menlo" w:cs="Menlo"/>
+          <w:color w:val="000000"/>
+          <w:sz w:val="20"/>
+          <w:szCs w:val="20"/>
+          <w:lang w:val="en-US" w:eastAsia="en-US" w:bidi="ar-SA"/>
+        </w:rPr>
+        <w:t xml:space="preserve"> coefficients files</w:t>
+      </w:r>
+    </w:p>
+    <w:p>
+      <w:pPr>
+        <w:widowControl/>
+        <w:tabs>
+          <w:tab w:val="left" w:pos="560"/>
+          <w:tab w:val="left" w:pos="1120"/>
+          <w:tab w:val="left" w:pos="1680"/>
+          <w:tab w:val="left" w:pos="2240"/>
+          <w:tab w:val="left" w:pos="2800"/>
+          <w:tab w:val="left" w:pos="3360"/>
+          <w:tab w:val="left" w:pos="3920"/>
+          <w:tab w:val="left" w:pos="4480"/>
+          <w:tab w:val="left" w:pos="5040"/>
+          <w:tab w:val="left" w:pos="5600"/>
+          <w:tab w:val="left" w:pos="6160"/>
+          <w:tab w:val="left" w:pos="6720"/>
+        </w:tabs>
+        <w:suppressAutoHyphens w:val="0"/>
+        <w:autoSpaceDE w:val="0"/>
+        <w:autoSpaceDN w:val="0"/>
+        <w:adjustRightInd w:val="0"/>
+        <w:rPr>
+          <w:rFonts w:ascii="Menlo" w:eastAsiaTheme="minorHAnsi" w:hAnsi="Menlo" w:cs="Menlo"/>
+          <w:color w:val="000000"/>
+          <w:sz w:val="20"/>
+          <w:szCs w:val="20"/>
+          <w:lang w:val="en-US" w:eastAsia="en-US" w:bidi="ar-SA"/>
+        </w:rPr>
+      </w:pPr>
+      <w:r>
+        <w:rPr>
+          <w:rFonts w:ascii="Menlo" w:eastAsiaTheme="minorHAnsi" w:hAnsi="Menlo" w:cs="Menlo"/>
+          <w:color w:val="000000"/>
+          <w:sz w:val="20"/>
+          <w:szCs w:val="20"/>
+          <w:lang w:val="en-US" w:eastAsia="en-US" w:bidi="ar-SA"/>
+        </w:rPr>
+        <w:t xml:space="preserve">  </w:t>
+      </w:r>
+      <w:r>
+        <w:rPr>
+          <w:rFonts w:ascii="Menlo" w:eastAsiaTheme="minorHAnsi" w:hAnsi="Menlo" w:cs="Menlo"/>
+          <w:color w:val="CA3323"/>
+          <w:sz w:val="20"/>
+          <w:szCs w:val="20"/>
+          <w:lang w:val="en-US" w:eastAsia="en-US" w:bidi="ar-SA"/>
+        </w:rPr>
+        <w:t>remotes/</w:t>
+      </w:r>
+      <w:proofErr w:type="spellStart"/>
+      <w:r>
+        <w:rPr>
+          <w:rFonts w:ascii="Menlo" w:eastAsiaTheme="minorHAnsi" w:hAnsi="Menlo" w:cs="Menlo"/>
+          <w:color w:val="CA3323"/>
+          <w:sz w:val="20"/>
+          <w:szCs w:val="20"/>
+          <w:lang w:val="en-US" w:eastAsia="en-US" w:bidi="ar-SA"/>
+        </w:rPr>
+        <w:t>lhoupert</w:t>
+      </w:r>
+      <w:proofErr w:type="spellEnd"/>
+      <w:r>
+        <w:rPr>
+          <w:rFonts w:ascii="Menlo" w:eastAsiaTheme="minorHAnsi" w:hAnsi="Menlo" w:cs="Menlo"/>
+          <w:color w:val="CA3323"/>
+          <w:sz w:val="20"/>
+          <w:szCs w:val="20"/>
+          <w:lang w:val="en-US" w:eastAsia="en-US" w:bidi="ar-SA"/>
+        </w:rPr>
+        <w:t xml:space="preserve">/dy120    </w:t>
+      </w:r>
+      <w:r>
+        <w:rPr>
+          <w:rFonts w:ascii="Menlo" w:eastAsiaTheme="minorHAnsi" w:hAnsi="Menlo" w:cs="Menlo"/>
+          <w:color w:val="000000"/>
+          <w:sz w:val="20"/>
+          <w:szCs w:val="20"/>
+          <w:lang w:val="en-US" w:eastAsia="en-US" w:bidi="ar-SA"/>
+        </w:rPr>
+        <w:t xml:space="preserve"> bf2a80b Revert "Merge pull request #3 from </w:t>
+      </w:r>
+      <w:proofErr w:type="spellStart"/>
+      <w:r>
+        <w:rPr>
+          <w:rFonts w:ascii="Menlo" w:eastAsiaTheme="minorHAnsi" w:hAnsi="Menlo" w:cs="Menlo"/>
+          <w:color w:val="000000"/>
+          <w:sz w:val="20"/>
+          <w:szCs w:val="20"/>
+          <w:lang w:val="en-US" w:eastAsia="en-US" w:bidi="ar-SA"/>
+        </w:rPr>
+        <w:t>LewisDrysdale</w:t>
+      </w:r>
+      <w:proofErr w:type="spellEnd"/>
+      <w:r>
+        <w:rPr>
+          <w:rFonts w:ascii="Menlo" w:eastAsiaTheme="minorHAnsi" w:hAnsi="Menlo" w:cs="Menlo"/>
+          <w:color w:val="000000"/>
+          <w:sz w:val="20"/>
+          <w:szCs w:val="20"/>
+          <w:lang w:val="en-US" w:eastAsia="en-US" w:bidi="ar-SA"/>
+        </w:rPr>
+        <w:t>/dy120"</w:t>
+      </w:r>
+    </w:p>
+    <w:p>
+      <w:pPr>
+        <w:widowControl/>
+        <w:tabs>
+          <w:tab w:val="left" w:pos="560"/>
+          <w:tab w:val="left" w:pos="1120"/>
+          <w:tab w:val="left" w:pos="1680"/>
+          <w:tab w:val="left" w:pos="2240"/>
+          <w:tab w:val="left" w:pos="2800"/>
+          <w:tab w:val="left" w:pos="3360"/>
+          <w:tab w:val="left" w:pos="3920"/>
+          <w:tab w:val="left" w:pos="4480"/>
+          <w:tab w:val="left" w:pos="5040"/>
+          <w:tab w:val="left" w:pos="5600"/>
+          <w:tab w:val="left" w:pos="6160"/>
+          <w:tab w:val="left" w:pos="6720"/>
+        </w:tabs>
+        <w:suppressAutoHyphens w:val="0"/>
+        <w:autoSpaceDE w:val="0"/>
+        <w:autoSpaceDN w:val="0"/>
+        <w:adjustRightInd w:val="0"/>
+        <w:rPr>
+          <w:rFonts w:ascii="Menlo" w:eastAsiaTheme="minorHAnsi" w:hAnsi="Menlo" w:cs="Menlo"/>
+          <w:color w:val="000000"/>
+          <w:sz w:val="20"/>
+          <w:szCs w:val="20"/>
+          <w:lang w:val="en-US" w:eastAsia="en-US" w:bidi="ar-SA"/>
+        </w:rPr>
+      </w:pPr>
+      <w:r>
+        <w:rPr>
+          <w:rFonts w:ascii="Menlo" w:eastAsiaTheme="minorHAnsi" w:hAnsi="Menlo" w:cs="Menlo"/>
+          <w:color w:val="000000"/>
+          <w:sz w:val="20"/>
+          <w:szCs w:val="20"/>
+          <w:lang w:val="en-US" w:eastAsia="en-US" w:bidi="ar-SA"/>
+        </w:rPr>
+        <w:t xml:space="preserve">  </w:t>
+      </w:r>
+      <w:r>
+        <w:rPr>
+          <w:rFonts w:ascii="Menlo" w:eastAsiaTheme="minorHAnsi" w:hAnsi="Menlo" w:cs="Menlo"/>
+          <w:color w:val="CA3323"/>
+          <w:sz w:val="20"/>
+          <w:szCs w:val="20"/>
+          <w:lang w:val="en-US" w:eastAsia="en-US" w:bidi="ar-SA"/>
+        </w:rPr>
+        <w:t>remotes/</w:t>
+      </w:r>
+      <w:proofErr w:type="spellStart"/>
+      <w:r>
+        <w:rPr>
+          <w:rFonts w:ascii="Menlo" w:eastAsiaTheme="minorHAnsi" w:hAnsi="Menlo" w:cs="Menlo"/>
+          <w:color w:val="CA3323"/>
+          <w:sz w:val="20"/>
+          <w:szCs w:val="20"/>
+          <w:lang w:val="en-US" w:eastAsia="en-US" w:bidi="ar-SA"/>
+        </w:rPr>
+        <w:t>lhoupert</w:t>
+      </w:r>
+      <w:proofErr w:type="spellEnd"/>
+      <w:r>
+        <w:rPr>
+          <w:rFonts w:ascii="Menlo" w:eastAsiaTheme="minorHAnsi" w:hAnsi="Menlo" w:cs="Menlo"/>
+          <w:color w:val="CA3323"/>
+          <w:sz w:val="20"/>
+          <w:szCs w:val="20"/>
+          <w:lang w:val="en-US" w:eastAsia="en-US" w:bidi="ar-SA"/>
+        </w:rPr>
+        <w:t xml:space="preserve">/legacy   </w:t>
+      </w:r>
+      <w:r>
+        <w:rPr>
+          <w:rFonts w:ascii="Menlo" w:eastAsiaTheme="minorHAnsi" w:hAnsi="Menlo" w:cs="Menlo"/>
+          <w:color w:val="000000"/>
+          <w:sz w:val="20"/>
+          <w:szCs w:val="20"/>
+          <w:lang w:val="en-US" w:eastAsia="en-US" w:bidi="ar-SA"/>
+        </w:rPr>
+        <w:t xml:space="preserve"> fe06d0</w:t>
+      </w:r>
+      <w:proofErr w:type="gramStart"/>
+      <w:r>
+        <w:rPr>
+          <w:rFonts w:ascii="Menlo" w:eastAsiaTheme="minorHAnsi" w:hAnsi="Menlo" w:cs="Menlo"/>
+          <w:color w:val="000000"/>
+          <w:sz w:val="20"/>
+          <w:szCs w:val="20"/>
+          <w:lang w:val="en-US" w:eastAsia="en-US" w:bidi="ar-SA"/>
+        </w:rPr>
+        <w:t>c .</w:t>
+      </w:r>
+      <w:proofErr w:type="gramEnd"/>
+    </w:p>
+    <w:p>
+      <w:pPr>
+        <w:widowControl/>
+        <w:tabs>
+          <w:tab w:val="left" w:pos="560"/>
+          <w:tab w:val="left" w:pos="1120"/>
+          <w:tab w:val="left" w:pos="1680"/>
+          <w:tab w:val="left" w:pos="2240"/>
+          <w:tab w:val="left" w:pos="2800"/>
+          <w:tab w:val="left" w:pos="3360"/>
+          <w:tab w:val="left" w:pos="3920"/>
+          <w:tab w:val="left" w:pos="4480"/>
+          <w:tab w:val="left" w:pos="5040"/>
+          <w:tab w:val="left" w:pos="5600"/>
+          <w:tab w:val="left" w:pos="6160"/>
+          <w:tab w:val="left" w:pos="6720"/>
+        </w:tabs>
+        <w:suppressAutoHyphens w:val="0"/>
+        <w:autoSpaceDE w:val="0"/>
+        <w:autoSpaceDN w:val="0"/>
+        <w:adjustRightInd w:val="0"/>
+        <w:rPr>
+          <w:rFonts w:ascii="Menlo" w:eastAsiaTheme="minorHAnsi" w:hAnsi="Menlo" w:cs="Menlo"/>
+          <w:color w:val="000000"/>
+          <w:sz w:val="20"/>
+          <w:szCs w:val="20"/>
+          <w:lang w:val="en-US" w:eastAsia="en-US" w:bidi="ar-SA"/>
+        </w:rPr>
+      </w:pPr>
+      <w:r>
+        <w:rPr>
+          <w:rFonts w:ascii="Menlo" w:eastAsiaTheme="minorHAnsi" w:hAnsi="Menlo" w:cs="Menlo"/>
+          <w:color w:val="000000"/>
+          <w:sz w:val="20"/>
+          <w:szCs w:val="20"/>
+          <w:lang w:val="en-US" w:eastAsia="en-US" w:bidi="ar-SA"/>
+        </w:rPr>
+        <w:t xml:space="preserve">  </w:t>
+      </w:r>
+      <w:r>
+        <w:rPr>
+          <w:rFonts w:ascii="Menlo" w:eastAsiaTheme="minorHAnsi" w:hAnsi="Menlo" w:cs="Menlo"/>
+          <w:color w:val="CA3323"/>
+          <w:sz w:val="20"/>
+          <w:szCs w:val="20"/>
+          <w:lang w:val="en-US" w:eastAsia="en-US" w:bidi="ar-SA"/>
+        </w:rPr>
+        <w:t>remotes/</w:t>
+      </w:r>
+      <w:proofErr w:type="spellStart"/>
+      <w:r>
+        <w:rPr>
+          <w:rFonts w:ascii="Menlo" w:eastAsiaTheme="minorHAnsi" w:hAnsi="Menlo" w:cs="Menlo"/>
+          <w:color w:val="CA3323"/>
+          <w:sz w:val="20"/>
+          <w:szCs w:val="20"/>
+          <w:lang w:val="en-US" w:eastAsia="en-US" w:bidi="ar-SA"/>
+        </w:rPr>
+        <w:t>lhoupert</w:t>
+      </w:r>
+      <w:proofErr w:type="spellEnd"/>
+      <w:r>
+        <w:rPr>
+          <w:rFonts w:ascii="Menlo" w:eastAsiaTheme="minorHAnsi" w:hAnsi="Menlo" w:cs="Menlo"/>
+          <w:color w:val="CA3323"/>
+          <w:sz w:val="20"/>
+          <w:szCs w:val="20"/>
+          <w:lang w:val="en-US" w:eastAsia="en-US" w:bidi="ar-SA"/>
+        </w:rPr>
+        <w:t xml:space="preserve">/master   </w:t>
+      </w:r>
+      <w:r>
+        <w:rPr>
+          <w:rFonts w:ascii="Menlo" w:eastAsiaTheme="minorHAnsi" w:hAnsi="Menlo" w:cs="Menlo"/>
+          <w:color w:val="000000"/>
+          <w:sz w:val="20"/>
+          <w:szCs w:val="20"/>
+          <w:lang w:val="en-US" w:eastAsia="en-US" w:bidi="ar-SA"/>
+        </w:rPr>
+        <w:t xml:space="preserve"> 5837363 remove unnecessary empty directory</w:t>
+      </w:r>
+    </w:p>
+    <w:p>
+      <w:pPr>
+        <w:widowControl/>
+        <w:tabs>
+          <w:tab w:val="left" w:pos="560"/>
+          <w:tab w:val="left" w:pos="1120"/>
+          <w:tab w:val="left" w:pos="1680"/>
+          <w:tab w:val="left" w:pos="2240"/>
+          <w:tab w:val="left" w:pos="2800"/>
+          <w:tab w:val="left" w:pos="3360"/>
+          <w:tab w:val="left" w:pos="3920"/>
+          <w:tab w:val="left" w:pos="4480"/>
+          <w:tab w:val="left" w:pos="5040"/>
+          <w:tab w:val="left" w:pos="5600"/>
+          <w:tab w:val="left" w:pos="6160"/>
+          <w:tab w:val="left" w:pos="6720"/>
+        </w:tabs>
+        <w:suppressAutoHyphens w:val="0"/>
+        <w:autoSpaceDE w:val="0"/>
+        <w:autoSpaceDN w:val="0"/>
+        <w:adjustRightInd w:val="0"/>
+        <w:rPr>
+          <w:rFonts w:ascii="Menlo" w:eastAsiaTheme="minorHAnsi" w:hAnsi="Menlo" w:cs="Menlo"/>
+          <w:color w:val="000000"/>
+          <w:sz w:val="20"/>
+          <w:szCs w:val="20"/>
+          <w:lang w:val="en-US" w:eastAsia="en-US" w:bidi="ar-SA"/>
+        </w:rPr>
+      </w:pPr>
+      <w:r>
+        <w:rPr>
+          <w:rFonts w:ascii="Menlo" w:eastAsiaTheme="minorHAnsi" w:hAnsi="Menlo" w:cs="Menlo"/>
+          <w:color w:val="000000"/>
+          <w:sz w:val="20"/>
+          <w:szCs w:val="20"/>
+          <w:lang w:val="en-US" w:eastAsia="en-US" w:bidi="ar-SA"/>
+        </w:rPr>
+        <w:t xml:space="preserve">  </w:t>
+      </w:r>
+      <w:r>
+        <w:rPr>
+          <w:rFonts w:ascii="Menlo" w:eastAsiaTheme="minorHAnsi" w:hAnsi="Menlo" w:cs="Menlo"/>
+          <w:color w:val="CA3323"/>
+          <w:sz w:val="20"/>
+          <w:szCs w:val="20"/>
+          <w:lang w:val="en-US" w:eastAsia="en-US" w:bidi="ar-SA"/>
+        </w:rPr>
+        <w:t>remotes/</w:t>
+      </w:r>
+      <w:proofErr w:type="spellStart"/>
+      <w:r>
+        <w:rPr>
+          <w:rFonts w:ascii="Menlo" w:eastAsiaTheme="minorHAnsi" w:hAnsi="Menlo" w:cs="Menlo"/>
+          <w:color w:val="CA3323"/>
+          <w:sz w:val="20"/>
+          <w:szCs w:val="20"/>
+          <w:lang w:val="en-US" w:eastAsia="en-US" w:bidi="ar-SA"/>
+        </w:rPr>
+        <w:t>lhoupert</w:t>
+      </w:r>
+      <w:proofErr w:type="spellEnd"/>
+      <w:r>
+        <w:rPr>
+          <w:rFonts w:ascii="Menlo" w:eastAsiaTheme="minorHAnsi" w:hAnsi="Menlo" w:cs="Menlo"/>
+          <w:color w:val="CA3323"/>
+          <w:sz w:val="20"/>
+          <w:szCs w:val="20"/>
+          <w:lang w:val="en-US" w:eastAsia="en-US" w:bidi="ar-SA"/>
+        </w:rPr>
+        <w:t>/postdy120</w:t>
+      </w:r>
+      <w:r>
+        <w:rPr>
+          <w:rFonts w:ascii="Menlo" w:eastAsiaTheme="minorHAnsi" w:hAnsi="Menlo" w:cs="Menlo"/>
+          <w:color w:val="000000"/>
+          <w:sz w:val="20"/>
+          <w:szCs w:val="20"/>
+          <w:lang w:val="en-US" w:eastAsia="en-US" w:bidi="ar-SA"/>
+        </w:rPr>
+        <w:t xml:space="preserve"> 472a21c more </w:t>
+      </w:r>
+      <w:proofErr w:type="spellStart"/>
+      <w:r>
+        <w:rPr>
+          <w:rFonts w:ascii="Menlo" w:eastAsiaTheme="minorHAnsi" w:hAnsi="Menlo" w:cs="Menlo"/>
+          <w:color w:val="000000"/>
+          <w:sz w:val="20"/>
+          <w:szCs w:val="20"/>
+          <w:lang w:val="en-US" w:eastAsia="en-US" w:bidi="ar-SA"/>
+        </w:rPr>
+        <w:t>upddates</w:t>
+      </w:r>
+      <w:proofErr w:type="spellEnd"/>
+      <w:r>
+        <w:rPr>
+          <w:rFonts w:ascii="Menlo" w:eastAsiaTheme="minorHAnsi" w:hAnsi="Menlo" w:cs="Menlo"/>
+          <w:color w:val="000000"/>
+          <w:sz w:val="20"/>
+          <w:szCs w:val="20"/>
+          <w:lang w:val="en-US" w:eastAsia="en-US" w:bidi="ar-SA"/>
+        </w:rPr>
+        <w:t xml:space="preserve"> and tidying</w:t>
+      </w:r>
+    </w:p>
+    <w:p>
+      <w:pPr>
+        <w:widowControl/>
+        <w:tabs>
+          <w:tab w:val="left" w:pos="560"/>
+          <w:tab w:val="left" w:pos="1120"/>
+          <w:tab w:val="left" w:pos="1680"/>
+          <w:tab w:val="left" w:pos="2240"/>
+          <w:tab w:val="left" w:pos="2800"/>
+          <w:tab w:val="left" w:pos="3360"/>
+          <w:tab w:val="left" w:pos="3920"/>
+          <w:tab w:val="left" w:pos="4480"/>
+          <w:tab w:val="left" w:pos="5040"/>
+          <w:tab w:val="left" w:pos="5600"/>
+          <w:tab w:val="left" w:pos="6160"/>
+          <w:tab w:val="left" w:pos="6720"/>
+        </w:tabs>
+        <w:suppressAutoHyphens w:val="0"/>
+        <w:autoSpaceDE w:val="0"/>
+        <w:autoSpaceDN w:val="0"/>
+        <w:adjustRightInd w:val="0"/>
+        <w:rPr>
+          <w:rFonts w:ascii="Menlo" w:eastAsiaTheme="minorHAnsi" w:hAnsi="Menlo" w:cs="Menlo"/>
+          <w:color w:val="000000"/>
+          <w:sz w:val="20"/>
+          <w:szCs w:val="20"/>
+          <w:lang w:val="en-US" w:eastAsia="en-US" w:bidi="ar-SA"/>
+        </w:rPr>
+      </w:pPr>
+      <w:r>
+        <w:rPr>
+          <w:rFonts w:ascii="Menlo" w:eastAsiaTheme="minorHAnsi" w:hAnsi="Menlo" w:cs="Menlo"/>
+          <w:color w:val="000000"/>
+          <w:sz w:val="20"/>
+          <w:szCs w:val="20"/>
+          <w:lang w:val="en-US" w:eastAsia="en-US" w:bidi="ar-SA"/>
+        </w:rPr>
+        <w:t xml:space="preserve">  </w:t>
+      </w:r>
+      <w:r>
+        <w:rPr>
+          <w:rFonts w:ascii="Menlo" w:eastAsiaTheme="minorHAnsi" w:hAnsi="Menlo" w:cs="Menlo"/>
+          <w:color w:val="CA3323"/>
+          <w:sz w:val="20"/>
+          <w:szCs w:val="20"/>
+          <w:lang w:val="en-US" w:eastAsia="en-US" w:bidi="ar-SA"/>
+        </w:rPr>
+        <w:t xml:space="preserve">remotes/origin/HEAD       </w:t>
+      </w:r>
+      <w:r>
+        <w:rPr>
+          <w:rFonts w:ascii="Menlo" w:eastAsiaTheme="minorHAnsi" w:hAnsi="Menlo" w:cs="Menlo"/>
+          <w:color w:val="000000"/>
+          <w:sz w:val="20"/>
+          <w:szCs w:val="20"/>
+          <w:lang w:val="en-US" w:eastAsia="en-US" w:bidi="ar-SA"/>
+        </w:rPr>
+        <w:t xml:space="preserve"> -&gt; origin/master</w:t>
+      </w:r>
+    </w:p>
+    <w:p>
+      <w:pPr>
+        <w:widowControl/>
+        <w:tabs>
+          <w:tab w:val="left" w:pos="560"/>
+          <w:tab w:val="left" w:pos="1120"/>
+          <w:tab w:val="left" w:pos="1680"/>
+          <w:tab w:val="left" w:pos="2240"/>
+          <w:tab w:val="left" w:pos="2800"/>
+          <w:tab w:val="left" w:pos="3360"/>
+          <w:tab w:val="left" w:pos="3920"/>
+          <w:tab w:val="left" w:pos="4480"/>
+          <w:tab w:val="left" w:pos="5040"/>
+          <w:tab w:val="left" w:pos="5600"/>
+          <w:tab w:val="left" w:pos="6160"/>
+          <w:tab w:val="left" w:pos="6720"/>
+        </w:tabs>
+        <w:suppressAutoHyphens w:val="0"/>
+        <w:autoSpaceDE w:val="0"/>
+        <w:autoSpaceDN w:val="0"/>
+        <w:adjustRightInd w:val="0"/>
+        <w:rPr>
+          <w:rFonts w:ascii="Menlo" w:eastAsiaTheme="minorHAnsi" w:hAnsi="Menlo" w:cs="Menlo"/>
+          <w:color w:val="000000"/>
+          <w:sz w:val="20"/>
+          <w:szCs w:val="20"/>
+          <w:lang w:val="en-US" w:eastAsia="en-US" w:bidi="ar-SA"/>
+        </w:rPr>
+      </w:pPr>
+      <w:r>
+        <w:rPr>
+          <w:rFonts w:ascii="Menlo" w:eastAsiaTheme="minorHAnsi" w:hAnsi="Menlo" w:cs="Menlo"/>
+          <w:color w:val="000000"/>
+          <w:sz w:val="20"/>
+          <w:szCs w:val="20"/>
+          <w:lang w:val="en-US" w:eastAsia="en-US" w:bidi="ar-SA"/>
+        </w:rPr>
+        <w:t xml:space="preserve">  </w:t>
+      </w:r>
+      <w:r>
+        <w:rPr>
+          <w:rFonts w:ascii="Menlo" w:eastAsiaTheme="minorHAnsi" w:hAnsi="Menlo" w:cs="Menlo"/>
+          <w:color w:val="CA3323"/>
+          <w:sz w:val="20"/>
+          <w:szCs w:val="20"/>
+          <w:lang w:val="en-US" w:eastAsia="en-US" w:bidi="ar-SA"/>
+        </w:rPr>
+        <w:t xml:space="preserve">remotes/origin/dy120      </w:t>
+      </w:r>
+      <w:r>
+        <w:rPr>
+          <w:rFonts w:ascii="Menlo" w:eastAsiaTheme="minorHAnsi" w:hAnsi="Menlo" w:cs="Menlo"/>
+          <w:color w:val="000000"/>
+          <w:sz w:val="20"/>
+          <w:szCs w:val="20"/>
+          <w:lang w:val="en-US" w:eastAsia="en-US" w:bidi="ar-SA"/>
+        </w:rPr>
+        <w:t xml:space="preserve"> bf2a80b Revert "Merge pull request #3 from </w:t>
+      </w:r>
+      <w:proofErr w:type="spellStart"/>
+      <w:r>
+        <w:rPr>
+          <w:rFonts w:ascii="Menlo" w:eastAsiaTheme="minorHAnsi" w:hAnsi="Menlo" w:cs="Menlo"/>
+          <w:color w:val="000000"/>
+          <w:sz w:val="20"/>
+          <w:szCs w:val="20"/>
+          <w:lang w:val="en-US" w:eastAsia="en-US" w:bidi="ar-SA"/>
+        </w:rPr>
+        <w:t>LewisDrysdale</w:t>
+      </w:r>
+      <w:proofErr w:type="spellEnd"/>
+      <w:r>
+        <w:rPr>
+          <w:rFonts w:ascii="Menlo" w:eastAsiaTheme="minorHAnsi" w:hAnsi="Menlo" w:cs="Menlo"/>
+          <w:color w:val="000000"/>
+          <w:sz w:val="20"/>
+          <w:szCs w:val="20"/>
+          <w:lang w:val="en-US" w:eastAsia="en-US" w:bidi="ar-SA"/>
+        </w:rPr>
+        <w:t>/dy120"</w:t>
+      </w:r>
+    </w:p>
+    <w:p>
+      <w:pPr>
+        <w:widowControl/>
+        <w:tabs>
+          <w:tab w:val="left" w:pos="560"/>
+          <w:tab w:val="left" w:pos="1120"/>
+          <w:tab w:val="left" w:pos="1680"/>
+          <w:tab w:val="left" w:pos="2240"/>
+          <w:tab w:val="left" w:pos="2800"/>
+          <w:tab w:val="left" w:pos="3360"/>
+          <w:tab w:val="left" w:pos="3920"/>
+          <w:tab w:val="left" w:pos="4480"/>
+          <w:tab w:val="left" w:pos="5040"/>
+          <w:tab w:val="left" w:pos="5600"/>
+          <w:tab w:val="left" w:pos="6160"/>
+          <w:tab w:val="left" w:pos="6720"/>
+        </w:tabs>
+        <w:suppressAutoHyphens w:val="0"/>
+        <w:autoSpaceDE w:val="0"/>
+        <w:autoSpaceDN w:val="0"/>
+        <w:adjustRightInd w:val="0"/>
+        <w:rPr>
+          <w:rFonts w:ascii="Menlo" w:eastAsiaTheme="minorHAnsi" w:hAnsi="Menlo" w:cs="Menlo"/>
+          <w:color w:val="000000"/>
+          <w:sz w:val="20"/>
+          <w:szCs w:val="20"/>
+          <w:lang w:val="en-US" w:eastAsia="en-US" w:bidi="ar-SA"/>
+        </w:rPr>
+      </w:pPr>
+      <w:r>
+        <w:rPr>
+          <w:rFonts w:ascii="Menlo" w:eastAsiaTheme="minorHAnsi" w:hAnsi="Menlo" w:cs="Menlo"/>
+          <w:color w:val="000000"/>
+          <w:sz w:val="20"/>
+          <w:szCs w:val="20"/>
+          <w:lang w:val="en-US" w:eastAsia="en-US" w:bidi="ar-SA"/>
+        </w:rPr>
+        <w:t xml:space="preserve">  </w:t>
+      </w:r>
+      <w:r>
+        <w:rPr>
+          <w:rFonts w:ascii="Menlo" w:eastAsiaTheme="minorHAnsi" w:hAnsi="Menlo" w:cs="Menlo"/>
+          <w:color w:val="CA3323"/>
+          <w:sz w:val="20"/>
+          <w:szCs w:val="20"/>
+          <w:lang w:val="en-US" w:eastAsia="en-US" w:bidi="ar-SA"/>
+        </w:rPr>
+        <w:t xml:space="preserve">remotes/origin/master     </w:t>
+      </w:r>
+      <w:r>
+        <w:rPr>
+          <w:rFonts w:ascii="Menlo" w:eastAsiaTheme="minorHAnsi" w:hAnsi="Menlo" w:cs="Menlo"/>
+          <w:color w:val="000000"/>
+          <w:sz w:val="20"/>
+          <w:szCs w:val="20"/>
+          <w:lang w:val="en-US" w:eastAsia="en-US" w:bidi="ar-SA"/>
+        </w:rPr>
+        <w:t xml:space="preserve"> 80e31f1 add </w:t>
+      </w:r>
+      <w:proofErr w:type="spellStart"/>
+      <w:r>
+        <w:rPr>
+          <w:rFonts w:ascii="Menlo" w:eastAsiaTheme="minorHAnsi" w:hAnsi="Menlo" w:cs="Menlo"/>
+          <w:color w:val="000000"/>
+          <w:sz w:val="20"/>
+          <w:szCs w:val="20"/>
+          <w:lang w:val="en-US" w:eastAsia="en-US" w:bidi="ar-SA"/>
+        </w:rPr>
+        <w:t>microcat</w:t>
+      </w:r>
+      <w:proofErr w:type="spellEnd"/>
+      <w:r>
+        <w:rPr>
+          <w:rFonts w:ascii="Menlo" w:eastAsiaTheme="minorHAnsi" w:hAnsi="Menlo" w:cs="Menlo"/>
+          <w:color w:val="000000"/>
+          <w:sz w:val="20"/>
+          <w:szCs w:val="20"/>
+          <w:lang w:val="en-US" w:eastAsia="en-US" w:bidi="ar-SA"/>
+        </w:rPr>
+        <w:t xml:space="preserve"> </w:t>
+      </w:r>
+      <w:proofErr w:type="spellStart"/>
+      <w:r>
+        <w:rPr>
+          <w:rFonts w:ascii="Menlo" w:eastAsiaTheme="minorHAnsi" w:hAnsi="Menlo" w:cs="Menlo"/>
+          <w:color w:val="000000"/>
+          <w:sz w:val="20"/>
+          <w:szCs w:val="20"/>
+          <w:lang w:val="en-US" w:eastAsia="en-US" w:bidi="ar-SA"/>
+        </w:rPr>
+        <w:t>calib</w:t>
+      </w:r>
+      <w:proofErr w:type="spellEnd"/>
+      <w:r>
+        <w:rPr>
+          <w:rFonts w:ascii="Menlo" w:eastAsiaTheme="minorHAnsi" w:hAnsi="Menlo" w:cs="Menlo"/>
+          <w:color w:val="000000"/>
+          <w:sz w:val="20"/>
+          <w:szCs w:val="20"/>
+          <w:lang w:val="en-US" w:eastAsia="en-US" w:bidi="ar-SA"/>
+        </w:rPr>
+        <w:t xml:space="preserve"> coefficients files</w:t>
+      </w:r>
+    </w:p>
+    <w:p>
+      <w:pPr>
+        <w:pStyle w:val="BodyText"/>
+        <w:rPr>
+          <w:rFonts w:ascii="Menlo" w:eastAsiaTheme="minorHAnsi" w:hAnsi="Menlo" w:cs="Menlo"/>
+          <w:color w:val="000000"/>
+          <w:sz w:val="20"/>
+          <w:szCs w:val="20"/>
+          <w:lang w:val="en-US" w:eastAsia="en-US" w:bidi="ar-SA"/>
+        </w:rPr>
+      </w:pPr>
+      <w:r>
+        <w:rPr>
+          <w:rFonts w:ascii="Menlo" w:eastAsiaTheme="minorHAnsi" w:hAnsi="Menlo" w:cs="Menlo"/>
+          <w:color w:val="000000"/>
+          <w:sz w:val="20"/>
+          <w:szCs w:val="20"/>
+          <w:lang w:val="en-US" w:eastAsia="en-US" w:bidi="ar-SA"/>
+        </w:rPr>
+        <w:t xml:space="preserve">  </w:t>
+      </w:r>
+      <w:r>
+        <w:rPr>
+          <w:rFonts w:ascii="Menlo" w:eastAsiaTheme="minorHAnsi" w:hAnsi="Menlo" w:cs="Menlo"/>
+          <w:color w:val="CA3323"/>
+          <w:sz w:val="20"/>
+          <w:szCs w:val="20"/>
+          <w:lang w:val="en-US" w:eastAsia="en-US" w:bidi="ar-SA"/>
+        </w:rPr>
+        <w:t xml:space="preserve">remotes/origin/postdy120  </w:t>
+      </w:r>
+      <w:r>
+        <w:rPr>
+          <w:rFonts w:ascii="Menlo" w:eastAsiaTheme="minorHAnsi" w:hAnsi="Menlo" w:cs="Menlo"/>
+          <w:color w:val="000000"/>
+          <w:sz w:val="20"/>
+          <w:szCs w:val="20"/>
+          <w:lang w:val="en-US" w:eastAsia="en-US" w:bidi="ar-SA"/>
+        </w:rPr>
+        <w:t xml:space="preserve"> 472a21c more </w:t>
+      </w:r>
+      <w:proofErr w:type="spellStart"/>
+      <w:r>
+        <w:rPr>
+          <w:rFonts w:ascii="Menlo" w:eastAsiaTheme="minorHAnsi" w:hAnsi="Menlo" w:cs="Menlo"/>
+          <w:color w:val="000000"/>
+          <w:sz w:val="20"/>
+          <w:szCs w:val="20"/>
+          <w:lang w:val="en-US" w:eastAsia="en-US" w:bidi="ar-SA"/>
+        </w:rPr>
+        <w:t>upddates</w:t>
+      </w:r>
+      <w:proofErr w:type="spellEnd"/>
+      <w:r>
+        <w:rPr>
+          <w:rFonts w:ascii="Menlo" w:eastAsiaTheme="minorHAnsi" w:hAnsi="Menlo" w:cs="Menlo"/>
+          <w:color w:val="000000"/>
+          <w:sz w:val="20"/>
+          <w:szCs w:val="20"/>
+          <w:lang w:val="en-US" w:eastAsia="en-US" w:bidi="ar-SA"/>
+        </w:rPr>
+        <w:t xml:space="preserve"> and tidying</w:t>
+      </w:r>
+    </w:p>
+    <w:p>
+      <w:pPr>
+        <w:pStyle w:val="BodyText"/>
+        <w:rPr>
+          <w:rFonts w:ascii="Menlo" w:eastAsiaTheme="minorHAnsi" w:hAnsi="Menlo" w:cs="Menlo"/>
+          <w:color w:val="000000"/>
+          <w:sz w:val="22"/>
+          <w:szCs w:val="22"/>
+          <w:lang w:val="en-US" w:eastAsia="en-US" w:bidi="ar-SA"/>
+        </w:rPr>
+      </w:pPr>
+    </w:p>
+    <w:p>
+      <w:pPr>
+        <w:widowControl/>
+        <w:suppressAutoHyphens w:val="0"/>
+        <w:rPr>
+          <w:rFonts w:ascii="Times New Roman" w:eastAsia="Times New Roman" w:hAnsi="Times New Roman" w:cs="Times New Roman"/>
+          <w:color w:val="000000"/>
+          <w:lang w:eastAsia="en-US" w:bidi="ar-SA"/>
+        </w:rPr>
+      </w:pPr>
+    </w:p>
+    <w:p>
+      <w:pPr>
+        <w:widowControl/>
+        <w:suppressAutoHyphens w:val="0"/>
+        <w:rPr>
+          <w:rFonts w:ascii="Calibri" w:eastAsia="Times New Roman" w:hAnsi="Calibri" w:cs="Calibri"/>
+          <w:color w:val="000000"/>
+          <w:sz w:val="22"/>
+          <w:szCs w:val="22"/>
+          <w:lang w:eastAsia="en-US" w:bidi="ar-SA"/>
+        </w:rPr>
+      </w:pPr>
+      <w:r>
+        <w:rPr>
+          <w:rFonts w:ascii="Times New Roman" w:eastAsia="Times New Roman" w:hAnsi="Times New Roman" w:cs="Times New Roman"/>
+          <w:color w:val="000000"/>
+          <w:lang w:eastAsia="en-US" w:bidi="ar-SA"/>
+        </w:rPr>
+        <w:t>If you only have a local </w:t>
+      </w:r>
+      <w:r>
+        <w:rPr>
+          <w:rFonts w:ascii="Calibri" w:eastAsia="Times New Roman" w:hAnsi="Calibri" w:cs="Calibri"/>
+          <w:i/>
+          <w:iCs/>
+          <w:color w:val="000000"/>
+          <w:sz w:val="22"/>
+          <w:szCs w:val="22"/>
+          <w:lang w:eastAsia="en-US" w:bidi="ar-SA"/>
+        </w:rPr>
+        <w:t>master</w:t>
+      </w:r>
+      <w:r>
+        <w:rPr>
+          <w:rFonts w:ascii="Calibri" w:eastAsia="Times New Roman" w:hAnsi="Calibri" w:cs="Calibri"/>
+          <w:color w:val="000000"/>
+          <w:sz w:val="22"/>
+          <w:szCs w:val="22"/>
+          <w:lang w:eastAsia="en-US" w:bidi="ar-SA"/>
+        </w:rPr>
+        <w:t> branch</w:t>
+      </w:r>
+      <w:r>
+        <w:rPr>
+          <w:rFonts w:ascii="Calibri" w:eastAsia="Times New Roman" w:hAnsi="Calibri" w:cs="Calibri"/>
+          <w:color w:val="000000"/>
+          <w:sz w:val="22"/>
+          <w:szCs w:val="22"/>
+          <w:lang w:eastAsia="en-US" w:bidi="ar-SA"/>
+        </w:rPr>
+        <w:t xml:space="preserve"> </w:t>
+      </w:r>
+      <w:r>
+        <w:rPr>
+          <w:rFonts w:ascii="Calibri" w:eastAsia="Times New Roman" w:hAnsi="Calibri" w:cs="Calibri"/>
+          <w:color w:val="000000"/>
+          <w:sz w:val="22"/>
+          <w:szCs w:val="22"/>
+          <w:lang w:eastAsia="en-US" w:bidi="ar-SA"/>
+        </w:rPr>
+        <w:t xml:space="preserve"> (as in the example above) </w:t>
+      </w:r>
+      <w:r>
+        <w:rPr>
+          <w:rFonts w:ascii="Calibri" w:eastAsia="Times New Roman" w:hAnsi="Calibri" w:cs="Calibri"/>
+          <w:color w:val="000000"/>
+          <w:sz w:val="22"/>
+          <w:szCs w:val="22"/>
+          <w:lang w:eastAsia="en-US" w:bidi="ar-SA"/>
+        </w:rPr>
+        <w:t xml:space="preserve">and </w:t>
+      </w:r>
+      <w:r>
+        <w:rPr>
+          <w:rFonts w:ascii="Calibri" w:eastAsia="Times New Roman" w:hAnsi="Calibri" w:cs="Calibri"/>
+          <w:color w:val="000000"/>
+          <w:sz w:val="22"/>
+          <w:szCs w:val="22"/>
+          <w:lang w:eastAsia="en-US" w:bidi="ar-SA"/>
+        </w:rPr>
+        <w:t xml:space="preserve">you need to create a local copy of the </w:t>
+      </w:r>
+      <w:r>
+        <w:rPr>
+          <w:rFonts w:ascii="Calibri" w:eastAsia="Times New Roman" w:hAnsi="Calibri" w:cs="Calibri"/>
+          <w:color w:val="000000"/>
+          <w:sz w:val="22"/>
+          <w:szCs w:val="22"/>
+          <w:lang w:eastAsia="en-US" w:bidi="ar-SA"/>
+        </w:rPr>
+        <w:t xml:space="preserve">other </w:t>
+      </w:r>
+      <w:r>
+        <w:rPr>
+          <w:rFonts w:ascii="Calibri" w:eastAsia="Times New Roman" w:hAnsi="Calibri" w:cs="Calibri"/>
+          <w:color w:val="000000"/>
+          <w:sz w:val="22"/>
+          <w:szCs w:val="22"/>
+          <w:lang w:eastAsia="en-US" w:bidi="ar-SA"/>
+        </w:rPr>
+        <w:t xml:space="preserve">remote </w:t>
+      </w:r>
+      <w:r>
+        <w:rPr>
+          <w:rFonts w:ascii="Calibri" w:eastAsia="Times New Roman" w:hAnsi="Calibri" w:cs="Calibri"/>
+          <w:color w:val="000000"/>
+          <w:sz w:val="22"/>
+          <w:szCs w:val="22"/>
+          <w:lang w:eastAsia="en-US" w:bidi="ar-SA"/>
+        </w:rPr>
+        <w:t>branches (</w:t>
+      </w:r>
+      <w:r>
+        <w:rPr>
+          <w:rFonts w:ascii="Calibri" w:eastAsia="Times New Roman" w:hAnsi="Calibri" w:cs="Calibri"/>
+          <w:color w:val="000000"/>
+          <w:sz w:val="22"/>
+          <w:szCs w:val="22"/>
+          <w:lang w:eastAsia="en-US" w:bidi="ar-SA"/>
+        </w:rPr>
+        <w:t>“legacy”</w:t>
+      </w:r>
+      <w:r>
+        <w:rPr>
+          <w:rFonts w:ascii="Calibri" w:eastAsia="Times New Roman" w:hAnsi="Calibri" w:cs="Calibri"/>
+          <w:color w:val="000000"/>
+          <w:sz w:val="22"/>
+          <w:szCs w:val="22"/>
+          <w:lang w:eastAsia="en-US" w:bidi="ar-SA"/>
+        </w:rPr>
+        <w:t xml:space="preserve">, </w:t>
+      </w:r>
+      <w:r>
+        <w:rPr>
+          <w:rFonts w:ascii="Calibri" w:eastAsia="Times New Roman" w:hAnsi="Calibri" w:cs="Calibri"/>
+          <w:color w:val="000000"/>
+          <w:sz w:val="22"/>
+          <w:szCs w:val="22"/>
+          <w:lang w:eastAsia="en-US" w:bidi="ar-SA"/>
+        </w:rPr>
+        <w:t>“</w:t>
+      </w:r>
+      <w:r>
+        <w:rPr>
+          <w:rFonts w:ascii="Calibri" w:eastAsia="Times New Roman" w:hAnsi="Calibri" w:cs="Calibri"/>
+          <w:color w:val="000000"/>
+          <w:sz w:val="22"/>
+          <w:szCs w:val="22"/>
+          <w:lang w:eastAsia="en-US" w:bidi="ar-SA"/>
+        </w:rPr>
+        <w:t>postdy120</w:t>
+      </w:r>
+      <w:r>
+        <w:rPr>
+          <w:rFonts w:ascii="Calibri" w:eastAsia="Times New Roman" w:hAnsi="Calibri" w:cs="Calibri"/>
+          <w:color w:val="000000"/>
+          <w:sz w:val="22"/>
+          <w:szCs w:val="22"/>
+          <w:lang w:eastAsia="en-US" w:bidi="ar-SA"/>
+        </w:rPr>
+        <w:t>”</w:t>
+      </w:r>
+      <w:r>
+        <w:rPr>
+          <w:rFonts w:ascii="Calibri" w:eastAsia="Times New Roman" w:hAnsi="Calibri" w:cs="Calibri"/>
+          <w:color w:val="000000"/>
+          <w:sz w:val="22"/>
+          <w:szCs w:val="22"/>
+          <w:lang w:eastAsia="en-US" w:bidi="ar-SA"/>
+        </w:rPr>
+        <w:t>, etc… )</w:t>
+      </w:r>
+      <w:r>
+        <w:rPr>
+          <w:rFonts w:ascii="Calibri" w:eastAsia="Times New Roman" w:hAnsi="Calibri" w:cs="Calibri"/>
+          <w:color w:val="000000"/>
+          <w:sz w:val="22"/>
+          <w:szCs w:val="22"/>
+          <w:lang w:eastAsia="en-US" w:bidi="ar-SA"/>
+        </w:rPr>
+        <w:t>. You can do that with the one-time command:</w:t>
+      </w:r>
+    </w:p>
+    <w:p>
+      <w:pPr>
+        <w:pStyle w:val="BodyText"/>
+        <w:rPr>
+          <w:rFonts w:ascii="Menlo" w:eastAsiaTheme="minorHAnsi" w:hAnsi="Menlo" w:cs="Menlo"/>
+          <w:color w:val="000000"/>
+          <w:sz w:val="22"/>
+          <w:szCs w:val="22"/>
+          <w:lang w:val="en-US" w:eastAsia="en-US" w:bidi="ar-SA"/>
+        </w:rPr>
+      </w:pPr>
+      <w:r>
+        <w:rPr>
+          <w:rFonts w:ascii="Menlo" w:eastAsiaTheme="minorHAnsi" w:hAnsi="Menlo" w:cs="Menlo"/>
+          <w:color w:val="000000"/>
+          <w:sz w:val="22"/>
+          <w:szCs w:val="22"/>
+          <w:lang w:val="en-US" w:eastAsia="en-US" w:bidi="ar-SA"/>
+        </w:rPr>
+        <w:t xml:space="preserve">git checkout -b postdy120 origin/postdy120     </w:t>
+      </w:r>
+    </w:p>
+    <w:p>
+      <w:pPr>
+        <w:pStyle w:val="BodyText"/>
+        <w:rPr>
+          <w:rFonts w:ascii="Menlo" w:eastAsiaTheme="minorHAnsi" w:hAnsi="Menlo" w:cs="Menlo"/>
+          <w:color w:val="000000"/>
+          <w:sz w:val="22"/>
+          <w:szCs w:val="22"/>
+          <w:lang w:val="en-US" w:eastAsia="en-US" w:bidi="ar-SA"/>
+        </w:rPr>
+      </w:pPr>
+      <w:r>
+        <w:rPr>
+          <w:rFonts w:ascii="Menlo" w:eastAsiaTheme="minorHAnsi" w:hAnsi="Menlo" w:cs="Menlo"/>
+          <w:color w:val="000000"/>
+          <w:sz w:val="22"/>
+          <w:szCs w:val="22"/>
+          <w:lang w:val="en-US" w:eastAsia="en-US" w:bidi="ar-SA"/>
+        </w:rPr>
+        <w:t xml:space="preserve">git checkout -b </w:t>
+      </w:r>
+      <w:r>
+        <w:rPr>
+          <w:rFonts w:ascii="Menlo" w:eastAsiaTheme="minorHAnsi" w:hAnsi="Menlo" w:cs="Menlo"/>
+          <w:color w:val="000000"/>
+          <w:sz w:val="22"/>
+          <w:szCs w:val="22"/>
+          <w:lang w:val="en-US" w:eastAsia="en-US" w:bidi="ar-SA"/>
+        </w:rPr>
+        <w:t xml:space="preserve">legacy    </w:t>
+      </w:r>
+      <w:r>
+        <w:rPr>
+          <w:rFonts w:ascii="Menlo" w:eastAsiaTheme="minorHAnsi" w:hAnsi="Menlo" w:cs="Menlo"/>
+          <w:color w:val="000000"/>
+          <w:sz w:val="22"/>
+          <w:szCs w:val="22"/>
+          <w:lang w:val="en-US" w:eastAsia="en-US" w:bidi="ar-SA"/>
+        </w:rPr>
+        <w:t>origin/</w:t>
+      </w:r>
+      <w:r>
+        <w:rPr>
+          <w:rFonts w:ascii="Menlo" w:eastAsiaTheme="minorHAnsi" w:hAnsi="Menlo" w:cs="Menlo"/>
+          <w:color w:val="000000"/>
+          <w:sz w:val="22"/>
+          <w:szCs w:val="22"/>
+          <w:lang w:val="en-US" w:eastAsia="en-US" w:bidi="ar-SA"/>
+        </w:rPr>
+        <w:t xml:space="preserve">legacy    </w:t>
+      </w:r>
+    </w:p>
+    <w:p>
+      <w:pPr>
+        <w:pStyle w:val="BodyText"/>
+        <w:rPr>
+          <w:rFonts w:ascii="Menlo" w:eastAsiaTheme="minorHAnsi" w:hAnsi="Menlo" w:cs="Menlo"/>
+          <w:color w:val="000000"/>
+          <w:sz w:val="22"/>
+          <w:szCs w:val="22"/>
+          <w:lang w:val="en-US" w:eastAsia="en-US" w:bidi="ar-SA"/>
+        </w:rPr>
+      </w:pPr>
+    </w:p>
+    <w:p>
+      <w:pPr>
+        <w:pStyle w:val="BodyText"/>
+        <w:rPr>
+          <w:rFonts w:ascii="Menlo" w:eastAsiaTheme="minorHAnsi" w:hAnsi="Menlo" w:cs="Menlo"/>
+          <w:color w:val="000000"/>
+          <w:sz w:val="22"/>
+          <w:szCs w:val="22"/>
+          <w:lang w:val="en-US" w:eastAsia="en-US" w:bidi="ar-SA"/>
+        </w:rPr>
+      </w:pPr>
+    </w:p>
+    <w:p>
+      <w:pPr>
+        <w:pStyle w:val="Heading3"/>
+      </w:pPr>
+      <w:r>
+        <w:t>Making changes</w:t>
+      </w:r>
+    </w:p>
+    <w:p>
+      <w:pPr>
+        <w:widowControl/>
+        <w:suppressAutoHyphens w:val="0"/>
+        <w:spacing w:before="100" w:beforeAutospacing="1" w:after="100" w:afterAutospacing="1"/>
+        <w:rPr>
+          <w:rFonts w:ascii="Times New Roman" w:eastAsia="Times New Roman" w:hAnsi="Times New Roman" w:cs="Times New Roman"/>
+          <w:lang w:eastAsia="en-US" w:bidi="ar-SA"/>
+        </w:rPr>
+      </w:pPr>
+      <w:r>
+        <w:rPr>
+          <w:rFonts w:ascii="Times New Roman" w:eastAsia="Times New Roman" w:hAnsi="Times New Roman" w:cs="Times New Roman"/>
+          <w:lang w:eastAsia="en-US" w:bidi="ar-SA"/>
+        </w:rPr>
+        <w:t xml:space="preserve">Before any changes, a branch should be created. </w:t>
+      </w:r>
+      <w:r>
+        <w:rPr>
+          <w:rFonts w:ascii="Times New Roman" w:eastAsia="Times New Roman" w:hAnsi="Times New Roman" w:cs="Times New Roman"/>
+          <w:b/>
+          <w:bCs/>
+          <w:lang w:eastAsia="en-US" w:bidi="ar-SA"/>
+        </w:rPr>
+        <w:t>Best practices are to never</w:t>
+      </w:r>
+      <w:r>
+        <w:rPr>
+          <w:rFonts w:ascii="Times New Roman" w:eastAsia="Times New Roman" w:hAnsi="Times New Roman" w:cs="Times New Roman"/>
+          <w:b/>
+          <w:bCs/>
+          <w:lang w:eastAsia="en-US" w:bidi="ar-SA"/>
+        </w:rPr>
+        <w:t xml:space="preserve"> commit to master</w:t>
+      </w:r>
+      <w:r>
+        <w:rPr>
+          <w:rFonts w:ascii="Times New Roman" w:eastAsia="Times New Roman" w:hAnsi="Times New Roman" w:cs="Times New Roman"/>
+          <w:b/>
+          <w:bCs/>
+          <w:lang w:eastAsia="en-US" w:bidi="ar-SA"/>
+        </w:rPr>
+        <w:t xml:space="preserve"> branch</w:t>
+      </w:r>
+      <w:r>
+        <w:rPr>
+          <w:rFonts w:ascii="Times New Roman" w:eastAsia="Times New Roman" w:hAnsi="Times New Roman" w:cs="Times New Roman"/>
+          <w:lang w:eastAsia="en-US" w:bidi="ar-SA"/>
+        </w:rPr>
+        <w:t>.</w:t>
+      </w:r>
+      <w:r>
+        <w:rPr>
+          <w:rFonts w:ascii="Times New Roman" w:eastAsia="Times New Roman" w:hAnsi="Times New Roman" w:cs="Times New Roman"/>
+          <w:lang w:eastAsia="en-US" w:bidi="ar-SA"/>
+        </w:rPr>
+        <w:t xml:space="preserve"> </w:t>
+      </w:r>
+      <w:r>
+        <w:rPr>
+          <w:rFonts w:ascii="Times New Roman" w:eastAsia="Times New Roman" w:hAnsi="Times New Roman" w:cs="Times New Roman"/>
+          <w:lang w:eastAsia="en-US" w:bidi="ar-SA"/>
+        </w:rPr>
+        <w:t>It is better to work on a specific branch and then merge the branch onto the “main” or “ master” branch.</w:t>
+      </w:r>
+      <w:r>
+        <w:rPr>
+          <w:rFonts w:ascii="Times New Roman" w:eastAsia="Times New Roman" w:hAnsi="Times New Roman" w:cs="Times New Roman"/>
+          <w:lang w:eastAsia="en-US" w:bidi="ar-SA"/>
+        </w:rPr>
+        <w:t xml:space="preserve"> </w:t>
+      </w:r>
+      <w:r>
+        <w:rPr>
+          <w:rFonts w:ascii="Times New Roman" w:eastAsia="Times New Roman" w:hAnsi="Times New Roman" w:cs="Times New Roman"/>
+          <w:lang w:eastAsia="en-US" w:bidi="ar-SA"/>
+        </w:rPr>
+        <w:t>You</w:t>
+      </w:r>
+      <w:r>
+        <w:rPr>
+          <w:rFonts w:ascii="Times New Roman" w:eastAsia="Times New Roman" w:hAnsi="Times New Roman" w:cs="Times New Roman"/>
+          <w:lang w:eastAsia="en-US" w:bidi="ar-SA"/>
+        </w:rPr>
+        <w:t>r</w:t>
+      </w:r>
+      <w:r>
+        <w:rPr>
+          <w:rFonts w:ascii="Times New Roman" w:eastAsia="Times New Roman" w:hAnsi="Times New Roman" w:cs="Times New Roman"/>
+          <w:lang w:eastAsia="en-US" w:bidi="ar-SA"/>
+        </w:rPr>
+        <w:t xml:space="preserve"> </w:t>
+      </w:r>
+      <w:r>
+        <w:rPr>
+          <w:rFonts w:ascii="Times New Roman" w:eastAsia="Times New Roman" w:hAnsi="Times New Roman" w:cs="Times New Roman"/>
+          <w:lang w:eastAsia="en-US" w:bidi="ar-SA"/>
+        </w:rPr>
+        <w:t>terminal should be set up to display the current active branch.</w:t>
+      </w:r>
+    </w:p>
+    <w:p>
+      <w:pPr>
+        <w:widowControl/>
+        <w:suppressAutoHyphens w:val="0"/>
+        <w:spacing w:before="100" w:beforeAutospacing="1" w:after="100" w:afterAutospacing="1"/>
+        <w:rPr>
+          <w:rFonts w:ascii="Times New Roman" w:eastAsia="Times New Roman" w:hAnsi="Times New Roman" w:cs="Times New Roman"/>
+          <w:lang w:eastAsia="en-US" w:bidi="ar-SA"/>
+        </w:rPr>
+      </w:pPr>
+      <w:r>
+        <w:rPr>
+          <w:rFonts w:ascii="Times New Roman" w:eastAsia="Times New Roman" w:hAnsi="Times New Roman" w:cs="Times New Roman"/>
+          <w:b/>
+          <w:bCs/>
+          <w:lang w:eastAsia="en-US" w:bidi="ar-SA"/>
+        </w:rPr>
+        <w:lastRenderedPageBreak/>
+        <w:t xml:space="preserve">1) </w:t>
+      </w:r>
+      <w:r>
+        <w:rPr>
+          <w:rFonts w:ascii="Times New Roman" w:eastAsia="Times New Roman" w:hAnsi="Times New Roman" w:cs="Times New Roman"/>
+          <w:b/>
+          <w:bCs/>
+          <w:lang w:eastAsia="en-US" w:bidi="ar-SA"/>
+        </w:rPr>
+        <w:t xml:space="preserve">Update </w:t>
+      </w:r>
+      <w:r>
+        <w:rPr>
+          <w:rFonts w:ascii="Times New Roman" w:eastAsia="Times New Roman" w:hAnsi="Times New Roman" w:cs="Times New Roman"/>
+          <w:b/>
+          <w:bCs/>
+          <w:lang w:eastAsia="en-US" w:bidi="ar-SA"/>
+        </w:rPr>
+        <w:t>master</w:t>
+      </w:r>
+      <w:r>
+        <w:rPr>
+          <w:rFonts w:ascii="Times New Roman" w:eastAsia="Times New Roman" w:hAnsi="Times New Roman" w:cs="Times New Roman"/>
+          <w:b/>
+          <w:bCs/>
+          <w:lang w:eastAsia="en-US" w:bidi="ar-SA"/>
+        </w:rPr>
+        <w:t>.</w:t>
+      </w:r>
+      <w:r>
+        <w:rPr>
+          <w:rFonts w:ascii="Times New Roman" w:eastAsia="Times New Roman" w:hAnsi="Times New Roman" w:cs="Times New Roman"/>
+          <w:lang w:eastAsia="en-US" w:bidi="ar-SA"/>
+        </w:rPr>
+        <w:t xml:space="preserve"> Before you make any changes, first checkout master</w:t>
+      </w:r>
+      <w:r>
+        <w:rPr>
+          <w:rFonts w:ascii="Times New Roman" w:eastAsia="Times New Roman" w:hAnsi="Times New Roman" w:cs="Times New Roman"/>
+          <w:lang w:eastAsia="en-US" w:bidi="ar-SA"/>
+        </w:rPr>
+        <w:t xml:space="preserve"> (or another branch if you are working on another branch)</w:t>
+      </w:r>
+      <w:r>
+        <w:rPr>
+          <w:rFonts w:ascii="Times New Roman" w:eastAsia="Times New Roman" w:hAnsi="Times New Roman" w:cs="Times New Roman"/>
+          <w:lang w:eastAsia="en-US" w:bidi="ar-SA"/>
+        </w:rPr>
+        <w:t xml:space="preserve"> and pull in the latest changes</w:t>
+      </w:r>
+      <w:r>
+        <w:rPr>
+          <w:rFonts w:ascii="Times New Roman" w:eastAsia="Times New Roman" w:hAnsi="Times New Roman" w:cs="Times New Roman"/>
+          <w:lang w:eastAsia="en-US" w:bidi="ar-SA"/>
+        </w:rPr>
+        <w:t xml:space="preserve">. In the example </w:t>
+      </w:r>
+      <w:proofErr w:type="gramStart"/>
+      <w:r>
+        <w:rPr>
+          <w:rFonts w:ascii="Times New Roman" w:eastAsia="Times New Roman" w:hAnsi="Times New Roman" w:cs="Times New Roman"/>
+          <w:lang w:eastAsia="en-US" w:bidi="ar-SA"/>
+        </w:rPr>
+        <w:t>below</w:t>
+      </w:r>
+      <w:proofErr w:type="gramEnd"/>
+      <w:r>
+        <w:rPr>
+          <w:rFonts w:ascii="Times New Roman" w:eastAsia="Times New Roman" w:hAnsi="Times New Roman" w:cs="Times New Roman"/>
+          <w:lang w:eastAsia="en-US" w:bidi="ar-SA"/>
+        </w:rPr>
+        <w:t xml:space="preserve"> we want to work on the branch postdy120 so we do:</w:t>
+      </w:r>
+    </w:p>
+    <w:p>
+      <w:pPr>
+        <w:widowControl/>
+        <w:suppressAutoHyphens w:val="0"/>
+        <w:spacing w:before="100" w:beforeAutospacing="1" w:after="100" w:afterAutospacing="1"/>
+        <w:rPr>
+          <w:rFonts w:ascii="Menlo" w:eastAsiaTheme="minorHAnsi" w:hAnsi="Menlo" w:cs="Menlo"/>
+          <w:color w:val="000000"/>
+          <w:sz w:val="22"/>
+          <w:szCs w:val="22"/>
+          <w:lang w:val="en-US" w:eastAsia="en-US" w:bidi="ar-SA"/>
+        </w:rPr>
+      </w:pPr>
+      <w:r>
+        <w:rPr>
+          <w:rFonts w:ascii="Menlo" w:eastAsiaTheme="minorHAnsi" w:hAnsi="Menlo" w:cs="Menlo"/>
+          <w:color w:val="000000"/>
+          <w:sz w:val="22"/>
+          <w:szCs w:val="22"/>
+          <w:lang w:val="en-US" w:eastAsia="en-US" w:bidi="ar-SA"/>
+        </w:rPr>
+        <w:t xml:space="preserve">git checkout postdy120  </w:t>
+      </w:r>
+    </w:p>
+    <w:p>
+      <w:pPr>
+        <w:pStyle w:val="BodyText"/>
+      </w:pPr>
+      <w:r>
+        <w:rPr>
+          <w:rFonts w:ascii="Menlo" w:eastAsiaTheme="minorHAnsi" w:hAnsi="Menlo" w:cs="Menlo"/>
+          <w:color w:val="000000"/>
+          <w:sz w:val="22"/>
+          <w:szCs w:val="22"/>
+          <w:lang w:val="en-US" w:eastAsia="en-US" w:bidi="ar-SA"/>
+        </w:rPr>
+        <w:t xml:space="preserve">git </w:t>
+      </w:r>
+      <w:proofErr w:type="gramStart"/>
+      <w:r>
+        <w:rPr>
+          <w:rFonts w:ascii="Menlo" w:eastAsiaTheme="minorHAnsi" w:hAnsi="Menlo" w:cs="Menlo"/>
+          <w:color w:val="000000"/>
+          <w:sz w:val="22"/>
+          <w:szCs w:val="22"/>
+          <w:lang w:val="en-US" w:eastAsia="en-US" w:bidi="ar-SA"/>
+        </w:rPr>
+        <w:t>pull</w:t>
+      </w:r>
+      <w:proofErr w:type="gramEnd"/>
+      <w:r>
+        <w:rPr>
+          <w:rFonts w:ascii="Menlo" w:eastAsiaTheme="minorHAnsi" w:hAnsi="Menlo" w:cs="Menlo"/>
+          <w:color w:val="000000"/>
+          <w:sz w:val="22"/>
+          <w:szCs w:val="22"/>
+          <w:lang w:val="en-US" w:eastAsia="en-US" w:bidi="ar-SA"/>
+        </w:rPr>
+        <w:t xml:space="preserve">  </w:t>
+      </w:r>
+    </w:p>
+    <w:p>
+      <w:pPr>
+        <w:pStyle w:val="BodyText"/>
+        <w:jc w:val="left"/>
+        <w:rPr>
+          <w:i/>
+        </w:rPr>
+      </w:pPr>
+      <w:r>
+        <w:rPr>
+          <w:i/>
+        </w:rPr>
+        <w:t>git pull</w:t>
+      </w:r>
+      <w:r>
+        <w:t xml:space="preserve"> is here a shortcut for </w:t>
+      </w:r>
+      <w:r>
+        <w:rPr>
+          <w:i/>
+        </w:rPr>
+        <w:t>git pull origin postdy120</w:t>
+      </w:r>
+    </w:p>
+    <w:p>
+      <w:pPr>
+        <w:pStyle w:val="BodyText"/>
+        <w:jc w:val="left"/>
+      </w:pPr>
+    </w:p>
+    <w:p>
+      <w:pPr>
+        <w:widowControl/>
+        <w:suppressAutoHyphens w:val="0"/>
+        <w:rPr>
+          <w:rFonts w:ascii="Times New Roman" w:eastAsia="Times New Roman" w:hAnsi="Times New Roman" w:cs="Times New Roman"/>
+          <w:lang w:eastAsia="en-US" w:bidi="ar-SA"/>
+        </w:rPr>
+      </w:pPr>
+      <w:r>
+        <w:rPr>
+          <w:rFonts w:ascii="Times New Roman" w:eastAsia="Times New Roman" w:hAnsi="Times New Roman" w:cs="Times New Roman"/>
+          <w:b/>
+          <w:bCs/>
+          <w:lang w:eastAsia="en-US" w:bidi="ar-SA"/>
+        </w:rPr>
+        <w:t xml:space="preserve">2) </w:t>
+      </w:r>
+      <w:r>
+        <w:rPr>
+          <w:rFonts w:ascii="Times New Roman" w:eastAsia="Times New Roman" w:hAnsi="Times New Roman" w:cs="Times New Roman"/>
+          <w:b/>
+          <w:bCs/>
+          <w:lang w:eastAsia="en-US" w:bidi="ar-SA"/>
+        </w:rPr>
+        <w:t>Create a branch.</w:t>
+      </w:r>
+      <w:r>
+        <w:rPr>
+          <w:rFonts w:ascii="Times New Roman" w:eastAsia="Times New Roman" w:hAnsi="Times New Roman" w:cs="Times New Roman"/>
+          <w:lang w:eastAsia="en-US" w:bidi="ar-SA"/>
+        </w:rPr>
+        <w:t xml:space="preserve"> Make a branch name that is short, descriptive, and unique. Some examples of good branch names are </w:t>
+      </w:r>
+      <w:r>
+        <w:rPr>
+          <w:rFonts w:ascii="Courier New" w:eastAsia="Times New Roman" w:hAnsi="Courier New" w:cs="Courier New"/>
+          <w:sz w:val="20"/>
+          <w:szCs w:val="20"/>
+          <w:lang w:eastAsia="en-US" w:bidi="ar-SA"/>
+        </w:rPr>
+        <w:t>fix-install</w:t>
+      </w:r>
+      <w:r>
+        <w:rPr>
+          <w:rFonts w:ascii="Times New Roman" w:eastAsia="Times New Roman" w:hAnsi="Times New Roman" w:cs="Times New Roman"/>
+          <w:lang w:eastAsia="en-US" w:bidi="ar-SA"/>
+        </w:rPr>
+        <w:t xml:space="preserve">, </w:t>
+      </w:r>
+      <w:r>
+        <w:rPr>
+          <w:rFonts w:ascii="Courier New" w:eastAsia="Times New Roman" w:hAnsi="Courier New" w:cs="Courier New"/>
+          <w:sz w:val="20"/>
+          <w:szCs w:val="20"/>
+          <w:lang w:eastAsia="en-US" w:bidi="ar-SA"/>
+        </w:rPr>
+        <w:t>docs-</w:t>
+      </w:r>
+      <w:proofErr w:type="spellStart"/>
+      <w:r>
+        <w:rPr>
+          <w:rFonts w:ascii="Courier New" w:eastAsia="Times New Roman" w:hAnsi="Courier New" w:cs="Courier New"/>
+          <w:sz w:val="20"/>
+          <w:szCs w:val="20"/>
+          <w:lang w:eastAsia="en-US" w:bidi="ar-SA"/>
+        </w:rPr>
+        <w:t>cleanup</w:t>
+      </w:r>
+      <w:proofErr w:type="spellEnd"/>
+      <w:r>
+        <w:rPr>
+          <w:rFonts w:ascii="Times New Roman" w:eastAsia="Times New Roman" w:hAnsi="Times New Roman" w:cs="Times New Roman"/>
+          <w:lang w:eastAsia="en-US" w:bidi="ar-SA"/>
+        </w:rPr>
+        <w:t xml:space="preserve">, and </w:t>
+      </w:r>
+      <w:r>
+        <w:rPr>
+          <w:rFonts w:ascii="Courier New" w:eastAsia="Times New Roman" w:hAnsi="Courier New" w:cs="Courier New"/>
+          <w:sz w:val="20"/>
+          <w:szCs w:val="20"/>
+          <w:lang w:eastAsia="en-US" w:bidi="ar-SA"/>
+        </w:rPr>
+        <w:t>add-</w:t>
+      </w:r>
+      <w:proofErr w:type="spellStart"/>
+      <w:r>
+        <w:rPr>
+          <w:rFonts w:ascii="Courier New" w:eastAsia="Times New Roman" w:hAnsi="Courier New" w:cs="Courier New"/>
+          <w:sz w:val="20"/>
+          <w:szCs w:val="20"/>
+          <w:lang w:eastAsia="en-US" w:bidi="ar-SA"/>
+        </w:rPr>
+        <w:t>travis</w:t>
+      </w:r>
+      <w:proofErr w:type="spellEnd"/>
+      <w:r>
+        <w:rPr>
+          <w:rFonts w:ascii="Courier New" w:eastAsia="Times New Roman" w:hAnsi="Courier New" w:cs="Courier New"/>
+          <w:sz w:val="20"/>
+          <w:szCs w:val="20"/>
+          <w:lang w:eastAsia="en-US" w:bidi="ar-SA"/>
+        </w:rPr>
+        <w:t>-ci</w:t>
+      </w:r>
+      <w:r>
+        <w:rPr>
+          <w:rFonts w:ascii="Times New Roman" w:eastAsia="Times New Roman" w:hAnsi="Times New Roman" w:cs="Times New Roman"/>
+          <w:lang w:eastAsia="en-US" w:bidi="ar-SA"/>
+        </w:rPr>
+        <w:t xml:space="preserve">. Some examples of bad branch names are </w:t>
+      </w:r>
+      <w:r>
+        <w:rPr>
+          <w:rFonts w:ascii="Courier New" w:eastAsia="Times New Roman" w:hAnsi="Courier New" w:cs="Courier New"/>
+          <w:sz w:val="20"/>
+          <w:szCs w:val="20"/>
+          <w:lang w:eastAsia="en-US" w:bidi="ar-SA"/>
+        </w:rPr>
+        <w:t>feature</w:t>
+      </w:r>
+      <w:r>
+        <w:rPr>
+          <w:rFonts w:ascii="Times New Roman" w:eastAsia="Times New Roman" w:hAnsi="Times New Roman" w:cs="Times New Roman"/>
+          <w:lang w:eastAsia="en-US" w:bidi="ar-SA"/>
+        </w:rPr>
+        <w:t xml:space="preserve">, </w:t>
+      </w:r>
+      <w:r>
+        <w:rPr>
+          <w:rFonts w:ascii="Courier New" w:eastAsia="Times New Roman" w:hAnsi="Courier New" w:cs="Courier New"/>
+          <w:sz w:val="20"/>
+          <w:szCs w:val="20"/>
+          <w:lang w:eastAsia="en-US" w:bidi="ar-SA"/>
+        </w:rPr>
+        <w:t>fix</w:t>
+      </w:r>
+      <w:r>
+        <w:rPr>
+          <w:rFonts w:ascii="Times New Roman" w:eastAsia="Times New Roman" w:hAnsi="Times New Roman" w:cs="Times New Roman"/>
+          <w:lang w:eastAsia="en-US" w:bidi="ar-SA"/>
+        </w:rPr>
+        <w:t xml:space="preserve">, and </w:t>
+      </w:r>
+      <w:r>
+        <w:rPr>
+          <w:rFonts w:ascii="Courier New" w:eastAsia="Times New Roman" w:hAnsi="Courier New" w:cs="Courier New"/>
+          <w:sz w:val="20"/>
+          <w:szCs w:val="20"/>
+          <w:lang w:eastAsia="en-US" w:bidi="ar-SA"/>
+        </w:rPr>
+        <w:t>patch</w:t>
+      </w:r>
+      <w:r>
+        <w:rPr>
+          <w:rFonts w:ascii="Times New Roman" w:eastAsia="Times New Roman" w:hAnsi="Times New Roman" w:cs="Times New Roman"/>
+          <w:lang w:eastAsia="en-US" w:bidi="ar-SA"/>
+        </w:rPr>
+        <w:t>. To create the branch</w:t>
+      </w:r>
+      <w:r>
+        <w:rPr>
+          <w:rFonts w:ascii="Times New Roman" w:eastAsia="Times New Roman" w:hAnsi="Times New Roman" w:cs="Times New Roman"/>
+          <w:lang w:eastAsia="en-US" w:bidi="ar-SA"/>
+        </w:rPr>
+        <w:t xml:space="preserve">, do </w:t>
+      </w:r>
+      <w:r>
+        <w:rPr>
+          <w:rFonts w:ascii="Times New Roman" w:eastAsia="Times New Roman" w:hAnsi="Times New Roman" w:cs="Times New Roman"/>
+          <w:lang w:eastAsia="en-US" w:bidi="ar-SA"/>
+        </w:rPr>
+        <w:t>:</w:t>
+      </w:r>
+    </w:p>
+    <w:p>
+      <w:pPr>
+        <w:pStyle w:val="BodyText"/>
+        <w:jc w:val="left"/>
+        <w:rPr>
+          <w:rFonts w:ascii="Menlo" w:eastAsiaTheme="minorHAnsi" w:hAnsi="Menlo" w:cs="Menlo"/>
+          <w:color w:val="000000"/>
+          <w:sz w:val="22"/>
+          <w:szCs w:val="22"/>
+          <w:lang w:val="en-US" w:eastAsia="en-US" w:bidi="ar-SA"/>
+        </w:rPr>
+      </w:pPr>
+      <w:r>
+        <w:rPr>
+          <w:rFonts w:ascii="Menlo" w:eastAsiaTheme="minorHAnsi" w:hAnsi="Menlo" w:cs="Menlo"/>
+          <w:color w:val="000000"/>
+          <w:sz w:val="22"/>
+          <w:szCs w:val="22"/>
+          <w:lang w:val="en-US" w:eastAsia="en-US" w:bidi="ar-SA"/>
+        </w:rPr>
+        <w:t>git checkout -b branch-name</w:t>
+      </w:r>
+    </w:p>
+    <w:p>
+      <w:pPr>
+        <w:pStyle w:val="BodyText"/>
+        <w:jc w:val="left"/>
+      </w:pPr>
+      <w:r>
+        <w:t xml:space="preserve">(e.g.: </w:t>
+      </w:r>
+      <w:r>
+        <w:rPr>
+          <w:rFonts w:ascii="Menlo" w:eastAsiaTheme="minorHAnsi" w:hAnsi="Menlo" w:cs="Menlo"/>
+          <w:color w:val="000000"/>
+          <w:sz w:val="22"/>
+          <w:szCs w:val="22"/>
+          <w:lang w:val="en-US" w:eastAsia="en-US" w:bidi="ar-SA"/>
+        </w:rPr>
+        <w:t>git checkout -b add-</w:t>
+      </w:r>
+      <w:proofErr w:type="spellStart"/>
+      <w:r>
+        <w:rPr>
+          <w:rFonts w:ascii="Menlo" w:eastAsiaTheme="minorHAnsi" w:hAnsi="Menlo" w:cs="Menlo"/>
+          <w:color w:val="000000"/>
+          <w:sz w:val="22"/>
+          <w:szCs w:val="22"/>
+          <w:lang w:val="en-US" w:eastAsia="en-US" w:bidi="ar-SA"/>
+        </w:rPr>
+        <w:t>IBmoors</w:t>
+      </w:r>
+      <w:proofErr w:type="spellEnd"/>
+      <w:r>
+        <w:rPr>
+          <w:rFonts w:ascii="Menlo" w:eastAsiaTheme="minorHAnsi" w:hAnsi="Menlo" w:cs="Menlo"/>
+          <w:color w:val="000000"/>
+          <w:sz w:val="22"/>
+          <w:szCs w:val="22"/>
+          <w:lang w:val="en-US" w:eastAsia="en-US" w:bidi="ar-SA"/>
+        </w:rPr>
+        <w:t>)</w:t>
+      </w:r>
+    </w:p>
+    <w:p>
+      <w:pPr>
+        <w:pStyle w:val="BodyText"/>
+        <w:jc w:val="left"/>
+      </w:pPr>
+    </w:p>
+    <w:p>
+      <w:pPr>
+        <w:widowControl/>
+        <w:suppressAutoHyphens w:val="0"/>
+        <w:rPr>
+          <w:rFonts w:ascii="Times New Roman" w:eastAsia="Times New Roman" w:hAnsi="Times New Roman" w:cs="Times New Roman"/>
+          <w:lang w:eastAsia="en-US" w:bidi="ar-SA"/>
+        </w:rPr>
+      </w:pPr>
+      <w:r>
+        <w:rPr>
+          <w:rFonts w:ascii="Times New Roman" w:eastAsia="Times New Roman" w:hAnsi="Times New Roman" w:cs="Times New Roman"/>
+          <w:b/>
+          <w:bCs/>
+          <w:lang w:eastAsia="en-US" w:bidi="ar-SA"/>
+        </w:rPr>
+        <w:t xml:space="preserve">3) </w:t>
+      </w:r>
+      <w:r>
+        <w:rPr>
+          <w:rFonts w:ascii="Times New Roman" w:eastAsia="Times New Roman" w:hAnsi="Times New Roman" w:cs="Times New Roman"/>
+          <w:b/>
+          <w:bCs/>
+          <w:lang w:eastAsia="en-US" w:bidi="ar-SA"/>
+        </w:rPr>
+        <w:t>Make your changes and commit them.</w:t>
+      </w:r>
+      <w:r>
+        <w:rPr>
+          <w:rFonts w:ascii="Times New Roman" w:eastAsia="Times New Roman" w:hAnsi="Times New Roman" w:cs="Times New Roman"/>
+          <w:lang w:eastAsia="en-US" w:bidi="ar-SA"/>
+        </w:rPr>
+        <w:t xml:space="preserve"> Keep commits atomic &lt;-&gt; each commit should represent a single unit of change. Also wri</w:t>
+      </w:r>
+      <w:bookmarkStart w:id="2" w:name="_GoBack"/>
+      <w:bookmarkEnd w:id="2"/>
+      <w:r>
+        <w:rPr>
+          <w:rFonts w:ascii="Times New Roman" w:eastAsia="Times New Roman" w:hAnsi="Times New Roman" w:cs="Times New Roman"/>
+          <w:lang w:eastAsia="en-US" w:bidi="ar-SA"/>
+        </w:rPr>
+        <w:t>te helpful commit messages, so that someone can understand what the commit does just from reading the message without having to read the diff.</w:t>
+      </w:r>
+    </w:p>
+    <w:p>
+      <w:pPr>
+        <w:pStyle w:val="BodyText"/>
+        <w:jc w:val="left"/>
+      </w:pPr>
+    </w:p>
+    <w:p>
+      <w:pPr>
+        <w:pStyle w:val="BodyText"/>
+        <w:jc w:val="left"/>
+      </w:pPr>
+    </w:p>
+    <w:p>
+      <w:pPr>
+        <w:pStyle w:val="Heading3"/>
+      </w:pPr>
+      <w:r>
+        <w:t>More on Git</w:t>
+      </w:r>
+    </w:p>
+    <w:p>
+      <w:pPr>
+        <w:pStyle w:val="BodyText"/>
+      </w:pPr>
+      <w:r>
+        <w:t xml:space="preserve">- </w:t>
+      </w:r>
+      <w:r>
+        <w:t>Have a look to the git help:</w:t>
+      </w:r>
+    </w:p>
+    <w:p>
+      <w:pPr>
+        <w:pStyle w:val="BodyText"/>
+        <w:rPr>
+          <w:rFonts w:ascii="Menlo" w:eastAsiaTheme="minorHAnsi" w:hAnsi="Menlo" w:cs="Menlo"/>
+          <w:color w:val="000000"/>
+          <w:sz w:val="22"/>
+          <w:szCs w:val="22"/>
+          <w:lang w:val="en-US" w:eastAsia="en-US" w:bidi="ar-SA"/>
+        </w:rPr>
+      </w:pPr>
+      <w:r>
+        <w:t xml:space="preserve">Run </w:t>
+      </w:r>
+      <w:r>
+        <w:rPr>
+          <w:rFonts w:ascii="Menlo" w:eastAsiaTheme="minorHAnsi" w:hAnsi="Menlo" w:cs="Menlo"/>
+          <w:color w:val="000000"/>
+          <w:sz w:val="22"/>
+          <w:szCs w:val="22"/>
+          <w:lang w:val="en-US" w:eastAsia="en-US" w:bidi="ar-SA"/>
+        </w:rPr>
+        <w:t>”g</w:t>
+      </w:r>
+      <w:r>
+        <w:rPr>
+          <w:rFonts w:ascii="Menlo" w:eastAsiaTheme="minorHAnsi" w:hAnsi="Menlo" w:cs="Menlo"/>
+          <w:color w:val="000000"/>
+          <w:sz w:val="22"/>
+          <w:szCs w:val="22"/>
+          <w:lang w:val="en-US" w:eastAsia="en-US" w:bidi="ar-SA"/>
+        </w:rPr>
+        <w:t>it help</w:t>
+      </w:r>
+      <w:r>
+        <w:rPr>
+          <w:rFonts w:ascii="Menlo" w:eastAsiaTheme="minorHAnsi" w:hAnsi="Menlo" w:cs="Menlo"/>
+          <w:color w:val="000000"/>
+          <w:sz w:val="22"/>
+          <w:szCs w:val="22"/>
+          <w:lang w:val="en-US" w:eastAsia="en-US" w:bidi="ar-SA"/>
+        </w:rPr>
+        <w:t>”</w:t>
+      </w:r>
+      <w:r>
+        <w:rPr>
+          <w:rFonts w:ascii="Menlo" w:eastAsiaTheme="minorHAnsi" w:hAnsi="Menlo" w:cs="Menlo"/>
+          <w:color w:val="000000"/>
+          <w:sz w:val="22"/>
+          <w:szCs w:val="22"/>
+          <w:lang w:val="en-US" w:eastAsia="en-US" w:bidi="ar-SA"/>
+        </w:rPr>
+        <w:t xml:space="preserve"> </w:t>
+      </w:r>
+      <w:r>
+        <w:rPr>
+          <w:rFonts w:asciiTheme="minorHAnsi" w:eastAsiaTheme="minorHAnsi" w:hAnsiTheme="minorHAnsi" w:cstheme="minorHAnsi"/>
+          <w:color w:val="000000"/>
+          <w:sz w:val="22"/>
+          <w:szCs w:val="22"/>
+          <w:lang w:val="en-US" w:eastAsia="en-US" w:bidi="ar-SA"/>
+        </w:rPr>
+        <w:t xml:space="preserve"> or</w:t>
+      </w:r>
+      <w:r>
+        <w:rPr>
+          <w:rFonts w:ascii="Menlo" w:eastAsiaTheme="minorHAnsi" w:hAnsi="Menlo" w:cs="Menlo"/>
+          <w:color w:val="000000"/>
+          <w:sz w:val="22"/>
+          <w:szCs w:val="22"/>
+          <w:lang w:val="en-US" w:eastAsia="en-US" w:bidi="ar-SA"/>
+        </w:rPr>
+        <w:t xml:space="preserve"> “</w:t>
+      </w:r>
+      <w:r>
+        <w:rPr>
+          <w:rFonts w:ascii="Menlo" w:eastAsiaTheme="minorHAnsi" w:hAnsi="Menlo" w:cs="Menlo"/>
+          <w:color w:val="000000"/>
+          <w:sz w:val="22"/>
+          <w:szCs w:val="22"/>
+          <w:lang w:val="en-US" w:eastAsia="en-US" w:bidi="ar-SA"/>
+        </w:rPr>
+        <w:t>git help -g</w:t>
+      </w:r>
+      <w:r>
+        <w:rPr>
+          <w:rFonts w:ascii="Menlo" w:eastAsiaTheme="minorHAnsi" w:hAnsi="Menlo" w:cs="Menlo"/>
+          <w:color w:val="000000"/>
+          <w:sz w:val="22"/>
+          <w:szCs w:val="22"/>
+          <w:lang w:val="en-US" w:eastAsia="en-US" w:bidi="ar-SA"/>
+        </w:rPr>
+        <w:t>“ in a terminal</w:t>
+      </w:r>
+    </w:p>
+    <w:p>
+      <w:pPr>
+        <w:pStyle w:val="BodyText"/>
+        <w:rPr>
+          <w:rFonts w:asciiTheme="minorHAnsi" w:eastAsiaTheme="minorHAnsi" w:hAnsiTheme="minorHAnsi" w:cstheme="minorHAnsi"/>
+          <w:color w:val="000000"/>
+          <w:sz w:val="22"/>
+          <w:szCs w:val="22"/>
+          <w:lang w:val="en-US" w:eastAsia="en-US" w:bidi="ar-SA"/>
+        </w:rPr>
+      </w:pPr>
+      <w:r>
+        <w:rPr>
+          <w:rFonts w:asciiTheme="minorHAnsi" w:eastAsiaTheme="minorHAnsi" w:hAnsiTheme="minorHAnsi" w:cstheme="minorHAnsi"/>
+          <w:color w:val="000000"/>
+          <w:sz w:val="22"/>
+          <w:szCs w:val="22"/>
+          <w:lang w:val="en-US" w:eastAsia="en-US" w:bidi="ar-SA"/>
+        </w:rPr>
+        <w:t>- H</w:t>
+      </w:r>
+      <w:r>
+        <w:rPr>
+          <w:rFonts w:asciiTheme="minorHAnsi" w:eastAsiaTheme="minorHAnsi" w:hAnsiTheme="minorHAnsi" w:cstheme="minorHAnsi"/>
+          <w:color w:val="000000"/>
+          <w:sz w:val="22"/>
+          <w:szCs w:val="22"/>
+          <w:lang w:val="en-US" w:eastAsia="en-US" w:bidi="ar-SA"/>
+        </w:rPr>
+        <w:t>ave a look to the git website:</w:t>
+      </w:r>
+    </w:p>
+    <w:p>
+      <w:pPr>
+        <w:pStyle w:val="BodyText"/>
+        <w:rPr>
+          <w:rFonts w:asciiTheme="minorHAnsi" w:eastAsiaTheme="minorHAnsi" w:hAnsiTheme="minorHAnsi" w:cstheme="minorHAnsi"/>
+          <w:color w:val="000000"/>
+          <w:sz w:val="22"/>
+          <w:szCs w:val="22"/>
+          <w:lang w:val="en-US" w:eastAsia="en-US" w:bidi="ar-SA"/>
+        </w:rPr>
+      </w:pPr>
+      <w:hyperlink r:id="rId14" w:history="1">
+        <w:r>
+          <w:rPr>
+            <w:rStyle w:val="Hyperlink"/>
+            <w:rFonts w:asciiTheme="minorHAnsi" w:eastAsiaTheme="minorHAnsi" w:hAnsiTheme="minorHAnsi" w:cstheme="minorHAnsi"/>
+            <w:sz w:val="22"/>
+            <w:szCs w:val="22"/>
+            <w:lang w:val="en-US" w:eastAsia="en-US" w:bidi="ar-SA"/>
+          </w:rPr>
+          <w:t>https://git-scm.com/docs/giteveryday</w:t>
+        </w:r>
+      </w:hyperlink>
+    </w:p>
+    <w:p>
+      <w:pPr>
+        <w:pStyle w:val="BodyText"/>
+        <w:rPr>
+          <w:rFonts w:asciiTheme="minorHAnsi" w:eastAsiaTheme="minorHAnsi" w:hAnsiTheme="minorHAnsi" w:cstheme="minorHAnsi"/>
+          <w:color w:val="000000"/>
+          <w:sz w:val="22"/>
+          <w:szCs w:val="22"/>
+          <w:lang w:val="en-US" w:eastAsia="en-US" w:bidi="ar-SA"/>
+        </w:rPr>
+      </w:pPr>
+      <w:r>
+        <w:rPr>
+          <w:rFonts w:asciiTheme="minorHAnsi" w:eastAsiaTheme="minorHAnsi" w:hAnsiTheme="minorHAnsi" w:cstheme="minorHAnsi"/>
+          <w:color w:val="000000"/>
+          <w:sz w:val="22"/>
+          <w:szCs w:val="22"/>
+          <w:lang w:val="en-US" w:eastAsia="en-US" w:bidi="ar-SA"/>
+        </w:rPr>
+        <w:t xml:space="preserve">- Some notes on file manipulation with Git: </w:t>
+      </w:r>
+      <w:hyperlink r:id="rId15" w:history="1">
+        <w:r>
+          <w:rPr>
+            <w:rStyle w:val="Hyperlink"/>
+            <w:rFonts w:asciiTheme="minorHAnsi" w:eastAsiaTheme="minorHAnsi" w:hAnsiTheme="minorHAnsi" w:cstheme="minorHAnsi"/>
+            <w:sz w:val="22"/>
+            <w:szCs w:val="22"/>
+            <w:lang w:val="en-US" w:eastAsia="en-US" w:bidi="ar-SA"/>
+          </w:rPr>
+          <w:t>https://gist.github.com/lhoupert/01daa22e0b2a4171c20a291df14e661b</w:t>
+        </w:r>
+      </w:hyperlink>
+    </w:p>
+    <w:p>
+      <w:pPr>
+        <w:pStyle w:val="BodyText"/>
+        <w:rPr>
+          <w:rFonts w:ascii="Menlo" w:eastAsiaTheme="minorHAnsi" w:hAnsi="Menlo" w:cs="Menlo"/>
+          <w:color w:val="000000"/>
+          <w:sz w:val="22"/>
+          <w:szCs w:val="22"/>
+          <w:lang w:val="en-US" w:eastAsia="en-US" w:bidi="ar-SA"/>
+        </w:rPr>
+      </w:pPr>
+    </w:p>
+    <w:p>
+      <w:pPr>
+        <w:pStyle w:val="BodyText"/>
+        <w:jc w:val="left"/>
+      </w:pPr>
+    </w:p>
+    <w:p>
+      <w:pPr>
+        <w:pStyle w:val="Heading2"/>
+      </w:pPr>
+      <w:r>
+        <w:t>Setup and run locally the toolbox</w:t>
+      </w:r>
+    </w:p>
+    <w:p>
+      <w:pPr>
+        <w:pStyle w:val="Heading3"/>
+      </w:pPr>
+      <w:r>
+        <w:t>Get the most recent version of the toolbox</w:t>
+      </w:r>
+    </w:p>
+    <w:p>
+      <w:pPr>
+        <w:pStyle w:val="BodyText"/>
+      </w:pPr>
+      <w:r>
+        <w:t xml:space="preserve">If you don’t have a version of the git repository, get the last version of the code at  </w:t>
+      </w:r>
+      <w:hyperlink r:id="rId16" w:history="1">
+        <w:r>
+          <w:rPr>
+            <w:rStyle w:val="Hyperlink"/>
+          </w:rPr>
+          <w:t>https://github.com/LewisDrysdale/m_moorproc_toolbox</w:t>
+        </w:r>
+      </w:hyperlink>
+      <w:r>
+        <w:t>.</w:t>
+      </w:r>
+      <w:r>
+        <w:t xml:space="preserve"> Make sure you select the correct branch (e.g</w:t>
+      </w:r>
+      <w:r>
+        <w:rPr>
+          <w:color w:val="000000" w:themeColor="text1"/>
+        </w:rPr>
+        <w:t xml:space="preserve">.  </w:t>
+      </w:r>
+      <w:r>
+        <w:rPr>
+          <w:i/>
+          <w:color w:val="000000" w:themeColor="text1"/>
+        </w:rPr>
+        <w:t>postdy120</w:t>
+      </w:r>
+      <w:r>
+        <w:rPr>
+          <w:color w:val="000000" w:themeColor="text1"/>
+        </w:rPr>
+        <w:t xml:space="preserve"> </w:t>
+      </w:r>
+      <w:r>
+        <w:rPr>
+          <w:color w:val="000000" w:themeColor="text1"/>
+        </w:rPr>
+        <w:t xml:space="preserve">or </w:t>
+      </w:r>
+      <w:r>
+        <w:rPr>
+          <w:i/>
+          <w:color w:val="000000" w:themeColor="text1"/>
+        </w:rPr>
+        <w:t>master</w:t>
+      </w:r>
+      <w:r>
+        <w:rPr>
+          <w:color w:val="000000" w:themeColor="text1"/>
+        </w:rPr>
+        <w:t>),</w:t>
+      </w:r>
+      <w:r>
+        <w:rPr>
+          <w:color w:val="000000" w:themeColor="text1"/>
+        </w:rPr>
+        <w:t xml:space="preserve"> clone it or download the zip.</w:t>
+      </w:r>
+    </w:p>
+    <w:p>
+      <w:pPr>
+        <w:pStyle w:val="BodyText"/>
+      </w:pPr>
+      <w:r>
+        <w:t>If you have already a git version of the repository</w:t>
+      </w:r>
+      <w:r>
+        <w:t xml:space="preserve"> se</w:t>
+      </w:r>
+      <w:r>
+        <w:t>t</w:t>
+      </w:r>
+      <w:r>
+        <w:t xml:space="preserve"> up following 1.2</w:t>
+      </w:r>
+      <w:r>
+        <w:t>, go in your git folder then run:</w:t>
+      </w:r>
+    </w:p>
+    <w:p>
+      <w:pPr>
+        <w:pStyle w:val="BodyText"/>
+        <w:rPr>
+          <w:rFonts w:ascii="Menlo" w:eastAsiaTheme="minorHAnsi" w:hAnsi="Menlo" w:cs="Menlo"/>
+          <w:color w:val="000000"/>
+          <w:sz w:val="22"/>
+          <w:szCs w:val="22"/>
+          <w:lang w:val="en-US" w:eastAsia="en-US" w:bidi="ar-SA"/>
+        </w:rPr>
+      </w:pPr>
+      <w:r>
+        <w:rPr>
+          <w:rFonts w:ascii="Menlo" w:eastAsiaTheme="minorHAnsi" w:hAnsi="Menlo" w:cs="Menlo"/>
+          <w:color w:val="000000"/>
+          <w:sz w:val="22"/>
+          <w:szCs w:val="22"/>
+          <w:lang w:val="en-US" w:eastAsia="en-US" w:bidi="ar-SA"/>
+        </w:rPr>
+        <w:t xml:space="preserve">git pull </w:t>
+      </w:r>
+      <w:r>
+        <w:rPr>
+          <w:rFonts w:ascii="Menlo" w:eastAsiaTheme="minorHAnsi" w:hAnsi="Menlo" w:cs="Menlo"/>
+          <w:color w:val="000000"/>
+          <w:sz w:val="22"/>
+          <w:szCs w:val="22"/>
+          <w:lang w:val="en-US" w:eastAsia="en-US" w:bidi="ar-SA"/>
+        </w:rPr>
+        <w:t>upstream</w:t>
+      </w:r>
+      <w:r>
+        <w:rPr>
+          <w:rFonts w:ascii="Menlo" w:eastAsiaTheme="minorHAnsi" w:hAnsi="Menlo" w:cs="Menlo"/>
+          <w:color w:val="000000"/>
+          <w:sz w:val="22"/>
+          <w:szCs w:val="22"/>
+          <w:lang w:val="en-US" w:eastAsia="en-US" w:bidi="ar-SA"/>
+        </w:rPr>
+        <w:t xml:space="preserve"> postdy120     </w:t>
+      </w:r>
+    </w:p>
+    <w:p>
+      <w:pPr>
+        <w:pStyle w:val="BodyText"/>
+      </w:pPr>
+      <w:r>
+        <w:t>This will update the local version of the repository with the latest version of the remote directory.</w:t>
+      </w:r>
+    </w:p>
+    <w:p>
+      <w:pPr>
+        <w:pStyle w:val="BodyText"/>
+      </w:pPr>
+    </w:p>
+    <w:p>
+      <w:pPr>
+        <w:pStyle w:val="Heading3"/>
+      </w:pPr>
+      <w:r>
+        <w:lastRenderedPageBreak/>
+        <w:t>Create a branch for you</w:t>
+      </w:r>
+      <w:r>
+        <w:t xml:space="preserve">r development </w:t>
+      </w:r>
+    </w:p>
+    <w:p>
+      <w:pPr>
+        <w:pStyle w:val="BodyText"/>
+      </w:pPr>
+    </w:p>
+    <w:p>
+      <w:pPr>
+        <w:pStyle w:val="BodyText"/>
+      </w:pPr>
+    </w:p>
+    <w:p>
+      <w:pPr>
+        <w:pStyle w:val="BodyText"/>
+      </w:pPr>
+    </w:p>
+    <w:p>
+      <w:pPr>
+        <w:pStyle w:val="Heading3"/>
+      </w:pPr>
+      <w:r>
+        <w:t xml:space="preserve">Set up the toolbox in your </w:t>
+      </w:r>
+      <w:proofErr w:type="spellStart"/>
+      <w:r>
+        <w:t>matlab</w:t>
+      </w:r>
+      <w:proofErr w:type="spellEnd"/>
+      <w:r>
+        <w:t xml:space="preserve"> path</w:t>
+      </w:r>
+    </w:p>
+    <w:p>
+      <w:pPr>
+        <w:pStyle w:val="BodyText"/>
+      </w:pPr>
+    </w:p>
+    <w:p>
+      <w:pPr>
+        <w:pStyle w:val="BodyText"/>
+      </w:pPr>
     </w:p>
     <w:p>
       <w:pPr>
@@ -3026,7 +6414,7 @@
       <w:pPr>
         <w:pStyle w:val="Heading1"/>
       </w:pPr>
-      <w:bookmarkStart w:id="2" w:name="_Toc61442496"/>
+      <w:bookmarkStart w:id="3" w:name="_Toc61442496"/>
       <w:r>
         <w:lastRenderedPageBreak/>
         <w:t xml:space="preserve">Real-time and delayed-time processing of </w:t>
@@ -3039,17 +6427,17 @@
       <w:r>
         <w:t xml:space="preserve"> data</w:t>
       </w:r>
-      <w:bookmarkEnd w:id="2"/>
+      <w:bookmarkEnd w:id="3"/>
     </w:p>
     <w:p>
       <w:pPr>
         <w:pStyle w:val="Heading2"/>
       </w:pPr>
-      <w:bookmarkStart w:id="3" w:name="_Toc61442497"/>
+      <w:bookmarkStart w:id="4" w:name="_Toc61442497"/>
       <w:r>
         <w:t>Introduction</w:t>
       </w:r>
-      <w:bookmarkEnd w:id="3"/>
+      <w:bookmarkEnd w:id="4"/>
     </w:p>
     <w:p>
       <w:pPr>
@@ -3277,11 +6665,11 @@
       <w:pPr>
         <w:pStyle w:val="Heading2"/>
       </w:pPr>
-      <w:bookmarkStart w:id="4" w:name="_Toc61442498"/>
+      <w:bookmarkStart w:id="5" w:name="_Toc61442498"/>
       <w:r>
         <w:t>Set up directory structure</w:t>
       </w:r>
-      <w:bookmarkEnd w:id="4"/>
+      <w:bookmarkEnd w:id="5"/>
     </w:p>
     <w:p>
       <w:pPr>
@@ -3292,11 +6680,11 @@
       <w:pPr>
         <w:pStyle w:val="Heading3"/>
       </w:pPr>
-      <w:bookmarkStart w:id="5" w:name="_Toc61442499"/>
+      <w:bookmarkStart w:id="6" w:name="_Toc61442499"/>
       <w:r>
         <w:t>Processing scripts:</w:t>
       </w:r>
-      <w:bookmarkEnd w:id="5"/>
+      <w:bookmarkEnd w:id="6"/>
     </w:p>
     <w:p>
       <w:pPr>
@@ -3369,11 +6757,11 @@
       <w:pPr>
         <w:pStyle w:val="Heading3"/>
       </w:pPr>
-      <w:bookmarkStart w:id="6" w:name="_Toc61442500"/>
+      <w:bookmarkStart w:id="7" w:name="_Toc61442500"/>
       <w:r>
         <w:t>Shipboard calibration files</w:t>
       </w:r>
-      <w:bookmarkEnd w:id="6"/>
+      <w:bookmarkEnd w:id="7"/>
     </w:p>
     <w:p>
       <w:pPr>
@@ -3769,7 +7157,15 @@
       </w:r>
       <w:proofErr w:type="spellEnd"/>
       <w:r>
-        <w:t>, etc..)</w:t>
+        <w:t xml:space="preserve">, </w:t>
+      </w:r>
+      <w:proofErr w:type="gramStart"/>
+      <w:r>
+        <w:t>etc..</w:t>
+      </w:r>
+      <w:proofErr w:type="gramEnd"/>
+      <w:r>
+        <w:t>)</w:t>
       </w:r>
     </w:p>
     <w:p>
@@ -4161,7 +7557,7 @@
       <w:pPr>
         <w:pStyle w:val="Heading2"/>
       </w:pPr>
-      <w:bookmarkStart w:id="7" w:name="_Toc61442501"/>
+      <w:bookmarkStart w:id="8" w:name="_Toc61442501"/>
       <w:r>
         <w:t xml:space="preserve">Processing of the moored </w:t>
       </w:r>
@@ -4169,7 +7565,7 @@
       <w:r>
         <w:t>microcat</w:t>
       </w:r>
-      <w:bookmarkEnd w:id="7"/>
+      <w:bookmarkEnd w:id="8"/>
       <w:proofErr w:type="spellEnd"/>
     </w:p>
     <w:p>
@@ -4435,7 +7831,7 @@
       <w:pPr>
         <w:pStyle w:val="Heading2"/>
       </w:pPr>
-      <w:bookmarkStart w:id="8" w:name="_Toc61442502"/>
+      <w:bookmarkStart w:id="9" w:name="_Toc61442502"/>
       <w:r>
         <w:t xml:space="preserve">Lowered </w:t>
       </w:r>
@@ -4447,7 +7843,7 @@
       <w:r>
         <w:t xml:space="preserve"> processing after the shipboard calibration casts</w:t>
       </w:r>
-      <w:bookmarkEnd w:id="8"/>
+      <w:bookmarkEnd w:id="9"/>
     </w:p>
     <w:p>
       <w:pPr>
@@ -4530,21 +7926,7 @@
         <w:rPr>
           <w:highlight w:val="white"/>
         </w:rPr>
-        <w:t xml:space="preserve">loads: </w:t>
-      </w:r>
-      <w:proofErr w:type="spellStart"/>
-      <w:r>
-        <w:rPr>
-          <w:highlight w:val="white"/>
-        </w:rPr>
-        <w:t>i</w:t>
-      </w:r>
-      <w:proofErr w:type="spellEnd"/>
-      <w:r>
-        <w:rPr>
-          <w:highlight w:val="white"/>
-        </w:rPr>
-        <w:t xml:space="preserve">) the raw </w:t>
+        <w:t xml:space="preserve">loads: i) the raw </w:t>
       </w:r>
       <w:proofErr w:type="spellStart"/>
       <w:r>
@@ -5102,7 +8484,7 @@
         </w:rPr>
         <w:t>/exec/$</w:t>
       </w:r>
-      <w:bookmarkStart w:id="9" w:name="__DdeLink__4655_1346685515"/>
+      <w:bookmarkStart w:id="10" w:name="__DdeLink__4655_1346685515"/>
       <w:r>
         <w:rPr>
           <w:i/>
@@ -5112,7 +8494,7 @@
         </w:rPr>
         <w:t>cruise</w:t>
       </w:r>
-      <w:bookmarkEnd w:id="9"/>
+      <w:bookmarkEnd w:id="10"/>
       <w:r>
         <w:rPr>
           <w:i/>
@@ -5261,7 +8643,7 @@
       <w:pPr>
         <w:pStyle w:val="Heading2"/>
       </w:pPr>
-      <w:bookmarkStart w:id="10" w:name="_Toc61442503"/>
+      <w:bookmarkStart w:id="11" w:name="_Toc61442503"/>
       <w:r>
         <w:t xml:space="preserve">Delayed mode processing of the </w:t>
       </w:r>
@@ -5273,7 +8655,7 @@
       <w:r>
         <w:t xml:space="preserve"> data</w:t>
       </w:r>
-      <w:bookmarkEnd w:id="10"/>
+      <w:bookmarkEnd w:id="11"/>
     </w:p>
     <w:p>
       <w:pPr>
@@ -5284,11 +8666,11 @@
       <w:pPr>
         <w:pStyle w:val="Heading3"/>
       </w:pPr>
-      <w:bookmarkStart w:id="11" w:name="_Toc61442504"/>
+      <w:bookmarkStart w:id="12" w:name="_Toc61442504"/>
       <w:r>
         <w:t>Set-up metadata files</w:t>
       </w:r>
-      <w:bookmarkEnd w:id="11"/>
+      <w:bookmarkEnd w:id="12"/>
     </w:p>
     <w:p>
       <w:pPr>
@@ -5371,11 +8753,11 @@
       <w:pPr>
         <w:pStyle w:val="Heading3"/>
       </w:pPr>
-      <w:bookmarkStart w:id="12" w:name="_Toc61442505"/>
+      <w:bookmarkStart w:id="13" w:name="_Toc61442505"/>
       <w:r>
         <w:t>Calculation of accurate nominal depth of the mooring instruments, update of the metadata files</w:t>
       </w:r>
-      <w:bookmarkEnd w:id="12"/>
+      <w:bookmarkEnd w:id="13"/>
     </w:p>
     <w:p>
       <w:pPr>
@@ -5508,11 +8890,11 @@
       <w:pPr>
         <w:pStyle w:val="Heading3"/>
       </w:pPr>
-      <w:bookmarkStart w:id="13" w:name="_Toc61442506"/>
+      <w:bookmarkStart w:id="14" w:name="_Toc61442506"/>
       <w:r>
         <w:t>Calculation of the pre- or post- deployment conductivity and temperature calibration coefficients</w:t>
       </w:r>
-      <w:bookmarkEnd w:id="13"/>
+      <w:bookmarkEnd w:id="14"/>
     </w:p>
     <w:p>
       <w:pPr>
@@ -5832,7 +9214,15 @@
         <w:t>microcat_pres.csv</w:t>
       </w:r>
       <w:r>
-        <w:t>).  This process is quite arduous and ultimately we would like to automate.  Note the format used in the csv tables for previous ‘before-after deployment’ cruise pairings and emulate.  If you freeze the column and row headings (‘freeze panes’ in Excel) you can keep them visible while manually entering.  Triple check!</w:t>
+        <w:t xml:space="preserve">).  This process is quite arduous and </w:t>
+      </w:r>
+      <w:proofErr w:type="gramStart"/>
+      <w:r>
+        <w:t>ultimately</w:t>
+      </w:r>
+      <w:proofErr w:type="gramEnd"/>
+      <w:r>
+        <w:t xml:space="preserve"> we would like to automate.  Note the format used in the csv tables for previous ‘before-after deployment’ cruise pairings and emulate.  If you freeze the column and row headings (‘freeze panes’ in Excel) you can keep them visible while manually entering.  Triple check!</w:t>
       </w:r>
     </w:p>
     <w:p>
@@ -6104,11 +9494,11 @@
       <w:pPr>
         <w:pStyle w:val="Heading3"/>
       </w:pPr>
-      <w:bookmarkStart w:id="14" w:name="_Toc61442508"/>
+      <w:bookmarkStart w:id="15" w:name="_Toc61442508"/>
       <w:r>
         <w:t>Gridding of the data: creation of a lowpass filtered, regular gridded data set.</w:t>
       </w:r>
-      <w:bookmarkEnd w:id="14"/>
+      <w:bookmarkEnd w:id="15"/>
     </w:p>
     <w:p>
       <w:pPr>
@@ -6488,19 +9878,19 @@
       <w:pPr>
         <w:pStyle w:val="Heading3"/>
       </w:pPr>
-      <w:bookmarkStart w:id="15" w:name="_Hlk48134907"/>
+      <w:bookmarkStart w:id="16" w:name="_Hlk48134907"/>
       <w:r>
         <w:t xml:space="preserve"> </w:t>
       </w:r>
-      <w:bookmarkStart w:id="16" w:name="_Toc61442509"/>
+      <w:bookmarkStart w:id="17" w:name="_Toc61442509"/>
       <w:r>
         <w:t>merging of the several years of deployment (and if necessary moorings)</w:t>
       </w:r>
+      <w:bookmarkEnd w:id="17"/>
+      <w:r>
+        <w:t xml:space="preserve"> </w:t>
+      </w:r>
       <w:bookmarkEnd w:id="16"/>
-      <w:r>
-        <w:t xml:space="preserve"> </w:t>
-      </w:r>
-      <w:bookmarkEnd w:id="15"/>
     </w:p>
     <w:p>
       <w:pPr>
@@ -6954,7 +10344,23 @@
             </w:r>
             <w:proofErr w:type="spellEnd"/>
             <w:r>
-              <w:t xml:space="preserve"> data – 2 hour timesteps.  NOTE the JD naming convention – currently the wrong way round!</w:t>
+              <w:t xml:space="preserve"> data – </w:t>
+            </w:r>
+            <w:proofErr w:type="gramStart"/>
+            <w:r>
+              <w:t>2 hour</w:t>
+            </w:r>
+            <w:proofErr w:type="gramEnd"/>
+            <w:r>
+              <w:t xml:space="preserve"> timesteps.  NOTE the JD naming convention – currently the wrong way </w:t>
+            </w:r>
+            <w:proofErr w:type="gramStart"/>
+            <w:r>
+              <w:t>round</w:t>
+            </w:r>
+            <w:proofErr w:type="gramEnd"/>
+            <w:r>
+              <w:t>!</w:t>
             </w:r>
           </w:p>
           <w:p/>
@@ -7307,7 +10713,7 @@
       <w:pPr>
         <w:pStyle w:val="Heading1"/>
       </w:pPr>
-      <w:bookmarkStart w:id="17" w:name="_Toc61442510"/>
+      <w:bookmarkStart w:id="18" w:name="_Toc61442510"/>
       <w:r>
         <w:rPr>
           <w:rStyle w:val="Emphasis"/>
@@ -7317,17 +10723,17 @@
         <w:lastRenderedPageBreak/>
         <w:t>Processing of moored current meter and ADCP data</w:t>
       </w:r>
-      <w:bookmarkEnd w:id="17"/>
+      <w:bookmarkEnd w:id="18"/>
     </w:p>
     <w:p>
       <w:pPr>
         <w:pStyle w:val="Heading2"/>
       </w:pPr>
-      <w:bookmarkStart w:id="18" w:name="_Toc61442511"/>
+      <w:bookmarkStart w:id="19" w:name="_Toc61442511"/>
       <w:r>
         <w:t>Introduction</w:t>
       </w:r>
-      <w:bookmarkEnd w:id="18"/>
+      <w:bookmarkEnd w:id="19"/>
     </w:p>
     <w:p>
       <w:pPr>
@@ -7352,7 +10758,15 @@
       </w:r>
       <w:proofErr w:type="spellEnd"/>
       <w:r>
-        <w:t xml:space="preserve"> for 3 moorings (RTEB1, RTWB1 and RTWB2) and a RDI-ADCP 75kHz on RTADCP1. The Nortek </w:t>
+        <w:t xml:space="preserve"> for 3 moorings (RTEB1, RTWB1 and RTWB2) and </w:t>
+      </w:r>
+      <w:proofErr w:type="gramStart"/>
+      <w:r>
+        <w:t>a</w:t>
+      </w:r>
+      <w:proofErr w:type="gramEnd"/>
+      <w:r>
+        <w:t xml:space="preserve"> RDI-ADCP 75kHz on RTADCP1. The Nortek </w:t>
       </w:r>
       <w:proofErr w:type="spellStart"/>
       <w:r>
@@ -7497,26 +10911,26 @@
       <w:pPr>
         <w:pStyle w:val="Heading2"/>
       </w:pPr>
-      <w:bookmarkStart w:id="19" w:name="_Toc61442512"/>
+      <w:bookmarkStart w:id="20" w:name="_Toc61442512"/>
       <w:r>
         <w:t>Nortek current meter data processing</w:t>
       </w:r>
-      <w:bookmarkEnd w:id="19"/>
+      <w:bookmarkEnd w:id="20"/>
     </w:p>
     <w:p>
       <w:pPr>
         <w:pStyle w:val="Heading3"/>
       </w:pPr>
-      <w:bookmarkStart w:id="20" w:name="__DdeLink__622_259069805"/>
-      <w:bookmarkStart w:id="21" w:name="_Toc61442513"/>
+      <w:bookmarkStart w:id="21" w:name="__DdeLink__622_259069805"/>
+      <w:bookmarkStart w:id="22" w:name="_Toc61442513"/>
       <w:r>
         <w:t xml:space="preserve">Stage0 – Data Download </w:t>
       </w:r>
-      <w:bookmarkEnd w:id="20"/>
+      <w:bookmarkEnd w:id="21"/>
       <w:r>
         <w:t>(done during the cruise $CRUISE)</w:t>
       </w:r>
-      <w:bookmarkEnd w:id="21"/>
+      <w:bookmarkEnd w:id="22"/>
     </w:p>
     <w:p>
       <w:pPr>
@@ -7662,11 +11076,11 @@
       <w:pPr>
         <w:pStyle w:val="Heading3"/>
       </w:pPr>
-      <w:bookmarkStart w:id="22" w:name="_Toc61442514"/>
+      <w:bookmarkStart w:id="23" w:name="_Toc61442514"/>
       <w:r>
         <w:t>Stage1 – Conversion to standard RDB format and basic statistics</w:t>
       </w:r>
-      <w:bookmarkEnd w:id="22"/>
+      <w:bookmarkEnd w:id="23"/>
     </w:p>
     <w:p>
       <w:pPr>
@@ -8081,12 +11495,12 @@
       <w:pPr>
         <w:pStyle w:val="Heading3"/>
       </w:pPr>
-      <w:bookmarkStart w:id="23" w:name="_Toc61442515"/>
+      <w:bookmarkStart w:id="24" w:name="_Toc61442515"/>
       <w:r>
         <w:lastRenderedPageBreak/>
         <w:t>Stage2 – Trimming of data, summary plots</w:t>
       </w:r>
-      <w:bookmarkEnd w:id="23"/>
+      <w:bookmarkEnd w:id="24"/>
     </w:p>
     <w:p>
       <w:pPr>
@@ -8257,11 +11671,11 @@
       <w:pPr>
         <w:pStyle w:val="Heading3"/>
       </w:pPr>
-      <w:bookmarkStart w:id="24" w:name="_Toc61442516"/>
+      <w:bookmarkStart w:id="25" w:name="_Toc61442516"/>
       <w:r>
         <w:t>Stage3 – Data editing, speed of sound correction, magnetic declination correction, data filtering</w:t>
       </w:r>
-      <w:bookmarkEnd w:id="24"/>
+      <w:bookmarkEnd w:id="25"/>
     </w:p>
     <w:p>
       <w:pPr>
@@ -8271,13 +11685,23 @@
       <w:r>
         <w:t xml:space="preserve">The script </w:t>
       </w:r>
+      <w:proofErr w:type="gramStart"/>
       <w:r>
         <w:rPr>
           <w:i/>
           <w:iCs/>
           <w:color w:val="FF0000"/>
         </w:rPr>
-        <w:t>proc_stage3_adcp_nortek</w:t>
+        <w:t>proc</w:t>
+      </w:r>
+      <w:proofErr w:type="gramEnd"/>
+      <w:r>
+        <w:rPr>
+          <w:i/>
+          <w:iCs/>
+          <w:color w:val="FF0000"/>
+        </w:rPr>
+        <w:t>_stage3_adcp_nortek</w:t>
       </w:r>
       <w:r>
         <w:rPr>
@@ -8735,7 +12159,15 @@
         <w:pStyle w:val="BodyText"/>
       </w:pPr>
       <w:r>
-        <w:t xml:space="preserve">Finally, corrected data files that have been de-spiked and interpolated onto 12 hour time steps are saved in </w:t>
+        <w:t xml:space="preserve">Finally, corrected data files that have been de-spiked and interpolated onto </w:t>
+      </w:r>
+      <w:proofErr w:type="gramStart"/>
+      <w:r>
+        <w:t>12 hour</w:t>
+      </w:r>
+      <w:proofErr w:type="gramEnd"/>
+      <w:r>
+        <w:t xml:space="preserve"> time steps are saved in </w:t>
       </w:r>
       <w:r>
         <w:rPr>
@@ -8815,12 +12247,12 @@
         <w:pStyle w:val="Heading3"/>
         <w:pageBreakBefore/>
       </w:pPr>
-      <w:bookmarkStart w:id="25" w:name="_Toc61442517"/>
+      <w:bookmarkStart w:id="26" w:name="_Toc61442517"/>
       <w:r>
         <w:lastRenderedPageBreak/>
         <w:t>Stage 4 – Data gridding of individual deployment</w:t>
       </w:r>
-      <w:bookmarkEnd w:id="25"/>
+      <w:bookmarkEnd w:id="26"/>
     </w:p>
     <w:p>
       <w:pPr>
@@ -9262,7 +12694,7 @@
       <w:pPr>
         <w:pStyle w:val="Heading1"/>
       </w:pPr>
-      <w:bookmarkStart w:id="26" w:name="_Toc61442518"/>
+      <w:bookmarkStart w:id="27" w:name="_Toc61442518"/>
       <w:proofErr w:type="spellStart"/>
       <w:r>
         <w:lastRenderedPageBreak/>
@@ -9272,7 +12704,7 @@
       <w:r>
         <w:t xml:space="preserve"> Data Processing</w:t>
       </w:r>
-      <w:bookmarkEnd w:id="26"/>
+      <w:bookmarkEnd w:id="27"/>
       <w:r>
         <w:t xml:space="preserve"> </w:t>
       </w:r>
@@ -9281,11 +12713,11 @@
       <w:pPr>
         <w:pStyle w:val="Heading2"/>
       </w:pPr>
-      <w:bookmarkStart w:id="27" w:name="_Toc61442519"/>
+      <w:bookmarkStart w:id="28" w:name="_Toc61442519"/>
       <w:r>
         <w:t>Stage 0 – Data Download</w:t>
       </w:r>
-      <w:bookmarkEnd w:id="27"/>
+      <w:bookmarkEnd w:id="28"/>
       <w:r>
         <w:t xml:space="preserve"> </w:t>
       </w:r>
@@ -9379,11 +12811,11 @@
       <w:pPr>
         <w:pStyle w:val="Heading2"/>
       </w:pPr>
-      <w:bookmarkStart w:id="28" w:name="_Toc61442520"/>
+      <w:bookmarkStart w:id="29" w:name="_Toc61442520"/>
       <w:r>
         <w:t>Stage 1 – Conversion to standard RDB format</w:t>
       </w:r>
-      <w:bookmarkEnd w:id="28"/>
+      <w:bookmarkEnd w:id="29"/>
       <w:r>
         <w:t xml:space="preserve"> </w:t>
       </w:r>
@@ -9848,7 +13280,7 @@
       <w:pPr>
         <w:pStyle w:val="Heading1"/>
       </w:pPr>
-      <w:bookmarkStart w:id="29" w:name="_Toc61442507"/>
+      <w:bookmarkStart w:id="30" w:name="_Toc61442507"/>
       <w:r>
         <w:lastRenderedPageBreak/>
         <w:t xml:space="preserve">Export to </w:t>
@@ -9861,7 +13293,7 @@
       <w:r>
         <w:t xml:space="preserve"> format [if required]</w:t>
       </w:r>
-      <w:bookmarkEnd w:id="29"/>
+      <w:bookmarkEnd w:id="30"/>
     </w:p>
     <w:p>
       <w:pPr>
@@ -10026,7 +13458,21 @@
         <w:rPr>
           <w:color w:val="000000" w:themeColor="text1"/>
         </w:rPr>
-        <w:t xml:space="preserve"> file.  This script has to be run once per mooring, note the commented out moorings on lines ~26-29.  Scan through the script for any other tweaks necessary for the new mooring deployment.  This script calls </w:t>
+        <w:t xml:space="preserve"> file.  This script has to be run once per mooring, note the </w:t>
+      </w:r>
+      <w:proofErr w:type="gramStart"/>
+      <w:r>
+        <w:rPr>
+          <w:color w:val="000000" w:themeColor="text1"/>
+        </w:rPr>
+        <w:t>commented out</w:t>
+      </w:r>
+      <w:proofErr w:type="gramEnd"/>
+      <w:r>
+        <w:rPr>
+          <w:color w:val="000000" w:themeColor="text1"/>
+        </w:rPr>
+        <w:t xml:space="preserve"> moorings on lines ~26-29.  Scan through the script for any other tweaks necessary for the new mooring deployment.  This script calls </w:t>
       </w:r>
     </w:p>
     <w:p>
@@ -10269,7 +13715,7 @@
       <w:pPr>
         <w:pStyle w:val="Heading1"/>
       </w:pPr>
-      <w:bookmarkStart w:id="30" w:name="_Toc61442521"/>
+      <w:bookmarkStart w:id="31" w:name="_Toc61442521"/>
       <w:r>
         <w:t xml:space="preserve">Export to </w:t>
       </w:r>
@@ -10281,7 +13727,7 @@
       <w:r>
         <w:t xml:space="preserve"> for CLASS data working group</w:t>
       </w:r>
-      <w:bookmarkEnd w:id="30"/>
+      <w:bookmarkEnd w:id="31"/>
     </w:p>
     <w:p/>
     <w:p>
@@ -10421,21 +13867,21 @@
       <w:pPr>
         <w:pStyle w:val="Heading1"/>
       </w:pPr>
-      <w:bookmarkStart w:id="31" w:name="_Toc61442522"/>
+      <w:bookmarkStart w:id="32" w:name="_Toc61442522"/>
       <w:r>
         <w:t>Appendix: Historical and OSNAP CTD profiles close to the moorings</w:t>
       </w:r>
-      <w:bookmarkEnd w:id="31"/>
+      <w:bookmarkEnd w:id="32"/>
     </w:p>
     <w:p>
       <w:pPr>
         <w:pStyle w:val="Heading3"/>
       </w:pPr>
-      <w:bookmarkStart w:id="32" w:name="_Toc61442523"/>
+      <w:bookmarkStart w:id="33" w:name="_Toc61442523"/>
       <w:r>
         <w:t>RTEB1</w:t>
       </w:r>
-      <w:bookmarkEnd w:id="32"/>
+      <w:bookmarkEnd w:id="33"/>
     </w:p>
     <w:tbl>
       <w:tblPr>
@@ -10487,7 +13933,7 @@
                           </pic:cNvPicPr>
                         </pic:nvPicPr>
                         <pic:blipFill>
-                          <a:blip r:embed="rId9" cstate="print">
+                          <a:blip r:embed="rId17" cstate="print">
                             <a:extLst>
                               <a:ext uri="{28A0092B-C50C-407E-A947-70E740481C1C}">
                                 <a14:useLocalDpi xmlns:a14="http://schemas.microsoft.com/office/drawing/2010/main" val="0"/>
@@ -10556,7 +14002,7 @@
                           </pic:cNvPicPr>
                         </pic:nvPicPr>
                         <pic:blipFill>
-                          <a:blip r:embed="rId10" cstate="print">
+                          <a:blip r:embed="rId18" cstate="print">
                             <a:extLst>
                               <a:ext uri="{28A0092B-C50C-407E-A947-70E740481C1C}">
                                 <a14:useLocalDpi xmlns:a14="http://schemas.microsoft.com/office/drawing/2010/main" val="0"/>
@@ -10597,11 +14043,11 @@
       <w:pPr>
         <w:pStyle w:val="Heading3"/>
       </w:pPr>
-      <w:bookmarkStart w:id="33" w:name="_Toc61442524"/>
+      <w:bookmarkStart w:id="34" w:name="_Toc61442524"/>
       <w:r>
         <w:t>RTWB1</w:t>
       </w:r>
-      <w:bookmarkEnd w:id="33"/>
+      <w:bookmarkEnd w:id="34"/>
     </w:p>
     <w:tbl>
       <w:tblPr>
@@ -10653,7 +14099,7 @@
                           </pic:cNvPicPr>
                         </pic:nvPicPr>
                         <pic:blipFill>
-                          <a:blip r:embed="rId11" cstate="print">
+                          <a:blip r:embed="rId19" cstate="print">
                             <a:extLst>
                               <a:ext uri="{28A0092B-C50C-407E-A947-70E740481C1C}">
                                 <a14:useLocalDpi xmlns:a14="http://schemas.microsoft.com/office/drawing/2010/main" val="0"/>
@@ -10723,7 +14169,7 @@
                           </pic:cNvPicPr>
                         </pic:nvPicPr>
                         <pic:blipFill>
-                          <a:blip r:embed="rId12" cstate="print">
+                          <a:blip r:embed="rId20" cstate="print">
                             <a:extLst>
                               <a:ext uri="{28A0092B-C50C-407E-A947-70E740481C1C}">
                                 <a14:useLocalDpi xmlns:a14="http://schemas.microsoft.com/office/drawing/2010/main" val="0"/>
@@ -10774,12 +14220,12 @@
       <w:pPr>
         <w:pStyle w:val="Heading3"/>
       </w:pPr>
-      <w:bookmarkStart w:id="34" w:name="_Toc61442525"/>
+      <w:bookmarkStart w:id="35" w:name="_Toc61442525"/>
       <w:r>
         <w:lastRenderedPageBreak/>
         <w:t>RTWB2</w:t>
       </w:r>
-      <w:bookmarkEnd w:id="34"/>
+      <w:bookmarkEnd w:id="35"/>
     </w:p>
     <w:tbl>
       <w:tblPr>
@@ -10831,7 +14277,7 @@
                           </pic:cNvPicPr>
                         </pic:nvPicPr>
                         <pic:blipFill>
-                          <a:blip r:embed="rId13" cstate="print">
+                          <a:blip r:embed="rId21" cstate="print">
                             <a:extLst>
                               <a:ext uri="{28A0092B-C50C-407E-A947-70E740481C1C}">
                                 <a14:useLocalDpi xmlns:a14="http://schemas.microsoft.com/office/drawing/2010/main" val="0"/>
@@ -10901,7 +14347,7 @@
                           </pic:cNvPicPr>
                         </pic:nvPicPr>
                         <pic:blipFill>
-                          <a:blip r:embed="rId14" cstate="print">
+                          <a:blip r:embed="rId22" cstate="print">
                             <a:extLst>
                               <a:ext uri="{28A0092B-C50C-407E-A947-70E740481C1C}">
                                 <a14:useLocalDpi xmlns:a14="http://schemas.microsoft.com/office/drawing/2010/main" val="0"/>
@@ -10952,12 +14398,12 @@
       <w:pPr>
         <w:pStyle w:val="Heading3"/>
       </w:pPr>
-      <w:bookmarkStart w:id="35" w:name="_Toc61442526"/>
+      <w:bookmarkStart w:id="36" w:name="_Toc61442526"/>
       <w:r>
         <w:lastRenderedPageBreak/>
         <w:t>RTADCP1</w:t>
       </w:r>
-      <w:bookmarkEnd w:id="35"/>
+      <w:bookmarkEnd w:id="36"/>
     </w:p>
     <w:tbl>
       <w:tblPr>
@@ -11009,7 +14455,7 @@
                           </pic:cNvPicPr>
                         </pic:nvPicPr>
                         <pic:blipFill>
-                          <a:blip r:embed="rId15" cstate="print">
+                          <a:blip r:embed="rId23" cstate="print">
                             <a:extLst>
                               <a:ext uri="{28A0092B-C50C-407E-A947-70E740481C1C}">
                                 <a14:useLocalDpi xmlns:a14="http://schemas.microsoft.com/office/drawing/2010/main" val="0"/>
@@ -11078,7 +14524,7 @@
                           </pic:cNvPicPr>
                         </pic:nvPicPr>
                         <pic:blipFill>
-                          <a:blip r:embed="rId16" cstate="print">
+                          <a:blip r:embed="rId24" cstate="print">
                             <a:extLst>
                               <a:ext uri="{28A0092B-C50C-407E-A947-70E740481C1C}">
                                 <a14:useLocalDpi xmlns:a14="http://schemas.microsoft.com/office/drawing/2010/main" val="0"/>
@@ -11117,8 +14563,8 @@
     </w:tbl>
     <w:p/>
     <w:sectPr>
-      <w:headerReference w:type="default" r:id="rId17"/>
-      <w:footerReference w:type="default" r:id="rId18"/>
+      <w:headerReference w:type="default" r:id="rId25"/>
+      <w:footerReference w:type="default" r:id="rId26"/>
       <w:pgSz w:w="11906" w:h="16838"/>
       <w:pgMar w:top="1693" w:right="1134" w:bottom="1693" w:left="1134" w:header="1134" w:footer="1134" w:gutter="0"/>
       <w:pgNumType w:start="0"/>
@@ -11131,7 +14577,7 @@
 </file>
 
 <file path=word/endnotes.xml><?xml version="1.0" encoding="utf-8"?>
-<w:endnotes xmlns:wpc="http://schemas.microsoft.com/office/word/2010/wordprocessingCanvas" xmlns:cx="http://schemas.microsoft.com/office/drawing/2014/chartex" xmlns:cx1="http://schemas.microsoft.com/office/drawing/2015/9/8/chartex" xmlns:cx2="http://schemas.microsoft.com/office/drawing/2015/10/21/chartex" xmlns:cx3="http://schemas.microsoft.com/office/drawing/2016/5/9/chartex" xmlns:cx4="http://schemas.microsoft.com/office/drawing/2016/5/10/chartex" xmlns:cx5="http://schemas.microsoft.com/office/drawing/2016/5/11/chartex" xmlns:cx6="http://schemas.microsoft.com/office/drawing/2016/5/12/chartex" xmlns:cx7="http://schemas.microsoft.com/office/drawing/2016/5/13/chartex" xmlns:cx8="http://schemas.microsoft.com/office/drawing/2016/5/14/chartex" xmlns:mc="http://schemas.openxmlformats.org/markup-compatibility/2006" xmlns:aink="http://schemas.microsoft.com/office/drawing/2016/ink" xmlns:am3d="http://schemas.microsoft.com/office/drawing/2017/model3d" xmlns:o="urn:schemas-microsoft-com:office:office" xmlns:r="http://schemas.openxmlformats.org/officeDocument/2006/relationships" xmlns:m="http://schemas.openxmlformats.org/officeDocument/2006/math" xmlns:v="urn:schemas-microsoft-com:vml" xmlns:wp14="http://schemas.microsoft.com/office/word/2010/wordprocessingDrawing" xmlns:wp="http://schemas.openxmlformats.org/drawingml/2006/wordprocessingDrawing" xmlns:w10="urn:schemas-microsoft-com:office:word" xmlns:w="http://schemas.openxmlformats.org/wordprocessingml/2006/main" xmlns:w14="http://schemas.microsoft.com/office/word/2010/wordml" xmlns:w15="http://schemas.microsoft.com/office/word/2012/wordml" xmlns:w16cex="http://schemas.microsoft.com/office/word/2018/wordml/cex" xmlns:w16cid="http://schemas.microsoft.com/office/word/2016/wordml/cid" xmlns:w16="http://schemas.microsoft.com/office/word/2018/wordml" xmlns:w16se="http://schemas.microsoft.com/office/word/2015/wordml/symex" xmlns:wpg="http://schemas.microsoft.com/office/word/2010/wordprocessingGroup" xmlns:wpi="http://schemas.microsoft.com/office/word/2010/wordprocessingInk" xmlns:wne="http://schemas.microsoft.com/office/word/2006/wordml" xmlns:wps="http://schemas.microsoft.com/office/word/2010/wordprocessingShape" mc:Ignorable="w14 w15 w16se w16cid w16 w16cex wp14">
+<w:endnotes xmlns:wpc="http://schemas.microsoft.com/office/word/2010/wordprocessingCanvas" xmlns:cx="http://schemas.microsoft.com/office/drawing/2014/chartex" xmlns:cx1="http://schemas.microsoft.com/office/drawing/2015/9/8/chartex" xmlns:cx2="http://schemas.microsoft.com/office/drawing/2015/10/21/chartex" xmlns:cx3="http://schemas.microsoft.com/office/drawing/2016/5/9/chartex" xmlns:cx4="http://schemas.microsoft.com/office/drawing/2016/5/10/chartex" xmlns:cx5="http://schemas.microsoft.com/office/drawing/2016/5/11/chartex" xmlns:cx6="http://schemas.microsoft.com/office/drawing/2016/5/12/chartex" xmlns:cx7="http://schemas.microsoft.com/office/drawing/2016/5/13/chartex" xmlns:cx8="http://schemas.microsoft.com/office/drawing/2016/5/14/chartex" xmlns:mc="http://schemas.openxmlformats.org/markup-compatibility/2006" xmlns:aink="http://schemas.microsoft.com/office/drawing/2016/ink" xmlns:am3d="http://schemas.microsoft.com/office/drawing/2017/model3d" xmlns:o="urn:schemas-microsoft-com:office:office" xmlns:r="http://schemas.openxmlformats.org/officeDocument/2006/relationships" xmlns:m="http://schemas.openxmlformats.org/officeDocument/2006/math" xmlns:v="urn:schemas-microsoft-com:vml" xmlns:wp14="http://schemas.microsoft.com/office/word/2010/wordprocessingDrawing" xmlns:wp="http://schemas.openxmlformats.org/drawingml/2006/wordprocessingDrawing" xmlns:w10="urn:schemas-microsoft-com:office:word" xmlns:w="http://schemas.openxmlformats.org/wordprocessingml/2006/main" xmlns:w14="http://schemas.microsoft.com/office/word/2010/wordml" xmlns:w15="http://schemas.microsoft.com/office/word/2012/wordml" xmlns:w16cid="http://schemas.microsoft.com/office/word/2016/wordml/cid" xmlns:w16se="http://schemas.microsoft.com/office/word/2015/wordml/symex" xmlns:wpg="http://schemas.microsoft.com/office/word/2010/wordprocessingGroup" xmlns:wpi="http://schemas.microsoft.com/office/word/2010/wordprocessingInk" xmlns:wne="http://schemas.microsoft.com/office/word/2006/wordml" xmlns:wps="http://schemas.microsoft.com/office/word/2010/wordprocessingShape" mc:Ignorable="w14 w15 w16se w16cid wp14">
   <w:endnote w:type="separator" w:id="-1">
     <w:p>
       <w:r>
@@ -11150,7 +14596,7 @@
 </file>
 
 <file path=word/footer1.xml><?xml version="1.0" encoding="utf-8"?>
-<w:ftr xmlns:wpc="http://schemas.microsoft.com/office/word/2010/wordprocessingCanvas" xmlns:cx="http://schemas.microsoft.com/office/drawing/2014/chartex" xmlns:cx1="http://schemas.microsoft.com/office/drawing/2015/9/8/chartex" xmlns:cx2="http://schemas.microsoft.com/office/drawing/2015/10/21/chartex" xmlns:cx3="http://schemas.microsoft.com/office/drawing/2016/5/9/chartex" xmlns:cx4="http://schemas.microsoft.com/office/drawing/2016/5/10/chartex" xmlns:cx5="http://schemas.microsoft.com/office/drawing/2016/5/11/chartex" xmlns:cx6="http://schemas.microsoft.com/office/drawing/2016/5/12/chartex" xmlns:cx7="http://schemas.microsoft.com/office/drawing/2016/5/13/chartex" xmlns:cx8="http://schemas.microsoft.com/office/drawing/2016/5/14/chartex" xmlns:mc="http://schemas.openxmlformats.org/markup-compatibility/2006" xmlns:aink="http://schemas.microsoft.com/office/drawing/2016/ink" xmlns:am3d="http://schemas.microsoft.com/office/drawing/2017/model3d" xmlns:o="urn:schemas-microsoft-com:office:office" xmlns:r="http://schemas.openxmlformats.org/officeDocument/2006/relationships" xmlns:m="http://schemas.openxmlformats.org/officeDocument/2006/math" xmlns:v="urn:schemas-microsoft-com:vml" xmlns:wp14="http://schemas.microsoft.com/office/word/2010/wordprocessingDrawing" xmlns:wp="http://schemas.openxmlformats.org/drawingml/2006/wordprocessingDrawing" xmlns:w10="urn:schemas-microsoft-com:office:word" xmlns:w="http://schemas.openxmlformats.org/wordprocessingml/2006/main" xmlns:w14="http://schemas.microsoft.com/office/word/2010/wordml" xmlns:w15="http://schemas.microsoft.com/office/word/2012/wordml" xmlns:w16cex="http://schemas.microsoft.com/office/word/2018/wordml/cex" xmlns:w16cid="http://schemas.microsoft.com/office/word/2016/wordml/cid" xmlns:w16="http://schemas.microsoft.com/office/word/2018/wordml" xmlns:w16se="http://schemas.microsoft.com/office/word/2015/wordml/symex" xmlns:wpg="http://schemas.microsoft.com/office/word/2010/wordprocessingGroup" xmlns:wpi="http://schemas.microsoft.com/office/word/2010/wordprocessingInk" xmlns:wne="http://schemas.microsoft.com/office/word/2006/wordml" xmlns:wps="http://schemas.microsoft.com/office/word/2010/wordprocessingShape" mc:Ignorable="w14 w15 w16se w16cid w16 w16cex wp14">
+<w:ftr xmlns:wpc="http://schemas.microsoft.com/office/word/2010/wordprocessingCanvas" xmlns:cx="http://schemas.microsoft.com/office/drawing/2014/chartex" xmlns:cx1="http://schemas.microsoft.com/office/drawing/2015/9/8/chartex" xmlns:cx2="http://schemas.microsoft.com/office/drawing/2015/10/21/chartex" xmlns:cx3="http://schemas.microsoft.com/office/drawing/2016/5/9/chartex" xmlns:cx4="http://schemas.microsoft.com/office/drawing/2016/5/10/chartex" xmlns:cx5="http://schemas.microsoft.com/office/drawing/2016/5/11/chartex" xmlns:cx6="http://schemas.microsoft.com/office/drawing/2016/5/12/chartex" xmlns:cx7="http://schemas.microsoft.com/office/drawing/2016/5/13/chartex" xmlns:cx8="http://schemas.microsoft.com/office/drawing/2016/5/14/chartex" xmlns:mc="http://schemas.openxmlformats.org/markup-compatibility/2006" xmlns:aink="http://schemas.microsoft.com/office/drawing/2016/ink" xmlns:am3d="http://schemas.microsoft.com/office/drawing/2017/model3d" xmlns:o="urn:schemas-microsoft-com:office:office" xmlns:r="http://schemas.openxmlformats.org/officeDocument/2006/relationships" xmlns:m="http://schemas.openxmlformats.org/officeDocument/2006/math" xmlns:v="urn:schemas-microsoft-com:vml" xmlns:wp14="http://schemas.microsoft.com/office/word/2010/wordprocessingDrawing" xmlns:wp="http://schemas.openxmlformats.org/drawingml/2006/wordprocessingDrawing" xmlns:w10="urn:schemas-microsoft-com:office:word" xmlns:w="http://schemas.openxmlformats.org/wordprocessingml/2006/main" xmlns:w14="http://schemas.microsoft.com/office/word/2010/wordml" xmlns:w15="http://schemas.microsoft.com/office/word/2012/wordml" xmlns:w16cid="http://schemas.microsoft.com/office/word/2016/wordml/cid" xmlns:w16se="http://schemas.microsoft.com/office/word/2015/wordml/symex" xmlns:wpg="http://schemas.microsoft.com/office/word/2010/wordprocessingGroup" xmlns:wpi="http://schemas.microsoft.com/office/word/2010/wordprocessingInk" xmlns:wne="http://schemas.microsoft.com/office/word/2006/wordml" xmlns:wps="http://schemas.microsoft.com/office/word/2010/wordprocessingShape" mc:Ignorable="w14 w15 w16se w16cid wp14">
   <w:p>
     <w:pPr>
       <w:pStyle w:val="Footer"/>
@@ -11168,7 +14614,7 @@
       <w:rPr>
         <w:noProof/>
       </w:rPr>
-      <w:t>13/01/21</w:t>
+      <w:t>21/01/21</w:t>
     </w:r>
     <w:r>
       <w:fldChar w:fldCharType="end"/>
@@ -11217,7 +14663,7 @@
 </file>
 
 <file path=word/footnotes.xml><?xml version="1.0" encoding="utf-8"?>
-<w:footnotes xmlns:wpc="http://schemas.microsoft.com/office/word/2010/wordprocessingCanvas" xmlns:cx="http://schemas.microsoft.com/office/drawing/2014/chartex" xmlns:cx1="http://schemas.microsoft.com/office/drawing/2015/9/8/chartex" xmlns:cx2="http://schemas.microsoft.com/office/drawing/2015/10/21/chartex" xmlns:cx3="http://schemas.microsoft.com/office/drawing/2016/5/9/chartex" xmlns:cx4="http://schemas.microsoft.com/office/drawing/2016/5/10/chartex" xmlns:cx5="http://schemas.microsoft.com/office/drawing/2016/5/11/chartex" xmlns:cx6="http://schemas.microsoft.com/office/drawing/2016/5/12/chartex" xmlns:cx7="http://schemas.microsoft.com/office/drawing/2016/5/13/chartex" xmlns:cx8="http://schemas.microsoft.com/office/drawing/2016/5/14/chartex" xmlns:mc="http://schemas.openxmlformats.org/markup-compatibility/2006" xmlns:aink="http://schemas.microsoft.com/office/drawing/2016/ink" xmlns:am3d="http://schemas.microsoft.com/office/drawing/2017/model3d" xmlns:o="urn:schemas-microsoft-com:office:office" xmlns:r="http://schemas.openxmlformats.org/officeDocument/2006/relationships" xmlns:m="http://schemas.openxmlformats.org/officeDocument/2006/math" xmlns:v="urn:schemas-microsoft-com:vml" xmlns:wp14="http://schemas.microsoft.com/office/word/2010/wordprocessingDrawing" xmlns:wp="http://schemas.openxmlformats.org/drawingml/2006/wordprocessingDrawing" xmlns:w10="urn:schemas-microsoft-com:office:word" xmlns:w="http://schemas.openxmlformats.org/wordprocessingml/2006/main" xmlns:w14="http://schemas.microsoft.com/office/word/2010/wordml" xmlns:w15="http://schemas.microsoft.com/office/word/2012/wordml" xmlns:w16cex="http://schemas.microsoft.com/office/word/2018/wordml/cex" xmlns:w16cid="http://schemas.microsoft.com/office/word/2016/wordml/cid" xmlns:w16="http://schemas.microsoft.com/office/word/2018/wordml" xmlns:w16se="http://schemas.microsoft.com/office/word/2015/wordml/symex" xmlns:wpg="http://schemas.microsoft.com/office/word/2010/wordprocessingGroup" xmlns:wpi="http://schemas.microsoft.com/office/word/2010/wordprocessingInk" xmlns:wne="http://schemas.microsoft.com/office/word/2006/wordml" xmlns:wps="http://schemas.microsoft.com/office/word/2010/wordprocessingShape" mc:Ignorable="w14 w15 w16se w16cid w16 w16cex wp14">
+<w:footnotes xmlns:wpc="http://schemas.microsoft.com/office/word/2010/wordprocessingCanvas" xmlns:cx="http://schemas.microsoft.com/office/drawing/2014/chartex" xmlns:cx1="http://schemas.microsoft.com/office/drawing/2015/9/8/chartex" xmlns:cx2="http://schemas.microsoft.com/office/drawing/2015/10/21/chartex" xmlns:cx3="http://schemas.microsoft.com/office/drawing/2016/5/9/chartex" xmlns:cx4="http://schemas.microsoft.com/office/drawing/2016/5/10/chartex" xmlns:cx5="http://schemas.microsoft.com/office/drawing/2016/5/11/chartex" xmlns:cx6="http://schemas.microsoft.com/office/drawing/2016/5/12/chartex" xmlns:cx7="http://schemas.microsoft.com/office/drawing/2016/5/13/chartex" xmlns:cx8="http://schemas.microsoft.com/office/drawing/2016/5/14/chartex" xmlns:mc="http://schemas.openxmlformats.org/markup-compatibility/2006" xmlns:aink="http://schemas.microsoft.com/office/drawing/2016/ink" xmlns:am3d="http://schemas.microsoft.com/office/drawing/2017/model3d" xmlns:o="urn:schemas-microsoft-com:office:office" xmlns:r="http://schemas.openxmlformats.org/officeDocument/2006/relationships" xmlns:m="http://schemas.openxmlformats.org/officeDocument/2006/math" xmlns:v="urn:schemas-microsoft-com:vml" xmlns:wp14="http://schemas.microsoft.com/office/word/2010/wordprocessingDrawing" xmlns:wp="http://schemas.openxmlformats.org/drawingml/2006/wordprocessingDrawing" xmlns:w10="urn:schemas-microsoft-com:office:word" xmlns:w="http://schemas.openxmlformats.org/wordprocessingml/2006/main" xmlns:w14="http://schemas.microsoft.com/office/word/2010/wordml" xmlns:w15="http://schemas.microsoft.com/office/word/2012/wordml" xmlns:w16cid="http://schemas.microsoft.com/office/word/2016/wordml/cid" xmlns:w16se="http://schemas.microsoft.com/office/word/2015/wordml/symex" xmlns:wpg="http://schemas.microsoft.com/office/word/2010/wordprocessingGroup" xmlns:wpi="http://schemas.microsoft.com/office/word/2010/wordprocessingInk" xmlns:wne="http://schemas.microsoft.com/office/word/2006/wordml" xmlns:wps="http://schemas.microsoft.com/office/word/2010/wordprocessingShape" mc:Ignorable="w14 w15 w16se w16cid wp14">
   <w:footnote w:type="separator" w:id="-1">
     <w:p>
       <w:r>
@@ -11236,16 +14682,26 @@
 </file>
 
 <file path=word/header1.xml><?xml version="1.0" encoding="utf-8"?>
-<w:hdr xmlns:wpc="http://schemas.microsoft.com/office/word/2010/wordprocessingCanvas" xmlns:cx="http://schemas.microsoft.com/office/drawing/2014/chartex" xmlns:cx1="http://schemas.microsoft.com/office/drawing/2015/9/8/chartex" xmlns:cx2="http://schemas.microsoft.com/office/drawing/2015/10/21/chartex" xmlns:cx3="http://schemas.microsoft.com/office/drawing/2016/5/9/chartex" xmlns:cx4="http://schemas.microsoft.com/office/drawing/2016/5/10/chartex" xmlns:cx5="http://schemas.microsoft.com/office/drawing/2016/5/11/chartex" xmlns:cx6="http://schemas.microsoft.com/office/drawing/2016/5/12/chartex" xmlns:cx7="http://schemas.microsoft.com/office/drawing/2016/5/13/chartex" xmlns:cx8="http://schemas.microsoft.com/office/drawing/2016/5/14/chartex" xmlns:mc="http://schemas.openxmlformats.org/markup-compatibility/2006" xmlns:aink="http://schemas.microsoft.com/office/drawing/2016/ink" xmlns:am3d="http://schemas.microsoft.com/office/drawing/2017/model3d" xmlns:o="urn:schemas-microsoft-com:office:office" xmlns:r="http://schemas.openxmlformats.org/officeDocument/2006/relationships" xmlns:m="http://schemas.openxmlformats.org/officeDocument/2006/math" xmlns:v="urn:schemas-microsoft-com:vml" xmlns:wp14="http://schemas.microsoft.com/office/word/2010/wordprocessingDrawing" xmlns:wp="http://schemas.openxmlformats.org/drawingml/2006/wordprocessingDrawing" xmlns:w10="urn:schemas-microsoft-com:office:word" xmlns:w="http://schemas.openxmlformats.org/wordprocessingml/2006/main" xmlns:w14="http://schemas.microsoft.com/office/word/2010/wordml" xmlns:w15="http://schemas.microsoft.com/office/word/2012/wordml" xmlns:w16cex="http://schemas.microsoft.com/office/word/2018/wordml/cex" xmlns:w16cid="http://schemas.microsoft.com/office/word/2016/wordml/cid" xmlns:w16="http://schemas.microsoft.com/office/word/2018/wordml" xmlns:w16se="http://schemas.microsoft.com/office/word/2015/wordml/symex" xmlns:wpg="http://schemas.microsoft.com/office/word/2010/wordprocessingGroup" xmlns:wpi="http://schemas.microsoft.com/office/word/2010/wordprocessingInk" xmlns:wne="http://schemas.microsoft.com/office/word/2006/wordml" xmlns:wps="http://schemas.microsoft.com/office/word/2010/wordprocessingShape" mc:Ignorable="w14 w15 w16se w16cid w16 w16cex wp14">
+<w:hdr xmlns:wpc="http://schemas.microsoft.com/office/word/2010/wordprocessingCanvas" xmlns:cx="http://schemas.microsoft.com/office/drawing/2014/chartex" xmlns:cx1="http://schemas.microsoft.com/office/drawing/2015/9/8/chartex" xmlns:cx2="http://schemas.microsoft.com/office/drawing/2015/10/21/chartex" xmlns:cx3="http://schemas.microsoft.com/office/drawing/2016/5/9/chartex" xmlns:cx4="http://schemas.microsoft.com/office/drawing/2016/5/10/chartex" xmlns:cx5="http://schemas.microsoft.com/office/drawing/2016/5/11/chartex" xmlns:cx6="http://schemas.microsoft.com/office/drawing/2016/5/12/chartex" xmlns:cx7="http://schemas.microsoft.com/office/drawing/2016/5/13/chartex" xmlns:cx8="http://schemas.microsoft.com/office/drawing/2016/5/14/chartex" xmlns:mc="http://schemas.openxmlformats.org/markup-compatibility/2006" xmlns:aink="http://schemas.microsoft.com/office/drawing/2016/ink" xmlns:am3d="http://schemas.microsoft.com/office/drawing/2017/model3d" xmlns:o="urn:schemas-microsoft-com:office:office" xmlns:r="http://schemas.openxmlformats.org/officeDocument/2006/relationships" xmlns:m="http://schemas.openxmlformats.org/officeDocument/2006/math" xmlns:v="urn:schemas-microsoft-com:vml" xmlns:wp14="http://schemas.microsoft.com/office/word/2010/wordprocessingDrawing" xmlns:wp="http://schemas.openxmlformats.org/drawingml/2006/wordprocessingDrawing" xmlns:w10="urn:schemas-microsoft-com:office:word" xmlns:w="http://schemas.openxmlformats.org/wordprocessingml/2006/main" xmlns:w14="http://schemas.microsoft.com/office/word/2010/wordml" xmlns:w15="http://schemas.microsoft.com/office/word/2012/wordml" xmlns:w16cid="http://schemas.microsoft.com/office/word/2016/wordml/cid" xmlns:w16se="http://schemas.microsoft.com/office/word/2015/wordml/symex" xmlns:wpg="http://schemas.microsoft.com/office/word/2010/wordprocessingGroup" xmlns:wpi="http://schemas.microsoft.com/office/word/2010/wordprocessingInk" xmlns:wne="http://schemas.microsoft.com/office/word/2006/wordml" xmlns:wps="http://schemas.microsoft.com/office/word/2010/wordprocessingShape" mc:Ignorable="w14 w15 w16se w16cid wp14">
   <w:p>
     <w:pPr>
       <w:pStyle w:val="Header"/>
     </w:pPr>
-    <w:fldSimple w:instr=" TITLE ">
-      <w:r>
-        <w:t>OSNAP-CLASS mooring processing toolbox</w:t>
-      </w:r>
-    </w:fldSimple>
+    <w:r>
+      <w:fldChar w:fldCharType="begin"/>
+    </w:r>
+    <w:r>
+      <w:instrText xml:space="preserve"> TITLE </w:instrText>
+    </w:r>
+    <w:r>
+      <w:fldChar w:fldCharType="separate"/>
+    </w:r>
+    <w:r>
+      <w:t>OSNAP-CLASS mooring processing toolbox</w:t>
+    </w:r>
+    <w:r>
+      <w:fldChar w:fldCharType="end"/>
+    </w:r>
     <w:r>
       <w:tab/>
       <w:t>Version 1.1</w:t>
@@ -11255,7 +14711,7 @@
 </file>
 
 <file path=word/numbering.xml><?xml version="1.0" encoding="utf-8"?>
-<w:numbering xmlns:wpc="http://schemas.microsoft.com/office/word/2010/wordprocessingCanvas" xmlns:cx="http://schemas.microsoft.com/office/drawing/2014/chartex" xmlns:cx1="http://schemas.microsoft.com/office/drawing/2015/9/8/chartex" xmlns:cx2="http://schemas.microsoft.com/office/drawing/2015/10/21/chartex" xmlns:cx3="http://schemas.microsoft.com/office/drawing/2016/5/9/chartex" xmlns:cx4="http://schemas.microsoft.com/office/drawing/2016/5/10/chartex" xmlns:cx5="http://schemas.microsoft.com/office/drawing/2016/5/11/chartex" xmlns:cx6="http://schemas.microsoft.com/office/drawing/2016/5/12/chartex" xmlns:cx7="http://schemas.microsoft.com/office/drawing/2016/5/13/chartex" xmlns:cx8="http://schemas.microsoft.com/office/drawing/2016/5/14/chartex" xmlns:mc="http://schemas.openxmlformats.org/markup-compatibility/2006" xmlns:aink="http://schemas.microsoft.com/office/drawing/2016/ink" xmlns:am3d="http://schemas.microsoft.com/office/drawing/2017/model3d" xmlns:o="urn:schemas-microsoft-com:office:office" xmlns:r="http://schemas.openxmlformats.org/officeDocument/2006/relationships" xmlns:m="http://schemas.openxmlformats.org/officeDocument/2006/math" xmlns:v="urn:schemas-microsoft-com:vml" xmlns:wp14="http://schemas.microsoft.com/office/word/2010/wordprocessingDrawing" xmlns:wp="http://schemas.openxmlformats.org/drawingml/2006/wordprocessingDrawing" xmlns:w10="urn:schemas-microsoft-com:office:word" xmlns:w="http://schemas.openxmlformats.org/wordprocessingml/2006/main" xmlns:w14="http://schemas.microsoft.com/office/word/2010/wordml" xmlns:w15="http://schemas.microsoft.com/office/word/2012/wordml" xmlns:w16cex="http://schemas.microsoft.com/office/word/2018/wordml/cex" xmlns:w16cid="http://schemas.microsoft.com/office/word/2016/wordml/cid" xmlns:w16="http://schemas.microsoft.com/office/word/2018/wordml" xmlns:w16se="http://schemas.microsoft.com/office/word/2015/wordml/symex" xmlns:wpg="http://schemas.microsoft.com/office/word/2010/wordprocessingGroup" xmlns:wpi="http://schemas.microsoft.com/office/word/2010/wordprocessingInk" xmlns:wne="http://schemas.microsoft.com/office/word/2006/wordml" xmlns:wps="http://schemas.microsoft.com/office/word/2010/wordprocessingShape" mc:Ignorable="w14 w15 w16se w16cid w16 w16cex wp14">
+<w:numbering xmlns:wpc="http://schemas.microsoft.com/office/word/2010/wordprocessingCanvas" xmlns:cx="http://schemas.microsoft.com/office/drawing/2014/chartex" xmlns:cx1="http://schemas.microsoft.com/office/drawing/2015/9/8/chartex" xmlns:cx2="http://schemas.microsoft.com/office/drawing/2015/10/21/chartex" xmlns:cx3="http://schemas.microsoft.com/office/drawing/2016/5/9/chartex" xmlns:cx4="http://schemas.microsoft.com/office/drawing/2016/5/10/chartex" xmlns:cx5="http://schemas.microsoft.com/office/drawing/2016/5/11/chartex" xmlns:cx6="http://schemas.microsoft.com/office/drawing/2016/5/12/chartex" xmlns:cx7="http://schemas.microsoft.com/office/drawing/2016/5/13/chartex" xmlns:cx8="http://schemas.microsoft.com/office/drawing/2016/5/14/chartex" xmlns:mc="http://schemas.openxmlformats.org/markup-compatibility/2006" xmlns:aink="http://schemas.microsoft.com/office/drawing/2016/ink" xmlns:am3d="http://schemas.microsoft.com/office/drawing/2017/model3d" xmlns:o="urn:schemas-microsoft-com:office:office" xmlns:r="http://schemas.openxmlformats.org/officeDocument/2006/relationships" xmlns:m="http://schemas.openxmlformats.org/officeDocument/2006/math" xmlns:v="urn:schemas-microsoft-com:vml" xmlns:wp14="http://schemas.microsoft.com/office/word/2010/wordprocessingDrawing" xmlns:wp="http://schemas.openxmlformats.org/drawingml/2006/wordprocessingDrawing" xmlns:w10="urn:schemas-microsoft-com:office:word" xmlns:w="http://schemas.openxmlformats.org/wordprocessingml/2006/main" xmlns:w14="http://schemas.microsoft.com/office/word/2010/wordml" xmlns:w15="http://schemas.microsoft.com/office/word/2012/wordml" xmlns:w16cid="http://schemas.microsoft.com/office/word/2016/wordml/cid" xmlns:w16se="http://schemas.microsoft.com/office/word/2015/wordml/symex" xmlns:wpg="http://schemas.microsoft.com/office/word/2010/wordprocessingGroup" xmlns:wpi="http://schemas.microsoft.com/office/word/2010/wordprocessingInk" xmlns:wne="http://schemas.microsoft.com/office/word/2006/wordml" xmlns:wps="http://schemas.microsoft.com/office/word/2010/wordprocessingShape" mc:Ignorable="w14 w15 w16se w16cid wp14">
   <w:abstractNum w:abstractNumId="0" w15:restartNumberingAfterBreak="0">
     <w:nsid w:val="00000001"/>
     <w:multiLevelType w:val="multilevel"/>
@@ -11345,9 +14801,9 @@
       <w:lvlJc w:val="left"/>
       <w:pPr>
         <w:tabs>
-          <w:tab w:val="num" w:pos="0"/>
+          <w:tab w:val="num" w:pos="426"/>
         </w:tabs>
-        <w:ind w:left="720" w:hanging="720"/>
+        <w:ind w:left="1146" w:hanging="720"/>
       </w:pPr>
     </w:lvl>
     <w:lvl w:ilvl="3">
@@ -11543,6 +14999,119 @@
     </w:lvl>
   </w:abstractNum>
   <w:abstractNum w:abstractNumId="2" w15:restartNumberingAfterBreak="0">
+    <w:nsid w:val="1E611587"/>
+    <w:multiLevelType w:val="multilevel"/>
+    <w:tmpl w:val="FC9A5A62"/>
+    <w:lvl w:ilvl="0">
+      <w:start w:val="1"/>
+      <w:numFmt w:val="decimal"/>
+      <w:lvlText w:val="%1."/>
+      <w:lvlJc w:val="left"/>
+      <w:pPr>
+        <w:tabs>
+          <w:tab w:val="num" w:pos="720"/>
+        </w:tabs>
+        <w:ind w:left="720" w:hanging="360"/>
+      </w:pPr>
+    </w:lvl>
+    <w:lvl w:ilvl="1" w:tentative="1">
+      <w:start w:val="1"/>
+      <w:numFmt w:val="decimal"/>
+      <w:lvlText w:val="%2."/>
+      <w:lvlJc w:val="left"/>
+      <w:pPr>
+        <w:tabs>
+          <w:tab w:val="num" w:pos="1440"/>
+        </w:tabs>
+        <w:ind w:left="1440" w:hanging="360"/>
+      </w:pPr>
+    </w:lvl>
+    <w:lvl w:ilvl="2" w:tentative="1">
+      <w:start w:val="1"/>
+      <w:numFmt w:val="decimal"/>
+      <w:lvlText w:val="%3."/>
+      <w:lvlJc w:val="left"/>
+      <w:pPr>
+        <w:tabs>
+          <w:tab w:val="num" w:pos="2160"/>
+        </w:tabs>
+        <w:ind w:left="2160" w:hanging="360"/>
+      </w:pPr>
+    </w:lvl>
+    <w:lvl w:ilvl="3" w:tentative="1">
+      <w:start w:val="1"/>
+      <w:numFmt w:val="decimal"/>
+      <w:lvlText w:val="%4."/>
+      <w:lvlJc w:val="left"/>
+      <w:pPr>
+        <w:tabs>
+          <w:tab w:val="num" w:pos="2880"/>
+        </w:tabs>
+        <w:ind w:left="2880" w:hanging="360"/>
+      </w:pPr>
+    </w:lvl>
+    <w:lvl w:ilvl="4" w:tentative="1">
+      <w:start w:val="1"/>
+      <w:numFmt w:val="decimal"/>
+      <w:lvlText w:val="%5."/>
+      <w:lvlJc w:val="left"/>
+      <w:pPr>
+        <w:tabs>
+          <w:tab w:val="num" w:pos="3600"/>
+        </w:tabs>
+        <w:ind w:left="3600" w:hanging="360"/>
+      </w:pPr>
+    </w:lvl>
+    <w:lvl w:ilvl="5" w:tentative="1">
+      <w:start w:val="1"/>
+      <w:numFmt w:val="decimal"/>
+      <w:lvlText w:val="%6."/>
+      <w:lvlJc w:val="left"/>
+      <w:pPr>
+        <w:tabs>
+          <w:tab w:val="num" w:pos="4320"/>
+        </w:tabs>
+        <w:ind w:left="4320" w:hanging="360"/>
+      </w:pPr>
+    </w:lvl>
+    <w:lvl w:ilvl="6" w:tentative="1">
+      <w:start w:val="1"/>
+      <w:numFmt w:val="decimal"/>
+      <w:lvlText w:val="%7."/>
+      <w:lvlJc w:val="left"/>
+      <w:pPr>
+        <w:tabs>
+          <w:tab w:val="num" w:pos="5040"/>
+        </w:tabs>
+        <w:ind w:left="5040" w:hanging="360"/>
+      </w:pPr>
+    </w:lvl>
+    <w:lvl w:ilvl="7" w:tentative="1">
+      <w:start w:val="1"/>
+      <w:numFmt w:val="decimal"/>
+      <w:lvlText w:val="%8."/>
+      <w:lvlJc w:val="left"/>
+      <w:pPr>
+        <w:tabs>
+          <w:tab w:val="num" w:pos="5760"/>
+        </w:tabs>
+        <w:ind w:left="5760" w:hanging="360"/>
+      </w:pPr>
+    </w:lvl>
+    <w:lvl w:ilvl="8" w:tentative="1">
+      <w:start w:val="1"/>
+      <w:numFmt w:val="decimal"/>
+      <w:lvlText w:val="%9."/>
+      <w:lvlJc w:val="left"/>
+      <w:pPr>
+        <w:tabs>
+          <w:tab w:val="num" w:pos="6480"/>
+        </w:tabs>
+        <w:ind w:left="6480" w:hanging="360"/>
+      </w:pPr>
+    </w:lvl>
+  </w:abstractNum>
+  <w:abstractNum w:abstractNumId="3" w15:restartNumberingAfterBreak="0">
     <w:nsid w:val="33201A6D"/>
     <w:multiLevelType w:val="hybridMultilevel"/>
     <w:tmpl w:val="0BD09BE4"/>
@@ -11631,7 +15200,7 @@
       </w:pPr>
     </w:lvl>
   </w:abstractNum>
-  <w:abstractNum w:abstractNumId="3" w15:restartNumberingAfterBreak="0">
+  <w:abstractNum w:abstractNumId="4" w15:restartNumberingAfterBreak="0">
     <w:nsid w:val="567219AF"/>
     <w:multiLevelType w:val="multilevel"/>
     <w:tmpl w:val="F6D277D2"/>
@@ -11744,7 +15313,7 @@
       </w:pPr>
     </w:lvl>
   </w:abstractNum>
-  <w:abstractNum w:abstractNumId="4" w15:restartNumberingAfterBreak="0">
+  <w:abstractNum w:abstractNumId="5" w15:restartNumberingAfterBreak="0">
     <w:nsid w:val="61F53644"/>
     <w:multiLevelType w:val="multilevel"/>
     <w:tmpl w:val="14484D10"/>
@@ -11857,7 +15426,7 @@
       </w:pPr>
     </w:lvl>
   </w:abstractNum>
-  <w:abstractNum w:abstractNumId="5" w15:restartNumberingAfterBreak="0">
+  <w:abstractNum w:abstractNumId="6" w15:restartNumberingAfterBreak="0">
     <w:nsid w:val="6BEA3726"/>
     <w:multiLevelType w:val="hybridMultilevel"/>
     <w:tmpl w:val="EBA6FA90"/>
@@ -11970,7 +15539,7 @@
       </w:rPr>
     </w:lvl>
   </w:abstractNum>
-  <w:abstractNum w:abstractNumId="6" w15:restartNumberingAfterBreak="0">
+  <w:abstractNum w:abstractNumId="7" w15:restartNumberingAfterBreak="0">
     <w:nsid w:val="6E614411"/>
     <w:multiLevelType w:val="hybridMultilevel"/>
     <w:tmpl w:val="1F2AF356"/>
@@ -12090,25 +15659,28 @@
     <w:abstractNumId w:val="1"/>
   </w:num>
   <w:num w:numId="3">
+    <w:abstractNumId w:val="5"/>
+  </w:num>
+  <w:num w:numId="4">
     <w:abstractNumId w:val="4"/>
   </w:num>
-  <w:num w:numId="4">
+  <w:num w:numId="5">
+    <w:abstractNumId w:val="6"/>
+  </w:num>
+  <w:num w:numId="6">
+    <w:abstractNumId w:val="7"/>
+  </w:num>
+  <w:num w:numId="7">
     <w:abstractNumId w:val="3"/>
   </w:num>
-  <w:num w:numId="5">
-    <w:abstractNumId w:val="5"/>
-  </w:num>
-  <w:num w:numId="6">
-    <w:abstractNumId w:val="6"/>
-  </w:num>
-  <w:num w:numId="7">
+  <w:num w:numId="8">
     <w:abstractNumId w:val="2"/>
   </w:num>
 </w:numbering>
 </file>
 
 <file path=word/styles.xml><?xml version="1.0" encoding="utf-8"?>
-<w:styles xmlns:mc="http://schemas.openxmlformats.org/markup-compatibility/2006" xmlns:r="http://schemas.openxmlformats.org/officeDocument/2006/relationships" xmlns:w="http://schemas.openxmlformats.org/wordprocessingml/2006/main" xmlns:w14="http://schemas.microsoft.com/office/word/2010/wordml" xmlns:w15="http://schemas.microsoft.com/office/word/2012/wordml" xmlns:w16cex="http://schemas.microsoft.com/office/word/2018/wordml/cex" xmlns:w16cid="http://schemas.microsoft.com/office/word/2016/wordml/cid" xmlns:w16="http://schemas.microsoft.com/office/word/2018/wordml" xmlns:w16se="http://schemas.microsoft.com/office/word/2015/wordml/symex" mc:Ignorable="w14 w15 w16se w16cid w16 w16cex">
+<w:styles xmlns:mc="http://schemas.openxmlformats.org/markup-compatibility/2006" xmlns:r="http://schemas.openxmlformats.org/officeDocument/2006/relationships" xmlns:w="http://schemas.openxmlformats.org/wordprocessingml/2006/main" xmlns:w14="http://schemas.microsoft.com/office/word/2010/wordml" xmlns:w15="http://schemas.microsoft.com/office/word/2012/wordml" xmlns:w16cid="http://schemas.microsoft.com/office/word/2016/wordml/cid" xmlns:w16se="http://schemas.microsoft.com/office/word/2015/wordml/symex" mc:Ignorable="w14 w15 w16se w16cid">
   <w:docDefaults>
     <w:rPrDefault>
       <w:rPr>
@@ -12124,7 +15696,7 @@
       </w:pPr>
     </w:pPrDefault>
   </w:docDefaults>
-  <w:latentStyles w:defLockedState="0" w:defUIPriority="99" w:defSemiHidden="0" w:defUnhideWhenUsed="0" w:defQFormat="0" w:count="376">
+  <w:latentStyles w:defLockedState="0" w:defUIPriority="99" w:defSemiHidden="0" w:defUnhideWhenUsed="0" w:defQFormat="0" w:count="375">
     <w:lsdException w:name="Normal" w:uiPriority="0" w:qFormat="1"/>
     <w:lsdException w:name="heading 1" w:uiPriority="0" w:qFormat="1"/>
     <w:lsdException w:name="heading 2" w:semiHidden="1" w:uiPriority="0" w:unhideWhenUsed="1" w:qFormat="1"/>
@@ -12500,12 +16072,11 @@
     <w:lsdException w:name="Smart Hyperlink" w:semiHidden="1" w:unhideWhenUsed="1"/>
     <w:lsdException w:name="Hashtag" w:semiHidden="1" w:unhideWhenUsed="1"/>
     <w:lsdException w:name="Unresolved Mention" w:semiHidden="1" w:unhideWhenUsed="1"/>
-    <w:lsdException w:name="Smart Link" w:semiHidden="1" w:unhideWhenUsed="1"/>
   </w:latentStyles>
   <w:style w:type="paragraph" w:default="1" w:styleId="Normal">
     <w:name w:val="Normal"/>
     <w:qFormat/>
-    <w:rsid w:val="004E5A3D"/>
+    <w:rsid w:val="00493A16"/>
     <w:pPr>
       <w:widowControl w:val="0"/>
       <w:suppressAutoHyphens/>
@@ -12987,6 +16558,76 @@
       <w:szCs w:val="24"/>
     </w:rPr>
   </w:style>
+  <w:style w:type="character" w:styleId="FollowedHyperlink">
+    <w:name w:val="FollowedHyperlink"/>
+    <w:basedOn w:val="DefaultParagraphFont"/>
+    <w:uiPriority w:val="99"/>
+    <w:semiHidden/>
+    <w:unhideWhenUsed/>
+    <w:rsid w:val="00996743"/>
+    <w:rPr>
+      <w:color w:val="954F72" w:themeColor="followedHyperlink"/>
+      <w:u w:val="single"/>
+    </w:rPr>
+  </w:style>
+  <w:style w:type="character" w:styleId="UnresolvedMention">
+    <w:name w:val="Unresolved Mention"/>
+    <w:basedOn w:val="DefaultParagraphFont"/>
+    <w:uiPriority w:val="99"/>
+    <w:semiHidden/>
+    <w:unhideWhenUsed/>
+    <w:rsid w:val="00996743"/>
+    <w:rPr>
+      <w:color w:val="605E5C"/>
+      <w:shd w:val="clear" w:color="auto" w:fill="E1DFDD"/>
+    </w:rPr>
+  </w:style>
+  <w:style w:type="character" w:customStyle="1" w:styleId="apple-converted-space">
+    <w:name w:val="apple-converted-space"/>
+    <w:basedOn w:val="DefaultParagraphFont"/>
+    <w:rsid w:val="00531F65"/>
+  </w:style>
+  <w:style w:type="character" w:styleId="Strong">
+    <w:name w:val="Strong"/>
+    <w:basedOn w:val="DefaultParagraphFont"/>
+    <w:uiPriority w:val="22"/>
+    <w:qFormat/>
+    <w:rsid w:val="00531F65"/>
+    <w:rPr>
+      <w:b/>
+      <w:bCs/>
+    </w:rPr>
+  </w:style>
+  <w:style w:type="paragraph" w:styleId="NormalWeb">
+    <w:name w:val="Normal (Web)"/>
+    <w:basedOn w:val="Normal"/>
+    <w:uiPriority w:val="99"/>
+    <w:semiHidden/>
+    <w:unhideWhenUsed/>
+    <w:rsid w:val="00493A16"/>
+    <w:pPr>
+      <w:widowControl/>
+      <w:suppressAutoHyphens w:val="0"/>
+      <w:spacing w:before="100" w:beforeAutospacing="1" w:after="100" w:afterAutospacing="1"/>
+    </w:pPr>
+    <w:rPr>
+      <w:rFonts w:ascii="Times New Roman" w:eastAsia="Times New Roman" w:hAnsi="Times New Roman" w:cs="Times New Roman"/>
+      <w:lang w:eastAsia="en-US" w:bidi="ar-SA"/>
+    </w:rPr>
+  </w:style>
+  <w:style w:type="character" w:styleId="HTMLCode">
+    <w:name w:val="HTML Code"/>
+    <w:basedOn w:val="DefaultParagraphFont"/>
+    <w:uiPriority w:val="99"/>
+    <w:semiHidden/>
+    <w:unhideWhenUsed/>
+    <w:rsid w:val="00A34F50"/>
+    <w:rPr>
+      <w:rFonts w:ascii="Courier New" w:eastAsia="Times New Roman" w:hAnsi="Courier New" w:cs="Courier New"/>
+      <w:sz w:val="20"/>
+      <w:szCs w:val="20"/>
+    </w:rPr>
+  </w:style>
 </w:styles>
 </file>
 
@@ -13290,7 +16931,7 @@
 </file>
 
 <file path=customXml/itemProps1.xml><?xml version="1.0" encoding="utf-8"?>
-<ds:datastoreItem xmlns:ds="http://schemas.openxmlformats.org/officeDocument/2006/customXml" ds:itemID="{3F057E1D-21A2-44A5-A3F2-3B5386E940D0}">
+<ds:datastoreItem xmlns:ds="http://schemas.openxmlformats.org/officeDocument/2006/customXml" ds:itemID="{FD791329-BBF3-174D-A219-67995F71C114}">
   <ds:schemaRefs>
     <ds:schemaRef ds:uri="http://schemas.openxmlformats.org/officeDocument/2006/bibliography"/>
   </ds:schemaRefs>

</xml_diff>

<commit_message>
update section on Git
</commit_message>
<xml_diff>
--- a/Documents/Processing_documents/OSNAP_mooring_processing.docx
+++ b/Documents/Processing_documents/OSNAP_mooring_processing.docx
@@ -19,7 +19,7 @@
             <mc:AlternateContent>
               <mc:Choice Requires="wps">
                 <w:drawing>
-                  <wp:anchor distT="0" distB="0" distL="114300" distR="114300" simplePos="0" relativeHeight="251658240" behindDoc="0" locked="0" layoutInCell="1" allowOverlap="1" wp14:anchorId="16570B76" wp14:editId="2B1168C8">
+                  <wp:anchor distT="0" distB="0" distL="114300" distR="114300" simplePos="0" relativeHeight="251656192" behindDoc="0" locked="0" layoutInCell="1" allowOverlap="1" wp14:anchorId="16570B76" wp14:editId="1D23A782">
                     <wp:simplePos x="0" y="0"/>
                     <wp:positionH relativeFrom="margin">
                       <wp:align>center</wp:align>
@@ -168,7 +168,7 @@
                     <v:stroke joinstyle="miter"/>
                     <v:path gradientshapeok="t" o:connecttype="rect"/>
                   </v:shapetype>
-                  <v:shape id="Text Box 154" o:spid="_x0000_s1026" type="#_x0000_t202" style="position:absolute;margin-left:0;margin-top:17.8pt;width:8in;height:286.5pt;z-index:251658240;visibility:visible;mso-wrap-style:square;mso-width-percent:941;mso-height-percent:363;mso-wrap-distance-left:9pt;mso-wrap-distance-top:0;mso-wrap-distance-right:9pt;mso-wrap-distance-bottom:0;mso-position-horizontal:center;mso-position-horizontal-relative:margin;mso-position-vertical:absolute;mso-position-vertical-relative:page;mso-width-percent:941;mso-height-percent:363;mso-width-relative:page;mso-height-relative:page;v-text-anchor:bottom" o:gfxdata="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" filled="f" stroked="f" strokeweight=".5pt">
+                  <v:shape id="Text Box 154" o:spid="_x0000_s1026" type="#_x0000_t202" style="position:absolute;margin-left:0;margin-top:17.8pt;width:8in;height:286.5pt;z-index:251656192;visibility:visible;mso-wrap-style:square;mso-width-percent:941;mso-height-percent:363;mso-wrap-distance-left:9pt;mso-wrap-distance-top:0;mso-wrap-distance-right:9pt;mso-wrap-distance-bottom:0;mso-position-horizontal:center;mso-position-horizontal-relative:margin;mso-position-vertical:absolute;mso-position-vertical-relative:page;mso-width-percent:941;mso-height-percent:363;mso-width-relative:page;mso-height-relative:page;v-text-anchor:bottom" o:gfxdata="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" filled="f" stroked="f" strokeweight=".5pt">
                     <v:textbox inset="126pt,0,54pt,0">
                       <w:txbxContent>
                         <w:p>
@@ -262,7 +262,7 @@
             <mc:AlternateContent>
               <mc:Choice Requires="wps">
                 <w:drawing>
-                  <wp:anchor distT="0" distB="0" distL="114300" distR="114300" simplePos="0" relativeHeight="251659264" behindDoc="0" locked="0" layoutInCell="1" allowOverlap="1" wp14:anchorId="6744D274" wp14:editId="55ED8D02">
+                  <wp:anchor distT="0" distB="0" distL="114300" distR="114300" simplePos="0" relativeHeight="251657216" behindDoc="0" locked="0" layoutInCell="1" allowOverlap="1" wp14:anchorId="6744D274" wp14:editId="7BDDE803">
                     <wp:simplePos x="0" y="0"/>
                     <wp:positionH relativeFrom="page">
                       <wp:align>center</wp:align>
@@ -398,7 +398,7 @@
               </mc:Choice>
               <mc:Fallback>
                 <w:pict>
-                  <v:shape w14:anchorId="6744D274" id="Text Box 152" o:spid="_x0000_s1027" type="#_x0000_t202" style="position:absolute;margin-left:0;margin-top:0;width:8in;height:1in;z-index:251659264;visibility:visible;mso-wrap-style:square;mso-width-percent:941;mso-height-percent:92;mso-top-percent:818;mso-wrap-distance-left:9pt;mso-wrap-distance-top:0;mso-wrap-distance-right:9pt;mso-wrap-distance-bottom:0;mso-position-horizontal:center;mso-position-horizontal-relative:page;mso-position-vertical-relative:page;mso-width-percent:941;mso-height-percent:92;mso-top-percent:818;mso-width-relative:page;mso-height-relative:page;v-text-anchor:bottom" o:gfxdata="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" filled="f" stroked="f" strokeweight=".5pt">
+                  <v:shape w14:anchorId="6744D274" id="Text Box 152" o:spid="_x0000_s1027" type="#_x0000_t202" style="position:absolute;margin-left:0;margin-top:0;width:8in;height:1in;z-index:251657216;visibility:visible;mso-wrap-style:square;mso-width-percent:941;mso-height-percent:92;mso-top-percent:818;mso-wrap-distance-left:9pt;mso-wrap-distance-top:0;mso-wrap-distance-right:9pt;mso-wrap-distance-bottom:0;mso-position-horizontal:center;mso-position-horizontal-relative:page;mso-position-vertical-relative:page;mso-width-percent:941;mso-height-percent:92;mso-top-percent:818;mso-width-relative:page;mso-height-relative:page;v-text-anchor:bottom" o:gfxdata="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" filled="f" stroked="f" strokeweight=".5pt">
                     <v:textbox inset="126pt,0,54pt,0">
                       <w:txbxContent>
                         <w:p>
@@ -3260,7 +3260,7 @@
         <mc:AlternateContent>
           <mc:Choice Requires="wpg">
             <w:drawing>
-              <wp:inline distT="0" distB="0" distL="0" distR="0" wp14:anchorId="482683B3" wp14:editId="00FCA43B">
+              <wp:inline distT="0" distB="0" distL="0" distR="0" wp14:anchorId="482683B3" wp14:editId="0B1AA75D">
                 <wp:extent cx="6120130" cy="765888"/>
                 <wp:effectExtent l="0" t="0" r="13970" b="0"/>
                 <wp:docPr id="11" name="Group 11"/>
@@ -3355,7 +3355,7 @@
           </mc:Choice>
           <mc:Fallback>
             <w:pict>
-              <v:group w14:anchorId="254C23BB" id="Group 11" o:spid="_x0000_s1026" style="width:481.9pt;height:60.3pt;mso-position-horizontal-relative:char;mso-position-vertical-relative:line" coordsize="61298,7672" o:gfxdata="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">
+              <v:group w14:anchorId="22902543" id="Group 11" o:spid="_x0000_s1026" style="width:481.9pt;height:60.3pt;mso-position-horizontal-relative:char;mso-position-vertical-relative:line" coordsize="61298,7672" o:gfxdata="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">
                 <v:shapetype id="_x0000_t75" coordsize="21600,21600" o:spt="75" o:preferrelative="t" path="m@4@5l@4@11@9@11@9@5xe" filled="f" stroked="f">
                   <v:stroke joinstyle="miter"/>
                   <v:formulas>
@@ -3428,7 +3428,111 @@
         <w:t>.</w:t>
       </w:r>
       <w:r>
-        <w:t xml:space="preserve"> For example, for a user named </w:t>
+        <w:t xml:space="preserve"> </w:t>
+      </w:r>
+      <w:r>
+        <w:t xml:space="preserve">To do that, use the command: </w:t>
+      </w:r>
+      <w:r>
+        <w:rPr>
+          <w:rFonts w:ascii="Menlo" w:eastAsiaTheme="minorHAnsi" w:hAnsi="Menlo" w:cs="Menlo"/>
+          <w:color w:val="000000"/>
+          <w:sz w:val="22"/>
+          <w:szCs w:val="22"/>
+          <w:lang w:val="en-US" w:eastAsia="en-US" w:bidi="ar-SA"/>
+        </w:rPr>
+        <w:t>”g</w:t>
+      </w:r>
+      <w:r>
+        <w:rPr>
+          <w:rFonts w:ascii="Menlo" w:eastAsiaTheme="minorHAnsi" w:hAnsi="Menlo" w:cs="Menlo"/>
+          <w:color w:val="000000"/>
+          <w:sz w:val="22"/>
+          <w:szCs w:val="22"/>
+          <w:lang w:val="en-US" w:eastAsia="en-US" w:bidi="ar-SA"/>
+        </w:rPr>
+        <w:t>it remote add your-</w:t>
+      </w:r>
+      <w:proofErr w:type="spellStart"/>
+      <w:r>
+        <w:rPr>
+          <w:rFonts w:ascii="Menlo" w:eastAsiaTheme="minorHAnsi" w:hAnsi="Menlo" w:cs="Menlo"/>
+          <w:color w:val="000000"/>
+          <w:sz w:val="22"/>
+          <w:szCs w:val="22"/>
+          <w:lang w:val="en-US" w:eastAsia="en-US" w:bidi="ar-SA"/>
+        </w:rPr>
+        <w:t>github</w:t>
+      </w:r>
+      <w:proofErr w:type="spellEnd"/>
+      <w:r>
+        <w:rPr>
+          <w:rFonts w:ascii="Menlo" w:eastAsiaTheme="minorHAnsi" w:hAnsi="Menlo" w:cs="Menlo"/>
+          <w:color w:val="000000"/>
+          <w:sz w:val="22"/>
+          <w:szCs w:val="22"/>
+          <w:lang w:val="en-US" w:eastAsia="en-US" w:bidi="ar-SA"/>
+        </w:rPr>
+        <w:t>-username fork-</w:t>
+      </w:r>
+      <w:proofErr w:type="spellStart"/>
+      <w:r>
+        <w:rPr>
+          <w:rFonts w:ascii="Menlo" w:eastAsiaTheme="minorHAnsi" w:hAnsi="Menlo" w:cs="Menlo"/>
+          <w:color w:val="000000"/>
+          <w:sz w:val="22"/>
+          <w:szCs w:val="22"/>
+          <w:lang w:val="en-US" w:eastAsia="en-US" w:bidi="ar-SA"/>
+        </w:rPr>
+        <w:t>url</w:t>
+      </w:r>
+      <w:proofErr w:type="spellEnd"/>
+      <w:r>
+        <w:rPr>
+          <w:rFonts w:ascii="Menlo" w:eastAsiaTheme="minorHAnsi" w:hAnsi="Menlo" w:cs="Menlo"/>
+          <w:color w:val="000000"/>
+          <w:sz w:val="22"/>
+          <w:szCs w:val="22"/>
+          <w:lang w:val="en-US" w:eastAsia="en-US" w:bidi="ar-SA"/>
+        </w:rPr>
+        <w:t>”</w:t>
+      </w:r>
+      <w:r>
+        <w:rPr>
+          <w:rFonts w:ascii="Menlo" w:eastAsiaTheme="minorHAnsi" w:hAnsi="Menlo" w:cs="Menlo"/>
+          <w:color w:val="000000"/>
+          <w:sz w:val="22"/>
+          <w:szCs w:val="22"/>
+          <w:lang w:val="en-US" w:eastAsia="en-US" w:bidi="ar-SA"/>
+        </w:rPr>
+        <w:t xml:space="preserve">            </w:t>
+      </w:r>
+      <w:r>
+        <w:rPr>
+          <w:rFonts w:ascii="Menlo" w:eastAsiaTheme="minorHAnsi" w:hAnsi="Menlo" w:cs="Menlo"/>
+          <w:b/>
+          <w:bCs/>
+          <w:color w:val="5620F4"/>
+          <w:sz w:val="22"/>
+          <w:szCs w:val="22"/>
+          <w:lang w:val="en-US" w:eastAsia="en-US" w:bidi="ar-SA"/>
+        </w:rPr>
+        <w:t xml:space="preserve"> </w:t>
+      </w:r>
+    </w:p>
+    <w:p>
+      <w:pPr>
+        <w:widowControl/>
+        <w:suppressAutoHyphens w:val="0"/>
+      </w:pPr>
+    </w:p>
+    <w:p>
+      <w:pPr>
+        <w:widowControl/>
+        <w:suppressAutoHyphens w:val="0"/>
+      </w:pPr>
+      <w:r>
+        <w:t xml:space="preserve">For example, for a user named </w:t>
       </w:r>
       <w:proofErr w:type="spellStart"/>
       <w:r>
@@ -3443,8 +3547,11 @@
       <w:pPr>
         <w:pStyle w:val="BodyText"/>
         <w:rPr>
+          <w:rFonts w:ascii="Menlo" w:eastAsiaTheme="minorHAnsi" w:hAnsi="Menlo" w:cs="Menlo"/>
+          <w:color w:val="000000"/>
           <w:sz w:val="21"/>
           <w:szCs w:val="21"/>
+          <w:lang w:val="en-US" w:eastAsia="en-US" w:bidi="ar-SA"/>
         </w:rPr>
       </w:pPr>
       <w:r>
@@ -3455,7 +3562,6 @@
           <w:szCs w:val="21"/>
           <w:lang w:val="en-US" w:eastAsia="en-US" w:bidi="ar-SA"/>
         </w:rPr>
-        <w:lastRenderedPageBreak/>
         <w:t xml:space="preserve">git remote add </w:t>
       </w:r>
       <w:proofErr w:type="spellStart"/>
@@ -3478,18 +3584,29 @@
           <w:szCs w:val="21"/>
           <w:lang w:val="en-US" w:eastAsia="en-US" w:bidi="ar-SA"/>
         </w:rPr>
-        <w:t xml:space="preserve"> https://github.com/lhoupert/m_moorproc_toolbox</w:t>
-      </w:r>
-      <w:r>
-        <w:rPr>
-          <w:rFonts w:ascii="Menlo" w:eastAsiaTheme="minorHAnsi" w:hAnsi="Menlo" w:cs="Menlo"/>
-          <w:color w:val="000000"/>
+        <w:t xml:space="preserve"> </w:t>
+      </w:r>
+      <w:hyperlink r:id="rId14" w:history="1">
+        <w:r>
+          <w:rPr>
+            <w:rStyle w:val="Hyperlink"/>
+            <w:rFonts w:ascii="Menlo" w:eastAsiaTheme="minorHAnsi" w:hAnsi="Menlo" w:cs="Menlo"/>
+            <w:sz w:val="21"/>
+            <w:szCs w:val="21"/>
+            <w:lang w:val="en-US" w:eastAsia="en-US" w:bidi="ar-SA"/>
+          </w:rPr>
+          <w:t>https://github.com/lhoupert/m_moorproc_toolbox.git</w:t>
+        </w:r>
+      </w:hyperlink>
+    </w:p>
+    <w:p>
+      <w:pPr>
+        <w:pStyle w:val="BodyText"/>
+        <w:rPr>
           <w:sz w:val="21"/>
           <w:szCs w:val="21"/>
-          <w:lang w:val="en-US" w:eastAsia="en-US" w:bidi="ar-SA"/>
-        </w:rPr>
-        <w:t>.git</w:t>
-      </w:r>
+        </w:rPr>
+      </w:pPr>
     </w:p>
     <w:p>
       <w:pPr>
@@ -5379,6 +5496,7 @@
         <w:pStyle w:val="Heading3"/>
       </w:pPr>
       <w:r>
+        <w:lastRenderedPageBreak/>
         <w:t>Making changes</w:t>
       </w:r>
     </w:p>
@@ -5500,7 +5618,6 @@
           <w:bCs/>
           <w:lang w:eastAsia="en-US" w:bidi="ar-SA"/>
         </w:rPr>
-        <w:lastRenderedPageBreak/>
         <w:t xml:space="preserve">1) </w:t>
       </w:r>
       <w:r>
@@ -5911,6 +6028,73 @@
         <w:pStyle w:val="BodyText"/>
         <w:jc w:val="left"/>
       </w:pPr>
+      <w:r>
+        <w:rPr>
+          <w:noProof/>
+        </w:rPr>
+        <w:drawing>
+          <wp:anchor distT="0" distB="0" distL="114300" distR="114300" simplePos="0" relativeHeight="251658240" behindDoc="0" locked="0" layoutInCell="1" allowOverlap="1" wp14:anchorId="47026A84" wp14:editId="18936065">
+            <wp:simplePos x="0" y="0"/>
+            <wp:positionH relativeFrom="column">
+              <wp:posOffset>3487420</wp:posOffset>
+            </wp:positionH>
+            <wp:positionV relativeFrom="paragraph">
+              <wp:posOffset>246591</wp:posOffset>
+            </wp:positionV>
+            <wp:extent cx="3181985" cy="1837055"/>
+            <wp:effectExtent l="0" t="0" r="0" b="4445"/>
+            <wp:wrapSquare wrapText="bothSides"/>
+            <wp:docPr id="12" name="Picture 12" descr="Index 1"/>
+            <wp:cNvGraphicFramePr>
+              <a:graphicFrameLocks xmlns:a="http://schemas.openxmlformats.org/drawingml/2006/main" noChangeAspect="1"/>
+            </wp:cNvGraphicFramePr>
+            <a:graphic xmlns:a="http://schemas.openxmlformats.org/drawingml/2006/main">
+              <a:graphicData uri="http://schemas.openxmlformats.org/drawingml/2006/picture">
+                <pic:pic xmlns:pic="http://schemas.openxmlformats.org/drawingml/2006/picture">
+                  <pic:nvPicPr>
+                    <pic:cNvPr id="0" name="Picture 1" descr="Index 1"/>
+                    <pic:cNvPicPr>
+                      <a:picLocks noChangeAspect="1" noChangeArrowheads="1"/>
+                    </pic:cNvPicPr>
+                  </pic:nvPicPr>
+                  <pic:blipFill>
+                    <a:blip r:embed="rId15">
+                      <a:extLst>
+                        <a:ext uri="{28A0092B-C50C-407E-A947-70E740481C1C}">
+                          <a14:useLocalDpi xmlns:a14="http://schemas.microsoft.com/office/drawing/2010/main" val="0"/>
+                        </a:ext>
+                      </a:extLst>
+                    </a:blip>
+                    <a:srcRect/>
+                    <a:stretch>
+                      <a:fillRect/>
+                    </a:stretch>
+                  </pic:blipFill>
+                  <pic:spPr bwMode="auto">
+                    <a:xfrm>
+                      <a:off x="0" y="0"/>
+                      <a:ext cx="3181985" cy="1837055"/>
+                    </a:xfrm>
+                    <a:prstGeom prst="rect">
+                      <a:avLst/>
+                    </a:prstGeom>
+                    <a:noFill/>
+                    <a:ln>
+                      <a:noFill/>
+                    </a:ln>
+                  </pic:spPr>
+                </pic:pic>
+              </a:graphicData>
+            </a:graphic>
+            <wp14:sizeRelH relativeFrom="page">
+              <wp14:pctWidth>0</wp14:pctWidth>
+            </wp14:sizeRelH>
+            <wp14:sizeRelV relativeFrom="page">
+              <wp14:pctHeight>0</wp14:pctHeight>
+            </wp14:sizeRelV>
+          </wp:anchor>
+        </w:drawing>
+      </w:r>
     </w:p>
     <w:p>
       <w:pPr>
@@ -5944,16 +6128,899 @@
           <w:rFonts w:ascii="Times New Roman" w:eastAsia="Times New Roman" w:hAnsi="Times New Roman" w:cs="Times New Roman"/>
           <w:lang w:eastAsia="en-US" w:bidi="ar-SA"/>
         </w:rPr>
-        <w:t xml:space="preserve"> Keep commits atomic &lt;-&gt; each commit should represent a single unit of change. Also wri</w:t>
-      </w:r>
-      <w:bookmarkStart w:id="2" w:name="_GoBack"/>
-      <w:bookmarkEnd w:id="2"/>
-      <w:r>
+        <w:t xml:space="preserve"> Keep commits atomic &lt;-&gt; each commit should represent a single unit of change. Also write helpful commit messages, so that someone can understand what the commit does just from reading the message without having to read the diff.</w:t>
+      </w:r>
+    </w:p>
+    <w:p>
+      <w:pPr>
+        <w:pStyle w:val="BodyText"/>
+        <w:jc w:val="left"/>
+        <w:rPr>
+          <w:rFonts w:asciiTheme="minorHAnsi" w:eastAsiaTheme="minorHAnsi" w:hAnsiTheme="minorHAnsi" w:cstheme="minorHAnsi"/>
+          <w:color w:val="000000"/>
+          <w:sz w:val="22"/>
+          <w:szCs w:val="22"/>
+          <w:lang w:val="en-US" w:eastAsia="en-US" w:bidi="ar-SA"/>
+        </w:rPr>
+      </w:pPr>
+      <w:r>
+        <w:t>a</w:t>
+      </w:r>
+      <w:r>
+        <w:t xml:space="preserve">. To see what file have been changes locally run the command </w:t>
+      </w:r>
+      <w:r>
+        <w:rPr>
+          <w:rFonts w:ascii="Menlo" w:eastAsiaTheme="minorHAnsi" w:hAnsi="Menlo" w:cs="Menlo"/>
+          <w:color w:val="000000"/>
+          <w:sz w:val="22"/>
+          <w:szCs w:val="22"/>
+          <w:lang w:val="en-US" w:eastAsia="en-US" w:bidi="ar-SA"/>
+        </w:rPr>
+        <w:t>”g</w:t>
+      </w:r>
+      <w:r>
+        <w:rPr>
+          <w:rFonts w:ascii="Menlo" w:eastAsiaTheme="minorHAnsi" w:hAnsi="Menlo" w:cs="Menlo"/>
+          <w:color w:val="000000"/>
+          <w:sz w:val="22"/>
+          <w:szCs w:val="22"/>
+          <w:lang w:val="en-US" w:eastAsia="en-US" w:bidi="ar-SA"/>
+        </w:rPr>
+        <w:t>it status</w:t>
+      </w:r>
+      <w:r>
+        <w:rPr>
+          <w:rFonts w:ascii="Menlo" w:eastAsiaTheme="minorHAnsi" w:hAnsi="Menlo" w:cs="Menlo"/>
+          <w:color w:val="000000"/>
+          <w:sz w:val="22"/>
+          <w:szCs w:val="22"/>
+          <w:lang w:val="en-US" w:eastAsia="en-US" w:bidi="ar-SA"/>
+        </w:rPr>
+        <w:t xml:space="preserve">” </w:t>
+      </w:r>
+      <w:r>
+        <w:rPr>
+          <w:rFonts w:asciiTheme="minorHAnsi" w:eastAsiaTheme="minorHAnsi" w:hAnsiTheme="minorHAnsi" w:cstheme="minorHAnsi"/>
+          <w:color w:val="000000"/>
+          <w:sz w:val="22"/>
+          <w:szCs w:val="22"/>
+          <w:lang w:val="en-US" w:eastAsia="en-US" w:bidi="ar-SA"/>
+        </w:rPr>
+        <w:t>in a terminal</w:t>
+      </w:r>
+    </w:p>
+    <w:p>
+      <w:pPr>
+        <w:pStyle w:val="BodyText"/>
+        <w:jc w:val="left"/>
+        <w:rPr>
+          <w:rFonts w:asciiTheme="minorHAnsi" w:eastAsiaTheme="minorHAnsi" w:hAnsiTheme="minorHAnsi" w:cstheme="minorHAnsi"/>
+          <w:color w:val="000000"/>
+          <w:sz w:val="22"/>
+          <w:szCs w:val="22"/>
+          <w:lang w:val="en-US" w:eastAsia="en-US" w:bidi="ar-SA"/>
+        </w:rPr>
+      </w:pPr>
+      <w:r>
+        <w:rPr>
+          <w:rFonts w:asciiTheme="minorHAnsi" w:eastAsiaTheme="minorHAnsi" w:hAnsiTheme="minorHAnsi" w:cstheme="minorHAnsi"/>
+          <w:color w:val="000000"/>
+          <w:sz w:val="22"/>
+          <w:szCs w:val="22"/>
+          <w:lang w:val="en-US" w:eastAsia="en-US" w:bidi="ar-SA"/>
+        </w:rPr>
+        <w:t>b</w:t>
+      </w:r>
+      <w:r>
+        <w:rPr>
+          <w:rFonts w:asciiTheme="minorHAnsi" w:eastAsiaTheme="minorHAnsi" w:hAnsiTheme="minorHAnsi" w:cstheme="minorHAnsi"/>
+          <w:color w:val="000000"/>
+          <w:sz w:val="22"/>
+          <w:szCs w:val="22"/>
+          <w:lang w:val="en-US" w:eastAsia="en-US" w:bidi="ar-SA"/>
+        </w:rPr>
+        <w:t xml:space="preserve">. To stage your changes, add the different files with the </w:t>
+      </w:r>
+      <w:proofErr w:type="gramStart"/>
+      <w:r>
+        <w:rPr>
+          <w:rFonts w:asciiTheme="minorHAnsi" w:eastAsiaTheme="minorHAnsi" w:hAnsiTheme="minorHAnsi" w:cstheme="minorHAnsi"/>
+          <w:color w:val="000000"/>
+          <w:sz w:val="22"/>
+          <w:szCs w:val="22"/>
+          <w:lang w:val="en-US" w:eastAsia="en-US" w:bidi="ar-SA"/>
+        </w:rPr>
+        <w:t xml:space="preserve">command </w:t>
+      </w:r>
+      <w:r>
+        <w:rPr>
+          <w:rFonts w:asciiTheme="minorHAnsi" w:eastAsiaTheme="minorHAnsi" w:hAnsiTheme="minorHAnsi" w:cstheme="minorHAnsi"/>
+          <w:color w:val="000000"/>
+          <w:sz w:val="22"/>
+          <w:szCs w:val="22"/>
+          <w:lang w:val="en-US" w:eastAsia="en-US" w:bidi="ar-SA"/>
+        </w:rPr>
+        <w:t xml:space="preserve"> </w:t>
+      </w:r>
+      <w:r>
+        <w:rPr>
+          <w:rFonts w:ascii="Menlo" w:eastAsiaTheme="minorHAnsi" w:hAnsi="Menlo" w:cs="Menlo"/>
+          <w:color w:val="000000"/>
+          <w:sz w:val="22"/>
+          <w:szCs w:val="22"/>
+          <w:lang w:val="en-US" w:eastAsia="en-US" w:bidi="ar-SA"/>
+        </w:rPr>
+        <w:t>”</w:t>
+      </w:r>
+      <w:proofErr w:type="gramEnd"/>
+      <w:r>
+        <w:rPr>
+          <w:rFonts w:ascii="Menlo" w:eastAsiaTheme="minorHAnsi" w:hAnsi="Menlo" w:cs="Menlo"/>
+          <w:color w:val="000000"/>
+          <w:sz w:val="22"/>
+          <w:szCs w:val="22"/>
+          <w:lang w:val="en-US" w:eastAsia="en-US" w:bidi="ar-SA"/>
+        </w:rPr>
+        <w:t xml:space="preserve">git </w:t>
+      </w:r>
+      <w:r>
+        <w:rPr>
+          <w:rFonts w:ascii="Menlo" w:eastAsiaTheme="minorHAnsi" w:hAnsi="Menlo" w:cs="Menlo"/>
+          <w:color w:val="000000"/>
+          <w:sz w:val="22"/>
+          <w:szCs w:val="22"/>
+          <w:lang w:val="en-US" w:eastAsia="en-US" w:bidi="ar-SA"/>
+        </w:rPr>
+        <w:t>add filename [filename2 …]</w:t>
+      </w:r>
+      <w:r>
+        <w:rPr>
+          <w:rFonts w:ascii="Menlo" w:eastAsiaTheme="minorHAnsi" w:hAnsi="Menlo" w:cs="Menlo"/>
+          <w:color w:val="000000"/>
+          <w:sz w:val="22"/>
+          <w:szCs w:val="22"/>
+          <w:lang w:val="en-US" w:eastAsia="en-US" w:bidi="ar-SA"/>
+        </w:rPr>
+        <w:t>”</w:t>
+      </w:r>
+    </w:p>
+    <w:p>
+      <w:pPr>
+        <w:pStyle w:val="BodyText"/>
+        <w:jc w:val="left"/>
+        <w:rPr>
+          <w:rFonts w:asciiTheme="minorHAnsi" w:eastAsiaTheme="minorHAnsi" w:hAnsiTheme="minorHAnsi" w:cstheme="minorHAnsi"/>
+          <w:color w:val="000000"/>
+          <w:sz w:val="22"/>
+          <w:szCs w:val="22"/>
+          <w:lang w:val="en-US" w:eastAsia="en-US" w:bidi="ar-SA"/>
+        </w:rPr>
+      </w:pPr>
+      <w:r>
+        <w:rPr>
+          <w:noProof/>
+        </w:rPr>
+        <mc:AlternateContent>
+          <mc:Choice Requires="wps">
+            <w:drawing>
+              <wp:anchor distT="0" distB="0" distL="114300" distR="114300" simplePos="0" relativeHeight="251660288" behindDoc="0" locked="0" layoutInCell="1" allowOverlap="1" wp14:anchorId="54A72D19" wp14:editId="68E5D2B6">
+                <wp:simplePos x="0" y="0"/>
+                <wp:positionH relativeFrom="column">
+                  <wp:posOffset>3953510</wp:posOffset>
+                </wp:positionH>
+                <wp:positionV relativeFrom="paragraph">
+                  <wp:posOffset>89535</wp:posOffset>
+                </wp:positionV>
+                <wp:extent cx="2715895" cy="635"/>
+                <wp:effectExtent l="0" t="0" r="1905" b="0"/>
+                <wp:wrapSquare wrapText="bothSides"/>
+                <wp:docPr id="13" name="Text Box 13"/>
+                <wp:cNvGraphicFramePr/>
+                <a:graphic xmlns:a="http://schemas.openxmlformats.org/drawingml/2006/main">
+                  <a:graphicData uri="http://schemas.microsoft.com/office/word/2010/wordprocessingShape">
+                    <wps:wsp>
+                      <wps:cNvSpPr txBox="1"/>
+                      <wps:spPr>
+                        <a:xfrm>
+                          <a:off x="0" y="0"/>
+                          <a:ext cx="2715895" cy="635"/>
+                        </a:xfrm>
+                        <a:prstGeom prst="rect">
+                          <a:avLst/>
+                        </a:prstGeom>
+                        <a:solidFill>
+                          <a:prstClr val="white"/>
+                        </a:solidFill>
+                        <a:ln>
+                          <a:noFill/>
+                        </a:ln>
+                      </wps:spPr>
+                      <wps:txbx>
+                        <w:txbxContent>
+                          <w:p>
+                            <w:pPr>
+                              <w:pStyle w:val="Caption"/>
+                              <w:rPr>
+                                <w:rFonts w:cs="FreeSans"/>
+                                <w:noProof/>
+                              </w:rPr>
+                            </w:pPr>
+                            <w:r>
+                              <w:t xml:space="preserve">Figure </w:t>
+                            </w:r>
+                            <w:r>
+                              <w:fldChar w:fldCharType="begin"/>
+                            </w:r>
+                            <w:r>
+                              <w:instrText xml:space="preserve"> SEQ Figure \* ARABIC </w:instrText>
+                            </w:r>
+                            <w:r>
+                              <w:fldChar w:fldCharType="separate"/>
+                            </w:r>
+                            <w:r>
+                              <w:rPr>
+                                <w:noProof/>
+                              </w:rPr>
+                              <w:t>1</w:t>
+                            </w:r>
+                            <w:r>
+                              <w:fldChar w:fldCharType="end"/>
+                            </w:r>
+                            <w:r>
+                              <w:t xml:space="preserve">: From </w:t>
+                            </w:r>
+                            <w:r>
+                              <w:t>https://git-scm.com/about/staging-area</w:t>
+                            </w:r>
+                          </w:p>
+                        </w:txbxContent>
+                      </wps:txbx>
+                      <wps:bodyPr rot="0" spcFirstLastPara="0" vertOverflow="overflow" horzOverflow="overflow" vert="horz" wrap="square" lIns="0" tIns="0" rIns="0" bIns="0" numCol="1" spcCol="0" rtlCol="0" fromWordArt="0" anchor="t" anchorCtr="0" forceAA="0" compatLnSpc="1">
+                        <a:prstTxWarp prst="textNoShape">
+                          <a:avLst/>
+                        </a:prstTxWarp>
+                        <a:spAutoFit/>
+                      </wps:bodyPr>
+                    </wps:wsp>
+                  </a:graphicData>
+                </a:graphic>
+                <wp14:sizeRelH relativeFrom="margin">
+                  <wp14:pctWidth>0</wp14:pctWidth>
+                </wp14:sizeRelH>
+              </wp:anchor>
+            </w:drawing>
+          </mc:Choice>
+          <mc:Fallback>
+            <w:pict>
+              <v:shape w14:anchorId="54A72D19" id="Text Box 13" o:spid="_x0000_s1028" type="#_x0000_t202" style="position:absolute;margin-left:311.3pt;margin-top:7.05pt;width:213.85pt;height:.05pt;z-index:251660288;visibility:visible;mso-wrap-style:square;mso-width-percent:0;mso-wrap-distance-left:9pt;mso-wrap-distance-top:0;mso-wrap-distance-right:9pt;mso-wrap-distance-bottom:0;mso-position-horizontal:absolute;mso-position-horizontal-relative:text;mso-position-vertical:absolute;mso-position-vertical-relative:text;mso-width-percent:0;mso-width-relative:margin;v-text-anchor:top" o:gfxdata="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" stroked="f">
+                <v:textbox style="mso-fit-shape-to-text:t" inset="0,0,0,0">
+                  <w:txbxContent>
+                    <w:p>
+                      <w:pPr>
+                        <w:pStyle w:val="Caption"/>
+                        <w:rPr>
+                          <w:rFonts w:cs="FreeSans"/>
+                          <w:noProof/>
+                        </w:rPr>
+                      </w:pPr>
+                      <w:r>
+                        <w:t xml:space="preserve">Figure </w:t>
+                      </w:r>
+                      <w:r>
+                        <w:fldChar w:fldCharType="begin"/>
+                      </w:r>
+                      <w:r>
+                        <w:instrText xml:space="preserve"> SEQ Figure \* ARABIC </w:instrText>
+                      </w:r>
+                      <w:r>
+                        <w:fldChar w:fldCharType="separate"/>
+                      </w:r>
+                      <w:r>
+                        <w:rPr>
+                          <w:noProof/>
+                        </w:rPr>
+                        <w:t>1</w:t>
+                      </w:r>
+                      <w:r>
+                        <w:fldChar w:fldCharType="end"/>
+                      </w:r>
+                      <w:r>
+                        <w:t xml:space="preserve">: From </w:t>
+                      </w:r>
+                      <w:r>
+                        <w:t>https://git-scm.com/about/staging-area</w:t>
+                      </w:r>
+                    </w:p>
+                  </w:txbxContent>
+                </v:textbox>
+                <w10:wrap type="square"/>
+              </v:shape>
+            </w:pict>
+          </mc:Fallback>
+        </mc:AlternateContent>
+      </w:r>
+      <w:r>
+        <w:rPr>
+          <w:rFonts w:asciiTheme="minorHAnsi" w:eastAsiaTheme="minorHAnsi" w:hAnsiTheme="minorHAnsi" w:cstheme="minorHAnsi"/>
+          <w:color w:val="000000"/>
+          <w:sz w:val="22"/>
+          <w:szCs w:val="22"/>
+          <w:lang w:val="en-US" w:eastAsia="en-US" w:bidi="ar-SA"/>
+        </w:rPr>
+        <w:t>(</w:t>
+      </w:r>
+      <w:proofErr w:type="gramStart"/>
+      <w:r>
+        <w:rPr>
+          <w:rFonts w:asciiTheme="minorHAnsi" w:eastAsiaTheme="minorHAnsi" w:hAnsiTheme="minorHAnsi" w:cstheme="minorHAnsi"/>
+          <w:color w:val="000000"/>
+          <w:sz w:val="22"/>
+          <w:szCs w:val="22"/>
+          <w:lang w:val="en-US" w:eastAsia="en-US" w:bidi="ar-SA"/>
+        </w:rPr>
+        <w:t xml:space="preserve">e.g. </w:t>
+      </w:r>
+      <w:r>
+        <w:rPr>
+          <w:rFonts w:ascii="Menlo" w:eastAsiaTheme="minorHAnsi" w:hAnsi="Menlo" w:cs="Menlo"/>
+          <w:bCs/>
+          <w:color w:val="000000"/>
+          <w:sz w:val="22"/>
+          <w:szCs w:val="22"/>
+          <w:lang w:val="en-US" w:eastAsia="en-US" w:bidi="ar-SA"/>
+        </w:rPr>
+        <w:t>”g</w:t>
+      </w:r>
+      <w:r>
+        <w:rPr>
+          <w:rFonts w:ascii="Menlo" w:eastAsiaTheme="minorHAnsi" w:hAnsi="Menlo" w:cs="Menlo"/>
+          <w:bCs/>
+          <w:color w:val="000000"/>
+          <w:sz w:val="22"/>
+          <w:szCs w:val="22"/>
+          <w:lang w:val="en-US" w:eastAsia="en-US" w:bidi="ar-SA"/>
+        </w:rPr>
+        <w:t>it</w:t>
+      </w:r>
+      <w:proofErr w:type="gramEnd"/>
+      <w:r>
+        <w:rPr>
+          <w:rFonts w:ascii="Menlo" w:eastAsiaTheme="minorHAnsi" w:hAnsi="Menlo" w:cs="Menlo"/>
+          <w:bCs/>
+          <w:color w:val="000000"/>
+          <w:sz w:val="22"/>
+          <w:szCs w:val="22"/>
+          <w:lang w:val="en-US" w:eastAsia="en-US" w:bidi="ar-SA"/>
+        </w:rPr>
+        <w:t xml:space="preserve"> add</w:t>
+      </w:r>
+      <w:r>
+        <w:rPr>
+          <w:rFonts w:ascii="Menlo" w:eastAsiaTheme="minorHAnsi" w:hAnsi="Menlo" w:cs="Menlo"/>
+          <w:bCs/>
+          <w:color w:val="000000"/>
+          <w:sz w:val="22"/>
+          <w:szCs w:val="22"/>
+          <w:lang w:val="en-US" w:eastAsia="en-US" w:bidi="ar-SA"/>
+        </w:rPr>
+        <w:t xml:space="preserve"> </w:t>
+      </w:r>
+      <w:r>
+        <w:rPr>
+          <w:rFonts w:ascii="Menlo" w:eastAsiaTheme="minorHAnsi" w:hAnsi="Menlo" w:cs="Menlo"/>
+          <w:bCs/>
+          <w:color w:val="000000"/>
+          <w:sz w:val="22"/>
+          <w:szCs w:val="22"/>
+          <w:lang w:val="en-US" w:eastAsia="en-US" w:bidi="ar-SA"/>
+        </w:rPr>
+        <w:t>OSNAP_mooring_processing.docx</w:t>
+      </w:r>
+      <w:r>
+        <w:rPr>
+          <w:rFonts w:ascii="Menlo" w:eastAsiaTheme="minorHAnsi" w:hAnsi="Menlo" w:cs="Menlo"/>
+          <w:bCs/>
+          <w:color w:val="000000"/>
+          <w:sz w:val="22"/>
+          <w:szCs w:val="22"/>
+          <w:lang w:val="en-US" w:eastAsia="en-US" w:bidi="ar-SA"/>
+        </w:rPr>
+        <w:t>”</w:t>
+      </w:r>
+      <w:r>
+        <w:rPr>
+          <w:rFonts w:asciiTheme="minorHAnsi" w:eastAsiaTheme="minorHAnsi" w:hAnsiTheme="minorHAnsi" w:cstheme="minorHAnsi"/>
+          <w:bCs/>
+          <w:color w:val="000000"/>
+          <w:sz w:val="22"/>
+          <w:szCs w:val="22"/>
+          <w:lang w:val="en-US" w:eastAsia="en-US" w:bidi="ar-SA"/>
+        </w:rPr>
+        <w:t>)</w:t>
+      </w:r>
+    </w:p>
+    <w:p>
+      <w:pPr>
+        <w:pStyle w:val="center"/>
+        <w:rPr>
+          <w:rFonts w:ascii="Menlo" w:eastAsiaTheme="minorHAnsi" w:hAnsi="Menlo" w:cs="Menlo"/>
+          <w:color w:val="000000"/>
+          <w:sz w:val="22"/>
+          <w:szCs w:val="22"/>
+          <w:lang w:val="en-US"/>
+        </w:rPr>
+      </w:pPr>
+      <w:r>
+        <w:t>c</w:t>
+      </w:r>
+      <w:r>
+        <w:t xml:space="preserve">. </w:t>
+      </w:r>
+      <w:r>
+        <w:t>To</w:t>
+      </w:r>
+      <w:r>
+        <w:t xml:space="preserve"> commit the change</w:t>
+      </w:r>
+      <w:r>
+        <w:t>s</w:t>
+      </w:r>
+      <w:r>
+        <w:t xml:space="preserve"> to your repository </w:t>
+      </w:r>
+      <w:r>
+        <w:t xml:space="preserve">run the command: </w:t>
+      </w:r>
+      <w:r>
+        <w:rPr>
+          <w:rFonts w:ascii="Menlo" w:eastAsiaTheme="minorHAnsi" w:hAnsi="Menlo" w:cs="Menlo"/>
+          <w:color w:val="000000"/>
+          <w:sz w:val="22"/>
+          <w:szCs w:val="22"/>
+          <w:lang w:val="en-US"/>
+        </w:rPr>
+        <w:t xml:space="preserve">git </w:t>
+      </w:r>
+      <w:r>
+        <w:rPr>
+          <w:rFonts w:ascii="Menlo" w:eastAsiaTheme="minorHAnsi" w:hAnsi="Menlo" w:cs="Menlo"/>
+          <w:color w:val="000000"/>
+          <w:sz w:val="22"/>
+          <w:szCs w:val="22"/>
+          <w:lang w:val="en-US"/>
+        </w:rPr>
+        <w:t>commit -m “message explaining what the commit does”</w:t>
+      </w:r>
+      <w:r>
+        <w:rPr>
+          <w:rFonts w:ascii="Menlo" w:eastAsiaTheme="minorHAnsi" w:hAnsi="Menlo" w:cs="Menlo"/>
+          <w:color w:val="000000"/>
+          <w:sz w:val="22"/>
+          <w:szCs w:val="22"/>
+          <w:lang w:val="en-US"/>
+        </w:rPr>
+        <w:t xml:space="preserve"> </w:t>
+      </w:r>
+      <w:r>
+        <w:rPr>
+          <w:rFonts w:ascii="Menlo" w:eastAsiaTheme="minorHAnsi" w:hAnsi="Menlo" w:cs="Menlo"/>
+          <w:color w:val="000000"/>
+          <w:sz w:val="22"/>
+          <w:szCs w:val="22"/>
+          <w:lang w:val="en-US"/>
+        </w:rPr>
+        <w:t xml:space="preserve">(e.g. </w:t>
+      </w:r>
+      <w:r>
+        <w:rPr>
+          <w:rFonts w:ascii="Menlo" w:eastAsiaTheme="minorHAnsi" w:hAnsi="Menlo" w:cs="Menlo"/>
+          <w:color w:val="000000"/>
+          <w:sz w:val="22"/>
+          <w:szCs w:val="22"/>
+          <w:lang w:val="en-US"/>
+        </w:rPr>
+        <w:t xml:space="preserve">git commit -m "add Git section to doc" </w:t>
+      </w:r>
+      <w:r>
+        <w:rPr>
+          <w:rFonts w:ascii="Menlo" w:eastAsiaTheme="minorHAnsi" w:hAnsi="Menlo" w:cs="Menlo"/>
+          <w:color w:val="000000"/>
+          <w:sz w:val="22"/>
+          <w:szCs w:val="22"/>
+          <w:lang w:val="en-US"/>
+        </w:rPr>
+        <w:t>)</w:t>
+      </w:r>
+    </w:p>
+    <w:p>
+      <w:pPr>
+        <w:widowControl/>
+        <w:suppressAutoHyphens w:val="0"/>
+        <w:rPr>
+          <w:lang w:val="en-US"/>
+        </w:rPr>
+      </w:pPr>
+      <w:r>
+        <w:rPr>
+          <w:rFonts w:ascii="Times New Roman" w:eastAsia="Times New Roman" w:hAnsi="Times New Roman" w:cs="Times New Roman"/>
+          <w:b/>
+          <w:bCs/>
+          <w:lang w:eastAsia="en-US" w:bidi="ar-SA"/>
+        </w:rPr>
+        <w:t xml:space="preserve">4) </w:t>
+      </w:r>
+      <w:r>
+        <w:rPr>
+          <w:rFonts w:ascii="Times New Roman" w:eastAsia="Times New Roman" w:hAnsi="Times New Roman" w:cs="Times New Roman"/>
+          <w:b/>
+          <w:bCs/>
+          <w:lang w:eastAsia="en-US" w:bidi="ar-SA"/>
+        </w:rPr>
+        <w:t>Push up your changes</w:t>
+      </w:r>
+      <w:r>
+        <w:rPr>
+          <w:rFonts w:ascii="Times New Roman" w:eastAsia="Times New Roman" w:hAnsi="Times New Roman" w:cs="Times New Roman"/>
+          <w:b/>
+          <w:bCs/>
+          <w:lang w:eastAsia="en-US" w:bidi="ar-SA"/>
+        </w:rPr>
+        <w:t xml:space="preserve"> on your remote repository. </w:t>
+      </w:r>
+      <w:r>
+        <w:rPr>
+          <w:lang w:val="en-US"/>
+        </w:rPr>
+        <w:t>Once the changes are committed, they are only applied to the local repository. To propagate the changes of the remote repository, the user needs to “push” the changes.</w:t>
+      </w:r>
+      <w:r>
+        <w:rPr>
+          <w:lang w:val="en-US"/>
+        </w:rPr>
+        <w:t xml:space="preserve"> It can easily be done on your fork repository by running the command:</w:t>
+      </w:r>
+    </w:p>
+    <w:p>
+      <w:pPr>
+        <w:widowControl/>
+        <w:suppressAutoHyphens w:val="0"/>
+        <w:rPr>
+          <w:lang w:val="en-US"/>
+        </w:rPr>
+      </w:pPr>
+      <w:r>
+        <w:rPr>
+          <w:rFonts w:ascii="Menlo" w:eastAsiaTheme="minorHAnsi" w:hAnsi="Menlo" w:cs="Menlo"/>
+          <w:color w:val="000000"/>
+          <w:sz w:val="20"/>
+          <w:szCs w:val="20"/>
+          <w:lang w:val="en-US" w:eastAsia="en-US" w:bidi="ar-SA"/>
+        </w:rPr>
+        <w:t>git push your-</w:t>
+      </w:r>
+      <w:proofErr w:type="spellStart"/>
+      <w:r>
+        <w:rPr>
+          <w:rFonts w:ascii="Menlo" w:eastAsiaTheme="minorHAnsi" w:hAnsi="Menlo" w:cs="Menlo"/>
+          <w:color w:val="000000"/>
+          <w:sz w:val="20"/>
+          <w:szCs w:val="20"/>
+          <w:lang w:val="en-US" w:eastAsia="en-US" w:bidi="ar-SA"/>
+        </w:rPr>
+        <w:t>github</w:t>
+      </w:r>
+      <w:proofErr w:type="spellEnd"/>
+      <w:r>
+        <w:rPr>
+          <w:rFonts w:ascii="Menlo" w:eastAsiaTheme="minorHAnsi" w:hAnsi="Menlo" w:cs="Menlo"/>
+          <w:color w:val="000000"/>
+          <w:sz w:val="20"/>
+          <w:szCs w:val="20"/>
+          <w:lang w:val="en-US" w:eastAsia="en-US" w:bidi="ar-SA"/>
+        </w:rPr>
+        <w:t>-username branch-name</w:t>
+      </w:r>
+      <w:r>
+        <w:rPr>
+          <w:rFonts w:ascii="Menlo" w:eastAsiaTheme="minorHAnsi" w:hAnsi="Menlo" w:cs="Menlo"/>
+          <w:color w:val="000000"/>
+          <w:sz w:val="22"/>
+          <w:szCs w:val="22"/>
+          <w:lang w:val="en-US" w:eastAsia="en-US" w:bidi="ar-SA"/>
+        </w:rPr>
+        <w:t xml:space="preserve"> </w:t>
+      </w:r>
+      <w:r>
+        <w:rPr>
+          <w:lang w:val="en-US"/>
+        </w:rPr>
+        <w:t>(</w:t>
+      </w:r>
+      <w:proofErr w:type="gramStart"/>
+      <w:r>
+        <w:rPr>
+          <w:lang w:val="en-US"/>
+        </w:rPr>
+        <w:t>e.g.</w:t>
+      </w:r>
+      <w:r>
+        <w:rPr>
+          <w:lang w:val="en-US"/>
+        </w:rPr>
+        <w:t xml:space="preserve"> </w:t>
+      </w:r>
+      <w:r>
+        <w:rPr>
+          <w:rFonts w:ascii="Menlo" w:eastAsiaTheme="minorHAnsi" w:hAnsi="Menlo" w:cs="Menlo"/>
+          <w:color w:val="000000"/>
+          <w:sz w:val="20"/>
+          <w:szCs w:val="20"/>
+          <w:lang w:val="en-US" w:eastAsia="en-US" w:bidi="ar-SA"/>
+        </w:rPr>
+        <w:t>”git</w:t>
+      </w:r>
+      <w:proofErr w:type="gramEnd"/>
+      <w:r>
+        <w:rPr>
+          <w:rFonts w:ascii="Menlo" w:eastAsiaTheme="minorHAnsi" w:hAnsi="Menlo" w:cs="Menlo"/>
+          <w:color w:val="000000"/>
+          <w:sz w:val="20"/>
+          <w:szCs w:val="20"/>
+          <w:lang w:val="en-US" w:eastAsia="en-US" w:bidi="ar-SA"/>
+        </w:rPr>
+        <w:t xml:space="preserve"> push </w:t>
+      </w:r>
+      <w:proofErr w:type="spellStart"/>
+      <w:r>
+        <w:rPr>
+          <w:rFonts w:ascii="Menlo" w:eastAsiaTheme="minorHAnsi" w:hAnsi="Menlo" w:cs="Menlo"/>
+          <w:color w:val="000000"/>
+          <w:sz w:val="20"/>
+          <w:szCs w:val="20"/>
+          <w:lang w:val="en-US" w:eastAsia="en-US" w:bidi="ar-SA"/>
+        </w:rPr>
+        <w:t>lhoupert</w:t>
+      </w:r>
+      <w:proofErr w:type="spellEnd"/>
+      <w:r>
+        <w:rPr>
+          <w:rFonts w:ascii="Menlo" w:eastAsiaTheme="minorHAnsi" w:hAnsi="Menlo" w:cs="Menlo"/>
+          <w:color w:val="000000"/>
+          <w:sz w:val="20"/>
+          <w:szCs w:val="20"/>
+          <w:lang w:val="en-US" w:eastAsia="en-US" w:bidi="ar-SA"/>
+        </w:rPr>
+        <w:t xml:space="preserve"> add-</w:t>
+      </w:r>
+      <w:proofErr w:type="spellStart"/>
+      <w:r>
+        <w:rPr>
+          <w:rFonts w:ascii="Menlo" w:eastAsiaTheme="minorHAnsi" w:hAnsi="Menlo" w:cs="Menlo"/>
+          <w:color w:val="000000"/>
+          <w:sz w:val="20"/>
+          <w:szCs w:val="20"/>
+          <w:lang w:val="en-US" w:eastAsia="en-US" w:bidi="ar-SA"/>
+        </w:rPr>
+        <w:t>IBmoors</w:t>
+      </w:r>
+      <w:proofErr w:type="spellEnd"/>
+      <w:r>
+        <w:rPr>
+          <w:rFonts w:ascii="Menlo" w:eastAsiaTheme="minorHAnsi" w:hAnsi="Menlo" w:cs="Menlo"/>
+          <w:color w:val="000000"/>
+          <w:sz w:val="20"/>
+          <w:szCs w:val="20"/>
+          <w:lang w:val="en-US" w:eastAsia="en-US" w:bidi="ar-SA"/>
+        </w:rPr>
+        <w:t>“</w:t>
+      </w:r>
+      <w:r>
+        <w:rPr>
+          <w:rFonts w:asciiTheme="minorHAnsi" w:eastAsiaTheme="minorHAnsi" w:hAnsiTheme="minorHAnsi" w:cs="Menlo"/>
+          <w:color w:val="000000"/>
+          <w:sz w:val="22"/>
+          <w:szCs w:val="22"/>
+          <w:lang w:val="en-US" w:eastAsia="en-US" w:bidi="ar-SA"/>
+        </w:rPr>
+        <w:t>)</w:t>
+      </w:r>
+    </w:p>
+    <w:p>
+      <w:pPr>
+        <w:widowControl/>
+        <w:suppressAutoHyphens w:val="0"/>
         <w:rPr>
           <w:rFonts w:ascii="Times New Roman" w:eastAsia="Times New Roman" w:hAnsi="Times New Roman" w:cs="Times New Roman"/>
           <w:lang w:eastAsia="en-US" w:bidi="ar-SA"/>
         </w:rPr>
-        <w:t>te helpful commit messages, so that someone can understand what the commit does just from reading the message without having to read the diff.</w:t>
+      </w:pPr>
+    </w:p>
+    <w:p>
+      <w:pPr>
+        <w:pStyle w:val="center"/>
+        <w:rPr>
+          <w:rFonts w:ascii="Menlo" w:eastAsiaTheme="minorHAnsi" w:hAnsi="Menlo" w:cs="Menlo"/>
+          <w:color w:val="000000"/>
+          <w:sz w:val="22"/>
+          <w:szCs w:val="22"/>
+          <w:lang w:val="en-US"/>
+        </w:rPr>
+      </w:pPr>
+    </w:p>
+    <w:p>
+      <w:pPr>
+        <w:pStyle w:val="Heading3"/>
+        <w:rPr>
+          <w:lang w:val="en-US"/>
+        </w:rPr>
+      </w:pPr>
+      <w:r>
+        <w:rPr>
+          <w:lang w:val="en-US"/>
+        </w:rPr>
+        <w:lastRenderedPageBreak/>
+        <w:t xml:space="preserve">Push changes on </w:t>
+      </w:r>
+      <w:r>
+        <w:rPr>
+          <w:lang w:val="en-US"/>
+        </w:rPr>
+        <w:t xml:space="preserve">the original </w:t>
+      </w:r>
+      <w:r>
+        <w:rPr>
+          <w:lang w:val="en-US"/>
+        </w:rPr>
+        <w:t>remote repository</w:t>
+      </w:r>
+    </w:p>
+    <w:p>
+      <w:pPr>
+        <w:pStyle w:val="BodyText"/>
+        <w:rPr>
+          <w:lang w:val="en-US"/>
+        </w:rPr>
+      </w:pPr>
+      <w:r>
+        <w:rPr>
+          <w:lang w:val="en-US"/>
+        </w:rPr>
+        <w:t xml:space="preserve">As owner of the “forked” </w:t>
+      </w:r>
+      <w:proofErr w:type="spellStart"/>
+      <w:r>
+        <w:rPr>
+          <w:lang w:val="en-US"/>
+        </w:rPr>
+        <w:t>github</w:t>
+      </w:r>
+      <w:proofErr w:type="spellEnd"/>
+      <w:r>
+        <w:rPr>
+          <w:lang w:val="en-US"/>
+        </w:rPr>
+        <w:t xml:space="preserve"> repository, it is easy to push the changes to it. However, because you are collaborating with other people, you will certainly want to push your changes back to the original repository so other users following changes on this repository can be aware of your modifications. </w:t>
+      </w:r>
+    </w:p>
+    <w:p>
+      <w:pPr>
+        <w:pStyle w:val="BodyText"/>
+        <w:rPr>
+          <w:lang w:val="en-US"/>
+        </w:rPr>
+      </w:pPr>
+    </w:p>
+    <w:p>
+      <w:pPr>
+        <w:pStyle w:val="Heading4"/>
+        <w:rPr>
+          <w:b/>
+          <w:lang w:val="en-US"/>
+        </w:rPr>
+      </w:pPr>
+      <w:r>
+        <w:rPr>
+          <w:b/>
+          <w:lang w:val="en-US"/>
+        </w:rPr>
+        <w:t>Case 1: Through a pull request (best practices</w:t>
+      </w:r>
+      <w:r>
+        <w:rPr>
+          <w:b/>
+          <w:lang w:val="en-US"/>
+        </w:rPr>
+        <w:t xml:space="preserve"> - available </w:t>
+      </w:r>
+      <w:r>
+        <w:rPr>
+          <w:b/>
+          <w:lang w:val="en-US"/>
+        </w:rPr>
+        <w:t>for</w:t>
+      </w:r>
+      <w:r>
+        <w:rPr>
+          <w:b/>
+          <w:lang w:val="en-US"/>
+        </w:rPr>
+        <w:t xml:space="preserve"> anyone</w:t>
+      </w:r>
+      <w:r>
+        <w:rPr>
+          <w:b/>
+          <w:lang w:val="en-US"/>
+        </w:rPr>
+        <w:t>)</w:t>
+      </w:r>
+    </w:p>
+    <w:p>
+      <w:pPr>
+        <w:widowControl/>
+        <w:suppressAutoHyphens w:val="0"/>
+        <w:rPr>
+          <w:rFonts w:ascii="Times New Roman" w:eastAsia="Times New Roman" w:hAnsi="Times New Roman" w:cs="Times New Roman"/>
+          <w:lang w:eastAsia="en-US" w:bidi="ar-SA"/>
+        </w:rPr>
+      </w:pPr>
+      <w:r>
+        <w:rPr>
+          <w:rFonts w:ascii="Times New Roman" w:eastAsia="Times New Roman" w:hAnsi="Times New Roman" w:cs="Times New Roman"/>
+          <w:b/>
+          <w:bCs/>
+          <w:lang w:eastAsia="en-US" w:bidi="ar-SA"/>
+        </w:rPr>
+        <w:t>Make a pull request.</w:t>
+      </w:r>
+      <w:r>
+        <w:rPr>
+          <w:rFonts w:ascii="Times New Roman" w:eastAsia="Times New Roman" w:hAnsi="Times New Roman" w:cs="Times New Roman"/>
+          <w:lang w:eastAsia="en-US" w:bidi="ar-SA"/>
+        </w:rPr>
+        <w:t xml:space="preserve"> </w:t>
+      </w:r>
+      <w:r>
+        <w:rPr>
+          <w:rFonts w:ascii="Times New Roman" w:eastAsia="Times New Roman" w:hAnsi="Times New Roman" w:cs="Times New Roman"/>
+          <w:lang w:eastAsia="en-US" w:bidi="ar-SA"/>
+        </w:rPr>
+        <w:t xml:space="preserve">Once the changes are pushed on your forked repository, </w:t>
+      </w:r>
+      <w:r>
+        <w:rPr>
+          <w:rFonts w:ascii="Times New Roman" w:eastAsia="Times New Roman" w:hAnsi="Times New Roman" w:cs="Times New Roman"/>
+          <w:lang w:eastAsia="en-US" w:bidi="ar-SA"/>
+        </w:rPr>
+        <w:t xml:space="preserve">you </w:t>
+      </w:r>
+      <w:r>
+        <w:rPr>
+          <w:rFonts w:ascii="Times New Roman" w:eastAsia="Times New Roman" w:hAnsi="Times New Roman" w:cs="Times New Roman"/>
+          <w:lang w:eastAsia="en-US" w:bidi="ar-SA"/>
+        </w:rPr>
+        <w:t xml:space="preserve">can </w:t>
+      </w:r>
+      <w:r>
+        <w:rPr>
+          <w:rFonts w:ascii="Times New Roman" w:eastAsia="Times New Roman" w:hAnsi="Times New Roman" w:cs="Times New Roman"/>
+          <w:lang w:eastAsia="en-US" w:bidi="ar-SA"/>
+        </w:rPr>
+        <w:t>then go to your fork on GitHub</w:t>
+      </w:r>
+      <w:r>
+        <w:rPr>
+          <w:rFonts w:ascii="Times New Roman" w:eastAsia="Times New Roman" w:hAnsi="Times New Roman" w:cs="Times New Roman"/>
+          <w:lang w:eastAsia="en-US" w:bidi="ar-SA"/>
+        </w:rPr>
+        <w:t>. Y</w:t>
+      </w:r>
+      <w:r>
+        <w:rPr>
+          <w:rFonts w:ascii="Times New Roman" w:eastAsia="Times New Roman" w:hAnsi="Times New Roman" w:cs="Times New Roman"/>
+          <w:lang w:eastAsia="en-US" w:bidi="ar-SA"/>
+        </w:rPr>
+        <w:t>ou should see a button to create a pull request from your branch. It will look something like this:</w:t>
       </w:r>
     </w:p>
     <w:p>
@@ -5961,6 +7028,125 @@
         <w:pStyle w:val="BodyText"/>
         <w:jc w:val="left"/>
       </w:pPr>
+      <w:r>
+        <w:rPr>
+          <w:rFonts w:ascii="Times New Roman" w:eastAsia="Times New Roman" w:hAnsi="Times New Roman" w:cs="Times New Roman"/>
+          <w:b/>
+          <w:bCs/>
+          <w:noProof/>
+          <w:lang w:eastAsia="en-US" w:bidi="ar-SA"/>
+        </w:rPr>
+        <mc:AlternateContent>
+          <mc:Choice Requires="wpg">
+            <w:drawing>
+              <wp:inline distT="0" distB="0" distL="0" distR="0" wp14:anchorId="08893052" wp14:editId="53D19005">
+                <wp:extent cx="6120130" cy="1738630"/>
+                <wp:effectExtent l="0" t="0" r="1270" b="1270"/>
+                <wp:docPr id="17" name="Group 17"/>
+                <wp:cNvGraphicFramePr/>
+                <a:graphic xmlns:a="http://schemas.openxmlformats.org/drawingml/2006/main">
+                  <a:graphicData uri="http://schemas.microsoft.com/office/word/2010/wordprocessingGroup">
+                    <wpg:wgp>
+                      <wpg:cNvGrpSpPr/>
+                      <wpg:grpSpPr>
+                        <a:xfrm>
+                          <a:off x="0" y="0"/>
+                          <a:ext cx="6120130" cy="1738630"/>
+                          <a:chOff x="0" y="0"/>
+                          <a:chExt cx="6120130" cy="1738630"/>
+                        </a:xfrm>
+                      </wpg:grpSpPr>
+                      <pic:pic xmlns:pic="http://schemas.openxmlformats.org/drawingml/2006/picture">
+                        <pic:nvPicPr>
+                          <pic:cNvPr id="14" name="Picture 14"/>
+                          <pic:cNvPicPr>
+                            <a:picLocks noChangeAspect="1"/>
+                          </pic:cNvPicPr>
+                        </pic:nvPicPr>
+                        <pic:blipFill>
+                          <a:blip r:embed="rId16" cstate="print">
+                            <a:extLst>
+                              <a:ext uri="{28A0092B-C50C-407E-A947-70E740481C1C}">
+                                <a14:useLocalDpi xmlns:a14="http://schemas.microsoft.com/office/drawing/2010/main" val="0"/>
+                              </a:ext>
+                            </a:extLst>
+                          </a:blip>
+                          <a:stretch>
+                            <a:fillRect/>
+                          </a:stretch>
+                        </pic:blipFill>
+                        <pic:spPr>
+                          <a:xfrm>
+                            <a:off x="0" y="0"/>
+                            <a:ext cx="6120130" cy="1738630"/>
+                          </a:xfrm>
+                          <a:prstGeom prst="rect">
+                            <a:avLst/>
+                          </a:prstGeom>
+                        </pic:spPr>
+                      </pic:pic>
+                      <wps:wsp>
+                        <wps:cNvPr id="16" name="Oval 16"/>
+                        <wps:cNvSpPr/>
+                        <wps:spPr>
+                          <a:xfrm>
+                            <a:off x="3310466" y="601134"/>
+                            <a:ext cx="1066800" cy="304800"/>
+                          </a:xfrm>
+                          <a:prstGeom prst="ellipse">
+                            <a:avLst/>
+                          </a:prstGeom>
+                          <a:noFill/>
+                          <a:ln>
+                            <a:solidFill>
+                              <a:srgbClr val="FF0000"/>
+                            </a:solidFill>
+                          </a:ln>
+                        </wps:spPr>
+                        <wps:style>
+                          <a:lnRef idx="2">
+                            <a:schemeClr val="accent1">
+                              <a:shade val="50000"/>
+                            </a:schemeClr>
+                          </a:lnRef>
+                          <a:fillRef idx="1">
+                            <a:schemeClr val="accent1"/>
+                          </a:fillRef>
+                          <a:effectRef idx="0">
+                            <a:schemeClr val="accent1"/>
+                          </a:effectRef>
+                          <a:fontRef idx="minor">
+                            <a:schemeClr val="lt1"/>
+                          </a:fontRef>
+                        </wps:style>
+                        <wps:bodyPr rot="0" spcFirstLastPara="0" vertOverflow="overflow" horzOverflow="overflow" vert="horz" wrap="square" lIns="91440" tIns="45720" rIns="91440" bIns="45720" numCol="1" spcCol="0" rtlCol="0" fromWordArt="0" anchor="ctr" anchorCtr="0" forceAA="0" compatLnSpc="1">
+                          <a:prstTxWarp prst="textNoShape">
+                            <a:avLst/>
+                          </a:prstTxWarp>
+                          <a:noAutofit/>
+                        </wps:bodyPr>
+                      </wps:wsp>
+                    </wpg:wgp>
+                  </a:graphicData>
+                </a:graphic>
+              </wp:inline>
+            </w:drawing>
+          </mc:Choice>
+          <mc:Fallback>
+            <w:pict>
+              <v:group w14:anchorId="243753BF" id="Group 17" o:spid="_x0000_s1026" style="width:481.9pt;height:136.9pt;mso-position-horizontal-relative:char;mso-position-vertical-relative:line" coordsize="61201,17386" o:gfxdata="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">
+                <v:shape id="Picture 14" o:spid="_x0000_s1027" type="#_x0000_t75" style="position:absolute;width:61201;height:17386;visibility:visible;mso-wrap-style:square" o:gfxdata="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">
+                  <v:imagedata r:id="rId17" o:title=""/>
+                </v:shape>
+                <v:oval id="Oval 16" o:spid="_x0000_s1028" style="position:absolute;left:33104;top:6011;width:10668;height:3048;visibility:visible;mso-wrap-style:square;v-text-anchor:middle" o:gfxdata="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" filled="f" strokecolor="red" strokeweight="1pt">
+                  <v:stroke joinstyle="miter"/>
+                </v:oval>
+                <w10:anchorlock/>
+              </v:group>
+            </w:pict>
+          </mc:Fallback>
+        </mc:AlternateContent>
+      </w:r>
     </w:p>
     <w:p>
       <w:pPr>
@@ -5970,6 +7156,472 @@
     </w:p>
     <w:p>
       <w:pPr>
+        <w:pStyle w:val="BodyText"/>
+        <w:jc w:val="left"/>
+      </w:pPr>
+      <w:r>
+        <w:t xml:space="preserve">Then by selecting “comparing &amp; pull request” , you will be presented a new page asking you more information about your request (name of the repository you want to merged your branch into, title of the request, description, etc…). You can find more information about the pull request workflow here: </w:t>
+      </w:r>
+      <w:hyperlink r:id="rId18" w:history="1">
+        <w:r>
+          <w:rPr>
+            <w:rStyle w:val="Hyperlink"/>
+          </w:rPr>
+          <w:t>https://www.asmeurer.com/git-workflow/</w:t>
+        </w:r>
+      </w:hyperlink>
+    </w:p>
+    <w:p>
+      <w:pPr>
+        <w:pStyle w:val="BodyText"/>
+        <w:jc w:val="left"/>
+      </w:pPr>
+    </w:p>
+    <w:p>
+      <w:pPr>
+        <w:pStyle w:val="Heading4"/>
+        <w:rPr>
+          <w:b/>
+          <w:lang w:val="en-US"/>
+        </w:rPr>
+      </w:pPr>
+      <w:r>
+        <w:rPr>
+          <w:b/>
+          <w:lang w:val="en-US"/>
+        </w:rPr>
+        <w:t xml:space="preserve">Case </w:t>
+      </w:r>
+      <w:r>
+        <w:rPr>
+          <w:b/>
+          <w:lang w:val="en-US"/>
+        </w:rPr>
+        <w:t>2</w:t>
+      </w:r>
+      <w:r>
+        <w:rPr>
+          <w:b/>
+          <w:lang w:val="en-US"/>
+        </w:rPr>
+        <w:t xml:space="preserve">: </w:t>
+      </w:r>
+      <w:r>
+        <w:rPr>
+          <w:b/>
+          <w:lang w:val="en-US"/>
+        </w:rPr>
+        <w:t>By pushing changes directly on the origin repository without pull request</w:t>
+      </w:r>
+      <w:r>
+        <w:rPr>
+          <w:b/>
+          <w:lang w:val="en-US"/>
+        </w:rPr>
+        <w:t xml:space="preserve"> (only for authorized users)</w:t>
+      </w:r>
+      <w:r>
+        <w:rPr>
+          <w:b/>
+          <w:lang w:val="en-US"/>
+        </w:rPr>
+        <w:t>.</w:t>
+      </w:r>
+    </w:p>
+    <w:p>
+      <w:pPr>
+        <w:pStyle w:val="BodyText"/>
+        <w:jc w:val="left"/>
+      </w:pPr>
+      <w:r>
+        <w:t xml:space="preserve">When we started working on the postdy120 branch in November 2020, </w:t>
+      </w:r>
+      <w:r>
+        <w:t>three people</w:t>
+      </w:r>
+      <w:r>
+        <w:t xml:space="preserve"> were working on the same files and therefore opening a “pull request” was not the most efficient way for everybody to have access to the same files</w:t>
+      </w:r>
+      <w:r>
+        <w:t xml:space="preserve"> in the last version of the file in real time</w:t>
+      </w:r>
+      <w:r>
+        <w:t>.</w:t>
+      </w:r>
+    </w:p>
+    <w:p>
+      <w:pPr>
+        <w:pStyle w:val="BodyText"/>
+        <w:jc w:val="left"/>
+      </w:pPr>
+      <w:r>
+        <w:t>Therefore, we decided to work on the same “original” repository. To do that the owner of the original repository need</w:t>
+      </w:r>
+      <w:r>
+        <w:t>ed</w:t>
+      </w:r>
+      <w:r>
+        <w:t xml:space="preserve"> first to grant “pushing rights” on his repository. This can be done by opening the settings of the repository, selecting “manage access” and “invite a collaborator”:</w:t>
+      </w:r>
+    </w:p>
+    <w:p>
+      <w:pPr>
+        <w:pStyle w:val="BodyText"/>
+        <w:jc w:val="left"/>
+      </w:pPr>
+    </w:p>
+    <w:p>
+      <w:pPr>
+        <w:pStyle w:val="BodyText"/>
+        <w:jc w:val="left"/>
+      </w:pPr>
+      <w:r>
+        <w:rPr>
+          <w:noProof/>
+        </w:rPr>
+        <w:lastRenderedPageBreak/>
+        <mc:AlternateContent>
+          <mc:Choice Requires="wpg">
+            <w:drawing>
+              <wp:inline distT="0" distB="0" distL="0" distR="0" wp14:anchorId="537F0C06" wp14:editId="181B4260">
+                <wp:extent cx="6120130" cy="2090420"/>
+                <wp:effectExtent l="0" t="0" r="1270" b="5080"/>
+                <wp:docPr id="21" name="Group 21"/>
+                <wp:cNvGraphicFramePr/>
+                <a:graphic xmlns:a="http://schemas.openxmlformats.org/drawingml/2006/main">
+                  <a:graphicData uri="http://schemas.microsoft.com/office/word/2010/wordprocessingGroup">
+                    <wpg:wgp>
+                      <wpg:cNvGrpSpPr/>
+                      <wpg:grpSpPr>
+                        <a:xfrm>
+                          <a:off x="0" y="0"/>
+                          <a:ext cx="6120130" cy="2090420"/>
+                          <a:chOff x="0" y="0"/>
+                          <a:chExt cx="6120130" cy="2090420"/>
+                        </a:xfrm>
+                      </wpg:grpSpPr>
+                      <pic:pic xmlns:pic="http://schemas.openxmlformats.org/drawingml/2006/picture">
+                        <pic:nvPicPr>
+                          <pic:cNvPr id="15" name="Picture 15"/>
+                          <pic:cNvPicPr>
+                            <a:picLocks noChangeAspect="1"/>
+                          </pic:cNvPicPr>
+                        </pic:nvPicPr>
+                        <pic:blipFill>
+                          <a:blip r:embed="rId19" cstate="print">
+                            <a:extLst>
+                              <a:ext uri="{28A0092B-C50C-407E-A947-70E740481C1C}">
+                                <a14:useLocalDpi xmlns:a14="http://schemas.microsoft.com/office/drawing/2010/main" val="0"/>
+                              </a:ext>
+                            </a:extLst>
+                          </a:blip>
+                          <a:stretch>
+                            <a:fillRect/>
+                          </a:stretch>
+                        </pic:blipFill>
+                        <pic:spPr>
+                          <a:xfrm>
+                            <a:off x="0" y="0"/>
+                            <a:ext cx="6120130" cy="2090420"/>
+                          </a:xfrm>
+                          <a:prstGeom prst="rect">
+                            <a:avLst/>
+                          </a:prstGeom>
+                        </pic:spPr>
+                      </pic:pic>
+                      <wps:wsp>
+                        <wps:cNvPr id="18" name="Oval 18"/>
+                        <wps:cNvSpPr/>
+                        <wps:spPr>
+                          <a:xfrm>
+                            <a:off x="3894666" y="0"/>
+                            <a:ext cx="482600" cy="211667"/>
+                          </a:xfrm>
+                          <a:prstGeom prst="ellipse">
+                            <a:avLst/>
+                          </a:prstGeom>
+                          <a:noFill/>
+                          <a:ln>
+                            <a:solidFill>
+                              <a:srgbClr val="FF0000"/>
+                            </a:solidFill>
+                          </a:ln>
+                        </wps:spPr>
+                        <wps:style>
+                          <a:lnRef idx="2">
+                            <a:schemeClr val="accent1">
+                              <a:shade val="50000"/>
+                            </a:schemeClr>
+                          </a:lnRef>
+                          <a:fillRef idx="1">
+                            <a:schemeClr val="accent1"/>
+                          </a:fillRef>
+                          <a:effectRef idx="0">
+                            <a:schemeClr val="accent1"/>
+                          </a:effectRef>
+                          <a:fontRef idx="minor">
+                            <a:schemeClr val="lt1"/>
+                          </a:fontRef>
+                        </wps:style>
+                        <wps:bodyPr rot="0" spcFirstLastPara="0" vertOverflow="overflow" horzOverflow="overflow" vert="horz" wrap="square" lIns="91440" tIns="45720" rIns="91440" bIns="45720" numCol="1" spcCol="0" rtlCol="0" fromWordArt="0" anchor="ctr" anchorCtr="0" forceAA="0" compatLnSpc="1">
+                          <a:prstTxWarp prst="textNoShape">
+                            <a:avLst/>
+                          </a:prstTxWarp>
+                          <a:noAutofit/>
+                        </wps:bodyPr>
+                      </wps:wsp>
+                      <wps:wsp>
+                        <wps:cNvPr id="19" name="Oval 19"/>
+                        <wps:cNvSpPr/>
+                        <wps:spPr>
+                          <a:xfrm>
+                            <a:off x="287866" y="567267"/>
+                            <a:ext cx="736600" cy="211667"/>
+                          </a:xfrm>
+                          <a:prstGeom prst="ellipse">
+                            <a:avLst/>
+                          </a:prstGeom>
+                          <a:noFill/>
+                          <a:ln>
+                            <a:solidFill>
+                              <a:srgbClr val="FF0000"/>
+                            </a:solidFill>
+                          </a:ln>
+                        </wps:spPr>
+                        <wps:style>
+                          <a:lnRef idx="2">
+                            <a:schemeClr val="accent1">
+                              <a:shade val="50000"/>
+                            </a:schemeClr>
+                          </a:lnRef>
+                          <a:fillRef idx="1">
+                            <a:schemeClr val="accent1"/>
+                          </a:fillRef>
+                          <a:effectRef idx="0">
+                            <a:schemeClr val="accent1"/>
+                          </a:effectRef>
+                          <a:fontRef idx="minor">
+                            <a:schemeClr val="lt1"/>
+                          </a:fontRef>
+                        </wps:style>
+                        <wps:bodyPr rot="0" spcFirstLastPara="0" vertOverflow="overflow" horzOverflow="overflow" vert="horz" wrap="square" lIns="91440" tIns="45720" rIns="91440" bIns="45720" numCol="1" spcCol="0" rtlCol="0" fromWordArt="0" anchor="ctr" anchorCtr="0" forceAA="0" compatLnSpc="1">
+                          <a:prstTxWarp prst="textNoShape">
+                            <a:avLst/>
+                          </a:prstTxWarp>
+                          <a:noAutofit/>
+                        </wps:bodyPr>
+                      </wps:wsp>
+                      <wps:wsp>
+                        <wps:cNvPr id="20" name="Oval 20"/>
+                        <wps:cNvSpPr/>
+                        <wps:spPr>
+                          <a:xfrm>
+                            <a:off x="4995333" y="1303867"/>
+                            <a:ext cx="795867" cy="211667"/>
+                          </a:xfrm>
+                          <a:prstGeom prst="ellipse">
+                            <a:avLst/>
+                          </a:prstGeom>
+                          <a:noFill/>
+                          <a:ln>
+                            <a:solidFill>
+                              <a:srgbClr val="FF0000"/>
+                            </a:solidFill>
+                          </a:ln>
+                        </wps:spPr>
+                        <wps:style>
+                          <a:lnRef idx="2">
+                            <a:schemeClr val="accent1">
+                              <a:shade val="50000"/>
+                            </a:schemeClr>
+                          </a:lnRef>
+                          <a:fillRef idx="1">
+                            <a:schemeClr val="accent1"/>
+                          </a:fillRef>
+                          <a:effectRef idx="0">
+                            <a:schemeClr val="accent1"/>
+                          </a:effectRef>
+                          <a:fontRef idx="minor">
+                            <a:schemeClr val="lt1"/>
+                          </a:fontRef>
+                        </wps:style>
+                        <wps:bodyPr rot="0" spcFirstLastPara="0" vertOverflow="overflow" horzOverflow="overflow" vert="horz" wrap="square" lIns="91440" tIns="45720" rIns="91440" bIns="45720" numCol="1" spcCol="0" rtlCol="0" fromWordArt="0" anchor="ctr" anchorCtr="0" forceAA="0" compatLnSpc="1">
+                          <a:prstTxWarp prst="textNoShape">
+                            <a:avLst/>
+                          </a:prstTxWarp>
+                          <a:noAutofit/>
+                        </wps:bodyPr>
+                      </wps:wsp>
+                    </wpg:wgp>
+                  </a:graphicData>
+                </a:graphic>
+              </wp:inline>
+            </w:drawing>
+          </mc:Choice>
+          <mc:Fallback>
+            <w:pict>
+              <v:group w14:anchorId="0EF621A2" id="Group 21" o:spid="_x0000_s1026" style="width:481.9pt;height:164.6pt;mso-position-horizontal-relative:char;mso-position-vertical-relative:line" coordsize="61201,20904" o:gfxdata="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">
+                <v:shape id="Picture 15" o:spid="_x0000_s1027" type="#_x0000_t75" style="position:absolute;width:61201;height:20904;visibility:visible;mso-wrap-style:square" o:gfxdata="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">
+                  <v:imagedata r:id="rId20" o:title=""/>
+                </v:shape>
+                <v:oval id="Oval 18" o:spid="_x0000_s1028" style="position:absolute;left:38946;width:4826;height:2116;visibility:visible;mso-wrap-style:square;v-text-anchor:middle" o:gfxdata="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" filled="f" strokecolor="red" strokeweight="1pt">
+                  <v:stroke joinstyle="miter"/>
+                </v:oval>
+                <v:oval id="Oval 19" o:spid="_x0000_s1029" style="position:absolute;left:2878;top:5672;width:7366;height:2117;visibility:visible;mso-wrap-style:square;v-text-anchor:middle" o:gfxdata="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" filled="f" strokecolor="red" strokeweight="1pt">
+                  <v:stroke joinstyle="miter"/>
+                </v:oval>
+                <v:oval id="Oval 20" o:spid="_x0000_s1030" style="position:absolute;left:49953;top:13038;width:7959;height:2117;visibility:visible;mso-wrap-style:square;v-text-anchor:middle" o:gfxdata="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" filled="f" strokecolor="red" strokeweight="1pt">
+                  <v:stroke joinstyle="miter"/>
+                </v:oval>
+                <w10:anchorlock/>
+              </v:group>
+            </w:pict>
+          </mc:Fallback>
+        </mc:AlternateContent>
+      </w:r>
+    </w:p>
+    <w:p>
+      <w:pPr>
+        <w:pStyle w:val="BodyText"/>
+        <w:jc w:val="left"/>
+      </w:pPr>
+    </w:p>
+    <w:p>
+      <w:pPr>
+        <w:pStyle w:val="BodyText"/>
+        <w:jc w:val="left"/>
+      </w:pPr>
+      <w:r>
+        <w:t xml:space="preserve">Once the user is added as a collaborator, he/she can push changes on the “main” repository using the command: </w:t>
+      </w:r>
+      <w:r>
+        <w:rPr>
+          <w:rFonts w:ascii="Menlo" w:eastAsiaTheme="minorHAnsi" w:hAnsi="Menlo" w:cs="Menlo"/>
+          <w:color w:val="000000"/>
+          <w:sz w:val="22"/>
+          <w:szCs w:val="22"/>
+          <w:lang w:val="en-US" w:eastAsia="en-US" w:bidi="ar-SA"/>
+        </w:rPr>
+        <w:t>”g</w:t>
+      </w:r>
+      <w:r>
+        <w:rPr>
+          <w:rFonts w:ascii="Menlo" w:eastAsiaTheme="minorHAnsi" w:hAnsi="Menlo" w:cs="Menlo"/>
+          <w:color w:val="000000"/>
+          <w:sz w:val="22"/>
+          <w:szCs w:val="22"/>
+          <w:lang w:val="en-US" w:eastAsia="en-US" w:bidi="ar-SA"/>
+        </w:rPr>
+        <w:t>it push your-</w:t>
+      </w:r>
+      <w:proofErr w:type="spellStart"/>
+      <w:r>
+        <w:rPr>
+          <w:rFonts w:ascii="Menlo" w:eastAsiaTheme="minorHAnsi" w:hAnsi="Menlo" w:cs="Menlo"/>
+          <w:color w:val="000000"/>
+          <w:sz w:val="22"/>
+          <w:szCs w:val="22"/>
+          <w:lang w:val="en-US" w:eastAsia="en-US" w:bidi="ar-SA"/>
+        </w:rPr>
+        <w:t>github</w:t>
+      </w:r>
+      <w:proofErr w:type="spellEnd"/>
+      <w:r>
+        <w:rPr>
+          <w:rFonts w:ascii="Menlo" w:eastAsiaTheme="minorHAnsi" w:hAnsi="Menlo" w:cs="Menlo"/>
+          <w:color w:val="000000"/>
+          <w:sz w:val="22"/>
+          <w:szCs w:val="22"/>
+          <w:lang w:val="en-US" w:eastAsia="en-US" w:bidi="ar-SA"/>
+        </w:rPr>
+        <w:t>-username branch-name</w:t>
+      </w:r>
+      <w:r>
+        <w:rPr>
+          <w:rFonts w:ascii="Menlo" w:eastAsiaTheme="minorHAnsi" w:hAnsi="Menlo" w:cs="Menlo"/>
+          <w:color w:val="000000"/>
+          <w:sz w:val="22"/>
+          <w:szCs w:val="22"/>
+          <w:lang w:val="en-US" w:eastAsia="en-US" w:bidi="ar-SA"/>
+        </w:rPr>
+        <w:t xml:space="preserve">” </w:t>
+      </w:r>
+    </w:p>
+    <w:p>
+      <w:pPr>
+        <w:pStyle w:val="BodyText"/>
+        <w:jc w:val="left"/>
+      </w:pPr>
+      <w:r>
+        <w:t xml:space="preserve">For example: </w:t>
+      </w:r>
+      <w:r>
+        <w:rPr>
+          <w:rFonts w:ascii="Menlo" w:eastAsiaTheme="minorHAnsi" w:hAnsi="Menlo" w:cs="Menlo"/>
+          <w:color w:val="000000"/>
+          <w:sz w:val="22"/>
+          <w:szCs w:val="22"/>
+          <w:lang w:val="en-US" w:eastAsia="en-US" w:bidi="ar-SA"/>
+        </w:rPr>
+        <w:t>”g</w:t>
+      </w:r>
+      <w:r>
+        <w:rPr>
+          <w:rFonts w:ascii="Menlo" w:eastAsiaTheme="minorHAnsi" w:hAnsi="Menlo" w:cs="Menlo"/>
+          <w:color w:val="000000"/>
+          <w:sz w:val="22"/>
+          <w:szCs w:val="22"/>
+          <w:lang w:val="en-US" w:eastAsia="en-US" w:bidi="ar-SA"/>
+        </w:rPr>
+        <w:t>it push origin add-</w:t>
+      </w:r>
+      <w:proofErr w:type="spellStart"/>
+      <w:r>
+        <w:rPr>
+          <w:rFonts w:ascii="Menlo" w:eastAsiaTheme="minorHAnsi" w:hAnsi="Menlo" w:cs="Menlo"/>
+          <w:color w:val="000000"/>
+          <w:sz w:val="22"/>
+          <w:szCs w:val="22"/>
+          <w:lang w:val="en-US" w:eastAsia="en-US" w:bidi="ar-SA"/>
+        </w:rPr>
+        <w:t>IBmoors</w:t>
+      </w:r>
+      <w:proofErr w:type="spellEnd"/>
+      <w:r>
+        <w:rPr>
+          <w:rFonts w:ascii="Menlo" w:eastAsiaTheme="minorHAnsi" w:hAnsi="Menlo" w:cs="Menlo"/>
+          <w:color w:val="000000"/>
+          <w:sz w:val="22"/>
+          <w:szCs w:val="22"/>
+          <w:lang w:val="en-US" w:eastAsia="en-US" w:bidi="ar-SA"/>
+        </w:rPr>
+        <w:t>”</w:t>
+      </w:r>
+      <w:r>
+        <w:rPr>
+          <w:rFonts w:ascii="Menlo" w:eastAsiaTheme="minorHAnsi" w:hAnsi="Menlo" w:cs="Menlo"/>
+          <w:color w:val="000000"/>
+          <w:sz w:val="22"/>
+          <w:szCs w:val="22"/>
+          <w:lang w:val="en-US" w:eastAsia="en-US" w:bidi="ar-SA"/>
+        </w:rPr>
+        <w:t xml:space="preserve"> </w:t>
+      </w:r>
+    </w:p>
+    <w:p>
+      <w:pPr>
+        <w:pStyle w:val="BodyText"/>
+        <w:jc w:val="left"/>
+      </w:pPr>
+    </w:p>
+    <w:p>
+      <w:pPr>
+        <w:pStyle w:val="BodyText"/>
+        <w:jc w:val="left"/>
+      </w:pPr>
+    </w:p>
+    <w:p>
+      <w:pPr>
         <w:pStyle w:val="Heading3"/>
       </w:pPr>
       <w:r>
@@ -5979,25 +7631,51 @@
     <w:p>
       <w:pPr>
         <w:pStyle w:val="BodyText"/>
-      </w:pPr>
-      <w:r>
-        <w:t xml:space="preserve">- </w:t>
-      </w:r>
-      <w:r>
-        <w:t>Have a look to the git help:</w:t>
-      </w:r>
+        <w:numPr>
+          <w:ilvl w:val="0"/>
+          <w:numId w:val="9"/>
+        </w:numPr>
+      </w:pPr>
+      <w:r>
+        <w:t xml:space="preserve">Tutorial about </w:t>
+      </w:r>
+      <w:proofErr w:type="spellStart"/>
+      <w:r>
+        <w:t>Gir</w:t>
+      </w:r>
+      <w:proofErr w:type="spellEnd"/>
+      <w:r>
+        <w:t>-workflow explained:</w:t>
+      </w:r>
+      <w:r>
+        <w:t xml:space="preserve"> </w:t>
+      </w:r>
+      <w:hyperlink r:id="rId21" w:history="1">
+        <w:r>
+          <w:rPr>
+            <w:rStyle w:val="Hyperlink"/>
+          </w:rPr>
+          <w:t>https://www.asmeurer.com/git-workflow/</w:t>
+        </w:r>
+      </w:hyperlink>
     </w:p>
     <w:p>
       <w:pPr>
         <w:pStyle w:val="BodyText"/>
-        <w:rPr>
-          <w:rFonts w:ascii="Menlo" w:eastAsiaTheme="minorHAnsi" w:hAnsi="Menlo" w:cs="Menlo"/>
-          <w:color w:val="000000"/>
-          <w:sz w:val="22"/>
-          <w:szCs w:val="22"/>
-          <w:lang w:val="en-US" w:eastAsia="en-US" w:bidi="ar-SA"/>
-        </w:rPr>
-      </w:pPr>
+        <w:numPr>
+          <w:ilvl w:val="0"/>
+          <w:numId w:val="9"/>
+        </w:numPr>
+      </w:pPr>
+      <w:r>
+        <w:t>More information on git commands</w:t>
+      </w:r>
+      <w:r>
+        <w:t>:</w:t>
+      </w:r>
+      <w:r>
+        <w:t xml:space="preserve"> </w:t>
+      </w:r>
       <w:r>
         <w:t xml:space="preserve">Run </w:t>
       </w:r>
@@ -6081,10 +7759,17 @@
         </w:rPr>
         <w:t>“ in a terminal</w:t>
       </w:r>
-    </w:p>
-    <w:p>
-      <w:pPr>
-        <w:pStyle w:val="BodyText"/>
+      <w:r>
+        <w:rPr>
+          <w:rFonts w:ascii="Menlo" w:eastAsiaTheme="minorHAnsi" w:hAnsi="Menlo" w:cs="Menlo"/>
+          <w:color w:val="000000"/>
+          <w:sz w:val="22"/>
+          <w:szCs w:val="22"/>
+          <w:lang w:val="en-US" w:eastAsia="en-US" w:bidi="ar-SA"/>
+        </w:rPr>
+        <w:t xml:space="preserve"> </w:t>
+      </w:r>
+      <w:r>
         <w:rPr>
           <w:rFonts w:asciiTheme="minorHAnsi" w:eastAsiaTheme="minorHAnsi" w:hAnsiTheme="minorHAnsi" w:cstheme="minorHAnsi"/>
           <w:color w:val="000000"/>
@@ -6092,7 +7777,8 @@
           <w:szCs w:val="22"/>
           <w:lang w:val="en-US" w:eastAsia="en-US" w:bidi="ar-SA"/>
         </w:rPr>
-      </w:pPr>
+        <w:t>or h</w:t>
+      </w:r>
       <w:r>
         <w:rPr>
           <w:rFonts w:asciiTheme="minorHAnsi" w:eastAsiaTheme="minorHAnsi" w:hAnsiTheme="minorHAnsi" w:cstheme="minorHAnsi"/>
@@ -6101,7 +7787,7 @@
           <w:szCs w:val="22"/>
           <w:lang w:val="en-US" w:eastAsia="en-US" w:bidi="ar-SA"/>
         </w:rPr>
-        <w:t>- H</w:t>
+        <w:t>ave a look to the git website</w:t>
       </w:r>
       <w:r>
         <w:rPr>
@@ -6111,21 +7797,9 @@
           <w:szCs w:val="22"/>
           <w:lang w:val="en-US" w:eastAsia="en-US" w:bidi="ar-SA"/>
         </w:rPr>
-        <w:t>ave a look to the git website:</w:t>
-      </w:r>
-    </w:p>
-    <w:p>
-      <w:pPr>
-        <w:pStyle w:val="BodyText"/>
-        <w:rPr>
-          <w:rFonts w:asciiTheme="minorHAnsi" w:eastAsiaTheme="minorHAnsi" w:hAnsiTheme="minorHAnsi" w:cstheme="minorHAnsi"/>
-          <w:color w:val="000000"/>
-          <w:sz w:val="22"/>
-          <w:szCs w:val="22"/>
-          <w:lang w:val="en-US" w:eastAsia="en-US" w:bidi="ar-SA"/>
-        </w:rPr>
-      </w:pPr>
-      <w:hyperlink r:id="rId14" w:history="1">
+        <w:t xml:space="preserve"> (e.g. </w:t>
+      </w:r>
+      <w:hyperlink r:id="rId22" w:history="1">
         <w:r>
           <w:rPr>
             <w:rStyle w:val="Hyperlink"/>
@@ -6137,10 +7811,25 @@
           <w:t>https://git-scm.com/docs/giteveryday</w:t>
         </w:r>
       </w:hyperlink>
+      <w:r>
+        <w:rPr>
+          <w:rFonts w:asciiTheme="minorHAnsi" w:eastAsiaTheme="minorHAnsi" w:hAnsiTheme="minorHAnsi" w:cstheme="minorHAnsi"/>
+          <w:color w:val="000000"/>
+          <w:sz w:val="22"/>
+          <w:szCs w:val="22"/>
+          <w:lang w:val="en-US" w:eastAsia="en-US" w:bidi="ar-SA"/>
+        </w:rPr>
+        <w:t>)</w:t>
+      </w:r>
     </w:p>
     <w:p>
       <w:pPr>
         <w:pStyle w:val="BodyText"/>
+        <w:numPr>
+          <w:ilvl w:val="0"/>
+          <w:numId w:val="9"/>
+        </w:numPr>
+        <w:jc w:val="left"/>
         <w:rPr>
           <w:rFonts w:asciiTheme="minorHAnsi" w:eastAsiaTheme="minorHAnsi" w:hAnsiTheme="minorHAnsi" w:cstheme="minorHAnsi"/>
           <w:color w:val="000000"/>
@@ -6157,9 +7846,19 @@
           <w:szCs w:val="22"/>
           <w:lang w:val="en-US" w:eastAsia="en-US" w:bidi="ar-SA"/>
         </w:rPr>
-        <w:t xml:space="preserve">- Some notes on file manipulation with Git: </w:t>
-      </w:r>
-      <w:hyperlink r:id="rId15" w:history="1">
+        <w:t>Some notes on file manipulation with Git:</w:t>
+      </w:r>
+      <w:r>
+        <w:rPr>
+          <w:rFonts w:asciiTheme="minorHAnsi" w:eastAsiaTheme="minorHAnsi" w:hAnsiTheme="minorHAnsi" w:cstheme="minorHAnsi"/>
+          <w:color w:val="000000"/>
+          <w:sz w:val="22"/>
+          <w:szCs w:val="22"/>
+          <w:lang w:val="en-US" w:eastAsia="en-US" w:bidi="ar-SA"/>
+        </w:rPr>
+        <w:t xml:space="preserve"> </w:t>
+      </w:r>
+      <w:hyperlink r:id="rId23" w:history="1">
         <w:r>
           <w:rPr>
             <w:rStyle w:val="Hyperlink"/>
@@ -6175,6 +7874,59 @@
     <w:p>
       <w:pPr>
         <w:pStyle w:val="BodyText"/>
+        <w:numPr>
+          <w:ilvl w:val="0"/>
+          <w:numId w:val="9"/>
+        </w:numPr>
+        <w:jc w:val="left"/>
+        <w:rPr>
+          <w:rFonts w:asciiTheme="minorHAnsi" w:eastAsiaTheme="minorHAnsi" w:hAnsiTheme="minorHAnsi" w:cstheme="minorHAnsi"/>
+          <w:color w:val="000000"/>
+          <w:sz w:val="22"/>
+          <w:szCs w:val="22"/>
+          <w:lang w:val="en-US" w:eastAsia="en-US" w:bidi="ar-SA"/>
+        </w:rPr>
+      </w:pPr>
+      <w:r>
+        <w:rPr>
+          <w:rFonts w:asciiTheme="minorHAnsi" w:eastAsiaTheme="minorHAnsi" w:hAnsiTheme="minorHAnsi" w:cstheme="minorHAnsi"/>
+          <w:color w:val="000000"/>
+          <w:sz w:val="22"/>
+          <w:szCs w:val="22"/>
+          <w:lang w:val="en-US" w:eastAsia="en-US" w:bidi="ar-SA"/>
+        </w:rPr>
+        <w:t xml:space="preserve">Git Cheat Sheet: </w:t>
+      </w:r>
+      <w:hyperlink r:id="rId24" w:history="1">
+        <w:r>
+          <w:rPr>
+            <w:rStyle w:val="Hyperlink"/>
+            <w:rFonts w:asciiTheme="minorHAnsi" w:eastAsiaTheme="minorHAnsi" w:hAnsiTheme="minorHAnsi" w:cstheme="minorHAnsi"/>
+            <w:sz w:val="22"/>
+            <w:szCs w:val="22"/>
+            <w:lang w:val="en-US" w:eastAsia="en-US" w:bidi="ar-SA"/>
+          </w:rPr>
+          <w:t>https://training.github.com/downloads/github-git-cheat-sheet.pdf</w:t>
+        </w:r>
+      </w:hyperlink>
+    </w:p>
+    <w:p>
+      <w:pPr>
+        <w:pStyle w:val="BodyText"/>
+        <w:ind w:left="720"/>
+        <w:jc w:val="left"/>
+        <w:rPr>
+          <w:rFonts w:asciiTheme="minorHAnsi" w:eastAsiaTheme="minorHAnsi" w:hAnsiTheme="minorHAnsi" w:cstheme="minorHAnsi"/>
+          <w:color w:val="000000"/>
+          <w:sz w:val="22"/>
+          <w:szCs w:val="22"/>
+          <w:lang w:val="en-US" w:eastAsia="en-US" w:bidi="ar-SA"/>
+        </w:rPr>
+      </w:pPr>
+    </w:p>
+    <w:p>
+      <w:pPr>
+        <w:pStyle w:val="BodyText"/>
         <w:rPr>
           <w:rFonts w:ascii="Menlo" w:eastAsiaTheme="minorHAnsi" w:hAnsi="Menlo" w:cs="Menlo"/>
           <w:color w:val="000000"/>
@@ -6213,7 +7965,7 @@
       <w:r>
         <w:t xml:space="preserve">If you don’t have a version of the git repository, get the last version of the code at  </w:t>
       </w:r>
-      <w:hyperlink r:id="rId16" w:history="1">
+      <w:hyperlink r:id="rId25" w:history="1">
         <w:r>
           <w:rPr>
             <w:rStyle w:val="Hyperlink"/>
@@ -6244,32 +7996,112 @@
         <w:rPr>
           <w:color w:val="000000" w:themeColor="text1"/>
         </w:rPr>
+        <w:t xml:space="preserve">, </w:t>
+      </w:r>
+      <w:r>
+        <w:rPr>
+          <w:i/>
+          <w:color w:val="000000" w:themeColor="text1"/>
+        </w:rPr>
+        <w:t>master</w:t>
+      </w:r>
+      <w:r>
+        <w:rPr>
+          <w:i/>
+          <w:color w:val="000000" w:themeColor="text1"/>
+        </w:rPr>
+        <w:t>, etc..</w:t>
+      </w:r>
+      <w:r>
+        <w:rPr>
+          <w:color w:val="000000" w:themeColor="text1"/>
+        </w:rPr>
+        <w:t>),</w:t>
+      </w:r>
+      <w:r>
+        <w:rPr>
+          <w:color w:val="000000" w:themeColor="text1"/>
+        </w:rPr>
+        <w:t xml:space="preserve"> clone it or download the zip.</w:t>
+      </w:r>
+    </w:p>
+    <w:p>
+      <w:pPr>
+        <w:pStyle w:val="BodyText"/>
+      </w:pPr>
+      <w:r>
+        <w:t>If you have already a git version of the repository</w:t>
+      </w:r>
+      <w:r>
+        <w:t xml:space="preserve"> se</w:t>
+      </w:r>
+      <w:r>
+        <w:t>t</w:t>
+      </w:r>
+      <w:r>
+        <w:t xml:space="preserve"> up following </w:t>
+      </w:r>
+      <w:r>
+        <w:rPr>
+          <w:i/>
+        </w:rPr>
+        <w:t>Section 1. Git</w:t>
+      </w:r>
+      <w:r>
+        <w:t>, go in your git folder then run:</w:t>
+      </w:r>
+      <w:r>
         <w:t xml:space="preserve"> </w:t>
       </w:r>
       <w:r>
         <w:rPr>
-          <w:color w:val="000000" w:themeColor="text1"/>
-        </w:rPr>
-        <w:t xml:space="preserve">or </w:t>
-      </w:r>
-      <w:r>
-        <w:rPr>
-          <w:i/>
-          <w:color w:val="000000" w:themeColor="text1"/>
-        </w:rPr>
-        <w:t>master</w:t>
-      </w:r>
-      <w:r>
-        <w:rPr>
-          <w:color w:val="000000" w:themeColor="text1"/>
-        </w:rPr>
-        <w:t>),</w:t>
-      </w:r>
-      <w:r>
-        <w:rPr>
-          <w:color w:val="000000" w:themeColor="text1"/>
-        </w:rPr>
-        <w:t xml:space="preserve"> clone it or download the zip.</w:t>
+          <w:rFonts w:ascii="Menlo" w:eastAsiaTheme="minorHAnsi" w:hAnsi="Menlo" w:cs="Menlo"/>
+          <w:color w:val="000000"/>
+          <w:sz w:val="22"/>
+          <w:szCs w:val="22"/>
+          <w:lang w:val="en-US" w:eastAsia="en-US" w:bidi="ar-SA"/>
+        </w:rPr>
+        <w:t xml:space="preserve">git pull </w:t>
+      </w:r>
+      <w:r>
+        <w:rPr>
+          <w:rFonts w:ascii="Menlo" w:eastAsiaTheme="minorHAnsi" w:hAnsi="Menlo" w:cs="Menlo"/>
+          <w:color w:val="000000"/>
+          <w:sz w:val="22"/>
+          <w:szCs w:val="22"/>
+          <w:lang w:val="en-US" w:eastAsia="en-US" w:bidi="ar-SA"/>
+        </w:rPr>
+        <w:t>origin</w:t>
+      </w:r>
+      <w:r>
+        <w:rPr>
+          <w:rFonts w:ascii="Menlo" w:eastAsiaTheme="minorHAnsi" w:hAnsi="Menlo" w:cs="Menlo"/>
+          <w:color w:val="000000"/>
+          <w:sz w:val="22"/>
+          <w:szCs w:val="22"/>
+          <w:lang w:val="en-US" w:eastAsia="en-US" w:bidi="ar-SA"/>
+        </w:rPr>
+        <w:t xml:space="preserve"> </w:t>
+      </w:r>
+      <w:r>
+        <w:rPr>
+          <w:rFonts w:ascii="Menlo" w:eastAsiaTheme="minorHAnsi" w:hAnsi="Menlo" w:cs="Menlo"/>
+          <w:color w:val="000000"/>
+          <w:sz w:val="22"/>
+          <w:szCs w:val="22"/>
+          <w:lang w:val="en-US" w:eastAsia="en-US" w:bidi="ar-SA"/>
+        </w:rPr>
+        <w:t>master (or another branch-name if needed)</w:t>
+      </w:r>
+      <w:r>
+        <w:rPr>
+          <w:rFonts w:ascii="Menlo" w:eastAsiaTheme="minorHAnsi" w:hAnsi="Menlo" w:cs="Menlo"/>
+          <w:color w:val="000000"/>
+          <w:sz w:val="22"/>
+          <w:szCs w:val="22"/>
+          <w:lang w:val="en-US" w:eastAsia="en-US" w:bidi="ar-SA"/>
+        </w:rPr>
+        <w:t xml:space="preserve">     </w:t>
       </w:r>
     </w:p>
     <w:p>
@@ -6277,82 +8109,21 @@
         <w:pStyle w:val="BodyText"/>
       </w:pPr>
       <w:r>
-        <w:t>If you have already a git version of the repository</w:t>
-      </w:r>
-      <w:r>
-        <w:t xml:space="preserve"> se</w:t>
-      </w:r>
-      <w:r>
-        <w:t>t</w:t>
-      </w:r>
-      <w:r>
-        <w:t xml:space="preserve"> up following 1.2</w:t>
-      </w:r>
-      <w:r>
-        <w:t>, go in your git folder then run:</w:t>
+        <w:t>This will update the local version of the repository with the latest version of the remote directory.</w:t>
       </w:r>
     </w:p>
     <w:p>
       <w:pPr>
         <w:pStyle w:val="BodyText"/>
-        <w:rPr>
-          <w:rFonts w:ascii="Menlo" w:eastAsiaTheme="minorHAnsi" w:hAnsi="Menlo" w:cs="Menlo"/>
-          <w:color w:val="000000"/>
-          <w:sz w:val="22"/>
-          <w:szCs w:val="22"/>
-          <w:lang w:val="en-US" w:eastAsia="en-US" w:bidi="ar-SA"/>
-        </w:rPr>
-      </w:pPr>
-      <w:r>
-        <w:rPr>
-          <w:rFonts w:ascii="Menlo" w:eastAsiaTheme="minorHAnsi" w:hAnsi="Menlo" w:cs="Menlo"/>
-          <w:color w:val="000000"/>
-          <w:sz w:val="22"/>
-          <w:szCs w:val="22"/>
-          <w:lang w:val="en-US" w:eastAsia="en-US" w:bidi="ar-SA"/>
-        </w:rPr>
-        <w:t xml:space="preserve">git pull </w:t>
-      </w:r>
-      <w:r>
-        <w:rPr>
-          <w:rFonts w:ascii="Menlo" w:eastAsiaTheme="minorHAnsi" w:hAnsi="Menlo" w:cs="Menlo"/>
-          <w:color w:val="000000"/>
-          <w:sz w:val="22"/>
-          <w:szCs w:val="22"/>
-          <w:lang w:val="en-US" w:eastAsia="en-US" w:bidi="ar-SA"/>
-        </w:rPr>
-        <w:t>upstream</w:t>
-      </w:r>
-      <w:r>
-        <w:rPr>
-          <w:rFonts w:ascii="Menlo" w:eastAsiaTheme="minorHAnsi" w:hAnsi="Menlo" w:cs="Menlo"/>
-          <w:color w:val="000000"/>
-          <w:sz w:val="22"/>
-          <w:szCs w:val="22"/>
-          <w:lang w:val="en-US" w:eastAsia="en-US" w:bidi="ar-SA"/>
-        </w:rPr>
-        <w:t xml:space="preserve"> postdy120     </w:t>
-      </w:r>
-    </w:p>
-    <w:p>
-      <w:pPr>
-        <w:pStyle w:val="BodyText"/>
-      </w:pPr>
-      <w:r>
-        <w:t>This will update the local version of the repository with the latest version of the remote directory.</w:t>
-      </w:r>
-    </w:p>
-    <w:p>
-      <w:pPr>
-        <w:pStyle w:val="BodyText"/>
-      </w:pPr>
+      </w:pPr>
+      <w:bookmarkStart w:id="2" w:name="_GoBack"/>
+      <w:bookmarkEnd w:id="2"/>
     </w:p>
     <w:p>
       <w:pPr>
         <w:pStyle w:val="Heading3"/>
       </w:pPr>
       <w:r>
-        <w:lastRenderedPageBreak/>
         <w:t>Create a branch for you</w:t>
       </w:r>
       <w:r>
@@ -13933,7 +15704,7 @@
                           </pic:cNvPicPr>
                         </pic:nvPicPr>
                         <pic:blipFill>
-                          <a:blip r:embed="rId17" cstate="print">
+                          <a:blip r:embed="rId26" cstate="print">
                             <a:extLst>
                               <a:ext uri="{28A0092B-C50C-407E-A947-70E740481C1C}">
                                 <a14:useLocalDpi xmlns:a14="http://schemas.microsoft.com/office/drawing/2010/main" val="0"/>
@@ -14002,7 +15773,7 @@
                           </pic:cNvPicPr>
                         </pic:nvPicPr>
                         <pic:blipFill>
-                          <a:blip r:embed="rId18" cstate="print">
+                          <a:blip r:embed="rId27" cstate="print">
                             <a:extLst>
                               <a:ext uri="{28A0092B-C50C-407E-A947-70E740481C1C}">
                                 <a14:useLocalDpi xmlns:a14="http://schemas.microsoft.com/office/drawing/2010/main" val="0"/>
@@ -14099,7 +15870,7 @@
                           </pic:cNvPicPr>
                         </pic:nvPicPr>
                         <pic:blipFill>
-                          <a:blip r:embed="rId19" cstate="print">
+                          <a:blip r:embed="rId28" cstate="print">
                             <a:extLst>
                               <a:ext uri="{28A0092B-C50C-407E-A947-70E740481C1C}">
                                 <a14:useLocalDpi xmlns:a14="http://schemas.microsoft.com/office/drawing/2010/main" val="0"/>
@@ -14169,7 +15940,7 @@
                           </pic:cNvPicPr>
                         </pic:nvPicPr>
                         <pic:blipFill>
-                          <a:blip r:embed="rId20" cstate="print">
+                          <a:blip r:embed="rId29" cstate="print">
                             <a:extLst>
                               <a:ext uri="{28A0092B-C50C-407E-A947-70E740481C1C}">
                                 <a14:useLocalDpi xmlns:a14="http://schemas.microsoft.com/office/drawing/2010/main" val="0"/>
@@ -14277,7 +16048,7 @@
                           </pic:cNvPicPr>
                         </pic:nvPicPr>
                         <pic:blipFill>
-                          <a:blip r:embed="rId21" cstate="print">
+                          <a:blip r:embed="rId30" cstate="print">
                             <a:extLst>
                               <a:ext uri="{28A0092B-C50C-407E-A947-70E740481C1C}">
                                 <a14:useLocalDpi xmlns:a14="http://schemas.microsoft.com/office/drawing/2010/main" val="0"/>
@@ -14347,7 +16118,7 @@
                           </pic:cNvPicPr>
                         </pic:nvPicPr>
                         <pic:blipFill>
-                          <a:blip r:embed="rId22" cstate="print">
+                          <a:blip r:embed="rId31" cstate="print">
                             <a:extLst>
                               <a:ext uri="{28A0092B-C50C-407E-A947-70E740481C1C}">
                                 <a14:useLocalDpi xmlns:a14="http://schemas.microsoft.com/office/drawing/2010/main" val="0"/>
@@ -14455,7 +16226,7 @@
                           </pic:cNvPicPr>
                         </pic:nvPicPr>
                         <pic:blipFill>
-                          <a:blip r:embed="rId23" cstate="print">
+                          <a:blip r:embed="rId32" cstate="print">
                             <a:extLst>
                               <a:ext uri="{28A0092B-C50C-407E-A947-70E740481C1C}">
                                 <a14:useLocalDpi xmlns:a14="http://schemas.microsoft.com/office/drawing/2010/main" val="0"/>
@@ -14524,7 +16295,7 @@
                           </pic:cNvPicPr>
                         </pic:nvPicPr>
                         <pic:blipFill>
-                          <a:blip r:embed="rId24" cstate="print">
+                          <a:blip r:embed="rId33" cstate="print">
                             <a:extLst>
                               <a:ext uri="{28A0092B-C50C-407E-A947-70E740481C1C}">
                                 <a14:useLocalDpi xmlns:a14="http://schemas.microsoft.com/office/drawing/2010/main" val="0"/>
@@ -14563,8 +16334,8 @@
     </w:tbl>
     <w:p/>
     <w:sectPr>
-      <w:headerReference w:type="default" r:id="rId25"/>
-      <w:footerReference w:type="default" r:id="rId26"/>
+      <w:headerReference w:type="default" r:id="rId34"/>
+      <w:footerReference w:type="default" r:id="rId35"/>
       <w:pgSz w:w="11906" w:h="16838"/>
       <w:pgMar w:top="1693" w:right="1134" w:bottom="1693" w:left="1134" w:header="1134" w:footer="1134" w:gutter="0"/>
       <w:pgNumType w:start="0"/>
@@ -15427,6 +17198,119 @@
     </w:lvl>
   </w:abstractNum>
   <w:abstractNum w:abstractNumId="6" w15:restartNumberingAfterBreak="0">
+    <w:nsid w:val="67B55AC1"/>
+    <w:multiLevelType w:val="hybridMultilevel"/>
+    <w:tmpl w:val="C94C13EA"/>
+    <w:lvl w:ilvl="0" w:tplc="04090001">
+      <w:start w:val="1"/>
+      <w:numFmt w:val="bullet"/>
+      <w:lvlText w:val=""/>
+      <w:lvlJc w:val="left"/>
+      <w:pPr>
+        <w:ind w:left="720" w:hanging="360"/>
+      </w:pPr>
+      <w:rPr>
+        <w:rFonts w:ascii="Symbol" w:hAnsi="Symbol" w:hint="default"/>
+      </w:rPr>
+    </w:lvl>
+    <w:lvl w:ilvl="1" w:tplc="04090003" w:tentative="1">
+      <w:start w:val="1"/>
+      <w:numFmt w:val="bullet"/>
+      <w:lvlText w:val="o"/>
+      <w:lvlJc w:val="left"/>
+      <w:pPr>
+        <w:ind w:left="1440" w:hanging="360"/>
+      </w:pPr>
+      <w:rPr>
+        <w:rFonts w:ascii="Courier New" w:hAnsi="Courier New" w:cs="Courier New" w:hint="default"/>
+      </w:rPr>
+    </w:lvl>
+    <w:lvl w:ilvl="2" w:tplc="04090005" w:tentative="1">
+      <w:start w:val="1"/>
+      <w:numFmt w:val="bullet"/>
+      <w:lvlText w:val=""/>
+      <w:lvlJc w:val="left"/>
+      <w:pPr>
+        <w:ind w:left="2160" w:hanging="360"/>
+      </w:pPr>
+      <w:rPr>
+        <w:rFonts w:ascii="Wingdings" w:hAnsi="Wingdings" w:hint="default"/>
+      </w:rPr>
+    </w:lvl>
+    <w:lvl w:ilvl="3" w:tplc="04090001" w:tentative="1">
+      <w:start w:val="1"/>
+      <w:numFmt w:val="bullet"/>
+      <w:lvlText w:val=""/>
+      <w:lvlJc w:val="left"/>
+      <w:pPr>
+        <w:ind w:left="2880" w:hanging="360"/>
+      </w:pPr>
+      <w:rPr>
+        <w:rFonts w:ascii="Symbol" w:hAnsi="Symbol" w:hint="default"/>
+      </w:rPr>
+    </w:lvl>
+    <w:lvl w:ilvl="4" w:tplc="04090003" w:tentative="1">
+      <w:start w:val="1"/>
+      <w:numFmt w:val="bullet"/>
+      <w:lvlText w:val="o"/>
+      <w:lvlJc w:val="left"/>
+      <w:pPr>
+        <w:ind w:left="3600" w:hanging="360"/>
+      </w:pPr>
+      <w:rPr>
+        <w:rFonts w:ascii="Courier New" w:hAnsi="Courier New" w:cs="Courier New" w:hint="default"/>
+      </w:rPr>
+    </w:lvl>
+    <w:lvl w:ilvl="5" w:tplc="04090005" w:tentative="1">
+      <w:start w:val="1"/>
+      <w:numFmt w:val="bullet"/>
+      <w:lvlText w:val=""/>
+      <w:lvlJc w:val="left"/>
+      <w:pPr>
+        <w:ind w:left="4320" w:hanging="360"/>
+      </w:pPr>
+      <w:rPr>
+        <w:rFonts w:ascii="Wingdings" w:hAnsi="Wingdings" w:hint="default"/>
+      </w:rPr>
+    </w:lvl>
+    <w:lvl w:ilvl="6" w:tplc="04090001" w:tentative="1">
+      <w:start w:val="1"/>
+      <w:numFmt w:val="bullet"/>
+      <w:lvlText w:val=""/>
+      <w:lvlJc w:val="left"/>
+      <w:pPr>
+        <w:ind w:left="5040" w:hanging="360"/>
+      </w:pPr>
+      <w:rPr>
+        <w:rFonts w:ascii="Symbol" w:hAnsi="Symbol" w:hint="default"/>
+      </w:rPr>
+    </w:lvl>
+    <w:lvl w:ilvl="7" w:tplc="04090003" w:tentative="1">
+      <w:start w:val="1"/>
+      <w:numFmt w:val="bullet"/>
+      <w:lvlText w:val="o"/>
+      <w:lvlJc w:val="left"/>
+      <w:pPr>
+        <w:ind w:left="5760" w:hanging="360"/>
+      </w:pPr>
+      <w:rPr>
+        <w:rFonts w:ascii="Courier New" w:hAnsi="Courier New" w:cs="Courier New" w:hint="default"/>
+      </w:rPr>
+    </w:lvl>
+    <w:lvl w:ilvl="8" w:tplc="04090005" w:tentative="1">
+      <w:start w:val="1"/>
+      <w:numFmt w:val="bullet"/>
+      <w:lvlText w:val=""/>
+      <w:lvlJc w:val="left"/>
+      <w:pPr>
+        <w:ind w:left="6480" w:hanging="360"/>
+      </w:pPr>
+      <w:rPr>
+        <w:rFonts w:ascii="Wingdings" w:hAnsi="Wingdings" w:hint="default"/>
+      </w:rPr>
+    </w:lvl>
+  </w:abstractNum>
+  <w:abstractNum w:abstractNumId="7" w15:restartNumberingAfterBreak="0">
     <w:nsid w:val="6BEA3726"/>
     <w:multiLevelType w:val="hybridMultilevel"/>
     <w:tmpl w:val="EBA6FA90"/>
@@ -15539,7 +17423,7 @@
       </w:rPr>
     </w:lvl>
   </w:abstractNum>
-  <w:abstractNum w:abstractNumId="7" w15:restartNumberingAfterBreak="0">
+  <w:abstractNum w:abstractNumId="8" w15:restartNumberingAfterBreak="0">
     <w:nsid w:val="6E614411"/>
     <w:multiLevelType w:val="hybridMultilevel"/>
     <w:tmpl w:val="1F2AF356"/>
@@ -15665,16 +17549,19 @@
     <w:abstractNumId w:val="4"/>
   </w:num>
   <w:num w:numId="5">
-    <w:abstractNumId w:val="6"/>
+    <w:abstractNumId w:val="7"/>
   </w:num>
   <w:num w:numId="6">
-    <w:abstractNumId w:val="7"/>
+    <w:abstractNumId w:val="8"/>
   </w:num>
   <w:num w:numId="7">
     <w:abstractNumId w:val="3"/>
   </w:num>
   <w:num w:numId="8">
     <w:abstractNumId w:val="2"/>
+  </w:num>
+  <w:num w:numId="9">
+    <w:abstractNumId w:val="6"/>
   </w:num>
 </w:numbering>
 </file>
@@ -16628,6 +18515,40 @@
       <w:szCs w:val="20"/>
     </w:rPr>
   </w:style>
+  <w:style w:type="paragraph" w:customStyle="1" w:styleId="center">
+    <w:name w:val="center"/>
+    <w:basedOn w:val="Normal"/>
+    <w:rsid w:val="002935E5"/>
+    <w:pPr>
+      <w:widowControl/>
+      <w:suppressAutoHyphens w:val="0"/>
+      <w:spacing w:before="100" w:beforeAutospacing="1" w:after="100" w:afterAutospacing="1"/>
+    </w:pPr>
+    <w:rPr>
+      <w:rFonts w:ascii="Times New Roman" w:eastAsia="Times New Roman" w:hAnsi="Times New Roman" w:cs="Times New Roman"/>
+      <w:lang w:eastAsia="en-US" w:bidi="ar-SA"/>
+    </w:rPr>
+  </w:style>
+  <w:style w:type="paragraph" w:styleId="Caption">
+    <w:name w:val="caption"/>
+    <w:basedOn w:val="Normal"/>
+    <w:next w:val="Normal"/>
+    <w:uiPriority w:val="35"/>
+    <w:unhideWhenUsed/>
+    <w:qFormat/>
+    <w:rsid w:val="002935E5"/>
+    <w:pPr>
+      <w:spacing w:after="200"/>
+    </w:pPr>
+    <w:rPr>
+      <w:rFonts w:cs="Mangal"/>
+      <w:i/>
+      <w:iCs/>
+      <w:color w:val="44546A" w:themeColor="text2"/>
+      <w:sz w:val="18"/>
+      <w:szCs w:val="16"/>
+    </w:rPr>
+  </w:style>
 </w:styles>
 </file>
 
@@ -16931,7 +18852,7 @@
 </file>
 
 <file path=customXml/itemProps1.xml><?xml version="1.0" encoding="utf-8"?>
-<ds:datastoreItem xmlns:ds="http://schemas.openxmlformats.org/officeDocument/2006/customXml" ds:itemID="{FD791329-BBF3-174D-A219-67995F71C114}">
+<ds:datastoreItem xmlns:ds="http://schemas.openxmlformats.org/officeDocument/2006/customXml" ds:itemID="{25BB1A16-7052-9D44-B661-D759FB9259CC}">
   <ds:schemaRefs>
     <ds:schemaRef ds:uri="http://schemas.openxmlformats.org/officeDocument/2006/bibliography"/>
   </ds:schemaRefs>

</xml_diff>

<commit_message>
update pdf version of mooring processing report
</commit_message>
<xml_diff>
--- a/Documents/Processing_documents/OSNAP_mooring_processing.docx
+++ b/Documents/Processing_documents/OSNAP_mooring_processing.docx
@@ -10,6 +10,7 @@
           <w:docPartUnique/>
         </w:docPartObj>
       </w:sdtPr>
+      <w:sdtEndPr/>
       <w:sdtContent>
         <w:p>
           <w:r>
@@ -120,6 +121,7 @@
                                   <w:dataBinding w:prefixMappings="xmlns:ns0='http://purl.org/dc/elements/1.1/' xmlns:ns1='http://schemas.openxmlformats.org/package/2006/metadata/core-properties' " w:xpath="/ns1:coreProperties[1]/ns0:subject[1]" w:storeItemID="{6C3C8BC8-F283-45AE-878A-BAB7291924A1}"/>
                                   <w:text/>
                                 </w:sdtPr>
+                                <w:sdtEndPr/>
                                 <w:sdtContent>
                                   <w:p>
                                     <w:pPr>
@@ -137,7 +139,15 @@
                                         <w:sz w:val="36"/>
                                         <w:szCs w:val="36"/>
                                       </w:rPr>
-                                      <w:t>Version 1.1</w:t>
+                                      <w:t>Version 1.</w:t>
+                                    </w:r>
+                                    <w:r>
+                                      <w:rPr>
+                                        <w:color w:val="404040" w:themeColor="text1" w:themeTint="BF"/>
+                                        <w:sz w:val="36"/>
+                                        <w:szCs w:val="36"/>
+                                      </w:rPr>
+                                      <w:t>2</w:t>
                                     </w:r>
                                   </w:p>
                                 </w:sdtContent>
@@ -225,6 +235,7 @@
                             <w:dataBinding w:prefixMappings="xmlns:ns0='http://purl.org/dc/elements/1.1/' xmlns:ns1='http://schemas.openxmlformats.org/package/2006/metadata/core-properties' " w:xpath="/ns1:coreProperties[1]/ns0:subject[1]" w:storeItemID="{6C3C8BC8-F283-45AE-878A-BAB7291924A1}"/>
                             <w:text/>
                           </w:sdtPr>
+                          <w:sdtEndPr/>
                           <w:sdtContent>
                             <w:p>
                               <w:pPr>
@@ -242,7 +253,15 @@
                                   <w:sz w:val="36"/>
                                   <w:szCs w:val="36"/>
                                 </w:rPr>
-                                <w:t>Version 1.1</w:t>
+                                <w:t>Version 1.</w:t>
+                              </w:r>
+                              <w:r>
+                                <w:rPr>
+                                  <w:color w:val="404040" w:themeColor="text1" w:themeTint="BF"/>
+                                  <w:sz w:val="36"/>
+                                  <w:szCs w:val="36"/>
+                                </w:rPr>
+                                <w:t>2</w:t>
                               </w:r>
                             </w:p>
                           </w:sdtContent>
@@ -364,6 +383,7 @@
                                     <w:dataBinding w:prefixMappings="xmlns:ns0='http://schemas.microsoft.com/office/2006/coverPageProps' " w:xpath="/ns0:CoverPageProperties[1]/ns0:CompanyEmail[1]" w:storeItemID="{55AF091B-3C7A-41E3-B477-F2FDAA23CFDA}"/>
                                     <w:text/>
                                   </w:sdtPr>
+                                  <w:sdtEndPr/>
                                   <w:sdtContent>
                                     <w:r>
                                       <w:rPr>
@@ -7061,24 +7081,14 @@
                             <w:r>
                               <w:t xml:space="preserve">Figure </w:t>
                             </w:r>
-                            <w:r>
-                              <w:fldChar w:fldCharType="begin"/>
-                            </w:r>
-                            <w:r>
-                              <w:instrText xml:space="preserve"> SEQ Figure \* ARABIC </w:instrText>
-                            </w:r>
-                            <w:r>
-                              <w:fldChar w:fldCharType="separate"/>
-                            </w:r>
-                            <w:r>
-                              <w:rPr>
-                                <w:noProof/>
-                              </w:rPr>
-                              <w:t>1</w:t>
-                            </w:r>
-                            <w:r>
-                              <w:fldChar w:fldCharType="end"/>
-                            </w:r>
+                            <w:fldSimple w:instr=" SEQ Figure \* ARABIC ">
+                              <w:r>
+                                <w:rPr>
+                                  <w:noProof/>
+                                </w:rPr>
+                                <w:t>1</w:t>
+                              </w:r>
+                            </w:fldSimple>
                             <w:r>
                               <w:t xml:space="preserve">: From </w:t>
                             </w:r>
@@ -11732,16 +11742,7 @@
         <w:pStyle w:val="BodyText"/>
       </w:pPr>
       <w:r>
-        <w:t xml:space="preserve">Before </w:t>
-      </w:r>
-      <w:r>
-        <w:t xml:space="preserve">starting the </w:t>
-      </w:r>
-      <w:r>
-        <w:t>delayed mode processing</w:t>
-      </w:r>
-      <w:r>
-        <w:t xml:space="preserve"> of the </w:t>
+        <w:t xml:space="preserve">Before starting the delayed mode processing of the </w:t>
       </w:r>
       <w:proofErr w:type="spellStart"/>
       <w:r>
@@ -11749,300 +11750,283 @@
       </w:r>
       <w:proofErr w:type="spellEnd"/>
       <w:r>
-        <w:t>, make sure that you have the</w:t>
-      </w:r>
-      <w:r>
-        <w:t xml:space="preserve"> final calibrated</w:t>
-      </w:r>
-      <w:r>
+        <w:t xml:space="preserve">, make sure that you have the final calibrated CTD dataset. </w:t>
+      </w:r>
+    </w:p>
+    <w:p>
+      <w:pPr>
+        <w:pStyle w:val="BodyText"/>
+      </w:pPr>
+    </w:p>
+    <w:p>
+      <w:pPr>
+        <w:pStyle w:val="Heading3"/>
+      </w:pPr>
+      <w:bookmarkStart w:id="21" w:name="_Toc62204883"/>
+      <w:r>
+        <w:t>Set-up metadata files</w:t>
+      </w:r>
+      <w:bookmarkEnd w:id="21"/>
+    </w:p>
+    <w:p>
+      <w:pPr>
+        <w:spacing w:line="264" w:lineRule="auto"/>
+      </w:pPr>
+      <w:r>
+        <w:t xml:space="preserve">Manually add entries in two </w:t>
+      </w:r>
+      <w:proofErr w:type="spellStart"/>
+      <w:r>
+        <w:t>metadatabases</w:t>
+      </w:r>
+      <w:proofErr w:type="spellEnd"/>
+      <w:r>
+        <w:t xml:space="preserve">: </w:t>
+      </w:r>
+      <w:r>
+        <w:rPr>
+          <w:i/>
+          <w:iCs/>
+        </w:rPr>
+        <w:t>cruise_id.xls</w:t>
+      </w:r>
+      <w:r>
+        <w:t xml:space="preserve"> lists the cruise id and unique number identifier; </w:t>
+      </w:r>
+      <w:r>
+        <w:rPr>
+          <w:i/>
+          <w:iCs/>
+        </w:rPr>
+        <w:t xml:space="preserve">microcat_calib_cruise.csv </w:t>
+      </w:r>
+      <w:r>
+        <w:t xml:space="preserve">lists the mooring name, the associated deployment and recovery cruises number. The metadata files are under </w:t>
+      </w:r>
+      <w:proofErr w:type="spellStart"/>
+      <w:r>
+        <w:rPr>
+          <w:i/>
+          <w:iCs/>
+          <w:color w:val="0070C0"/>
+        </w:rPr>
+        <w:t>osnap</w:t>
+      </w:r>
+      <w:proofErr w:type="spellEnd"/>
+      <w:r>
+        <w:rPr>
+          <w:i/>
+          <w:iCs/>
+          <w:color w:val="0070C0"/>
+        </w:rPr>
+        <w:t>/data/moor/</w:t>
+      </w:r>
+      <w:proofErr w:type="spellStart"/>
+      <w:r>
+        <w:rPr>
+          <w:i/>
+          <w:iCs/>
+          <w:color w:val="0070C0"/>
+        </w:rPr>
+        <w:t>cal_coef</w:t>
+      </w:r>
+      <w:proofErr w:type="spellEnd"/>
+      <w:r>
+        <w:rPr>
+          <w:i/>
+          <w:iCs/>
+          <w:color w:val="0070C0"/>
+        </w:rPr>
+        <w:t>/</w:t>
+      </w:r>
+    </w:p>
+    <w:p>
+      <w:pPr>
+        <w:spacing w:line="264" w:lineRule="auto"/>
+      </w:pPr>
+    </w:p>
+    <w:p>
+      <w:pPr>
+        <w:pStyle w:val="Heading3"/>
+      </w:pPr>
+      <w:bookmarkStart w:id="22" w:name="_Toc62204884"/>
+      <w:r>
+        <w:t>Calculation of accurate nominal depth of the mooring instruments, update of the metadata files</w:t>
+      </w:r>
+      <w:bookmarkEnd w:id="22"/>
+    </w:p>
+    <w:p>
+      <w:pPr>
+        <w:spacing w:line="264" w:lineRule="auto"/>
+      </w:pPr>
+      <w:r>
+        <w:t xml:space="preserve">a) If there are large differences between the planned instrument depth and the actual depth for most of the deployment (due to trawling etc), it is possible to calculate this from the observed pressures.  Generally, we have not needed to do this stage but the following might be useful.  Note this just updates the ‘nominal depth’ which is used for metadata and file organisation, but will not impact the final data product.  The gridding algorithm pulls info directly from the pressure record for example.  Run the function </w:t>
+      </w:r>
+      <w:r>
+        <w:rPr>
+          <w:i/>
+          <w:iCs/>
+          <w:color w:val="FF0000"/>
+        </w:rPr>
+        <w:t>ctd_instrdpth2.m</w:t>
+      </w:r>
+      <w:r>
+        <w:rPr>
+          <w:i/>
+          <w:iCs/>
+        </w:rPr>
         <w:t xml:space="preserve"> </w:t>
       </w:r>
       <w:r>
-        <w:t>CTD dataset.</w:t>
-      </w:r>
-      <w:r>
-        <w:t xml:space="preserve"> </w:t>
-      </w:r>
-    </w:p>
-    <w:p>
-      <w:pPr>
-        <w:pStyle w:val="BodyText"/>
+        <w:t xml:space="preserve">for each mooring. This will calculate accurate instrument depth from pressure record and update the </w:t>
+      </w:r>
+      <w:r>
+        <w:rPr>
+          <w:i/>
+          <w:iCs/>
+        </w:rPr>
+        <w:t>info.dat</w:t>
+      </w:r>
+      <w:r>
+        <w:t xml:space="preserve"> file located in </w:t>
+      </w:r>
+      <w:proofErr w:type="spellStart"/>
+      <w:r>
+        <w:rPr>
+          <w:i/>
+          <w:iCs/>
+          <w:color w:val="00B050"/>
+        </w:rPr>
+        <w:t>osnap</w:t>
+      </w:r>
+      <w:proofErr w:type="spellEnd"/>
+      <w:r>
+        <w:rPr>
+          <w:i/>
+          <w:iCs/>
+          <w:color w:val="00B050"/>
+        </w:rPr>
+        <w:t>/data/moor/proc/$mooring/</w:t>
+      </w:r>
+    </w:p>
+    <w:p>
+      <w:pPr>
+        <w:spacing w:line="264" w:lineRule="auto"/>
+      </w:pPr>
+      <w:r>
+        <w:t xml:space="preserve">b) Manual creation of a </w:t>
+      </w:r>
+      <w:proofErr w:type="spellStart"/>
+      <w:r>
+        <w:rPr>
+          <w:i/>
+          <w:iCs/>
+          <w:color w:val="0070C0"/>
+        </w:rPr>
+        <w:t>osnap</w:t>
+      </w:r>
+      <w:proofErr w:type="spellEnd"/>
+      <w:r>
+        <w:rPr>
+          <w:i/>
+          <w:iCs/>
+          <w:color w:val="0070C0"/>
+        </w:rPr>
+        <w:t>/data/moor/</w:t>
+      </w:r>
+      <w:proofErr w:type="spellStart"/>
+      <w:r>
+        <w:rPr>
+          <w:i/>
+          <w:iCs/>
+          <w:color w:val="0070C0"/>
+        </w:rPr>
+        <w:t>cal_coef</w:t>
+      </w:r>
+      <w:proofErr w:type="spellEnd"/>
+      <w:r>
+        <w:rPr>
+          <w:i/>
+          <w:iCs/>
+          <w:color w:val="0070C0"/>
+        </w:rPr>
+        <w:t xml:space="preserve">/osnapXX_deploymentdepths.dat </w:t>
+      </w:r>
+      <w:r>
+        <w:t xml:space="preserve">file, which lists all the instruments on every mooring deployed within the deployment period XX  (by using the info.dat file for each mooring in </w:t>
+      </w:r>
+      <w:proofErr w:type="spellStart"/>
+      <w:r>
+        <w:rPr>
+          <w:i/>
+          <w:iCs/>
+          <w:color w:val="0070C0"/>
+        </w:rPr>
+        <w:t>osnap</w:t>
+      </w:r>
+      <w:proofErr w:type="spellEnd"/>
+      <w:r>
+        <w:rPr>
+          <w:i/>
+          <w:iCs/>
+          <w:color w:val="0070C0"/>
+        </w:rPr>
+        <w:t xml:space="preserve">/data/moor/proc/$mooring/ </w:t>
+      </w:r>
+      <w:r>
+        <w:t>)</w:t>
+      </w:r>
+    </w:p>
+    <w:p>
+      <w:pPr>
+        <w:spacing w:line="264" w:lineRule="auto"/>
       </w:pPr>
     </w:p>
     <w:p>
       <w:pPr>
         <w:pStyle w:val="Heading3"/>
       </w:pPr>
-      <w:bookmarkStart w:id="21" w:name="_Toc62204883"/>
-      <w:r>
-        <w:t>Set-up metadata files</w:t>
-      </w:r>
-      <w:bookmarkEnd w:id="21"/>
+      <w:bookmarkStart w:id="23" w:name="_Toc62204885"/>
+      <w:r>
+        <w:t>Calculation of the pre- or post- deployment conductivity and temperature calibration coefficients</w:t>
+      </w:r>
+      <w:bookmarkEnd w:id="23"/>
     </w:p>
     <w:p>
       <w:pPr>
         <w:spacing w:line="264" w:lineRule="auto"/>
       </w:pPr>
       <w:r>
-        <w:t xml:space="preserve">Manually add entries in two </w:t>
-      </w:r>
-      <w:proofErr w:type="spellStart"/>
-      <w:r>
-        <w:t>metadatabases</w:t>
-      </w:r>
-      <w:proofErr w:type="spellEnd"/>
-      <w:r>
-        <w:t xml:space="preserve">: </w:t>
-      </w:r>
-      <w:r>
-        <w:rPr>
-          <w:i/>
-          <w:iCs/>
-        </w:rPr>
-        <w:t>cruise_id.xls</w:t>
-      </w:r>
-      <w:r>
-        <w:t xml:space="preserve"> lists the cruise id and unique number identifier; </w:t>
-      </w:r>
-      <w:r>
-        <w:rPr>
-          <w:i/>
-          <w:iCs/>
-        </w:rPr>
-        <w:t xml:space="preserve">microcat_calib_cruise.csv </w:t>
-      </w:r>
-      <w:r>
-        <w:t xml:space="preserve">lists the mooring name, the associated deployment and recovery cruises number. The metadata files are under </w:t>
-      </w:r>
-      <w:proofErr w:type="spellStart"/>
-      <w:r>
-        <w:rPr>
-          <w:i/>
-          <w:iCs/>
-          <w:color w:val="0070C0"/>
-        </w:rPr>
-        <w:t>osnap</w:t>
-      </w:r>
-      <w:proofErr w:type="spellEnd"/>
-      <w:r>
-        <w:rPr>
-          <w:i/>
-          <w:iCs/>
-          <w:color w:val="0070C0"/>
-        </w:rPr>
-        <w:t>/data/moor/</w:t>
-      </w:r>
-      <w:proofErr w:type="spellStart"/>
-      <w:r>
-        <w:rPr>
-          <w:i/>
-          <w:iCs/>
-          <w:color w:val="0070C0"/>
-        </w:rPr>
-        <w:t>cal_coef</w:t>
-      </w:r>
-      <w:proofErr w:type="spellEnd"/>
-      <w:r>
-        <w:rPr>
-          <w:i/>
-          <w:iCs/>
-          <w:color w:val="0070C0"/>
-        </w:rPr>
-        <w:t>/</w:t>
+        <w:t xml:space="preserve">o) The raw </w:t>
+      </w:r>
+      <w:proofErr w:type="spellStart"/>
+      <w:r>
+        <w:t>microcat</w:t>
+      </w:r>
+      <w:proofErr w:type="spellEnd"/>
+      <w:r>
+        <w:t xml:space="preserve"> data files </w:t>
+      </w:r>
+      <w:r>
+        <w:rPr>
+          <w:i/>
+          <w:iCs/>
+        </w:rPr>
+        <w:t>.raw</w:t>
+      </w:r>
+      <w:r>
+        <w:t xml:space="preserve"> have to be generated before starting this process (by doing the step III for example)</w:t>
       </w:r>
     </w:p>
     <w:p>
       <w:pPr>
         <w:spacing w:line="264" w:lineRule="auto"/>
-      </w:pPr>
-    </w:p>
-    <w:p>
-      <w:pPr>
-        <w:pStyle w:val="Heading3"/>
-      </w:pPr>
-      <w:bookmarkStart w:id="22" w:name="_Toc62204884"/>
-      <w:r>
-        <w:t>Calculation of accurate nominal depth of the mooring instruments, update of the metadata files</w:t>
-      </w:r>
-      <w:bookmarkEnd w:id="22"/>
-    </w:p>
-    <w:p>
-      <w:pPr>
-        <w:spacing w:line="264" w:lineRule="auto"/>
-      </w:pPr>
-      <w:r>
-        <w:t xml:space="preserve">a) If there are large differences between the planned instrument depth and the actual depth for most of the deployment (due to trawling etc), it is possible to calculate this from the observed pressures.  Generally, we have not needed to do this stage but the following might be useful.  Note this just updates the ‘nominal depth’ which is used for metadata and file organisation, but will not impact the final data product.  The gridding algorithm pulls info directly from the pressure record for example.  Run the function </w:t>
-      </w:r>
-      <w:r>
-        <w:rPr>
-          <w:i/>
-          <w:iCs/>
+        <w:rPr>
           <w:color w:val="FF0000"/>
         </w:rPr>
-        <w:t>ctd_instrdpth2.m</w:t>
-      </w:r>
-      <w:r>
-        <w:rPr>
-          <w:i/>
-          <w:iCs/>
-        </w:rPr>
-        <w:t xml:space="preserve"> </w:t>
-      </w:r>
-      <w:r>
-        <w:t xml:space="preserve">for each mooring. This will calculate accurate instrument depth from pressure record and update the </w:t>
-      </w:r>
-      <w:r>
-        <w:rPr>
-          <w:i/>
-          <w:iCs/>
-        </w:rPr>
-        <w:t>info.dat</w:t>
-      </w:r>
-      <w:r>
-        <w:t xml:space="preserve"> file located in </w:t>
-      </w:r>
-      <w:proofErr w:type="spellStart"/>
-      <w:r>
-        <w:rPr>
-          <w:i/>
-          <w:iCs/>
-          <w:color w:val="00B050"/>
-        </w:rPr>
-        <w:t>osnap</w:t>
-      </w:r>
-      <w:proofErr w:type="spellEnd"/>
-      <w:r>
-        <w:rPr>
-          <w:i/>
-          <w:iCs/>
-          <w:color w:val="00B050"/>
-        </w:rPr>
-        <w:t>/data/moor/proc/$mooring/</w:t>
-      </w:r>
-    </w:p>
-    <w:p>
-      <w:pPr>
-        <w:spacing w:line="264" w:lineRule="auto"/>
-      </w:pPr>
-      <w:r>
-        <w:t xml:space="preserve">b) Manual creation of a </w:t>
-      </w:r>
-      <w:proofErr w:type="spellStart"/>
-      <w:r>
-        <w:rPr>
-          <w:i/>
-          <w:iCs/>
-          <w:color w:val="0070C0"/>
-        </w:rPr>
-        <w:t>osnap</w:t>
-      </w:r>
-      <w:proofErr w:type="spellEnd"/>
-      <w:r>
-        <w:rPr>
-          <w:i/>
-          <w:iCs/>
-          <w:color w:val="0070C0"/>
-        </w:rPr>
-        <w:t>/data/moor/</w:t>
-      </w:r>
-      <w:proofErr w:type="spellStart"/>
-      <w:r>
-        <w:rPr>
-          <w:i/>
-          <w:iCs/>
-          <w:color w:val="0070C0"/>
-        </w:rPr>
-        <w:t>cal_coef</w:t>
-      </w:r>
-      <w:proofErr w:type="spellEnd"/>
-      <w:r>
-        <w:rPr>
-          <w:i/>
-          <w:iCs/>
-          <w:color w:val="0070C0"/>
-        </w:rPr>
-        <w:t xml:space="preserve">/osnapXX_deploymentdepths.dat </w:t>
-      </w:r>
-      <w:r>
-        <w:t xml:space="preserve">file, which lists all the instruments on every mooring deployed within the deployment period XX  (by using the info.dat file for each mooring in </w:t>
-      </w:r>
-      <w:proofErr w:type="spellStart"/>
-      <w:r>
-        <w:rPr>
-          <w:i/>
-          <w:iCs/>
-          <w:color w:val="0070C0"/>
-        </w:rPr>
-        <w:t>osnap</w:t>
-      </w:r>
-      <w:proofErr w:type="spellEnd"/>
-      <w:r>
-        <w:rPr>
-          <w:i/>
-          <w:iCs/>
-          <w:color w:val="0070C0"/>
-        </w:rPr>
-        <w:t xml:space="preserve">/data/moor/proc/$mooring/ </w:t>
-      </w:r>
-      <w:r>
-        <w:t>)</w:t>
-      </w:r>
-    </w:p>
-    <w:p>
-      <w:pPr>
-        <w:spacing w:line="264" w:lineRule="auto"/>
-      </w:pPr>
-    </w:p>
-    <w:p>
-      <w:pPr>
-        <w:pStyle w:val="Heading3"/>
-      </w:pPr>
-      <w:bookmarkStart w:id="23" w:name="_Toc62204885"/>
-      <w:r>
-        <w:t>Calculation of the pre- or post- deployment conductivity and temperature calibration coefficients</w:t>
-      </w:r>
-      <w:bookmarkEnd w:id="23"/>
-    </w:p>
-    <w:p>
-      <w:pPr>
-        <w:spacing w:line="264" w:lineRule="auto"/>
-      </w:pPr>
-      <w:r>
-        <w:t xml:space="preserve">o) The raw </w:t>
-      </w:r>
-      <w:proofErr w:type="spellStart"/>
-      <w:r>
-        <w:t>microcat</w:t>
-      </w:r>
-      <w:proofErr w:type="spellEnd"/>
-      <w:r>
-        <w:t xml:space="preserve"> data files </w:t>
-      </w:r>
-      <w:r>
-        <w:rPr>
-          <w:i/>
-          <w:iCs/>
-        </w:rPr>
-        <w:t>.raw</w:t>
-      </w:r>
-      <w:r>
-        <w:t xml:space="preserve"> have to be generated before starting this process (by doing the step III for example)</w:t>
-      </w:r>
-    </w:p>
-    <w:p>
-      <w:pPr>
-        <w:spacing w:line="264" w:lineRule="auto"/>
-        <w:rPr>
-          <w:color w:val="FF0000"/>
-        </w:rPr>
-      </w:pPr>
-      <w:r>
-        <w:t>a) Before processing the mooring data, the calibratio</w:t>
-      </w:r>
-      <w:bookmarkStart w:id="24" w:name="_GoBack"/>
-      <w:bookmarkEnd w:id="24"/>
-      <w:r>
-        <w:t xml:space="preserve">n coefficient has to be calculated from the comparison between the calibrated shipboard CTD and the lowered mooring CTDs, this task is achieved by running the script </w:t>
+      </w:pPr>
+      <w:r>
+        <w:t xml:space="preserve">a) Before processing the mooring data, the calibration coefficient has to be calculated from the comparison between the calibrated shipboard CTD and the lowered mooring CTDs, this task is achieved by running the script </w:t>
       </w:r>
       <w:r>
         <w:rPr>
@@ -12604,11 +12588,11 @@
       <w:pPr>
         <w:pStyle w:val="Heading3"/>
       </w:pPr>
-      <w:bookmarkStart w:id="25" w:name="_Toc62204886"/>
+      <w:bookmarkStart w:id="24" w:name="_Toc62204886"/>
       <w:r>
         <w:t>Gridding of the data: creation of a lowpass filtered, regular gridded data set.</w:t>
       </w:r>
-      <w:bookmarkEnd w:id="25"/>
+      <w:bookmarkEnd w:id="24"/>
     </w:p>
     <w:p>
       <w:pPr>
@@ -12981,19 +12965,19 @@
       <w:pPr>
         <w:pStyle w:val="Heading3"/>
       </w:pPr>
-      <w:bookmarkStart w:id="26" w:name="_Hlk48134907"/>
+      <w:bookmarkStart w:id="25" w:name="_Hlk48134907"/>
       <w:r>
         <w:t xml:space="preserve"> </w:t>
       </w:r>
-      <w:bookmarkStart w:id="27" w:name="_Toc62204887"/>
+      <w:bookmarkStart w:id="26" w:name="_Toc62204887"/>
       <w:r>
         <w:t>merging of the several years of deployment (and if necessary moorings)</w:t>
       </w:r>
-      <w:bookmarkEnd w:id="27"/>
+      <w:bookmarkEnd w:id="26"/>
       <w:r>
         <w:t xml:space="preserve"> </w:t>
       </w:r>
-      <w:bookmarkEnd w:id="26"/>
+      <w:bookmarkEnd w:id="25"/>
     </w:p>
     <w:p>
       <w:pPr>
@@ -13816,7 +13800,7 @@
       <w:pPr>
         <w:pStyle w:val="Heading1"/>
       </w:pPr>
-      <w:bookmarkStart w:id="28" w:name="_Toc62204888"/>
+      <w:bookmarkStart w:id="27" w:name="_Toc62204888"/>
       <w:r>
         <w:rPr>
           <w:rStyle w:val="Emphasis"/>
@@ -13826,17 +13810,17 @@
         <w:lastRenderedPageBreak/>
         <w:t>Processing of moored current meter and ADCP data</w:t>
       </w:r>
+      <w:bookmarkEnd w:id="27"/>
+    </w:p>
+    <w:p>
+      <w:pPr>
+        <w:pStyle w:val="Heading2"/>
+      </w:pPr>
+      <w:bookmarkStart w:id="28" w:name="_Toc62204889"/>
+      <w:r>
+        <w:t>Introduction</w:t>
+      </w:r>
       <w:bookmarkEnd w:id="28"/>
-    </w:p>
-    <w:p>
-      <w:pPr>
-        <w:pStyle w:val="Heading2"/>
-      </w:pPr>
-      <w:bookmarkStart w:id="29" w:name="_Toc62204889"/>
-      <w:r>
-        <w:t>Introduction</w:t>
-      </w:r>
-      <w:bookmarkEnd w:id="29"/>
     </w:p>
     <w:p>
       <w:pPr>
@@ -14014,24 +13998,174 @@
       <w:pPr>
         <w:pStyle w:val="Heading2"/>
       </w:pPr>
-      <w:bookmarkStart w:id="30" w:name="_Toc62204890"/>
+      <w:bookmarkStart w:id="29" w:name="_Toc62204890"/>
       <w:r>
         <w:t>Nortek current meter data processing</w:t>
       </w:r>
+      <w:bookmarkEnd w:id="29"/>
+    </w:p>
+    <w:p>
+      <w:pPr>
+        <w:pStyle w:val="Heading3"/>
+      </w:pPr>
+      <w:bookmarkStart w:id="30" w:name="__DdeLink__622_259069805"/>
+      <w:bookmarkStart w:id="31" w:name="_Toc62204891"/>
+      <w:r>
+        <w:t xml:space="preserve">Stage0 – Data Download </w:t>
+      </w:r>
       <w:bookmarkEnd w:id="30"/>
+      <w:r>
+        <w:t>(done during the cruise $CRUISE)</w:t>
+      </w:r>
+      <w:bookmarkEnd w:id="31"/>
+    </w:p>
+    <w:p>
+      <w:pPr>
+        <w:pStyle w:val="BodyText"/>
+      </w:pPr>
+      <w:r>
+        <w:t xml:space="preserve">Raw instrument data are downloaded from the instrument after the recovery of the mooring. Record keeping of the download is done on paper and for each instrument a download sheet is completed. After the download, the data are backup and transferred to the network drive on the cruise directory </w:t>
+      </w:r>
+      <w:r>
+        <w:rPr>
+          <w:i/>
+          <w:iCs/>
+        </w:rPr>
+        <w:t>$cruise/</w:t>
+      </w:r>
+      <w:proofErr w:type="spellStart"/>
+      <w:r>
+        <w:rPr>
+          <w:i/>
+          <w:iCs/>
+        </w:rPr>
+        <w:t>SAMS_moorings</w:t>
+      </w:r>
+      <w:proofErr w:type="spellEnd"/>
+      <w:r>
+        <w:rPr>
+          <w:i/>
+          <w:iCs/>
+        </w:rPr>
+        <w:t>/</w:t>
+      </w:r>
+      <w:proofErr w:type="spellStart"/>
+      <w:r>
+        <w:rPr>
+          <w:i/>
+          <w:iCs/>
+        </w:rPr>
+        <w:t>nortek</w:t>
+      </w:r>
+      <w:proofErr w:type="spellEnd"/>
+      <w:r>
+        <w:rPr>
+          <w:i/>
+          <w:iCs/>
+        </w:rPr>
+        <w:t xml:space="preserve"> . </w:t>
+      </w:r>
+      <w:r>
+        <w:t xml:space="preserve">Instrument setup details and data are sorted in different directory by mooring name. </w:t>
+      </w:r>
+    </w:p>
+    <w:p>
+      <w:pPr>
+        <w:pStyle w:val="BodyText"/>
+      </w:pPr>
+      <w:r>
+        <w:t>Then the data (.</w:t>
+      </w:r>
+      <w:proofErr w:type="spellStart"/>
+      <w:r>
+        <w:t>dat</w:t>
+      </w:r>
+      <w:proofErr w:type="spellEnd"/>
+      <w:r>
+        <w:t>, .</w:t>
+      </w:r>
+      <w:proofErr w:type="spellStart"/>
+      <w:r>
+        <w:t>aqd</w:t>
+      </w:r>
+      <w:proofErr w:type="spellEnd"/>
+      <w:r>
+        <w:t xml:space="preserve"> and .</w:t>
+      </w:r>
+      <w:proofErr w:type="spellStart"/>
+      <w:r>
+        <w:t>hdr</w:t>
+      </w:r>
+      <w:proofErr w:type="spellEnd"/>
+      <w:r>
+        <w:t xml:space="preserve"> files) are copied on the processing computer in the directory </w:t>
+      </w:r>
+      <w:proofErr w:type="spellStart"/>
+      <w:r>
+        <w:t>e.g</w:t>
+      </w:r>
+      <w:proofErr w:type="spellEnd"/>
+      <w:r>
+        <w:t xml:space="preserve"> </w:t>
+      </w:r>
+      <w:r>
+        <w:rPr>
+          <w:color w:val="0070C0"/>
+        </w:rPr>
+        <w:t>~\</w:t>
+      </w:r>
+      <w:proofErr w:type="spellStart"/>
+      <w:r>
+        <w:rPr>
+          <w:i/>
+          <w:iCs/>
+          <w:color w:val="0070C0"/>
+        </w:rPr>
+        <w:t>osnap</w:t>
+      </w:r>
+      <w:proofErr w:type="spellEnd"/>
+      <w:r>
+        <w:rPr>
+          <w:i/>
+          <w:iCs/>
+          <w:color w:val="0070C0"/>
+        </w:rPr>
+        <w:t>\data\moor\raw\</w:t>
+      </w:r>
+      <w:r>
+        <w:rPr>
+          <w:i/>
+          <w:iCs/>
+          <w:color w:val="0070C0"/>
+        </w:rPr>
+        <w:t>$cruise</w:t>
+      </w:r>
+      <w:r>
+        <w:rPr>
+          <w:i/>
+          <w:iCs/>
+          <w:color w:val="0070C0"/>
+        </w:rPr>
+        <w:t>\</w:t>
+      </w:r>
+      <w:proofErr w:type="spellStart"/>
+      <w:r>
+        <w:rPr>
+          <w:i/>
+          <w:iCs/>
+          <w:color w:val="0070C0"/>
+        </w:rPr>
+        <w:t>nortek</w:t>
+      </w:r>
+      <w:proofErr w:type="spellEnd"/>
     </w:p>
     <w:p>
       <w:pPr>
         <w:pStyle w:val="Heading3"/>
       </w:pPr>
-      <w:bookmarkStart w:id="31" w:name="__DdeLink__622_259069805"/>
-      <w:bookmarkStart w:id="32" w:name="_Toc62204891"/>
-      <w:r>
-        <w:t xml:space="preserve">Stage0 – Data Download </w:t>
-      </w:r>
-      <w:bookmarkEnd w:id="31"/>
-      <w:r>
-        <w:t>(done during the cruise $CRUISE)</w:t>
+      <w:bookmarkStart w:id="32" w:name="_Toc62204892"/>
+      <w:r>
+        <w:t>Stage1 – Conversion to standard RDB format and basic statistics</w:t>
       </w:r>
       <w:bookmarkEnd w:id="32"/>
     </w:p>
@@ -14040,28 +14174,338 @@
         <w:pStyle w:val="BodyText"/>
       </w:pPr>
       <w:r>
-        <w:t xml:space="preserve">Raw instrument data are downloaded from the instrument after the recovery of the mooring. Record keeping of the download is done on paper and for each instrument a download sheet is completed. After the download, the data are backup and transferred to the network drive on the cruise directory </w:t>
-      </w:r>
-      <w:r>
-        <w:rPr>
-          <w:i/>
-          <w:iCs/>
-        </w:rPr>
-        <w:t>$cruise/</w:t>
-      </w:r>
-      <w:proofErr w:type="spellStart"/>
-      <w:r>
-        <w:rPr>
-          <w:i/>
-          <w:iCs/>
-        </w:rPr>
-        <w:t>SAMS_moorings</w:t>
-      </w:r>
-      <w:proofErr w:type="spellEnd"/>
-      <w:r>
-        <w:rPr>
-          <w:i/>
-          <w:iCs/>
+        <w:t xml:space="preserve">You must start by running </w:t>
+      </w:r>
+      <w:r>
+        <w:rPr>
+          <w:i/>
+          <w:color w:val="FF0000"/>
+        </w:rPr>
+        <w:t>~</w:t>
+      </w:r>
+      <w:r>
+        <w:rPr>
+          <w:i/>
+          <w:color w:val="FF0000"/>
+        </w:rPr>
+        <w:t>\</w:t>
+      </w:r>
+      <w:proofErr w:type="spellStart"/>
+      <w:r>
+        <w:rPr>
+          <w:i/>
+          <w:color w:val="FF0000"/>
+        </w:rPr>
+        <w:t>OSNAP_mooring_data_processing</w:t>
+      </w:r>
+      <w:proofErr w:type="spellEnd"/>
+      <w:r>
+        <w:rPr>
+          <w:i/>
+          <w:color w:val="FF0000"/>
+        </w:rPr>
+        <w:t>\</w:t>
+      </w:r>
+      <w:proofErr w:type="spellStart"/>
+      <w:r>
+        <w:rPr>
+          <w:i/>
+          <w:color w:val="FF0000"/>
+        </w:rPr>
+        <w:t>osnap</w:t>
+      </w:r>
+      <w:proofErr w:type="spellEnd"/>
+      <w:r>
+        <w:rPr>
+          <w:i/>
+          <w:color w:val="FF0000"/>
+        </w:rPr>
+        <w:t>\</w:t>
+      </w:r>
+      <w:r>
+        <w:rPr>
+          <w:i/>
+          <w:color w:val="FF0000"/>
+        </w:rPr>
+        <w:t xml:space="preserve"> </w:t>
+      </w:r>
+      <w:proofErr w:type="spellStart"/>
+      <w:r>
+        <w:rPr>
+          <w:i/>
+          <w:color w:val="FF0000"/>
+        </w:rPr>
+        <w:t>startup</w:t>
+      </w:r>
+      <w:proofErr w:type="spellEnd"/>
+      <w:r>
+        <w:rPr>
+          <w:i/>
+          <w:color w:val="FF0000"/>
+        </w:rPr>
+        <w:t>_$</w:t>
+      </w:r>
+      <w:proofErr w:type="spellStart"/>
+      <w:r>
+        <w:rPr>
+          <w:i/>
+          <w:color w:val="FF0000"/>
+        </w:rPr>
+        <w:t>cruise</w:t>
+      </w:r>
+      <w:r>
+        <w:rPr>
+          <w:i/>
+          <w:color w:val="FF0000"/>
+        </w:rPr>
+        <w:t>.m</w:t>
+      </w:r>
+      <w:proofErr w:type="spellEnd"/>
+      <w:r>
+        <w:rPr>
+          <w:i/>
+        </w:rPr>
+        <w:t xml:space="preserve"> </w:t>
+      </w:r>
+    </w:p>
+    <w:p>
+      <w:pPr>
+        <w:pStyle w:val="BodyText"/>
+      </w:pPr>
+      <w:r>
+        <w:t>A text file containing the serial numbers of the Nortek on the mooring and the filenames containing the data has to be created as follows:</w:t>
+      </w:r>
+    </w:p>
+    <w:p>
+      <w:pPr>
+        <w:pStyle w:val="BodyText"/>
+        <w:rPr>
+          <w:color w:val="0070C0"/>
+        </w:rPr>
+      </w:pPr>
+      <w:r>
+        <w:rPr>
+          <w:i/>
+          <w:color w:val="0070C0"/>
+        </w:rPr>
+        <w:t>~\osnap\data\moor\raw\</w:t>
+      </w:r>
+      <w:r>
+        <w:rPr>
+          <w:i/>
+          <w:color w:val="0070C0"/>
+        </w:rPr>
+        <w:t>$cruise</w:t>
+      </w:r>
+      <w:r>
+        <w:rPr>
+          <w:i/>
+          <w:color w:val="0070C0"/>
+        </w:rPr>
+        <w:t>\nortek/rteb1_03_2016_filenames.txt.</w:t>
+      </w:r>
+    </w:p>
+    <w:p>
+      <w:pPr>
+        <w:pStyle w:val="BodyText"/>
+      </w:pPr>
+      <w:r>
+        <w:t>The script</w:t>
+      </w:r>
+      <w:r>
+        <w:rPr>
+          <w:i/>
+          <w:iCs/>
+        </w:rPr>
+        <w:t xml:space="preserve"> </w:t>
+      </w:r>
+      <w:r>
+        <w:rPr>
+          <w:i/>
+          <w:iCs/>
+          <w:color w:val="FF0000"/>
+        </w:rPr>
+        <w:t>~\</w:t>
+      </w:r>
+      <w:proofErr w:type="spellStart"/>
+      <w:r>
+        <w:rPr>
+          <w:i/>
+          <w:iCs/>
+          <w:color w:val="FF0000"/>
+        </w:rPr>
+        <w:t>osnap</w:t>
+      </w:r>
+      <w:proofErr w:type="spellEnd"/>
+      <w:r>
+        <w:rPr>
+          <w:i/>
+          <w:iCs/>
+          <w:color w:val="FF0000"/>
+        </w:rPr>
+        <w:t>\exec\</w:t>
+      </w:r>
+      <w:r>
+        <w:rPr>
+          <w:i/>
+          <w:iCs/>
+          <w:color w:val="FF0000"/>
+        </w:rPr>
+        <w:t>$cruise</w:t>
+      </w:r>
+      <w:r>
+        <w:rPr>
+          <w:i/>
+          <w:iCs/>
+          <w:color w:val="FF0000"/>
+        </w:rPr>
+        <w:t>\stage1\nor/process_</w:t>
+      </w:r>
+      <w:proofErr w:type="spellStart"/>
+      <w:r>
+        <w:rPr>
+          <w:i/>
+          <w:iCs/>
+          <w:color w:val="FF0000"/>
+        </w:rPr>
+        <w:t>nors</w:t>
+      </w:r>
+      <w:proofErr w:type="spellEnd"/>
+      <w:r>
+        <w:rPr>
+          <w:i/>
+          <w:iCs/>
+          <w:color w:val="FF0000"/>
+        </w:rPr>
+        <w:t>_</w:t>
+      </w:r>
+      <w:r>
+        <w:rPr>
+          <w:i/>
+          <w:iCs/>
+          <w:color w:val="FF0000"/>
+        </w:rPr>
+        <w:t>$</w:t>
+      </w:r>
+      <w:proofErr w:type="spellStart"/>
+      <w:r>
+        <w:rPr>
+          <w:i/>
+          <w:iCs/>
+          <w:color w:val="FF0000"/>
+        </w:rPr>
+        <w:t>cruise</w:t>
+      </w:r>
+      <w:r>
+        <w:rPr>
+          <w:i/>
+          <w:iCs/>
+          <w:color w:val="FF0000"/>
+        </w:rPr>
+        <w:t>.m</w:t>
+      </w:r>
+      <w:proofErr w:type="spellEnd"/>
+      <w:r>
+        <w:rPr>
+          <w:i/>
+          <w:iCs/>
+        </w:rPr>
+        <w:t xml:space="preserve"> </w:t>
+      </w:r>
+      <w:r>
+        <w:t xml:space="preserve">performs stage1 and stage 2 processing on </w:t>
+      </w:r>
+      <w:proofErr w:type="spellStart"/>
+      <w:r>
+        <w:t>nortek</w:t>
+      </w:r>
+      <w:proofErr w:type="spellEnd"/>
+      <w:r>
+        <w:t xml:space="preserve"> data.  It converts </w:t>
+      </w:r>
+      <w:proofErr w:type="spellStart"/>
+      <w:r>
+        <w:t>nortek</w:t>
+      </w:r>
+      <w:proofErr w:type="spellEnd"/>
+      <w:r>
+        <w:t xml:space="preserve"> data from raw to </w:t>
+      </w:r>
+      <w:proofErr w:type="spellStart"/>
+      <w:r>
+        <w:t>rodb</w:t>
+      </w:r>
+      <w:proofErr w:type="spellEnd"/>
+      <w:r>
+        <w:t xml:space="preserve"> format for an entire mooring. The user needs to modify the following information in the beginning of the script: cruise, the mooring name and operator. </w:t>
+      </w:r>
+    </w:p>
+    <w:p>
+      <w:pPr>
+        <w:pStyle w:val="BodyText"/>
+      </w:pPr>
+      <w:r>
+        <w:rPr>
+          <w:i/>
+          <w:iCs/>
+          <w:color w:val="FF0000"/>
+        </w:rPr>
+        <w:t>process_</w:t>
+      </w:r>
+      <w:proofErr w:type="spellStart"/>
+      <w:r>
+        <w:rPr>
+          <w:i/>
+          <w:iCs/>
+          <w:color w:val="FF0000"/>
+        </w:rPr>
+        <w:t>nors</w:t>
+      </w:r>
+      <w:proofErr w:type="spellEnd"/>
+      <w:r>
+        <w:rPr>
+          <w:i/>
+          <w:iCs/>
+          <w:color w:val="FF0000"/>
+        </w:rPr>
+        <w:t>_</w:t>
+      </w:r>
+      <w:r>
+        <w:rPr>
+          <w:i/>
+          <w:iCs/>
+          <w:color w:val="FF0000"/>
+        </w:rPr>
+        <w:t>$cruise</w:t>
+      </w:r>
+      <w:r>
+        <w:t xml:space="preserve"> calls </w:t>
+      </w:r>
+      <w:r>
+        <w:rPr>
+          <w:i/>
+          <w:iCs/>
+          <w:color w:val="FF0000"/>
+        </w:rPr>
+        <w:t>nortek2rodb_01</w:t>
+      </w:r>
+      <w:r>
+        <w:t>, which saves the files downloaded by the instrument software (stage 0) to the RDB formatted file</w:t>
+      </w:r>
+      <w:r>
+        <w:rPr>
+          <w:i/>
+          <w:iCs/>
+        </w:rPr>
+        <w:t xml:space="preserve"> .raw (</w:t>
+      </w:r>
+      <w:r>
+        <w:t xml:space="preserve">in </w:t>
+      </w:r>
+      <w:r>
+        <w:rPr>
+          <w:i/>
+          <w:color w:val="00B050"/>
         </w:rPr>
         <w:t>/</w:t>
       </w:r>
@@ -14069,716 +14513,256 @@
       <w:r>
         <w:rPr>
           <w:i/>
-          <w:iCs/>
-        </w:rPr>
-        <w:t>nortek</w:t>
-      </w:r>
-      <w:proofErr w:type="spellEnd"/>
-      <w:r>
-        <w:rPr>
-          <w:i/>
-          <w:iCs/>
-        </w:rPr>
-        <w:t xml:space="preserve"> . </w:t>
-      </w:r>
-      <w:r>
-        <w:t xml:space="preserve">Instrument setup details and data are sorted in different directory by mooring name. </w:t>
+          <w:color w:val="00B050"/>
+        </w:rPr>
+        <w:t>osnap</w:t>
+      </w:r>
+      <w:proofErr w:type="spellEnd"/>
+      <w:r>
+        <w:rPr>
+          <w:i/>
+          <w:color w:val="00B050"/>
+        </w:rPr>
+        <w:t>/data/moor/proc/rteb1_03_2016/nor</w:t>
+      </w:r>
+      <w:r>
+        <w:rPr>
+          <w:i/>
+        </w:rPr>
+        <w:t>.).</w:t>
+      </w:r>
+      <w:r>
+        <w:t xml:space="preserve"> The script</w:t>
+      </w:r>
+      <w:r>
+        <w:rPr>
+          <w:i/>
+          <w:iCs/>
+        </w:rPr>
+        <w:t xml:space="preserve"> </w:t>
+      </w:r>
+      <w:r>
+        <w:rPr>
+          <w:i/>
+          <w:iCs/>
+          <w:color w:val="FF0000"/>
+        </w:rPr>
+        <w:t>nortek2rodb_01</w:t>
+      </w:r>
+      <w:r>
+        <w:rPr>
+          <w:i/>
+          <w:iCs/>
+        </w:rPr>
+        <w:t xml:space="preserve"> </w:t>
+      </w:r>
+      <w:r>
+        <w:t>also create data overview sheet including basic statistics:</w:t>
       </w:r>
     </w:p>
     <w:p>
       <w:pPr>
         <w:pStyle w:val="BodyText"/>
-      </w:pPr>
-      <w:r>
-        <w:t>Then the data (.</w:t>
-      </w:r>
-      <w:proofErr w:type="spellStart"/>
-      <w:r>
-        <w:t>dat</w:t>
-      </w:r>
-      <w:proofErr w:type="spellEnd"/>
-      <w:r>
-        <w:t>, .</w:t>
-      </w:r>
-      <w:proofErr w:type="spellStart"/>
-      <w:r>
-        <w:t>aqd</w:t>
-      </w:r>
-      <w:proofErr w:type="spellEnd"/>
-      <w:r>
-        <w:t xml:space="preserve"> and .</w:t>
-      </w:r>
-      <w:proofErr w:type="spellStart"/>
-      <w:r>
-        <w:t>hdr</w:t>
-      </w:r>
-      <w:proofErr w:type="spellEnd"/>
-      <w:r>
-        <w:t xml:space="preserve"> files) are copied on the processing computer in the directory </w:t>
-      </w:r>
-      <w:proofErr w:type="spellStart"/>
-      <w:r>
-        <w:t>e.g</w:t>
-      </w:r>
-      <w:proofErr w:type="spellEnd"/>
-      <w:r>
-        <w:t xml:space="preserve"> </w:t>
-      </w:r>
-      <w:r>
-        <w:rPr>
-          <w:color w:val="0070C0"/>
-        </w:rPr>
-        <w:t>~\</w:t>
-      </w:r>
-      <w:proofErr w:type="spellStart"/>
-      <w:r>
-        <w:rPr>
-          <w:i/>
-          <w:iCs/>
-          <w:color w:val="0070C0"/>
-        </w:rPr>
-        <w:t>osnap</w:t>
-      </w:r>
-      <w:proofErr w:type="spellEnd"/>
-      <w:r>
-        <w:rPr>
-          <w:i/>
-          <w:iCs/>
-          <w:color w:val="0070C0"/>
-        </w:rPr>
-        <w:t>\data\moor\raw\</w:t>
-      </w:r>
-      <w:r>
-        <w:rPr>
-          <w:i/>
-          <w:iCs/>
-          <w:color w:val="0070C0"/>
-        </w:rPr>
-        <w:t>$cruise</w:t>
-      </w:r>
-      <w:r>
-        <w:rPr>
-          <w:i/>
-          <w:iCs/>
-          <w:color w:val="0070C0"/>
-        </w:rPr>
-        <w:t>\</w:t>
-      </w:r>
-      <w:proofErr w:type="spellStart"/>
-      <w:r>
-        <w:rPr>
-          <w:i/>
-          <w:iCs/>
-          <w:color w:val="0070C0"/>
-        </w:rPr>
-        <w:t>nortek</w:t>
-      </w:r>
-      <w:proofErr w:type="spellEnd"/>
+        <w:rPr>
+          <w:i/>
+          <w:iCs/>
+          <w:color w:val="00B050"/>
+        </w:rPr>
+      </w:pPr>
+      <w:r>
+        <w:rPr>
+          <w:i/>
+          <w:iCs/>
+          <w:color w:val="00B050"/>
+        </w:rPr>
+        <w:t>~\osnap\data\moor\proc\rteb1_03_2016\nor\rteb1_03_2016_Nortek_stage1.log</w:t>
+      </w:r>
     </w:p>
     <w:p>
       <w:pPr>
         <w:pStyle w:val="Heading3"/>
       </w:pPr>
-      <w:bookmarkStart w:id="33" w:name="_Toc62204892"/>
-      <w:r>
-        <w:t>Stage1 – Conversion to standard RDB format and basic statistics</w:t>
-      </w:r>
-      <w:bookmarkEnd w:id="33"/>
-    </w:p>
-    <w:p>
-      <w:pPr>
-        <w:pStyle w:val="BodyText"/>
-      </w:pPr>
-      <w:r>
-        <w:t xml:space="preserve">You must start by running </w:t>
-      </w:r>
-      <w:r>
-        <w:rPr>
-          <w:i/>
-          <w:color w:val="FF0000"/>
-        </w:rPr>
-        <w:t>~</w:t>
-      </w:r>
-      <w:r>
-        <w:rPr>
-          <w:i/>
-          <w:color w:val="FF0000"/>
-        </w:rPr>
-        <w:t>\</w:t>
-      </w:r>
-      <w:proofErr w:type="spellStart"/>
-      <w:r>
-        <w:rPr>
-          <w:i/>
-          <w:color w:val="FF0000"/>
-        </w:rPr>
-        <w:t>OSNAP_mooring_data_processing</w:t>
-      </w:r>
-      <w:proofErr w:type="spellEnd"/>
-      <w:r>
-        <w:rPr>
-          <w:i/>
-          <w:color w:val="FF0000"/>
-        </w:rPr>
-        <w:t>\</w:t>
-      </w:r>
-      <w:proofErr w:type="spellStart"/>
-      <w:r>
-        <w:rPr>
-          <w:i/>
-          <w:color w:val="FF0000"/>
-        </w:rPr>
-        <w:t>osnap</w:t>
-      </w:r>
-      <w:proofErr w:type="spellEnd"/>
-      <w:r>
-        <w:rPr>
-          <w:i/>
-          <w:color w:val="FF0000"/>
-        </w:rPr>
-        <w:t>\</w:t>
-      </w:r>
-      <w:r>
-        <w:rPr>
-          <w:i/>
-          <w:color w:val="FF0000"/>
-        </w:rPr>
-        <w:t xml:space="preserve"> </w:t>
-      </w:r>
-      <w:proofErr w:type="spellStart"/>
-      <w:r>
-        <w:rPr>
-          <w:i/>
-          <w:color w:val="FF0000"/>
-        </w:rPr>
-        <w:t>startup</w:t>
-      </w:r>
-      <w:proofErr w:type="spellEnd"/>
-      <w:r>
-        <w:rPr>
-          <w:i/>
-          <w:color w:val="FF0000"/>
-        </w:rPr>
-        <w:t>_$</w:t>
-      </w:r>
-      <w:proofErr w:type="spellStart"/>
-      <w:r>
-        <w:rPr>
-          <w:i/>
-          <w:color w:val="FF0000"/>
-        </w:rPr>
-        <w:t>cruise</w:t>
-      </w:r>
-      <w:r>
-        <w:rPr>
-          <w:i/>
-          <w:color w:val="FF0000"/>
-        </w:rPr>
-        <w:t>.m</w:t>
-      </w:r>
-      <w:proofErr w:type="spellEnd"/>
-      <w:r>
-        <w:rPr>
-          <w:i/>
-        </w:rPr>
-        <w:t xml:space="preserve"> </w:t>
-      </w:r>
-    </w:p>
-    <w:p>
-      <w:pPr>
-        <w:pStyle w:val="BodyText"/>
-      </w:pPr>
-      <w:r>
-        <w:t>A text file containing the serial numbers of the Nortek on the mooring and the filenames containing the data has to be created as follows:</w:t>
-      </w:r>
-    </w:p>
-    <w:p>
-      <w:pPr>
-        <w:pStyle w:val="BodyText"/>
-        <w:rPr>
-          <w:color w:val="0070C0"/>
-        </w:rPr>
-      </w:pPr>
-      <w:r>
-        <w:rPr>
-          <w:i/>
-          <w:color w:val="0070C0"/>
-        </w:rPr>
-        <w:t>~\osnap\data\moor\raw\</w:t>
-      </w:r>
-      <w:r>
-        <w:rPr>
-          <w:i/>
-          <w:color w:val="0070C0"/>
-        </w:rPr>
-        <w:t>$cruise</w:t>
-      </w:r>
-      <w:r>
-        <w:rPr>
-          <w:i/>
-          <w:color w:val="0070C0"/>
-        </w:rPr>
-        <w:t>\nortek/rteb1_03_2016_filenames.txt.</w:t>
-      </w:r>
-    </w:p>
-    <w:p>
-      <w:pPr>
-        <w:pStyle w:val="BodyText"/>
-      </w:pPr>
-      <w:r>
-        <w:t>The script</w:t>
-      </w:r>
-      <w:r>
-        <w:rPr>
-          <w:i/>
-          <w:iCs/>
-        </w:rPr>
-        <w:t xml:space="preserve"> </w:t>
-      </w:r>
-      <w:r>
-        <w:rPr>
-          <w:i/>
-          <w:iCs/>
-          <w:color w:val="FF0000"/>
-        </w:rPr>
-        <w:t>~\</w:t>
-      </w:r>
-      <w:proofErr w:type="spellStart"/>
-      <w:r>
-        <w:rPr>
-          <w:i/>
-          <w:iCs/>
-          <w:color w:val="FF0000"/>
-        </w:rPr>
-        <w:t>osnap</w:t>
-      </w:r>
-      <w:proofErr w:type="spellEnd"/>
-      <w:r>
-        <w:rPr>
-          <w:i/>
-          <w:iCs/>
-          <w:color w:val="FF0000"/>
-        </w:rPr>
-        <w:t>\exec\</w:t>
-      </w:r>
-      <w:r>
-        <w:rPr>
-          <w:i/>
-          <w:iCs/>
-          <w:color w:val="FF0000"/>
-        </w:rPr>
-        <w:t>$cruise</w:t>
-      </w:r>
-      <w:r>
-        <w:rPr>
-          <w:i/>
-          <w:iCs/>
-          <w:color w:val="FF0000"/>
-        </w:rPr>
-        <w:t>\stage1\nor/process_</w:t>
-      </w:r>
-      <w:proofErr w:type="spellStart"/>
-      <w:r>
-        <w:rPr>
-          <w:i/>
-          <w:iCs/>
-          <w:color w:val="FF0000"/>
-        </w:rPr>
-        <w:t>nors</w:t>
-      </w:r>
-      <w:proofErr w:type="spellEnd"/>
-      <w:r>
-        <w:rPr>
-          <w:i/>
-          <w:iCs/>
-          <w:color w:val="FF0000"/>
-        </w:rPr>
-        <w:t>_</w:t>
-      </w:r>
-      <w:r>
-        <w:rPr>
-          <w:i/>
-          <w:iCs/>
-          <w:color w:val="FF0000"/>
-        </w:rPr>
-        <w:t>$</w:t>
-      </w:r>
-      <w:proofErr w:type="spellStart"/>
-      <w:r>
-        <w:rPr>
-          <w:i/>
-          <w:iCs/>
-          <w:color w:val="FF0000"/>
-        </w:rPr>
-        <w:t>cruise</w:t>
-      </w:r>
-      <w:r>
-        <w:rPr>
-          <w:i/>
-          <w:iCs/>
-          <w:color w:val="FF0000"/>
-        </w:rPr>
-        <w:t>.m</w:t>
-      </w:r>
-      <w:proofErr w:type="spellEnd"/>
-      <w:r>
-        <w:rPr>
-          <w:i/>
-          <w:iCs/>
-        </w:rPr>
-        <w:t xml:space="preserve"> </w:t>
-      </w:r>
-      <w:r>
-        <w:t xml:space="preserve">performs stage1 and stage 2 processing on </w:t>
-      </w:r>
-      <w:proofErr w:type="spellStart"/>
-      <w:r>
-        <w:t>nortek</w:t>
-      </w:r>
-      <w:proofErr w:type="spellEnd"/>
-      <w:r>
-        <w:t xml:space="preserve"> data.  It converts </w:t>
-      </w:r>
-      <w:proofErr w:type="spellStart"/>
-      <w:r>
-        <w:t>nortek</w:t>
-      </w:r>
-      <w:proofErr w:type="spellEnd"/>
-      <w:r>
-        <w:t xml:space="preserve"> data from raw to </w:t>
-      </w:r>
-      <w:proofErr w:type="spellStart"/>
-      <w:r>
-        <w:t>rodb</w:t>
-      </w:r>
-      <w:proofErr w:type="spellEnd"/>
-      <w:r>
-        <w:t xml:space="preserve"> format for an entire mooring. The user needs to modify the following information in the beginning of the script: cruise, the mooring name and operator. </w:t>
-      </w:r>
-    </w:p>
-    <w:p>
-      <w:pPr>
-        <w:pStyle w:val="BodyText"/>
-      </w:pPr>
-      <w:r>
-        <w:rPr>
-          <w:i/>
-          <w:iCs/>
-          <w:color w:val="FF0000"/>
-        </w:rPr>
-        <w:t>process_</w:t>
-      </w:r>
-      <w:proofErr w:type="spellStart"/>
-      <w:r>
-        <w:rPr>
-          <w:i/>
-          <w:iCs/>
-          <w:color w:val="FF0000"/>
-        </w:rPr>
-        <w:t>nors</w:t>
-      </w:r>
-      <w:proofErr w:type="spellEnd"/>
-      <w:r>
-        <w:rPr>
-          <w:i/>
-          <w:iCs/>
-          <w:color w:val="FF0000"/>
-        </w:rPr>
-        <w:t>_</w:t>
-      </w:r>
-      <w:r>
-        <w:rPr>
-          <w:i/>
-          <w:iCs/>
-          <w:color w:val="FF0000"/>
-        </w:rPr>
-        <w:t>$cruise</w:t>
-      </w:r>
-      <w:r>
-        <w:t xml:space="preserve"> calls </w:t>
-      </w:r>
-      <w:r>
-        <w:rPr>
-          <w:i/>
-          <w:iCs/>
-          <w:color w:val="FF0000"/>
-        </w:rPr>
-        <w:t>nortek2rodb_01</w:t>
-      </w:r>
-      <w:r>
-        <w:t>, which saves the files downloaded by the instrument software (stage 0) to the RDB formatted file</w:t>
-      </w:r>
-      <w:r>
-        <w:rPr>
-          <w:i/>
-          <w:iCs/>
-        </w:rPr>
-        <w:t xml:space="preserve"> .raw (</w:t>
-      </w:r>
-      <w:r>
-        <w:t xml:space="preserve">in </w:t>
-      </w:r>
-      <w:r>
-        <w:rPr>
-          <w:i/>
-          <w:color w:val="00B050"/>
-        </w:rPr>
-        <w:t>/</w:t>
-      </w:r>
-      <w:proofErr w:type="spellStart"/>
-      <w:r>
-        <w:rPr>
-          <w:i/>
-          <w:color w:val="00B050"/>
-        </w:rPr>
-        <w:t>osnap</w:t>
-      </w:r>
-      <w:proofErr w:type="spellEnd"/>
-      <w:r>
-        <w:rPr>
-          <w:i/>
-          <w:color w:val="00B050"/>
-        </w:rPr>
-        <w:t>/data/moor/proc/rteb1_03_2016/nor</w:t>
-      </w:r>
-      <w:r>
-        <w:rPr>
-          <w:i/>
-        </w:rPr>
-        <w:t>.).</w:t>
-      </w:r>
-      <w:r>
-        <w:t xml:space="preserve"> The script</w:t>
-      </w:r>
-      <w:r>
-        <w:rPr>
-          <w:i/>
-          <w:iCs/>
-        </w:rPr>
-        <w:t xml:space="preserve"> </w:t>
-      </w:r>
-      <w:r>
-        <w:rPr>
-          <w:i/>
-          <w:iCs/>
-          <w:color w:val="FF0000"/>
-        </w:rPr>
-        <w:t>nortek2rodb_01</w:t>
-      </w:r>
-      <w:r>
-        <w:rPr>
-          <w:i/>
-          <w:iCs/>
-        </w:rPr>
-        <w:t xml:space="preserve"> </w:t>
-      </w:r>
-      <w:r>
-        <w:t>also create data overview sheet including basic statistics:</w:t>
-      </w:r>
-    </w:p>
-    <w:p>
-      <w:pPr>
-        <w:pStyle w:val="BodyText"/>
-        <w:rPr>
-          <w:i/>
-          <w:iCs/>
-          <w:color w:val="00B050"/>
-        </w:rPr>
-      </w:pPr>
-      <w:r>
-        <w:rPr>
-          <w:i/>
-          <w:iCs/>
-          <w:color w:val="00B050"/>
-        </w:rPr>
-        <w:t>~\osnap\data\moor\proc\rteb1_03_2016\nor\rteb1_03_2016_Nortek_stage1.log</w:t>
-      </w:r>
-    </w:p>
-    <w:p>
-      <w:pPr>
-        <w:pStyle w:val="Heading3"/>
-      </w:pPr>
-      <w:bookmarkStart w:id="34" w:name="_Toc62204893"/>
+      <w:bookmarkStart w:id="33" w:name="_Toc62204893"/>
       <w:r>
         <w:lastRenderedPageBreak/>
         <w:t>Stage2 – Trimming of data, summary plots</w:t>
       </w:r>
+      <w:bookmarkEnd w:id="33"/>
+    </w:p>
+    <w:p>
+      <w:pPr>
+        <w:pStyle w:val="BodyText"/>
+      </w:pPr>
+      <w:r>
+        <w:t>The script</w:t>
+      </w:r>
+      <w:r>
+        <w:rPr>
+          <w:i/>
+          <w:iCs/>
+        </w:rPr>
+        <w:t xml:space="preserve"> </w:t>
+      </w:r>
+      <w:r>
+        <w:rPr>
+          <w:i/>
+          <w:iCs/>
+          <w:color w:val="FF0000"/>
+        </w:rPr>
+        <w:t>process_</w:t>
+      </w:r>
+      <w:proofErr w:type="spellStart"/>
+      <w:r>
+        <w:rPr>
+          <w:i/>
+          <w:iCs/>
+          <w:color w:val="FF0000"/>
+        </w:rPr>
+        <w:t>nors</w:t>
+      </w:r>
+      <w:proofErr w:type="spellEnd"/>
+      <w:r>
+        <w:rPr>
+          <w:i/>
+          <w:iCs/>
+          <w:color w:val="FF0000"/>
+        </w:rPr>
+        <w:t>_</w:t>
+      </w:r>
+      <w:r>
+        <w:rPr>
+          <w:i/>
+          <w:iCs/>
+          <w:color w:val="FF0000"/>
+        </w:rPr>
+        <w:t>$cruise</w:t>
+      </w:r>
+      <w:r>
+        <w:t xml:space="preserve"> also performs stage 2 processing on </w:t>
+      </w:r>
+      <w:proofErr w:type="spellStart"/>
+      <w:r>
+        <w:t>nortek</w:t>
+      </w:r>
+      <w:proofErr w:type="spellEnd"/>
+      <w:r>
+        <w:t xml:space="preserve"> data by calling the script </w:t>
+      </w:r>
+      <w:r>
+        <w:rPr>
+          <w:i/>
+          <w:iCs/>
+          <w:color w:val="FF0000"/>
+        </w:rPr>
+        <w:t>nortek_raw2use_02</w:t>
+      </w:r>
+      <w:r>
+        <w:rPr>
+          <w:i/>
+          <w:iCs/>
+        </w:rPr>
+        <w:t xml:space="preserve">. </w:t>
+      </w:r>
+      <w:r>
+        <w:t xml:space="preserve">This script uses the raw data file </w:t>
+      </w:r>
+      <w:proofErr w:type="spellStart"/>
+      <w:r>
+        <w:rPr>
+          <w:i/>
+          <w:iCs/>
+          <w:color w:val="0070C0"/>
+        </w:rPr>
+        <w:t>mooring_serialnum.raw</w:t>
+      </w:r>
+      <w:proofErr w:type="spellEnd"/>
+      <w:r>
+        <w:t xml:space="preserve"> generated by stage1 and the &lt;</w:t>
+      </w:r>
+      <w:r>
+        <w:rPr>
+          <w:i/>
+          <w:iCs/>
+        </w:rPr>
+        <w:t xml:space="preserve">mooring&gt;info.dat </w:t>
+      </w:r>
+      <w:r>
+        <w:t>file:</w:t>
+      </w:r>
+    </w:p>
+    <w:p>
+      <w:pPr>
+        <w:pStyle w:val="BodyText"/>
+        <w:rPr>
+          <w:i/>
+          <w:iCs/>
+          <w:color w:val="0070C0"/>
+        </w:rPr>
+      </w:pPr>
+      <w:r>
+        <w:rPr>
+          <w:i/>
+          <w:iCs/>
+          <w:color w:val="0070C0"/>
+        </w:rPr>
+        <w:t>~\</w:t>
+      </w:r>
+      <w:proofErr w:type="spellStart"/>
+      <w:r>
+        <w:rPr>
+          <w:i/>
+          <w:iCs/>
+          <w:color w:val="0070C0"/>
+        </w:rPr>
+        <w:t>osnap</w:t>
+      </w:r>
+      <w:proofErr w:type="spellEnd"/>
+      <w:r>
+        <w:rPr>
+          <w:i/>
+          <w:iCs/>
+          <w:color w:val="0070C0"/>
+        </w:rPr>
+        <w:t>\data\moor\proc\rteb1_03_2016</w:t>
+      </w:r>
+    </w:p>
+    <w:p>
+      <w:pPr>
+        <w:pStyle w:val="BodyText"/>
+      </w:pPr>
+      <w:r>
+        <w:t xml:space="preserve"> and produces a </w:t>
+      </w:r>
+      <w:r>
+        <w:rPr>
+          <w:i/>
+          <w:iCs/>
+        </w:rPr>
+        <w:t>.use</w:t>
+      </w:r>
+      <w:r>
+        <w:t xml:space="preserve"> file. It removes the launching and recovery period and produce summary and diagnostic plots (figure 1, 2), including filtered data for display and diagnostic purposes (figure3). </w:t>
+      </w:r>
+    </w:p>
+    <w:p>
+      <w:pPr>
+        <w:rPr>
+          <w:rFonts w:ascii="Calibri" w:hAnsi="Calibri" w:cs="Calibri"/>
+          <w:i/>
+          <w:sz w:val="22"/>
+          <w:szCs w:val="22"/>
+        </w:rPr>
+      </w:pPr>
+    </w:p>
+    <w:p>
+      <w:pPr>
+        <w:pStyle w:val="Heading3"/>
+      </w:pPr>
+      <w:bookmarkStart w:id="34" w:name="_Toc62204894"/>
+      <w:r>
+        <w:t>Stage3 – Data editing, speed of sound correction, magnetic declination correction, data filtering</w:t>
+      </w:r>
       <w:bookmarkEnd w:id="34"/>
-    </w:p>
-    <w:p>
-      <w:pPr>
-        <w:pStyle w:val="BodyText"/>
-      </w:pPr>
-      <w:r>
-        <w:t>The script</w:t>
-      </w:r>
-      <w:r>
-        <w:rPr>
-          <w:i/>
-          <w:iCs/>
-        </w:rPr>
-        <w:t xml:space="preserve"> </w:t>
-      </w:r>
-      <w:r>
-        <w:rPr>
-          <w:i/>
-          <w:iCs/>
-          <w:color w:val="FF0000"/>
-        </w:rPr>
-        <w:t>process_</w:t>
-      </w:r>
-      <w:proofErr w:type="spellStart"/>
-      <w:r>
-        <w:rPr>
-          <w:i/>
-          <w:iCs/>
-          <w:color w:val="FF0000"/>
-        </w:rPr>
-        <w:t>nors</w:t>
-      </w:r>
-      <w:proofErr w:type="spellEnd"/>
-      <w:r>
-        <w:rPr>
-          <w:i/>
-          <w:iCs/>
-          <w:color w:val="FF0000"/>
-        </w:rPr>
-        <w:t>_</w:t>
-      </w:r>
-      <w:r>
-        <w:rPr>
-          <w:i/>
-          <w:iCs/>
-          <w:color w:val="FF0000"/>
-        </w:rPr>
-        <w:t>$cruise</w:t>
-      </w:r>
-      <w:r>
-        <w:t xml:space="preserve"> also performs stage 2 processing on </w:t>
-      </w:r>
-      <w:proofErr w:type="spellStart"/>
-      <w:r>
-        <w:t>nortek</w:t>
-      </w:r>
-      <w:proofErr w:type="spellEnd"/>
-      <w:r>
-        <w:t xml:space="preserve"> data by calling the script </w:t>
-      </w:r>
-      <w:r>
-        <w:rPr>
-          <w:i/>
-          <w:iCs/>
-          <w:color w:val="FF0000"/>
-        </w:rPr>
-        <w:t>nortek_raw2use_02</w:t>
-      </w:r>
-      <w:r>
-        <w:rPr>
-          <w:i/>
-          <w:iCs/>
-        </w:rPr>
-        <w:t xml:space="preserve">. </w:t>
-      </w:r>
-      <w:r>
-        <w:t xml:space="preserve">This script uses the raw data file </w:t>
-      </w:r>
-      <w:proofErr w:type="spellStart"/>
-      <w:r>
-        <w:rPr>
-          <w:i/>
-          <w:iCs/>
-          <w:color w:val="0070C0"/>
-        </w:rPr>
-        <w:t>mooring_serialnum.raw</w:t>
-      </w:r>
-      <w:proofErr w:type="spellEnd"/>
-      <w:r>
-        <w:t xml:space="preserve"> generated by stage1 and the &lt;</w:t>
-      </w:r>
-      <w:r>
-        <w:rPr>
-          <w:i/>
-          <w:iCs/>
-        </w:rPr>
-        <w:t xml:space="preserve">mooring&gt;info.dat </w:t>
-      </w:r>
-      <w:r>
-        <w:t>file:</w:t>
-      </w:r>
-    </w:p>
-    <w:p>
-      <w:pPr>
-        <w:pStyle w:val="BodyText"/>
-        <w:rPr>
-          <w:i/>
-          <w:iCs/>
-          <w:color w:val="0070C0"/>
-        </w:rPr>
-      </w:pPr>
-      <w:r>
-        <w:rPr>
-          <w:i/>
-          <w:iCs/>
-          <w:color w:val="0070C0"/>
-        </w:rPr>
-        <w:t>~\</w:t>
-      </w:r>
-      <w:proofErr w:type="spellStart"/>
-      <w:r>
-        <w:rPr>
-          <w:i/>
-          <w:iCs/>
-          <w:color w:val="0070C0"/>
-        </w:rPr>
-        <w:t>osnap</w:t>
-      </w:r>
-      <w:proofErr w:type="spellEnd"/>
-      <w:r>
-        <w:rPr>
-          <w:i/>
-          <w:iCs/>
-          <w:color w:val="0070C0"/>
-        </w:rPr>
-        <w:t>\data\moor\proc\rteb1_03_2016</w:t>
-      </w:r>
-    </w:p>
-    <w:p>
-      <w:pPr>
-        <w:pStyle w:val="BodyText"/>
-      </w:pPr>
-      <w:r>
-        <w:t xml:space="preserve"> and produces a </w:t>
-      </w:r>
-      <w:r>
-        <w:rPr>
-          <w:i/>
-          <w:iCs/>
-        </w:rPr>
-        <w:t>.use</w:t>
-      </w:r>
-      <w:r>
-        <w:t xml:space="preserve"> file. It removes the launching and recovery period and produce summary and diagnostic plots (figure 1, 2), including filtered data for display and diagnostic purposes (figure3). </w:t>
-      </w:r>
-    </w:p>
-    <w:p>
-      <w:pPr>
-        <w:rPr>
-          <w:rFonts w:ascii="Calibri" w:hAnsi="Calibri" w:cs="Calibri"/>
-          <w:i/>
-          <w:sz w:val="22"/>
-          <w:szCs w:val="22"/>
-        </w:rPr>
-      </w:pPr>
-    </w:p>
-    <w:p>
-      <w:pPr>
-        <w:pStyle w:val="Heading3"/>
-      </w:pPr>
-      <w:bookmarkStart w:id="35" w:name="_Toc62204894"/>
-      <w:r>
-        <w:t>Stage3 – Data editing, speed of sound correction, magnetic declination correction, data filtering</w:t>
-      </w:r>
-      <w:bookmarkEnd w:id="35"/>
     </w:p>
     <w:p>
       <w:pPr>
@@ -15350,12 +15334,12 @@
         <w:pStyle w:val="Heading3"/>
         <w:pageBreakBefore/>
       </w:pPr>
-      <w:bookmarkStart w:id="36" w:name="_Toc62204895"/>
+      <w:bookmarkStart w:id="35" w:name="_Toc62204895"/>
       <w:r>
         <w:lastRenderedPageBreak/>
         <w:t>Stage 4 – Data gridding of individual deployment</w:t>
       </w:r>
-      <w:bookmarkEnd w:id="36"/>
+      <w:bookmarkEnd w:id="35"/>
     </w:p>
     <w:p>
       <w:pPr>
@@ -15797,7 +15781,7 @@
       <w:pPr>
         <w:pStyle w:val="Heading1"/>
       </w:pPr>
-      <w:bookmarkStart w:id="37" w:name="_Toc62204896"/>
+      <w:bookmarkStart w:id="36" w:name="_Toc62204896"/>
       <w:proofErr w:type="spellStart"/>
       <w:r>
         <w:lastRenderedPageBreak/>
@@ -15807,6 +15791,19 @@
       <w:r>
         <w:t xml:space="preserve"> Data Processing</w:t>
       </w:r>
+      <w:bookmarkEnd w:id="36"/>
+      <w:r>
+        <w:t xml:space="preserve"> </w:t>
+      </w:r>
+    </w:p>
+    <w:p>
+      <w:pPr>
+        <w:pStyle w:val="Heading2"/>
+      </w:pPr>
+      <w:bookmarkStart w:id="37" w:name="_Toc62204897"/>
+      <w:r>
+        <w:t>Stage 0 – Data Download</w:t>
+      </w:r>
       <w:bookmarkEnd w:id="37"/>
       <w:r>
         <w:t xml:space="preserve"> </w:t>
@@ -15814,111 +15811,98 @@
     </w:p>
     <w:p>
       <w:pPr>
+        <w:pStyle w:val="Default"/>
+        <w:rPr>
+          <w:i/>
+          <w:iCs/>
+          <w:sz w:val="22"/>
+          <w:szCs w:val="22"/>
+        </w:rPr>
+      </w:pPr>
+      <w:r>
+        <w:rPr>
+          <w:sz w:val="22"/>
+          <w:szCs w:val="22"/>
+        </w:rPr>
+        <w:t xml:space="preserve">After download the data are backed up and transferred to the network drive, then copied onto the processing computer in the directory </w:t>
+      </w:r>
+      <w:proofErr w:type="spellStart"/>
+      <w:r>
+        <w:rPr>
+          <w:i/>
+          <w:iCs/>
+          <w:sz w:val="22"/>
+          <w:szCs w:val="22"/>
+        </w:rPr>
+        <w:t>osnap</w:t>
+      </w:r>
+      <w:proofErr w:type="spellEnd"/>
+      <w:r>
+        <w:rPr>
+          <w:i/>
+          <w:iCs/>
+          <w:sz w:val="22"/>
+          <w:szCs w:val="22"/>
+        </w:rPr>
+        <w:t>/data/moor/raw/</w:t>
+      </w:r>
+      <w:r>
+        <w:rPr>
+          <w:i/>
+          <w:iCs/>
+          <w:sz w:val="22"/>
+          <w:szCs w:val="22"/>
+        </w:rPr>
+        <w:t>$cruise</w:t>
+      </w:r>
+      <w:r>
+        <w:rPr>
+          <w:i/>
+          <w:iCs/>
+          <w:sz w:val="22"/>
+          <w:szCs w:val="22"/>
+        </w:rPr>
+        <w:t>/</w:t>
+      </w:r>
+      <w:proofErr w:type="spellStart"/>
+      <w:r>
+        <w:rPr>
+          <w:i/>
+          <w:iCs/>
+          <w:sz w:val="22"/>
+          <w:szCs w:val="22"/>
+        </w:rPr>
+        <w:t>seaphox_caldip</w:t>
+      </w:r>
+      <w:proofErr w:type="spellEnd"/>
+      <w:r>
+        <w:rPr>
+          <w:i/>
+          <w:iCs/>
+          <w:sz w:val="22"/>
+          <w:szCs w:val="22"/>
+        </w:rPr>
+        <w:t xml:space="preserve"> </w:t>
+      </w:r>
+    </w:p>
+    <w:p>
+      <w:pPr>
+        <w:pStyle w:val="Default"/>
+        <w:rPr>
+          <w:sz w:val="22"/>
+          <w:szCs w:val="22"/>
+        </w:rPr>
+      </w:pPr>
+    </w:p>
+    <w:p>
+      <w:pPr>
         <w:pStyle w:val="Heading2"/>
       </w:pPr>
-      <w:bookmarkStart w:id="38" w:name="_Toc62204897"/>
-      <w:r>
-        <w:t>Stage 0 – Data Download</w:t>
+      <w:bookmarkStart w:id="38" w:name="_Toc62204898"/>
+      <w:r>
+        <w:t>Stage 1 – Conversion to standard RDB format</w:t>
       </w:r>
       <w:bookmarkEnd w:id="38"/>
-      <w:r>
-        <w:t xml:space="preserve"> </w:t>
-      </w:r>
-    </w:p>
-    <w:p>
-      <w:pPr>
-        <w:pStyle w:val="Default"/>
-        <w:rPr>
-          <w:i/>
-          <w:iCs/>
-          <w:sz w:val="22"/>
-          <w:szCs w:val="22"/>
-        </w:rPr>
-      </w:pPr>
-      <w:r>
-        <w:rPr>
-          <w:sz w:val="22"/>
-          <w:szCs w:val="22"/>
-        </w:rPr>
-        <w:t xml:space="preserve">After download the data are backed up and transferred to the network drive, then copied onto the processing computer in the directory </w:t>
-      </w:r>
-      <w:proofErr w:type="spellStart"/>
-      <w:r>
-        <w:rPr>
-          <w:i/>
-          <w:iCs/>
-          <w:sz w:val="22"/>
-          <w:szCs w:val="22"/>
-        </w:rPr>
-        <w:t>osnap</w:t>
-      </w:r>
-      <w:proofErr w:type="spellEnd"/>
-      <w:r>
-        <w:rPr>
-          <w:i/>
-          <w:iCs/>
-          <w:sz w:val="22"/>
-          <w:szCs w:val="22"/>
-        </w:rPr>
-        <w:t>/data/moor/raw/</w:t>
-      </w:r>
-      <w:r>
-        <w:rPr>
-          <w:i/>
-          <w:iCs/>
-          <w:sz w:val="22"/>
-          <w:szCs w:val="22"/>
-        </w:rPr>
-        <w:t>$cruise</w:t>
-      </w:r>
-      <w:r>
-        <w:rPr>
-          <w:i/>
-          <w:iCs/>
-          <w:sz w:val="22"/>
-          <w:szCs w:val="22"/>
-        </w:rPr>
-        <w:t>/</w:t>
-      </w:r>
-      <w:proofErr w:type="spellStart"/>
-      <w:r>
-        <w:rPr>
-          <w:i/>
-          <w:iCs/>
-          <w:sz w:val="22"/>
-          <w:szCs w:val="22"/>
-        </w:rPr>
-        <w:t>seaphox_caldip</w:t>
-      </w:r>
-      <w:proofErr w:type="spellEnd"/>
-      <w:r>
-        <w:rPr>
-          <w:i/>
-          <w:iCs/>
-          <w:sz w:val="22"/>
-          <w:szCs w:val="22"/>
-        </w:rPr>
-        <w:t xml:space="preserve"> </w:t>
-      </w:r>
-    </w:p>
-    <w:p>
-      <w:pPr>
-        <w:pStyle w:val="Default"/>
-        <w:rPr>
-          <w:sz w:val="22"/>
-          <w:szCs w:val="22"/>
-        </w:rPr>
-      </w:pPr>
-    </w:p>
-    <w:p>
-      <w:pPr>
-        <w:pStyle w:val="Heading2"/>
-      </w:pPr>
-      <w:bookmarkStart w:id="39" w:name="_Toc62204898"/>
-      <w:r>
-        <w:t>Stage 1 – Conversion to standard RDB format</w:t>
-      </w:r>
-      <w:bookmarkEnd w:id="39"/>
       <w:r>
         <w:t xml:space="preserve"> </w:t>
       </w:r>
@@ -16383,7 +16367,7 @@
       <w:pPr>
         <w:pStyle w:val="Heading1"/>
       </w:pPr>
-      <w:bookmarkStart w:id="40" w:name="_Toc62204899"/>
+      <w:bookmarkStart w:id="39" w:name="_Toc62204899"/>
       <w:r>
         <w:lastRenderedPageBreak/>
         <w:t xml:space="preserve">Export to </w:t>
@@ -16396,7 +16380,7 @@
       <w:r>
         <w:t xml:space="preserve"> format [if required]</w:t>
       </w:r>
-      <w:bookmarkEnd w:id="40"/>
+      <w:bookmarkEnd w:id="39"/>
     </w:p>
     <w:p>
       <w:pPr>
@@ -16818,7 +16802,7 @@
       <w:pPr>
         <w:pStyle w:val="Heading1"/>
       </w:pPr>
-      <w:bookmarkStart w:id="41" w:name="_Toc62204900"/>
+      <w:bookmarkStart w:id="40" w:name="_Toc62204900"/>
       <w:r>
         <w:t xml:space="preserve">Export to </w:t>
       </w:r>
@@ -16830,7 +16814,7 @@
       <w:r>
         <w:t xml:space="preserve"> for CLASS data working group</w:t>
       </w:r>
-      <w:bookmarkEnd w:id="41"/>
+      <w:bookmarkEnd w:id="40"/>
     </w:p>
     <w:p/>
     <w:p>
@@ -16970,21 +16954,21 @@
       <w:pPr>
         <w:pStyle w:val="Heading1"/>
       </w:pPr>
-      <w:bookmarkStart w:id="42" w:name="_Toc62204901"/>
+      <w:bookmarkStart w:id="41" w:name="_Toc62204901"/>
       <w:r>
         <w:t>Appendix: Historical and OSNAP CTD profiles close to the moorings</w:t>
       </w:r>
+      <w:bookmarkEnd w:id="41"/>
+    </w:p>
+    <w:p>
+      <w:pPr>
+        <w:pStyle w:val="Heading3"/>
+      </w:pPr>
+      <w:bookmarkStart w:id="42" w:name="_Toc62204902"/>
+      <w:r>
+        <w:t>RTEB1</w:t>
+      </w:r>
       <w:bookmarkEnd w:id="42"/>
-    </w:p>
-    <w:p>
-      <w:pPr>
-        <w:pStyle w:val="Heading3"/>
-      </w:pPr>
-      <w:bookmarkStart w:id="43" w:name="_Toc62204902"/>
-      <w:r>
-        <w:t>RTEB1</w:t>
-      </w:r>
-      <w:bookmarkEnd w:id="43"/>
     </w:p>
     <w:tbl>
       <w:tblPr>
@@ -17146,11 +17130,11 @@
       <w:pPr>
         <w:pStyle w:val="Heading3"/>
       </w:pPr>
-      <w:bookmarkStart w:id="44" w:name="_Toc62204903"/>
+      <w:bookmarkStart w:id="43" w:name="_Toc62204903"/>
       <w:r>
         <w:t>RTWB1</w:t>
       </w:r>
-      <w:bookmarkEnd w:id="44"/>
+      <w:bookmarkEnd w:id="43"/>
     </w:p>
     <w:tbl>
       <w:tblPr>
@@ -17323,12 +17307,12 @@
       <w:pPr>
         <w:pStyle w:val="Heading3"/>
       </w:pPr>
-      <w:bookmarkStart w:id="45" w:name="_Toc62204904"/>
+      <w:bookmarkStart w:id="44" w:name="_Toc62204904"/>
       <w:r>
         <w:lastRenderedPageBreak/>
         <w:t>RTWB2</w:t>
       </w:r>
-      <w:bookmarkEnd w:id="45"/>
+      <w:bookmarkEnd w:id="44"/>
     </w:p>
     <w:tbl>
       <w:tblPr>
@@ -17501,12 +17485,12 @@
       <w:pPr>
         <w:pStyle w:val="Heading3"/>
       </w:pPr>
-      <w:bookmarkStart w:id="46" w:name="_Toc62204905"/>
+      <w:bookmarkStart w:id="45" w:name="_Toc62204905"/>
       <w:r>
         <w:lastRenderedPageBreak/>
         <w:t>RTADCP1</w:t>
       </w:r>
-      <w:bookmarkEnd w:id="46"/>
+      <w:bookmarkEnd w:id="45"/>
     </w:p>
     <w:tbl>
       <w:tblPr>
@@ -17666,8 +17650,12 @@
     </w:tbl>
     <w:p/>
     <w:sectPr>
-      <w:headerReference w:type="default" r:id="rId34"/>
-      <w:footerReference w:type="default" r:id="rId35"/>
+      <w:headerReference w:type="even" r:id="rId34"/>
+      <w:headerReference w:type="default" r:id="rId35"/>
+      <w:footerReference w:type="even" r:id="rId36"/>
+      <w:footerReference w:type="default" r:id="rId37"/>
+      <w:headerReference w:type="first" r:id="rId38"/>
+      <w:footerReference w:type="first" r:id="rId39"/>
       <w:pgSz w:w="11906" w:h="16838"/>
       <w:pgMar w:top="1693" w:right="1134" w:bottom="1693" w:left="1134" w:header="1134" w:footer="1134" w:gutter="0"/>
       <w:pgNumType w:start="0"/>
@@ -17699,6 +17687,16 @@
 </file>
 
 <file path=word/footer1.xml><?xml version="1.0" encoding="utf-8"?>
+<w:ftr xmlns:wpc="http://schemas.microsoft.com/office/word/2010/wordprocessingCanvas" xmlns:cx="http://schemas.microsoft.com/office/drawing/2014/chartex" xmlns:cx1="http://schemas.microsoft.com/office/drawing/2015/9/8/chartex" xmlns:cx2="http://schemas.microsoft.com/office/drawing/2015/10/21/chartex" xmlns:cx3="http://schemas.microsoft.com/office/drawing/2016/5/9/chartex" xmlns:cx4="http://schemas.microsoft.com/office/drawing/2016/5/10/chartex" xmlns:cx5="http://schemas.microsoft.com/office/drawing/2016/5/11/chartex" xmlns:cx6="http://schemas.microsoft.com/office/drawing/2016/5/12/chartex" xmlns:cx7="http://schemas.microsoft.com/office/drawing/2016/5/13/chartex" xmlns:cx8="http://schemas.microsoft.com/office/drawing/2016/5/14/chartex" xmlns:mc="http://schemas.openxmlformats.org/markup-compatibility/2006" xmlns:aink="http://schemas.microsoft.com/office/drawing/2016/ink" xmlns:am3d="http://schemas.microsoft.com/office/drawing/2017/model3d" xmlns:o="urn:schemas-microsoft-com:office:office" xmlns:r="http://schemas.openxmlformats.org/officeDocument/2006/relationships" xmlns:m="http://schemas.openxmlformats.org/officeDocument/2006/math" xmlns:v="urn:schemas-microsoft-com:vml" xmlns:wp14="http://schemas.microsoft.com/office/word/2010/wordprocessingDrawing" xmlns:wp="http://schemas.openxmlformats.org/drawingml/2006/wordprocessingDrawing" xmlns:w10="urn:schemas-microsoft-com:office:word" xmlns:w="http://schemas.openxmlformats.org/wordprocessingml/2006/main" xmlns:w14="http://schemas.microsoft.com/office/word/2010/wordml" xmlns:w15="http://schemas.microsoft.com/office/word/2012/wordml" xmlns:w16cid="http://schemas.microsoft.com/office/word/2016/wordml/cid" xmlns:w16se="http://schemas.microsoft.com/office/word/2015/wordml/symex" xmlns:wpg="http://schemas.microsoft.com/office/word/2010/wordprocessingGroup" xmlns:wpi="http://schemas.microsoft.com/office/word/2010/wordprocessingInk" xmlns:wne="http://schemas.microsoft.com/office/word/2006/wordml" xmlns:wps="http://schemas.microsoft.com/office/word/2010/wordprocessingShape" mc:Ignorable="w14 w15 w16se w16cid wp14">
+  <w:p>
+    <w:pPr>
+      <w:pStyle w:val="Footer"/>
+    </w:pPr>
+  </w:p>
+</w:ftr>
+</file>
+
+<file path=word/footer2.xml><?xml version="1.0" encoding="utf-8"?>
 <w:ftr xmlns:wpc="http://schemas.microsoft.com/office/word/2010/wordprocessingCanvas" xmlns:cx="http://schemas.microsoft.com/office/drawing/2014/chartex" xmlns:cx1="http://schemas.microsoft.com/office/drawing/2015/9/8/chartex" xmlns:cx2="http://schemas.microsoft.com/office/drawing/2015/10/21/chartex" xmlns:cx3="http://schemas.microsoft.com/office/drawing/2016/5/9/chartex" xmlns:cx4="http://schemas.microsoft.com/office/drawing/2016/5/10/chartex" xmlns:cx5="http://schemas.microsoft.com/office/drawing/2016/5/11/chartex" xmlns:cx6="http://schemas.microsoft.com/office/drawing/2016/5/12/chartex" xmlns:cx7="http://schemas.microsoft.com/office/drawing/2016/5/13/chartex" xmlns:cx8="http://schemas.microsoft.com/office/drawing/2016/5/14/chartex" xmlns:mc="http://schemas.openxmlformats.org/markup-compatibility/2006" xmlns:aink="http://schemas.microsoft.com/office/drawing/2016/ink" xmlns:am3d="http://schemas.microsoft.com/office/drawing/2017/model3d" xmlns:o="urn:schemas-microsoft-com:office:office" xmlns:r="http://schemas.openxmlformats.org/officeDocument/2006/relationships" xmlns:m="http://schemas.openxmlformats.org/officeDocument/2006/math" xmlns:v="urn:schemas-microsoft-com:vml" xmlns:wp14="http://schemas.microsoft.com/office/word/2010/wordprocessingDrawing" xmlns:wp="http://schemas.openxmlformats.org/drawingml/2006/wordprocessingDrawing" xmlns:w10="urn:schemas-microsoft-com:office:word" xmlns:w="http://schemas.openxmlformats.org/wordprocessingml/2006/main" xmlns:w14="http://schemas.microsoft.com/office/word/2010/wordml" xmlns:w15="http://schemas.microsoft.com/office/word/2012/wordml" xmlns:w16cid="http://schemas.microsoft.com/office/word/2016/wordml/cid" xmlns:w16se="http://schemas.microsoft.com/office/word/2015/wordml/symex" xmlns:wpg="http://schemas.microsoft.com/office/word/2010/wordprocessingGroup" xmlns:wpi="http://schemas.microsoft.com/office/word/2010/wordprocessingInk" xmlns:wne="http://schemas.microsoft.com/office/word/2006/wordml" xmlns:wps="http://schemas.microsoft.com/office/word/2010/wordprocessingShape" mc:Ignorable="w14 w15 w16se w16cid wp14">
   <w:p>
     <w:pPr>
@@ -17717,7 +17715,7 @@
       <w:rPr>
         <w:noProof/>
       </w:rPr>
-      <w:t>25/01/21</w:t>
+      <w:t>29/01/21</w:t>
     </w:r>
     <w:r>
       <w:fldChar w:fldCharType="end"/>
@@ -17725,6 +17723,8 @@
     <w:r>
       <w:tab/>
     </w:r>
+    <w:bookmarkStart w:id="46" w:name="_GoBack"/>
+    <w:bookmarkEnd w:id="46"/>
     <w:r>
       <w:tab/>
     </w:r>
@@ -17746,21 +17746,21 @@
     <w:r>
       <w:t>/</w:t>
     </w:r>
-    <w:r>
-      <w:fldChar w:fldCharType="begin"/>
-    </w:r>
-    <w:r>
-      <w:instrText xml:space="preserve"> NUMPAGES </w:instrText>
-    </w:r>
-    <w:r>
-      <w:fldChar w:fldCharType="separate"/>
-    </w:r>
-    <w:r>
-      <w:t>30</w:t>
-    </w:r>
-    <w:r>
-      <w:fldChar w:fldCharType="end"/>
-    </w:r>
+    <w:fldSimple w:instr=" NUMPAGES ">
+      <w:r>
+        <w:t>30</w:t>
+      </w:r>
+    </w:fldSimple>
+  </w:p>
+</w:ftr>
+</file>
+
+<file path=word/footer3.xml><?xml version="1.0" encoding="utf-8"?>
+<w:ftr xmlns:wpc="http://schemas.microsoft.com/office/word/2010/wordprocessingCanvas" xmlns:cx="http://schemas.microsoft.com/office/drawing/2014/chartex" xmlns:cx1="http://schemas.microsoft.com/office/drawing/2015/9/8/chartex" xmlns:cx2="http://schemas.microsoft.com/office/drawing/2015/10/21/chartex" xmlns:cx3="http://schemas.microsoft.com/office/drawing/2016/5/9/chartex" xmlns:cx4="http://schemas.microsoft.com/office/drawing/2016/5/10/chartex" xmlns:cx5="http://schemas.microsoft.com/office/drawing/2016/5/11/chartex" xmlns:cx6="http://schemas.microsoft.com/office/drawing/2016/5/12/chartex" xmlns:cx7="http://schemas.microsoft.com/office/drawing/2016/5/13/chartex" xmlns:cx8="http://schemas.microsoft.com/office/drawing/2016/5/14/chartex" xmlns:mc="http://schemas.openxmlformats.org/markup-compatibility/2006" xmlns:aink="http://schemas.microsoft.com/office/drawing/2016/ink" xmlns:am3d="http://schemas.microsoft.com/office/drawing/2017/model3d" xmlns:o="urn:schemas-microsoft-com:office:office" xmlns:r="http://schemas.openxmlformats.org/officeDocument/2006/relationships" xmlns:m="http://schemas.openxmlformats.org/officeDocument/2006/math" xmlns:v="urn:schemas-microsoft-com:vml" xmlns:wp14="http://schemas.microsoft.com/office/word/2010/wordprocessingDrawing" xmlns:wp="http://schemas.openxmlformats.org/drawingml/2006/wordprocessingDrawing" xmlns:w10="urn:schemas-microsoft-com:office:word" xmlns:w="http://schemas.openxmlformats.org/wordprocessingml/2006/main" xmlns:w14="http://schemas.microsoft.com/office/word/2010/wordml" xmlns:w15="http://schemas.microsoft.com/office/word/2012/wordml" xmlns:w16cid="http://schemas.microsoft.com/office/word/2016/wordml/cid" xmlns:w16se="http://schemas.microsoft.com/office/word/2015/wordml/symex" xmlns:wpg="http://schemas.microsoft.com/office/word/2010/wordprocessingGroup" xmlns:wpi="http://schemas.microsoft.com/office/word/2010/wordprocessingInk" xmlns:wne="http://schemas.microsoft.com/office/word/2006/wordml" xmlns:wps="http://schemas.microsoft.com/office/word/2010/wordprocessingShape" mc:Ignorable="w14 w15 w16se w16cid wp14">
+  <w:p>
+    <w:pPr>
+      <w:pStyle w:val="Footer"/>
+    </w:pPr>
   </w:p>
 </w:ftr>
 </file>
@@ -17790,25 +17790,38 @@
     <w:pPr>
       <w:pStyle w:val="Header"/>
     </w:pPr>
+  </w:p>
+</w:hdr>
+</file>
+
+<file path=word/header2.xml><?xml version="1.0" encoding="utf-8"?>
+<w:hdr xmlns:wpc="http://schemas.microsoft.com/office/word/2010/wordprocessingCanvas" xmlns:cx="http://schemas.microsoft.com/office/drawing/2014/chartex" xmlns:cx1="http://schemas.microsoft.com/office/drawing/2015/9/8/chartex" xmlns:cx2="http://schemas.microsoft.com/office/drawing/2015/10/21/chartex" xmlns:cx3="http://schemas.microsoft.com/office/drawing/2016/5/9/chartex" xmlns:cx4="http://schemas.microsoft.com/office/drawing/2016/5/10/chartex" xmlns:cx5="http://schemas.microsoft.com/office/drawing/2016/5/11/chartex" xmlns:cx6="http://schemas.microsoft.com/office/drawing/2016/5/12/chartex" xmlns:cx7="http://schemas.microsoft.com/office/drawing/2016/5/13/chartex" xmlns:cx8="http://schemas.microsoft.com/office/drawing/2016/5/14/chartex" xmlns:mc="http://schemas.openxmlformats.org/markup-compatibility/2006" xmlns:aink="http://schemas.microsoft.com/office/drawing/2016/ink" xmlns:am3d="http://schemas.microsoft.com/office/drawing/2017/model3d" xmlns:o="urn:schemas-microsoft-com:office:office" xmlns:r="http://schemas.openxmlformats.org/officeDocument/2006/relationships" xmlns:m="http://schemas.openxmlformats.org/officeDocument/2006/math" xmlns:v="urn:schemas-microsoft-com:vml" xmlns:wp14="http://schemas.microsoft.com/office/word/2010/wordprocessingDrawing" xmlns:wp="http://schemas.openxmlformats.org/drawingml/2006/wordprocessingDrawing" xmlns:w10="urn:schemas-microsoft-com:office:word" xmlns:w="http://schemas.openxmlformats.org/wordprocessingml/2006/main" xmlns:w14="http://schemas.microsoft.com/office/word/2010/wordml" xmlns:w15="http://schemas.microsoft.com/office/word/2012/wordml" xmlns:w16cid="http://schemas.microsoft.com/office/word/2016/wordml/cid" xmlns:w16se="http://schemas.microsoft.com/office/word/2015/wordml/symex" xmlns:wpg="http://schemas.microsoft.com/office/word/2010/wordprocessingGroup" xmlns:wpi="http://schemas.microsoft.com/office/word/2010/wordprocessingInk" xmlns:wne="http://schemas.microsoft.com/office/word/2006/wordml" xmlns:wps="http://schemas.microsoft.com/office/word/2010/wordprocessingShape" mc:Ignorable="w14 w15 w16se w16cid wp14">
+  <w:p>
+    <w:pPr>
+      <w:pStyle w:val="Header"/>
+    </w:pPr>
+    <w:fldSimple w:instr=" TITLE ">
+      <w:r>
+        <w:t>OSNAP-CLASS mooring processing toolbox</w:t>
+      </w:r>
+    </w:fldSimple>
     <w:r>
-      <w:fldChar w:fldCharType="begin"/>
+      <w:tab/>
+      <w:t>Version 1.</w:t>
     </w:r>
     <w:r>
-      <w:instrText xml:space="preserve"> TITLE </w:instrText>
+      <w:t>2</w:t>
     </w:r>
-    <w:r>
-      <w:fldChar w:fldCharType="separate"/>
-    </w:r>
-    <w:r>
-      <w:t>OSNAP-CLASS mooring processing toolbox</w:t>
-    </w:r>
-    <w:r>
-      <w:fldChar w:fldCharType="end"/>
-    </w:r>
-    <w:r>
-      <w:tab/>
-      <w:t>Version 1.1</w:t>
-    </w:r>
+  </w:p>
+</w:hdr>
+</file>
+
+<file path=word/header3.xml><?xml version="1.0" encoding="utf-8"?>
+<w:hdr xmlns:wpc="http://schemas.microsoft.com/office/word/2010/wordprocessingCanvas" xmlns:cx="http://schemas.microsoft.com/office/drawing/2014/chartex" xmlns:cx1="http://schemas.microsoft.com/office/drawing/2015/9/8/chartex" xmlns:cx2="http://schemas.microsoft.com/office/drawing/2015/10/21/chartex" xmlns:cx3="http://schemas.microsoft.com/office/drawing/2016/5/9/chartex" xmlns:cx4="http://schemas.microsoft.com/office/drawing/2016/5/10/chartex" xmlns:cx5="http://schemas.microsoft.com/office/drawing/2016/5/11/chartex" xmlns:cx6="http://schemas.microsoft.com/office/drawing/2016/5/12/chartex" xmlns:cx7="http://schemas.microsoft.com/office/drawing/2016/5/13/chartex" xmlns:cx8="http://schemas.microsoft.com/office/drawing/2016/5/14/chartex" xmlns:mc="http://schemas.openxmlformats.org/markup-compatibility/2006" xmlns:aink="http://schemas.microsoft.com/office/drawing/2016/ink" xmlns:am3d="http://schemas.microsoft.com/office/drawing/2017/model3d" xmlns:o="urn:schemas-microsoft-com:office:office" xmlns:r="http://schemas.openxmlformats.org/officeDocument/2006/relationships" xmlns:m="http://schemas.openxmlformats.org/officeDocument/2006/math" xmlns:v="urn:schemas-microsoft-com:vml" xmlns:wp14="http://schemas.microsoft.com/office/word/2010/wordprocessingDrawing" xmlns:wp="http://schemas.openxmlformats.org/drawingml/2006/wordprocessingDrawing" xmlns:w10="urn:schemas-microsoft-com:office:word" xmlns:w="http://schemas.openxmlformats.org/wordprocessingml/2006/main" xmlns:w14="http://schemas.microsoft.com/office/word/2010/wordml" xmlns:w15="http://schemas.microsoft.com/office/word/2012/wordml" xmlns:w16cid="http://schemas.microsoft.com/office/word/2016/wordml/cid" xmlns:w16se="http://schemas.microsoft.com/office/word/2015/wordml/symex" xmlns:wpg="http://schemas.microsoft.com/office/word/2010/wordprocessingGroup" xmlns:wpi="http://schemas.microsoft.com/office/word/2010/wordprocessingInk" xmlns:wne="http://schemas.microsoft.com/office/word/2006/wordml" xmlns:wps="http://schemas.microsoft.com/office/word/2010/wordprocessingShape" mc:Ignorable="w14 w15 w16se w16cid wp14">
+  <w:p>
+    <w:pPr>
+      <w:pStyle w:val="Header"/>
+    </w:pPr>
   </w:p>
 </w:hdr>
 </file>
@@ -20300,7 +20313,7 @@
 </file>
 
 <file path=customXml/itemProps1.xml><?xml version="1.0" encoding="utf-8"?>
-<ds:datastoreItem xmlns:ds="http://schemas.openxmlformats.org/officeDocument/2006/customXml" ds:itemID="{A784DF16-2DC0-B149-94DE-F4591D02E060}">
+<ds:datastoreItem xmlns:ds="http://schemas.openxmlformats.org/officeDocument/2006/customXml" ds:itemID="{E2E82048-F445-E048-B303-45DCE0ECCC04}">
   <ds:schemaRefs>
     <ds:schemaRef ds:uri="http://schemas.openxmlformats.org/officeDocument/2006/bibliography"/>
   </ds:schemaRefs>

</xml_diff>

<commit_message>
update the .csv cal soef (revert to correct column in pres file)
</commit_message>
<xml_diff>
--- a/Documents/Processing_documents/OSNAP_mooring_processing.docx
+++ b/Documents/Processing_documents/OSNAP_mooring_processing.docx
@@ -1,6 +1,6 @@
 
 <file path=word/document.xml><?xml version="1.0" encoding="utf-8"?>
-<w:document xmlns:wpc="http://schemas.microsoft.com/office/word/2010/wordprocessingCanvas" xmlns:cx="http://schemas.microsoft.com/office/drawing/2014/chartex" xmlns:cx1="http://schemas.microsoft.com/office/drawing/2015/9/8/chartex" xmlns:cx2="http://schemas.microsoft.com/office/drawing/2015/10/21/chartex" xmlns:cx3="http://schemas.microsoft.com/office/drawing/2016/5/9/chartex" xmlns:cx4="http://schemas.microsoft.com/office/drawing/2016/5/10/chartex" xmlns:cx5="http://schemas.microsoft.com/office/drawing/2016/5/11/chartex" xmlns:cx6="http://schemas.microsoft.com/office/drawing/2016/5/12/chartex" xmlns:cx7="http://schemas.microsoft.com/office/drawing/2016/5/13/chartex" xmlns:cx8="http://schemas.microsoft.com/office/drawing/2016/5/14/chartex" xmlns:mc="http://schemas.openxmlformats.org/markup-compatibility/2006" xmlns:aink="http://schemas.microsoft.com/office/drawing/2016/ink" xmlns:am3d="http://schemas.microsoft.com/office/drawing/2017/model3d" xmlns:o="urn:schemas-microsoft-com:office:office" xmlns:r="http://schemas.openxmlformats.org/officeDocument/2006/relationships" xmlns:m="http://schemas.openxmlformats.org/officeDocument/2006/math" xmlns:v="urn:schemas-microsoft-com:vml" xmlns:wp14="http://schemas.microsoft.com/office/word/2010/wordprocessingDrawing" xmlns:wp="http://schemas.openxmlformats.org/drawingml/2006/wordprocessingDrawing" xmlns:w10="urn:schemas-microsoft-com:office:word" xmlns:w="http://schemas.openxmlformats.org/wordprocessingml/2006/main" xmlns:w14="http://schemas.microsoft.com/office/word/2010/wordml" xmlns:w15="http://schemas.microsoft.com/office/word/2012/wordml" xmlns:w16cid="http://schemas.microsoft.com/office/word/2016/wordml/cid" xmlns:w16se="http://schemas.microsoft.com/office/word/2015/wordml/symex" xmlns:wpg="http://schemas.microsoft.com/office/word/2010/wordprocessingGroup" xmlns:wpi="http://schemas.microsoft.com/office/word/2010/wordprocessingInk" xmlns:wne="http://schemas.microsoft.com/office/word/2006/wordml" xmlns:wps="http://schemas.microsoft.com/office/word/2010/wordprocessingShape" mc:Ignorable="w14 w15 w16se w16cid wp14">
+<w:document xmlns:wpc="http://schemas.microsoft.com/office/word/2010/wordprocessingCanvas" xmlns:cx="http://schemas.microsoft.com/office/drawing/2014/chartex" xmlns:cx1="http://schemas.microsoft.com/office/drawing/2015/9/8/chartex" xmlns:cx2="http://schemas.microsoft.com/office/drawing/2015/10/21/chartex" xmlns:cx3="http://schemas.microsoft.com/office/drawing/2016/5/9/chartex" xmlns:cx4="http://schemas.microsoft.com/office/drawing/2016/5/10/chartex" xmlns:cx5="http://schemas.microsoft.com/office/drawing/2016/5/11/chartex" xmlns:cx6="http://schemas.microsoft.com/office/drawing/2016/5/12/chartex" xmlns:cx7="http://schemas.microsoft.com/office/drawing/2016/5/13/chartex" xmlns:cx8="http://schemas.microsoft.com/office/drawing/2016/5/14/chartex" xmlns:mc="http://schemas.openxmlformats.org/markup-compatibility/2006" xmlns:aink="http://schemas.microsoft.com/office/drawing/2016/ink" xmlns:am3d="http://schemas.microsoft.com/office/drawing/2017/model3d" xmlns:o="urn:schemas-microsoft-com:office:office" xmlns:r="http://schemas.openxmlformats.org/officeDocument/2006/relationships" xmlns:m="http://schemas.openxmlformats.org/officeDocument/2006/math" xmlns:v="urn:schemas-microsoft-com:vml" xmlns:wp14="http://schemas.microsoft.com/office/word/2010/wordprocessingDrawing" xmlns:wp="http://schemas.openxmlformats.org/drawingml/2006/wordprocessingDrawing" xmlns:w10="urn:schemas-microsoft-com:office:word" xmlns:w="http://schemas.openxmlformats.org/wordprocessingml/2006/main" xmlns:w14="http://schemas.microsoft.com/office/word/2010/wordml" xmlns:w15="http://schemas.microsoft.com/office/word/2012/wordml" xmlns:w16cex="http://schemas.microsoft.com/office/word/2018/wordml/cex" xmlns:w16cid="http://schemas.microsoft.com/office/word/2016/wordml/cid" xmlns:w16="http://schemas.microsoft.com/office/word/2018/wordml" xmlns:w16se="http://schemas.microsoft.com/office/word/2015/wordml/symex" xmlns:wpg="http://schemas.microsoft.com/office/word/2010/wordprocessingGroup" xmlns:wpi="http://schemas.microsoft.com/office/word/2010/wordprocessingInk" xmlns:wne="http://schemas.microsoft.com/office/word/2006/wordml" xmlns:wps="http://schemas.microsoft.com/office/word/2010/wordprocessingShape" mc:Ignorable="w14 w15 w16se w16cid w16 w16cex wp14">
   <w:body>
     <w:sdt>
       <w:sdtPr>
@@ -178,7 +178,7 @@
                     <v:stroke joinstyle="miter"/>
                     <v:path gradientshapeok="t" o:connecttype="rect"/>
                   </v:shapetype>
-                  <v:shape id="Text Box 154" o:spid="_x0000_s1026" type="#_x0000_t202" style="position:absolute;margin-left:0;margin-top:17.8pt;width:8in;height:286.5pt;z-index:251656192;visibility:visible;mso-wrap-style:square;mso-width-percent:941;mso-height-percent:363;mso-wrap-distance-left:9pt;mso-wrap-distance-top:0;mso-wrap-distance-right:9pt;mso-wrap-distance-bottom:0;mso-position-horizontal:center;mso-position-horizontal-relative:margin;mso-position-vertical:absolute;mso-position-vertical-relative:page;mso-width-percent:941;mso-height-percent:363;mso-width-relative:page;mso-height-relative:page;v-text-anchor:bottom" o:gfxdata="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" filled="f" stroked="f" strokeweight=".5pt">
+                  <v:shape id="Text Box 154" o:spid="_x0000_s1026" type="#_x0000_t202" style="position:absolute;margin-left:0;margin-top:17.8pt;width:8in;height:286.5pt;z-index:251656192;visibility:visible;mso-wrap-style:square;mso-width-percent:941;mso-height-percent:363;mso-wrap-distance-left:9pt;mso-wrap-distance-top:0;mso-wrap-distance-right:9pt;mso-wrap-distance-bottom:0;mso-position-horizontal:center;mso-position-horizontal-relative:margin;mso-position-vertical:absolute;mso-position-vertical-relative:page;mso-width-percent:941;mso-height-percent:363;mso-width-relative:page;mso-height-relative:page;v-text-anchor:bottom" o:gfxdata="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" filled="f" stroked="f" strokeweight=".5pt">
                     <v:textbox inset="126pt,0,54pt,0">
                       <w:txbxContent>
                         <w:p>
@@ -418,7 +418,7 @@
               </mc:Choice>
               <mc:Fallback>
                 <w:pict>
-                  <v:shape w14:anchorId="6744D274" id="Text Box 152" o:spid="_x0000_s1027" type="#_x0000_t202" style="position:absolute;margin-left:0;margin-top:0;width:8in;height:1in;z-index:251657216;visibility:visible;mso-wrap-style:square;mso-width-percent:941;mso-height-percent:92;mso-top-percent:818;mso-wrap-distance-left:9pt;mso-wrap-distance-top:0;mso-wrap-distance-right:9pt;mso-wrap-distance-bottom:0;mso-position-horizontal:center;mso-position-horizontal-relative:page;mso-position-vertical-relative:page;mso-width-percent:941;mso-height-percent:92;mso-top-percent:818;mso-width-relative:page;mso-height-relative:page;v-text-anchor:bottom" o:gfxdata="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" filled="f" stroked="f" strokeweight=".5pt">
+                  <v:shape w14:anchorId="6744D274" id="Text Box 152" o:spid="_x0000_s1027" type="#_x0000_t202" style="position:absolute;margin-left:0;margin-top:0;width:8in;height:1in;z-index:251657216;visibility:visible;mso-wrap-style:square;mso-width-percent:941;mso-height-percent:92;mso-top-percent:818;mso-wrap-distance-left:9pt;mso-wrap-distance-top:0;mso-wrap-distance-right:9pt;mso-wrap-distance-bottom:0;mso-position-horizontal:center;mso-position-horizontal-relative:page;mso-position-vertical-relative:page;mso-width-percent:941;mso-height-percent:92;mso-top-percent:818;mso-width-relative:page;mso-height-relative:page;v-text-anchor:bottom" o:gfxdata="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" filled="f" stroked="f" strokeweight=".5pt">
                     <v:textbox inset="126pt,0,54pt,0">
                       <w:txbxContent>
                         <w:p>
@@ -4200,7 +4200,7 @@
           </mc:Choice>
           <mc:Fallback>
             <w:pict>
-              <v:group w14:anchorId="22902543" id="Group 11" o:spid="_x0000_s1026" style="width:481.9pt;height:60.3pt;mso-position-horizontal-relative:char;mso-position-vertical-relative:line" coordsize="61298,7672" o:gfxdata="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">
+              <v:group w14:anchorId="22902543" id="Group 11" o:spid="_x0000_s1026" style="width:481.9pt;height:60.3pt;mso-position-horizontal-relative:char;mso-position-vertical-relative:line" coordsize="61298,7672" o:gfxdata="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">
                 <v:shapetype id="_x0000_t75" coordsize="21600,21600" o:spt="75" o:preferrelative="t" path="m@4@5l@4@11@9@11@9@5xe" filled="f" stroked="f">
                   <v:stroke joinstyle="miter"/>
                   <v:formulas>
@@ -4220,10 +4220,10 @@
                   <v:path o:extrusionok="f" gradientshapeok="t" o:connecttype="rect"/>
                   <o:lock v:ext="edit" aspectratio="t"/>
                 </v:shapetype>
-                <v:shape id="Picture 9" o:spid="_x0000_s1027" type="#_x0000_t75" style="position:absolute;top:338;width:61201;height:7334;visibility:visible;mso-wrap-style:square" o:gfxdata="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">
+                <v:shape id="Picture 9" o:spid="_x0000_s1027" type="#_x0000_t75" style="position:absolute;top:338;width:61201;height:7334;visibility:visible;mso-wrap-style:square" o:gfxdata="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">
                   <v:imagedata r:id="rId13" o:title=""/>
                 </v:shape>
-                <v:oval id="Oval 10" o:spid="_x0000_s1028" style="position:absolute;left:55456;width:5842;height:3382;visibility:visible;mso-wrap-style:square;v-text-anchor:middle" o:gfxdata="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" filled="f" strokecolor="red" strokeweight="1pt">
+                <v:oval id="Oval 10" o:spid="_x0000_s1028" style="position:absolute;left:55456;width:5842;height:3382;visibility:visible;mso-wrap-style:square;v-text-anchor:middle" o:gfxdata="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" filled="f" strokecolor="red" strokeweight="1pt">
                   <v:stroke joinstyle="miter"/>
                 </v:oval>
                 <w10:anchorlock/>
@@ -4497,29 +4497,7 @@
           <w:szCs w:val="22"/>
           <w:lang w:val="en-US" w:eastAsia="en-US" w:bidi="ar-SA"/>
         </w:rPr>
-        <w:t>git branch -</w:t>
-      </w:r>
-      <w:proofErr w:type="spellStart"/>
-      <w:r>
-        <w:rPr>
-          <w:rFonts w:ascii="Menlo" w:eastAsiaTheme="minorHAnsi" w:hAnsi="Menlo" w:cs="Menlo"/>
-          <w:color w:val="000000"/>
-          <w:sz w:val="22"/>
-          <w:szCs w:val="22"/>
-          <w:lang w:val="en-US" w:eastAsia="en-US" w:bidi="ar-SA"/>
-        </w:rPr>
-        <w:t>av</w:t>
-      </w:r>
-      <w:proofErr w:type="spellEnd"/>
-      <w:r>
-        <w:rPr>
-          <w:rFonts w:ascii="Menlo" w:eastAsiaTheme="minorHAnsi" w:hAnsi="Menlo" w:cs="Menlo"/>
-          <w:color w:val="000000"/>
-          <w:sz w:val="22"/>
-          <w:szCs w:val="22"/>
-          <w:lang w:val="en-US" w:eastAsia="en-US" w:bidi="ar-SA"/>
-        </w:rPr>
-        <w:t xml:space="preserve"> </w:t>
+        <w:t xml:space="preserve">git branch -av </w:t>
       </w:r>
       <w:r>
         <w:rPr>
@@ -4575,29 +4553,7 @@
           <w:szCs w:val="18"/>
           <w:lang w:val="en-US" w:eastAsia="en-US" w:bidi="ar-SA"/>
         </w:rPr>
-        <w:t>git branch -</w:t>
-      </w:r>
-      <w:proofErr w:type="spellStart"/>
-      <w:r>
-        <w:rPr>
-          <w:rFonts w:ascii="Menlo" w:eastAsiaTheme="minorHAnsi" w:hAnsi="Menlo" w:cs="Menlo"/>
-          <w:color w:val="000000"/>
-          <w:sz w:val="18"/>
-          <w:szCs w:val="18"/>
-          <w:lang w:val="en-US" w:eastAsia="en-US" w:bidi="ar-SA"/>
-        </w:rPr>
-        <w:t>av</w:t>
-      </w:r>
-      <w:proofErr w:type="spellEnd"/>
-      <w:r>
-        <w:rPr>
-          <w:rFonts w:ascii="Menlo" w:eastAsiaTheme="minorHAnsi" w:hAnsi="Menlo" w:cs="Menlo"/>
-          <w:color w:val="000000"/>
-          <w:sz w:val="18"/>
-          <w:szCs w:val="18"/>
-          <w:lang w:val="en-US" w:eastAsia="en-US" w:bidi="ar-SA"/>
-        </w:rPr>
-        <w:t xml:space="preserve">                                                                                                                              </w:t>
+        <w:t xml:space="preserve">git branch -av                                                                                                                              </w:t>
       </w:r>
     </w:p>
     <w:p>
@@ -5112,29 +5068,7 @@
           <w:szCs w:val="22"/>
           <w:lang w:val="en-US" w:eastAsia="en-US" w:bidi="ar-SA"/>
         </w:rPr>
-        <w:t>git branch -</w:t>
-      </w:r>
-      <w:proofErr w:type="spellStart"/>
-      <w:r>
-        <w:rPr>
-          <w:rFonts w:ascii="Menlo" w:eastAsiaTheme="minorHAnsi" w:hAnsi="Menlo" w:cs="Menlo"/>
-          <w:color w:val="000000"/>
-          <w:sz w:val="22"/>
-          <w:szCs w:val="22"/>
-          <w:lang w:val="en-US" w:eastAsia="en-US" w:bidi="ar-SA"/>
-        </w:rPr>
-        <w:t>av</w:t>
-      </w:r>
-      <w:proofErr w:type="spellEnd"/>
-      <w:r>
-        <w:rPr>
-          <w:rFonts w:ascii="Menlo" w:eastAsiaTheme="minorHAnsi" w:hAnsi="Menlo" w:cs="Menlo"/>
-          <w:color w:val="000000"/>
-          <w:sz w:val="22"/>
-          <w:szCs w:val="22"/>
-          <w:lang w:val="en-US" w:eastAsia="en-US" w:bidi="ar-SA"/>
-        </w:rPr>
-        <w:t>” return an updated list of branches:</w:t>
+        <w:t>git branch -av” return an updated list of branches:</w:t>
       </w:r>
     </w:p>
     <w:p>
@@ -5174,29 +5108,7 @@
           <w:szCs w:val="20"/>
           <w:lang w:val="en-US" w:eastAsia="en-US" w:bidi="ar-SA"/>
         </w:rPr>
-        <w:t>git branch -</w:t>
-      </w:r>
-      <w:proofErr w:type="spellStart"/>
-      <w:r>
-        <w:rPr>
-          <w:rFonts w:ascii="Menlo" w:eastAsiaTheme="minorHAnsi" w:hAnsi="Menlo" w:cs="Menlo"/>
-          <w:color w:val="000000"/>
-          <w:sz w:val="20"/>
-          <w:szCs w:val="20"/>
-          <w:lang w:val="en-US" w:eastAsia="en-US" w:bidi="ar-SA"/>
-        </w:rPr>
-        <w:t>av</w:t>
-      </w:r>
-      <w:proofErr w:type="spellEnd"/>
-      <w:r>
-        <w:rPr>
-          <w:rFonts w:ascii="Menlo" w:eastAsiaTheme="minorHAnsi" w:hAnsi="Menlo" w:cs="Menlo"/>
-          <w:color w:val="000000"/>
-          <w:sz w:val="20"/>
-          <w:szCs w:val="20"/>
-          <w:lang w:val="en-US" w:eastAsia="en-US" w:bidi="ar-SA"/>
-        </w:rPr>
-        <w:t xml:space="preserve">                                                                                                                             </w:t>
+        <w:t xml:space="preserve">git branch -av                                                                                                                             </w:t>
       </w:r>
     </w:p>
     <w:p>
@@ -6445,7 +6357,7 @@
           <w:rFonts w:ascii="Times New Roman" w:eastAsia="Times New Roman" w:hAnsi="Times New Roman" w:cs="Times New Roman"/>
           <w:lang w:eastAsia="en-US" w:bidi="ar-SA"/>
         </w:rPr>
-        <w:t xml:space="preserve">. In the example </w:t>
+        <w:t xml:space="preserve">. In the example below we want to work on the branch </w:t>
       </w:r>
       <w:proofErr w:type="gramStart"/>
       <w:r>
@@ -6453,7 +6365,7 @@
           <w:rFonts w:ascii="Times New Roman" w:eastAsia="Times New Roman" w:hAnsi="Times New Roman" w:cs="Times New Roman"/>
           <w:lang w:eastAsia="en-US" w:bidi="ar-SA"/>
         </w:rPr>
-        <w:t>below</w:t>
+        <w:t>postdy120</w:t>
       </w:r>
       <w:proofErr w:type="gramEnd"/>
       <w:r>
@@ -6461,7 +6373,7 @@
           <w:rFonts w:ascii="Times New Roman" w:eastAsia="Times New Roman" w:hAnsi="Times New Roman" w:cs="Times New Roman"/>
           <w:lang w:eastAsia="en-US" w:bidi="ar-SA"/>
         </w:rPr>
-        <w:t xml:space="preserve"> we want to work on the branch postdy120 so we do:</w:t>
+        <w:t xml:space="preserve"> so we do:</w:t>
       </w:r>
     </w:p>
     <w:p>
@@ -6639,27 +6551,7 @@
           <w:szCs w:val="20"/>
           <w:lang w:eastAsia="en-US" w:bidi="ar-SA"/>
         </w:rPr>
-        <w:t>add-</w:t>
-      </w:r>
-      <w:proofErr w:type="spellStart"/>
-      <w:r>
-        <w:rPr>
-          <w:rFonts w:ascii="Courier New" w:eastAsia="Times New Roman" w:hAnsi="Courier New" w:cs="Courier New"/>
-          <w:sz w:val="20"/>
-          <w:szCs w:val="20"/>
-          <w:lang w:eastAsia="en-US" w:bidi="ar-SA"/>
-        </w:rPr>
-        <w:t>travis</w:t>
-      </w:r>
-      <w:proofErr w:type="spellEnd"/>
-      <w:r>
-        <w:rPr>
-          <w:rFonts w:ascii="Courier New" w:eastAsia="Times New Roman" w:hAnsi="Courier New" w:cs="Courier New"/>
-          <w:sz w:val="20"/>
-          <w:szCs w:val="20"/>
-          <w:lang w:eastAsia="en-US" w:bidi="ar-SA"/>
-        </w:rPr>
-        <w:t>-ci</w:t>
+        <w:t>add-travis-ci</w:t>
       </w:r>
       <w:r>
         <w:rPr>
@@ -7081,14 +6973,27 @@
                             <w:r>
                               <w:t xml:space="preserve">Figure </w:t>
                             </w:r>
-                            <w:fldSimple w:instr=" SEQ Figure \* ARABIC ">
-                              <w:r>
-                                <w:rPr>
-                                  <w:noProof/>
-                                </w:rPr>
-                                <w:t>1</w:t>
-                              </w:r>
-                            </w:fldSimple>
+                            <w:r>
+                              <w:fldChar w:fldCharType="begin"/>
+                            </w:r>
+                            <w:r>
+                              <w:instrText xml:space="preserve"> SEQ Figure \* ARABIC </w:instrText>
+                            </w:r>
+                            <w:r>
+                              <w:fldChar w:fldCharType="separate"/>
+                            </w:r>
+                            <w:r>
+                              <w:rPr>
+                                <w:noProof/>
+                              </w:rPr>
+                              <w:t>1</w:t>
+                            </w:r>
+                            <w:r>
+                              <w:rPr>
+                                <w:noProof/>
+                              </w:rPr>
+                              <w:fldChar w:fldCharType="end"/>
+                            </w:r>
                             <w:r>
                               <w:t xml:space="preserve">: From </w:t>
                             </w:r>
@@ -7115,7 +7020,7 @@
           </mc:Choice>
           <mc:Fallback>
             <w:pict>
-              <v:shape w14:anchorId="54A72D19" id="Text Box 13" o:spid="_x0000_s1028" type="#_x0000_t202" style="position:absolute;margin-left:311.3pt;margin-top:7.05pt;width:213.85pt;height:.05pt;z-index:251660288;visibility:visible;mso-wrap-style:square;mso-width-percent:0;mso-wrap-distance-left:9pt;mso-wrap-distance-top:0;mso-wrap-distance-right:9pt;mso-wrap-distance-bottom:0;mso-position-horizontal:absolute;mso-position-horizontal-relative:text;mso-position-vertical:absolute;mso-position-vertical-relative:text;mso-width-percent:0;mso-width-relative:margin;v-text-anchor:top" o:gfxdata="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" stroked="f">
+              <v:shape w14:anchorId="54A72D19" id="Text Box 13" o:spid="_x0000_s1028" type="#_x0000_t202" style="position:absolute;margin-left:311.3pt;margin-top:7.05pt;width:213.85pt;height:.05pt;z-index:251660288;visibility:visible;mso-wrap-style:square;mso-width-percent:0;mso-wrap-distance-left:9pt;mso-wrap-distance-top:0;mso-wrap-distance-right:9pt;mso-wrap-distance-bottom:0;mso-position-horizontal:absolute;mso-position-horizontal-relative:text;mso-position-vertical:absolute;mso-position-vertical-relative:text;mso-width-percent:0;mso-width-relative:margin;v-text-anchor:top" o:gfxdata="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" stroked="f">
                 <v:textbox style="mso-fit-shape-to-text:t" inset="0,0,0,0">
                   <w:txbxContent>
                     <w:p>
@@ -7526,7 +7431,6 @@
         <w:rPr>
           <w:lang w:val="en-US"/>
         </w:rPr>
-        <w:lastRenderedPageBreak/>
         <w:t xml:space="preserve">Push changes on </w:t>
       </w:r>
       <w:r>
@@ -7802,11 +7706,11 @@
           </mc:Choice>
           <mc:Fallback>
             <w:pict>
-              <v:group w14:anchorId="243753BF" id="Group 17" o:spid="_x0000_s1026" style="width:481.9pt;height:136.9pt;mso-position-horizontal-relative:char;mso-position-vertical-relative:line" coordsize="61201,17386" o:gfxdata="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">
-                <v:shape id="Picture 14" o:spid="_x0000_s1027" type="#_x0000_t75" style="position:absolute;width:61201;height:17386;visibility:visible;mso-wrap-style:square" o:gfxdata="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">
+              <v:group w14:anchorId="243753BF" id="Group 17" o:spid="_x0000_s1026" style="width:481.9pt;height:136.9pt;mso-position-horizontal-relative:char;mso-position-vertical-relative:line" coordsize="61201,17386" o:gfxdata="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">
+                <v:shape id="Picture 14" o:spid="_x0000_s1027" type="#_x0000_t75" style="position:absolute;width:61201;height:17386;visibility:visible;mso-wrap-style:square" o:gfxdata="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">
                   <v:imagedata r:id="rId17" o:title=""/>
                 </v:shape>
-                <v:oval id="Oval 16" o:spid="_x0000_s1028" style="position:absolute;left:33104;top:6011;width:10668;height:3048;visibility:visible;mso-wrap-style:square;v-text-anchor:middle" o:gfxdata="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" filled="f" strokecolor="red" strokeweight="1pt">
+                <v:oval id="Oval 16" o:spid="_x0000_s1028" style="position:absolute;left:33104;top:6011;width:10668;height:3048;visibility:visible;mso-wrap-style:square;v-text-anchor:middle" o:gfxdata="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" filled="f" strokecolor="red" strokeweight="1pt">
                   <v:stroke joinstyle="miter"/>
                 </v:oval>
                 <w10:anchorlock/>
@@ -8107,17 +8011,17 @@
           </mc:Choice>
           <mc:Fallback>
             <w:pict>
-              <v:group w14:anchorId="0EF621A2" id="Group 21" o:spid="_x0000_s1026" style="width:481.9pt;height:164.6pt;mso-position-horizontal-relative:char;mso-position-vertical-relative:line" coordsize="61201,20904" o:gfxdata="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